<commit_message>
add account management function
</commit_message>
<xml_diff>
--- a/SRS/ITSE412_Fall_2024_SRS_t24.docx
+++ b/SRS/ITSE412_Fall_2024_SRS_t24.docx
@@ -3394,6 +3394,7 @@
           <w:rFonts w:hint="cs"/>
           <w:rtl/>
         </w:rPr>
+        <w:lastRenderedPageBreak/>
         <w:t>المراجع</w:t>
       </w:r>
       <w:r>
@@ -3411,104 +3412,78 @@
       <w:bookmarkEnd w:id="16"/>
     </w:p>
     <w:p>
-      <w:r>
-        <w:rPr>
-          <w:rFonts w:hint="cs"/>
-          <w:rtl/>
-        </w:rPr>
-        <w:t xml:space="preserve">اذا كانت الوثيقة تشير الى وثائق اخرى او عناوين في الانترنت </w:t>
-      </w:r>
-      <w:r>
-        <w:rPr>
-          <w:rFonts w:hint="cs"/>
-          <w:rtl/>
-        </w:rPr>
-        <w:t xml:space="preserve">التي تشير اليها هذه الوثيقة </w:t>
-      </w:r>
-      <w:r>
-        <w:rPr>
-          <w:rFonts w:hint="cs"/>
-          <w:rtl/>
-        </w:rPr>
-        <w:t xml:space="preserve">مثل إرشادات </w:t>
-      </w:r>
-      <w:r>
-        <w:rPr>
-          <w:rFonts w:hint="cs"/>
-          <w:rtl/>
-        </w:rPr>
-        <w:t>تطوير نمط</w:t>
-      </w:r>
-      <w:r>
-        <w:rPr>
-          <w:rFonts w:hint="cs"/>
-          <w:rtl/>
-        </w:rPr>
-        <w:t xml:space="preserve"> </w:t>
-      </w:r>
-      <w:r>
-        <w:rPr>
-          <w:rFonts w:hint="cs"/>
-          <w:rtl/>
-        </w:rPr>
-        <w:t>الواجهات،</w:t>
-      </w:r>
-      <w:r>
-        <w:rPr>
-          <w:rFonts w:hint="cs"/>
-          <w:rtl/>
-        </w:rPr>
-        <w:t xml:space="preserve"> </w:t>
-      </w:r>
-      <w:r>
-        <w:rPr>
-          <w:rFonts w:hint="cs"/>
-          <w:rtl/>
-        </w:rPr>
-        <w:t>العقود، المعايير</w:t>
-      </w:r>
-      <w:r>
-        <w:rPr>
-          <w:rFonts w:hint="cs"/>
-          <w:rtl/>
-        </w:rPr>
-        <w:t xml:space="preserve"> المستخدمة وثائق حالات الاستخدام وغيرها. يجب ان تقوم</w:t>
-      </w:r>
-      <w:r>
-        <w:rPr>
-          <w:rFonts w:hint="cs"/>
-          <w:rtl/>
-        </w:rPr>
-        <w:t xml:space="preserve"> بكتابة معلومات </w:t>
-      </w:r>
-      <w:r>
-        <w:rPr>
-          <w:rFonts w:hint="cs"/>
-          <w:rtl/>
-        </w:rPr>
-        <w:lastRenderedPageBreak/>
-        <w:t>كافية والتي تسمح للقارئ بعرض تلك الوثيقة وهذه المعلومات مثل عنوان الوثيقة، المؤلف، النس</w:t>
-      </w:r>
-      <w:r>
-        <w:rPr>
-          <w:rFonts w:hint="cs"/>
-          <w:rtl/>
-        </w:rPr>
-        <w:t>خ</w:t>
-      </w:r>
-      <w:r>
-        <w:rPr>
-          <w:rFonts w:hint="cs"/>
-          <w:rtl/>
-        </w:rPr>
-        <w:t>ة، والتاريخ الموقع.</w:t>
+      <w:pPr>
+        <w:pStyle w:val="a7"/>
+        <w:bidi/>
+        <w:spacing w:before="240" w:beforeAutospacing="0" w:after="240" w:afterAutospacing="0"/>
+        <w:jc w:val="both"/>
+        <w:rPr>
+          <w:sz w:val="28"/>
+          <w:szCs w:val="28"/>
+        </w:rPr>
+      </w:pPr>
+      <w:bookmarkStart w:id="17" w:name="_Toc181815054"/>
+      <w:r>
+        <w:rPr>
+          <w:rFonts w:ascii="Times" w:hAnsi="Times" w:cs="Times"/>
+          <w:color w:val="000000"/>
+          <w:sz w:val="28"/>
+          <w:szCs w:val="28"/>
+          <w:rtl/>
+        </w:rPr>
+        <w:t>تم الاستفادة من العديد من المصادر لإلهام تصميم المنصة وتطويرها من الناحية البصرية والتفاعلية. استُخدمت التغذية البصرية من منصات تطوعية ومواقع مشهورة في تصميم واجهات المستخدم وتجربة المستخدم، حيث تم تحليل أساليب عرض الفعاليات، وطريقة تقديم الملفات الشخصية، وآليات البحث عن الفرص والأنشطة.</w:t>
+      </w:r>
+    </w:p>
+    <w:p>
+      <w:pPr>
+        <w:pStyle w:val="a7"/>
+        <w:bidi/>
+        <w:spacing w:before="240" w:beforeAutospacing="0" w:after="240" w:afterAutospacing="0"/>
+        <w:jc w:val="both"/>
+        <w:rPr>
+          <w:sz w:val="28"/>
+          <w:szCs w:val="28"/>
+          <w:rtl/>
+        </w:rPr>
+      </w:pPr>
+      <w:r>
+        <w:rPr>
+          <w:rFonts w:ascii="Times" w:hAnsi="Times" w:cs="Times"/>
+          <w:color w:val="000000"/>
+          <w:sz w:val="28"/>
+          <w:szCs w:val="28"/>
+          <w:rtl/>
+        </w:rPr>
+        <w:t>كما تم استلهام الأفكار من مواقع التواصل الاجتماعي التي تركز على التفاعل، مثل تصميم طرق التقييم وإضافة التعليقات، إلى جانب اعتماد مفاهيم حديثة لتسهيل عملية التواصل بين المتطوعين والمنظمات. تم التركيز على تحسين تجربة المستخدم من خلال تصميم واجهات تفاعلية، سهلة الاستخدام، وذات جاذبية بصرية.</w:t>
+      </w:r>
+    </w:p>
+    <w:p>
+      <w:pPr>
+        <w:pStyle w:val="a7"/>
+        <w:bidi/>
+        <w:spacing w:before="240" w:beforeAutospacing="0" w:after="240" w:afterAutospacing="0"/>
+        <w:jc w:val="both"/>
+        <w:rPr>
+          <w:sz w:val="28"/>
+          <w:szCs w:val="28"/>
+          <w:rtl/>
+        </w:rPr>
+      </w:pPr>
+      <w:r>
+        <w:rPr>
+          <w:rFonts w:ascii="Times" w:hAnsi="Times" w:cs="Times"/>
+          <w:color w:val="000000"/>
+          <w:sz w:val="28"/>
+          <w:szCs w:val="28"/>
+          <w:rtl/>
+        </w:rPr>
+        <w:t>اعتمدنا أيضًا على معايير تصميم عالمية لإرشادات تطوير الأنظمة الرقمية لضمان تناسق المظهر وسهولة الاستخدام عبر مختلف الأجهزة.</w:t>
       </w:r>
     </w:p>
     <w:p>
       <w:pPr>
         <w:pStyle w:val="1"/>
       </w:pPr>
-      <w:bookmarkStart w:id="17" w:name="_Toc181815054"/>
       <w:r>
         <w:rPr>
           <w:rFonts w:hint="cs"/>
@@ -3713,6 +3688,7 @@
           <w:rFonts w:hint="cs"/>
           <w:rtl/>
         </w:rPr>
+        <w:lastRenderedPageBreak/>
         <w:t>مستخدموا النظام وسلوكياتهم</w:t>
       </w:r>
       <w:r>
@@ -3803,7 +3779,6 @@
           <w:rFonts w:hint="cs"/>
           <w:rtl/>
         </w:rPr>
-        <w:lastRenderedPageBreak/>
         <w:t>قيود التصميم والتنفيذ</w:t>
       </w:r>
       <w:r>
@@ -3955,6 +3930,7 @@
           <w:rFonts w:hint="cs"/>
           <w:rtl/>
         </w:rPr>
+        <w:lastRenderedPageBreak/>
         <w:t>متطلبات الواجهات الخارجية</w:t>
       </w:r>
       <w:bookmarkStart w:id="33" w:name="_Toc439994682"/>
@@ -4065,7 +4041,6 @@
           <w:rFonts w:hint="cs"/>
           <w:rtl/>
         </w:rPr>
-        <w:lastRenderedPageBreak/>
         <w:t>واجهات الكيان المادي</w:t>
       </w:r>
       <w:r>
@@ -4247,7 +4222,6 @@
       <w:pPr>
         <w:pStyle w:val="1"/>
         <w:rPr>
-          <w:rFonts w:hint="cs"/>
           <w:rtl/>
         </w:rPr>
       </w:pPr>
@@ -4303,124 +4277,1097 @@
     </w:p>
     <w:p>
       <w:pPr>
-        <w:pStyle w:val="2"/>
-        <w:rPr>
-          <w:rFonts w:hint="cs"/>
-          <w:rtl/>
-        </w:rPr>
-      </w:pPr>
-      <w:r>
-        <w:rPr>
-          <w:rtl/>
-        </w:rPr>
-        <w:t>إدارة المتطوعين (</w:t>
-      </w:r>
-      <w:r>
-        <w:t>Volunteer Management</w:t>
-      </w:r>
-      <w:r>
-        <w:rPr>
-          <w:rtl/>
-        </w:rPr>
-        <w:t>)</w:t>
-      </w:r>
-    </w:p>
-    <w:p>
-      <w:pPr>
-        <w:pStyle w:val="2"/>
-        <w:rPr>
-          <w:rFonts w:hint="cs"/>
-          <w:rtl/>
-        </w:rPr>
-      </w:pPr>
-      <w:r>
-        <w:rPr>
-          <w:rtl/>
-        </w:rPr>
-        <w:t>إدارة المنظمات (</w:t>
-      </w:r>
-      <w:r>
-        <w:t>Organization Management</w:t>
-      </w:r>
-      <w:r>
-        <w:rPr>
-          <w:rtl/>
-        </w:rPr>
-        <w:t>)</w:t>
-      </w:r>
-    </w:p>
-    <w:p>
-      <w:pPr>
-        <w:pStyle w:val="2"/>
-        <w:rPr>
-          <w:rFonts w:hint="cs"/>
-          <w:rtl/>
-        </w:rPr>
-      </w:pPr>
-      <w:r>
-        <w:rPr>
-          <w:rtl/>
-        </w:rPr>
-        <w:t>إدارة الفعاليات (</w:t>
-      </w:r>
-      <w:r>
-        <w:t>Event Management</w:t>
-      </w:r>
-      <w:r>
-        <w:rPr>
-          <w:rtl/>
-        </w:rPr>
-        <w:t>)</w:t>
-      </w:r>
-    </w:p>
-    <w:p>
-      <w:pPr>
-        <w:pStyle w:val="2"/>
-        <w:rPr>
-          <w:rFonts w:hint="cs"/>
-          <w:rtl/>
-        </w:rPr>
-      </w:pPr>
-      <w:r>
-        <w:rPr>
-          <w:rtl/>
-        </w:rPr>
-        <w:t>التقييم والمراجعات (</w:t>
-      </w:r>
-      <w:r>
-        <w:t>Rating and Reviews</w:t>
-      </w:r>
-      <w:r>
-        <w:rPr>
-          <w:rtl/>
-        </w:rPr>
-        <w:t>)</w:t>
-      </w:r>
-    </w:p>
-    <w:p>
-      <w:pPr>
-        <w:pStyle w:val="2"/>
-      </w:pPr>
-      <w:r>
-        <w:rPr>
-          <w:rtl/>
-        </w:rPr>
-        <w:t>التقديم وقبول الطلبات (</w:t>
-      </w:r>
-      <w:r>
-        <w:t>Application and Acceptance</w:t>
-      </w:r>
-      <w:r>
-        <w:rPr>
-          <w:rtl/>
-        </w:rPr>
-        <w:t>)</w:t>
-      </w:r>
-    </w:p>
-    <w:p>
-      <w:pPr>
-        <w:rPr>
-          <w:lang w:bidi="ar-LY"/>
+        <w:pStyle w:val="a7"/>
+        <w:bidi/>
+        <w:spacing w:before="0" w:beforeAutospacing="0" w:after="0" w:afterAutospacing="0"/>
+        <w:jc w:val="both"/>
+      </w:pPr>
+      <w:r>
+        <w:rPr>
+          <w:rFonts w:ascii="Times" w:hAnsi="Times" w:cs="Times"/>
+          <w:color w:val="000000"/>
+          <w:sz w:val="26"/>
+          <w:szCs w:val="26"/>
+          <w:rtl/>
+        </w:rPr>
+        <w:t>المقدمة (</w:t>
+      </w:r>
+      <w:r>
+        <w:rPr>
+          <w:rFonts w:ascii="Times" w:hAnsi="Times" w:cs="Times"/>
+          <w:color w:val="000000"/>
+          <w:sz w:val="26"/>
+          <w:szCs w:val="26"/>
+        </w:rPr>
+        <w:t>Introduction</w:t>
+      </w:r>
+      <w:r>
+        <w:rPr>
+          <w:rFonts w:ascii="Times" w:hAnsi="Times" w:cs="Times"/>
+          <w:color w:val="000000"/>
+          <w:sz w:val="26"/>
+          <w:szCs w:val="26"/>
+          <w:rtl/>
+        </w:rPr>
+        <w:t>): </w:t>
+      </w:r>
+    </w:p>
+    <w:p>
+      <w:pPr>
+        <w:pStyle w:val="a7"/>
+        <w:bidi/>
+        <w:spacing w:before="0" w:beforeAutospacing="0" w:after="0" w:afterAutospacing="0"/>
+        <w:jc w:val="both"/>
+        <w:rPr>
+          <w:rtl/>
+        </w:rPr>
+      </w:pPr>
+      <w:r>
+        <w:rPr>
+          <w:rFonts w:ascii="Times" w:hAnsi="Times" w:cs="Times"/>
+          <w:color w:val="000000"/>
+          <w:sz w:val="26"/>
+          <w:szCs w:val="26"/>
+          <w:rtl/>
+        </w:rPr>
+        <w:t>تتيح وظيفة "إدارة الحسابات" للمستخدمين القدرة على إدارة حساباتهم بشكل شامل من خلال إنشاء حسابات جديدة، تحديث بيانات الحساب، أو حذف الحسابات. تُعد هذه الوظيفة من الأولويات العالية في النظام نظرًا لأهميتها في تسهيل تفاعل المستخدمين مع النظام وضمان تجربة مستخدم سلسة وآمنة.</w:t>
+      </w:r>
+    </w:p>
+    <w:p>
+      <w:pPr>
+        <w:pStyle w:val="a7"/>
+        <w:bidi/>
+        <w:spacing w:before="240" w:beforeAutospacing="0" w:after="240" w:afterAutospacing="0"/>
+        <w:jc w:val="both"/>
+        <w:rPr>
+          <w:rtl/>
+        </w:rPr>
+      </w:pPr>
+      <w:r>
+        <w:rPr>
+          <w:rFonts w:ascii="Times" w:hAnsi="Times" w:cs="Times"/>
+          <w:color w:val="000000"/>
+          <w:sz w:val="26"/>
+          <w:szCs w:val="26"/>
+          <w:rtl/>
+        </w:rPr>
+        <w:t>المدخلات (</w:t>
+      </w:r>
+      <w:r>
+        <w:rPr>
+          <w:rFonts w:ascii="Times" w:hAnsi="Times" w:cs="Times"/>
+          <w:color w:val="000000"/>
+          <w:sz w:val="26"/>
+          <w:szCs w:val="26"/>
+        </w:rPr>
+        <w:t>Inputs</w:t>
+      </w:r>
+      <w:r>
+        <w:rPr>
+          <w:rFonts w:ascii="Times" w:hAnsi="Times" w:cs="Times"/>
+          <w:color w:val="000000"/>
+          <w:sz w:val="26"/>
+          <w:szCs w:val="26"/>
+          <w:rtl/>
+        </w:rPr>
+        <w:t>):</w:t>
+      </w:r>
+    </w:p>
+    <w:p>
+      <w:pPr>
+        <w:pStyle w:val="a7"/>
+        <w:numPr>
+          <w:ilvl w:val="0"/>
+          <w:numId w:val="19"/>
+        </w:numPr>
+        <w:bidi/>
+        <w:spacing w:before="240" w:beforeAutospacing="0" w:after="0" w:afterAutospacing="0"/>
+        <w:textAlignment w:val="baseline"/>
+        <w:rPr>
+          <w:rFonts w:ascii="Times" w:hAnsi="Times" w:cs="Times"/>
+          <w:color w:val="000000"/>
+          <w:sz w:val="26"/>
+          <w:szCs w:val="26"/>
+          <w:rtl/>
+        </w:rPr>
+      </w:pPr>
+      <w:r>
+        <w:rPr>
+          <w:rFonts w:ascii="Times" w:hAnsi="Times" w:cs="Times"/>
+          <w:color w:val="000000"/>
+          <w:sz w:val="26"/>
+          <w:szCs w:val="26"/>
+          <w:rtl/>
+        </w:rPr>
+        <w:t>عند إنشاء حساب جديد: يقوم المستخدم بإدخال البيانات التالية:</w:t>
+      </w:r>
+    </w:p>
+    <w:p>
+      <w:pPr>
+        <w:pStyle w:val="a7"/>
+        <w:numPr>
+          <w:ilvl w:val="1"/>
+          <w:numId w:val="19"/>
+        </w:numPr>
+        <w:bidi/>
+        <w:spacing w:before="0" w:beforeAutospacing="0" w:after="0" w:afterAutospacing="0"/>
+        <w:textAlignment w:val="baseline"/>
+        <w:rPr>
+          <w:rFonts w:ascii="Times" w:hAnsi="Times" w:cs="Times"/>
+          <w:color w:val="000000"/>
+          <w:sz w:val="26"/>
+          <w:szCs w:val="26"/>
+          <w:rtl/>
+        </w:rPr>
+      </w:pPr>
+      <w:r>
+        <w:rPr>
+          <w:rFonts w:ascii="Times" w:hAnsi="Times" w:cs="Times"/>
+          <w:color w:val="000000"/>
+          <w:sz w:val="26"/>
+          <w:szCs w:val="26"/>
+          <w:rtl/>
+        </w:rPr>
+        <w:t>الاسم الكامل.</w:t>
+      </w:r>
+    </w:p>
+    <w:p>
+      <w:pPr>
+        <w:pStyle w:val="a7"/>
+        <w:numPr>
+          <w:ilvl w:val="1"/>
+          <w:numId w:val="19"/>
+        </w:numPr>
+        <w:bidi/>
+        <w:spacing w:before="0" w:beforeAutospacing="0" w:after="0" w:afterAutospacing="0"/>
+        <w:textAlignment w:val="baseline"/>
+        <w:rPr>
+          <w:rFonts w:ascii="Times" w:hAnsi="Times" w:cs="Times"/>
+          <w:color w:val="000000"/>
+          <w:sz w:val="26"/>
+          <w:szCs w:val="26"/>
+          <w:rtl/>
+        </w:rPr>
+      </w:pPr>
+      <w:r>
+        <w:rPr>
+          <w:rFonts w:ascii="Times" w:hAnsi="Times" w:cs="Times"/>
+          <w:color w:val="000000"/>
+          <w:sz w:val="26"/>
+          <w:szCs w:val="26"/>
+          <w:rtl/>
+        </w:rPr>
+        <w:t>البريد الإلكتروني.</w:t>
+      </w:r>
+    </w:p>
+    <w:p>
+      <w:pPr>
+        <w:pStyle w:val="a7"/>
+        <w:numPr>
+          <w:ilvl w:val="1"/>
+          <w:numId w:val="19"/>
+        </w:numPr>
+        <w:bidi/>
+        <w:spacing w:before="0" w:beforeAutospacing="0" w:after="0" w:afterAutospacing="0"/>
+        <w:textAlignment w:val="baseline"/>
+        <w:rPr>
+          <w:rFonts w:ascii="Times" w:hAnsi="Times" w:cs="Times"/>
+          <w:color w:val="000000"/>
+          <w:sz w:val="26"/>
+          <w:szCs w:val="26"/>
+          <w:rtl/>
+        </w:rPr>
+      </w:pPr>
+      <w:r>
+        <w:rPr>
+          <w:rFonts w:ascii="Times" w:hAnsi="Times" w:cs="Times"/>
+          <w:color w:val="000000"/>
+          <w:sz w:val="26"/>
+          <w:szCs w:val="26"/>
+          <w:rtl/>
+        </w:rPr>
+        <w:t>كلمة المرور.</w:t>
+      </w:r>
+    </w:p>
+    <w:p>
+      <w:pPr>
+        <w:pStyle w:val="a7"/>
+        <w:numPr>
+          <w:ilvl w:val="0"/>
+          <w:numId w:val="19"/>
+        </w:numPr>
+        <w:bidi/>
+        <w:spacing w:before="0" w:beforeAutospacing="0" w:after="0" w:afterAutospacing="0"/>
+        <w:textAlignment w:val="baseline"/>
+        <w:rPr>
+          <w:rFonts w:ascii="Times" w:hAnsi="Times" w:cs="Times"/>
+          <w:color w:val="000000"/>
+          <w:sz w:val="26"/>
+          <w:szCs w:val="26"/>
+          <w:rtl/>
+        </w:rPr>
+      </w:pPr>
+      <w:r>
+        <w:rPr>
+          <w:rFonts w:ascii="Times" w:hAnsi="Times" w:cs="Times"/>
+          <w:color w:val="000000"/>
+          <w:sz w:val="26"/>
+          <w:szCs w:val="26"/>
+          <w:rtl/>
+        </w:rPr>
+        <w:t>عند تحديث بيانات الحساب: يتم إدخال البيانات المحدثة (مثل الاسم أو البريد الإلكتروني أو كلمة المرور).</w:t>
+      </w:r>
+    </w:p>
+    <w:p>
+      <w:pPr>
+        <w:pStyle w:val="a7"/>
+        <w:numPr>
+          <w:ilvl w:val="0"/>
+          <w:numId w:val="19"/>
+        </w:numPr>
+        <w:bidi/>
+        <w:spacing w:before="0" w:beforeAutospacing="0" w:after="240" w:afterAutospacing="0"/>
+        <w:textAlignment w:val="baseline"/>
+        <w:rPr>
+          <w:rFonts w:ascii="Times" w:hAnsi="Times" w:cs="Times"/>
+          <w:color w:val="000000"/>
+          <w:sz w:val="26"/>
+          <w:szCs w:val="26"/>
+          <w:rtl/>
+        </w:rPr>
+      </w:pPr>
+      <w:r>
+        <w:rPr>
+          <w:rFonts w:ascii="Times" w:hAnsi="Times" w:cs="Times"/>
+          <w:color w:val="000000"/>
+          <w:sz w:val="26"/>
+          <w:szCs w:val="26"/>
+          <w:rtl/>
+        </w:rPr>
+        <w:t>عند حذف الحساب: يتم تأكيد رغبة المستخدم في الحذف.</w:t>
+      </w:r>
+    </w:p>
+    <w:p>
+      <w:pPr>
+        <w:pStyle w:val="a7"/>
+        <w:bidi/>
+        <w:spacing w:before="240" w:beforeAutospacing="0" w:after="240" w:afterAutospacing="0"/>
+        <w:jc w:val="both"/>
+        <w:rPr>
+          <w:rtl/>
+        </w:rPr>
+      </w:pPr>
+      <w:r>
+        <w:rPr>
+          <w:rFonts w:ascii="Times" w:hAnsi="Times" w:cs="Times"/>
+          <w:color w:val="000000"/>
+          <w:sz w:val="26"/>
+          <w:szCs w:val="26"/>
+          <w:rtl/>
+        </w:rPr>
+        <w:t>المعالجة (</w:t>
+      </w:r>
+      <w:r>
+        <w:rPr>
+          <w:rFonts w:ascii="Times" w:hAnsi="Times" w:cs="Times"/>
+          <w:color w:val="000000"/>
+          <w:sz w:val="26"/>
+          <w:szCs w:val="26"/>
+        </w:rPr>
+        <w:t>Processing</w:t>
+      </w:r>
+      <w:r>
+        <w:rPr>
+          <w:rFonts w:ascii="Times" w:hAnsi="Times" w:cs="Times"/>
+          <w:color w:val="000000"/>
+          <w:sz w:val="26"/>
+          <w:szCs w:val="26"/>
+          <w:rtl/>
+        </w:rPr>
+        <w:t>):</w:t>
+      </w:r>
+    </w:p>
+    <w:p>
+      <w:pPr>
+        <w:pStyle w:val="a7"/>
+        <w:numPr>
+          <w:ilvl w:val="0"/>
+          <w:numId w:val="20"/>
+        </w:numPr>
+        <w:bidi/>
+        <w:spacing w:before="240" w:beforeAutospacing="0" w:after="0" w:afterAutospacing="0"/>
+        <w:textAlignment w:val="baseline"/>
+        <w:rPr>
+          <w:rFonts w:ascii="Times" w:hAnsi="Times" w:cs="Times"/>
+          <w:color w:val="000000"/>
+          <w:sz w:val="26"/>
+          <w:szCs w:val="26"/>
+          <w:rtl/>
+        </w:rPr>
+      </w:pPr>
+      <w:r>
+        <w:rPr>
+          <w:rFonts w:ascii="Times" w:hAnsi="Times" w:cs="Times"/>
+          <w:color w:val="000000"/>
+          <w:sz w:val="26"/>
+          <w:szCs w:val="26"/>
+          <w:rtl/>
+        </w:rPr>
+        <w:t>إنشاء حساب جديد:</w:t>
+      </w:r>
+    </w:p>
+    <w:p>
+      <w:pPr>
+        <w:pStyle w:val="a7"/>
+        <w:numPr>
+          <w:ilvl w:val="1"/>
+          <w:numId w:val="20"/>
+        </w:numPr>
+        <w:bidi/>
+        <w:spacing w:before="0" w:beforeAutospacing="0" w:after="0" w:afterAutospacing="0"/>
+        <w:textAlignment w:val="baseline"/>
+        <w:rPr>
+          <w:rFonts w:ascii="Times" w:hAnsi="Times" w:cs="Times"/>
+          <w:color w:val="000000"/>
+          <w:sz w:val="26"/>
+          <w:szCs w:val="26"/>
+          <w:rtl/>
+        </w:rPr>
+      </w:pPr>
+      <w:r>
+        <w:rPr>
+          <w:rFonts w:ascii="Times" w:hAnsi="Times" w:cs="Times"/>
+          <w:color w:val="000000"/>
+          <w:sz w:val="26"/>
+          <w:szCs w:val="26"/>
+          <w:rtl/>
+        </w:rPr>
+        <w:t>التحقق من عدم وجود حساب آخر مرتبط بالبريد الإلكتروني المدخل.</w:t>
+      </w:r>
+    </w:p>
+    <w:p>
+      <w:pPr>
+        <w:pStyle w:val="a7"/>
+        <w:numPr>
+          <w:ilvl w:val="1"/>
+          <w:numId w:val="20"/>
+        </w:numPr>
+        <w:bidi/>
+        <w:spacing w:before="0" w:beforeAutospacing="0" w:after="0" w:afterAutospacing="0"/>
+        <w:textAlignment w:val="baseline"/>
+        <w:rPr>
+          <w:rFonts w:ascii="Times" w:hAnsi="Times" w:cs="Times"/>
+          <w:color w:val="000000"/>
+          <w:sz w:val="26"/>
+          <w:szCs w:val="26"/>
+          <w:rtl/>
+        </w:rPr>
+      </w:pPr>
+      <w:r>
+        <w:rPr>
+          <w:rFonts w:ascii="Times" w:hAnsi="Times" w:cs="Times"/>
+          <w:color w:val="000000"/>
+          <w:sz w:val="26"/>
+          <w:szCs w:val="26"/>
+          <w:rtl/>
+        </w:rPr>
+        <w:t>التحقق من صحة البيانات المدخلة (مثل البريد الإلكتروني وكلمة المرور).</w:t>
+      </w:r>
+    </w:p>
+    <w:p>
+      <w:pPr>
+        <w:pStyle w:val="a7"/>
+        <w:numPr>
+          <w:ilvl w:val="1"/>
+          <w:numId w:val="20"/>
+        </w:numPr>
+        <w:bidi/>
+        <w:spacing w:before="0" w:beforeAutospacing="0" w:after="0" w:afterAutospacing="0"/>
+        <w:textAlignment w:val="baseline"/>
+        <w:rPr>
+          <w:rFonts w:ascii="Times" w:hAnsi="Times" w:cs="Times"/>
+          <w:color w:val="000000"/>
+          <w:sz w:val="26"/>
+          <w:szCs w:val="26"/>
+          <w:rtl/>
+        </w:rPr>
+      </w:pPr>
+      <w:r>
+        <w:rPr>
+          <w:rFonts w:ascii="Times" w:hAnsi="Times" w:cs="Times"/>
+          <w:color w:val="000000"/>
+          <w:sz w:val="26"/>
+          <w:szCs w:val="26"/>
+          <w:rtl/>
+        </w:rPr>
+        <w:t>إضافة الحساب الجديد إلى قاعدة البيانات.</w:t>
+      </w:r>
+    </w:p>
+    <w:p>
+      <w:pPr>
+        <w:pStyle w:val="a7"/>
+        <w:numPr>
+          <w:ilvl w:val="0"/>
+          <w:numId w:val="20"/>
+        </w:numPr>
+        <w:bidi/>
+        <w:spacing w:before="0" w:beforeAutospacing="0" w:after="0" w:afterAutospacing="0"/>
+        <w:textAlignment w:val="baseline"/>
+        <w:rPr>
+          <w:rFonts w:ascii="Times" w:hAnsi="Times" w:cs="Times"/>
+          <w:color w:val="000000"/>
+          <w:sz w:val="26"/>
+          <w:szCs w:val="26"/>
+          <w:rtl/>
+        </w:rPr>
+      </w:pPr>
+      <w:r>
+        <w:rPr>
+          <w:rFonts w:ascii="Times" w:hAnsi="Times" w:cs="Times"/>
+          <w:color w:val="000000"/>
+          <w:sz w:val="26"/>
+          <w:szCs w:val="26"/>
+          <w:rtl/>
+        </w:rPr>
+        <w:t>تحديث بيانات الحساب:</w:t>
+      </w:r>
+    </w:p>
+    <w:p>
+      <w:pPr>
+        <w:pStyle w:val="a7"/>
+        <w:numPr>
+          <w:ilvl w:val="1"/>
+          <w:numId w:val="20"/>
+        </w:numPr>
+        <w:bidi/>
+        <w:spacing w:before="0" w:beforeAutospacing="0" w:after="0" w:afterAutospacing="0"/>
+        <w:textAlignment w:val="baseline"/>
+        <w:rPr>
+          <w:rFonts w:ascii="Times" w:hAnsi="Times" w:cs="Times"/>
+          <w:color w:val="000000"/>
+          <w:sz w:val="26"/>
+          <w:szCs w:val="26"/>
+          <w:rtl/>
+        </w:rPr>
+      </w:pPr>
+      <w:r>
+        <w:rPr>
+          <w:rFonts w:ascii="Times" w:hAnsi="Times" w:cs="Times"/>
+          <w:color w:val="000000"/>
+          <w:sz w:val="26"/>
+          <w:szCs w:val="26"/>
+          <w:rtl/>
+        </w:rPr>
+        <w:t>التحقق من صحة البيانات المحدثة.</w:t>
+      </w:r>
+    </w:p>
+    <w:p>
+      <w:pPr>
+        <w:pStyle w:val="a7"/>
+        <w:numPr>
+          <w:ilvl w:val="1"/>
+          <w:numId w:val="20"/>
+        </w:numPr>
+        <w:bidi/>
+        <w:spacing w:before="0" w:beforeAutospacing="0" w:after="0" w:afterAutospacing="0"/>
+        <w:textAlignment w:val="baseline"/>
+        <w:rPr>
+          <w:rFonts w:ascii="Times" w:hAnsi="Times" w:cs="Times"/>
+          <w:color w:val="000000"/>
+          <w:sz w:val="26"/>
+          <w:szCs w:val="26"/>
+          <w:rtl/>
+        </w:rPr>
+      </w:pPr>
+      <w:r>
+        <w:rPr>
+          <w:rFonts w:ascii="Times" w:hAnsi="Times" w:cs="Times"/>
+          <w:color w:val="000000"/>
+          <w:sz w:val="26"/>
+          <w:szCs w:val="26"/>
+          <w:rtl/>
+        </w:rPr>
+        <w:t>تحديث السجلات في قاعدة البيانات بالبيانات الجديدة.</w:t>
+      </w:r>
+    </w:p>
+    <w:p>
+      <w:pPr>
+        <w:pStyle w:val="a7"/>
+        <w:numPr>
+          <w:ilvl w:val="0"/>
+          <w:numId w:val="20"/>
+        </w:numPr>
+        <w:bidi/>
+        <w:spacing w:before="0" w:beforeAutospacing="0" w:after="0" w:afterAutospacing="0"/>
+        <w:textAlignment w:val="baseline"/>
+        <w:rPr>
+          <w:rFonts w:ascii="Times" w:hAnsi="Times" w:cs="Times"/>
+          <w:color w:val="000000"/>
+          <w:sz w:val="26"/>
+          <w:szCs w:val="26"/>
+          <w:rtl/>
+        </w:rPr>
+      </w:pPr>
+      <w:r>
+        <w:rPr>
+          <w:rFonts w:ascii="Times" w:hAnsi="Times" w:cs="Times"/>
+          <w:color w:val="000000"/>
+          <w:sz w:val="26"/>
+          <w:szCs w:val="26"/>
+          <w:rtl/>
+        </w:rPr>
+        <w:t>حذف الحساب:</w:t>
+      </w:r>
+    </w:p>
+    <w:p>
+      <w:pPr>
+        <w:pStyle w:val="a7"/>
+        <w:numPr>
+          <w:ilvl w:val="1"/>
+          <w:numId w:val="20"/>
+        </w:numPr>
+        <w:bidi/>
+        <w:spacing w:before="0" w:beforeAutospacing="0" w:after="0" w:afterAutospacing="0"/>
+        <w:textAlignment w:val="baseline"/>
+        <w:rPr>
+          <w:rFonts w:ascii="Times" w:hAnsi="Times" w:cs="Times"/>
+          <w:color w:val="000000"/>
+          <w:sz w:val="26"/>
+          <w:szCs w:val="26"/>
+          <w:rtl/>
+        </w:rPr>
+      </w:pPr>
+      <w:r>
+        <w:rPr>
+          <w:rFonts w:ascii="Times" w:hAnsi="Times" w:cs="Times"/>
+          <w:color w:val="000000"/>
+          <w:sz w:val="26"/>
+          <w:szCs w:val="26"/>
+          <w:rtl/>
+        </w:rPr>
+        <w:t>التحقق من رغبة المستخدم من خلال تأكيد عملية الحذف.</w:t>
+      </w:r>
+    </w:p>
+    <w:p>
+      <w:pPr>
+        <w:pStyle w:val="a7"/>
+        <w:numPr>
+          <w:ilvl w:val="1"/>
+          <w:numId w:val="20"/>
+        </w:numPr>
+        <w:bidi/>
+        <w:spacing w:before="0" w:beforeAutospacing="0" w:after="240" w:afterAutospacing="0"/>
+        <w:textAlignment w:val="baseline"/>
+        <w:rPr>
+          <w:rFonts w:ascii="Times" w:hAnsi="Times" w:cs="Times"/>
+          <w:color w:val="000000"/>
+          <w:sz w:val="26"/>
+          <w:szCs w:val="26"/>
+          <w:rtl/>
+        </w:rPr>
+      </w:pPr>
+      <w:r>
+        <w:rPr>
+          <w:rFonts w:ascii="Times" w:hAnsi="Times" w:cs="Times"/>
+          <w:color w:val="000000"/>
+          <w:sz w:val="26"/>
+          <w:szCs w:val="26"/>
+          <w:rtl/>
+        </w:rPr>
+        <w:t>إزالة بيانات الحساب بالكامل من قاعدة البيانات.</w:t>
+      </w:r>
+    </w:p>
+    <w:p>
+      <w:pPr>
+        <w:pStyle w:val="a7"/>
+        <w:bidi/>
+        <w:spacing w:before="240" w:beforeAutospacing="0" w:after="240" w:afterAutospacing="0"/>
+        <w:jc w:val="both"/>
+        <w:rPr>
+          <w:rtl/>
+        </w:rPr>
+      </w:pPr>
+      <w:r>
+        <w:rPr>
+          <w:rFonts w:ascii="Times" w:hAnsi="Times" w:cs="Times"/>
+          <w:color w:val="000000"/>
+          <w:sz w:val="26"/>
+          <w:szCs w:val="26"/>
+          <w:rtl/>
+        </w:rPr>
+        <w:t>المخرجات (</w:t>
+      </w:r>
+      <w:r>
+        <w:rPr>
+          <w:rFonts w:ascii="Times" w:hAnsi="Times" w:cs="Times"/>
+          <w:color w:val="000000"/>
+          <w:sz w:val="26"/>
+          <w:szCs w:val="26"/>
+        </w:rPr>
+        <w:t>Outputs</w:t>
+      </w:r>
+      <w:r>
+        <w:rPr>
+          <w:rFonts w:ascii="Times" w:hAnsi="Times" w:cs="Times"/>
+          <w:color w:val="000000"/>
+          <w:sz w:val="26"/>
+          <w:szCs w:val="26"/>
+          <w:rtl/>
+        </w:rPr>
+        <w:t>):</w:t>
+      </w:r>
+    </w:p>
+    <w:p>
+      <w:pPr>
+        <w:pStyle w:val="a7"/>
+        <w:numPr>
+          <w:ilvl w:val="0"/>
+          <w:numId w:val="21"/>
+        </w:numPr>
+        <w:bidi/>
+        <w:spacing w:before="240" w:beforeAutospacing="0" w:after="0" w:afterAutospacing="0"/>
+        <w:textAlignment w:val="baseline"/>
+        <w:rPr>
+          <w:rFonts w:ascii="Times" w:hAnsi="Times" w:cs="Times"/>
+          <w:color w:val="000000"/>
+          <w:sz w:val="26"/>
+          <w:szCs w:val="26"/>
+          <w:rtl/>
+        </w:rPr>
+      </w:pPr>
+      <w:r>
+        <w:rPr>
+          <w:rFonts w:ascii="Times" w:hAnsi="Times" w:cs="Times"/>
+          <w:color w:val="000000"/>
+          <w:sz w:val="26"/>
+          <w:szCs w:val="26"/>
+          <w:rtl/>
+        </w:rPr>
+        <w:t>عند إنشاء حساب جديد:</w:t>
+      </w:r>
+    </w:p>
+    <w:p>
+      <w:pPr>
+        <w:pStyle w:val="a7"/>
+        <w:numPr>
+          <w:ilvl w:val="1"/>
+          <w:numId w:val="21"/>
+        </w:numPr>
+        <w:bidi/>
+        <w:spacing w:before="0" w:beforeAutospacing="0" w:after="0" w:afterAutospacing="0"/>
+        <w:textAlignment w:val="baseline"/>
+        <w:rPr>
+          <w:rFonts w:ascii="Times" w:hAnsi="Times" w:cs="Times"/>
+          <w:color w:val="000000"/>
+          <w:sz w:val="26"/>
+          <w:szCs w:val="26"/>
+          <w:rtl/>
+        </w:rPr>
+      </w:pPr>
+      <w:r>
+        <w:rPr>
+          <w:rFonts w:ascii="Times" w:hAnsi="Times" w:cs="Times"/>
+          <w:color w:val="000000"/>
+          <w:sz w:val="26"/>
+          <w:szCs w:val="26"/>
+          <w:rtl/>
+        </w:rPr>
+        <w:t>رسالة تأكيد تفيد بنجاح عملية التسجيل.</w:t>
+      </w:r>
+    </w:p>
+    <w:p>
+      <w:pPr>
+        <w:pStyle w:val="a7"/>
+        <w:numPr>
+          <w:ilvl w:val="0"/>
+          <w:numId w:val="21"/>
+        </w:numPr>
+        <w:bidi/>
+        <w:spacing w:before="0" w:beforeAutospacing="0" w:after="0" w:afterAutospacing="0"/>
+        <w:textAlignment w:val="baseline"/>
+        <w:rPr>
+          <w:rFonts w:ascii="Times" w:hAnsi="Times" w:cs="Times"/>
+          <w:color w:val="000000"/>
+          <w:sz w:val="26"/>
+          <w:szCs w:val="26"/>
+          <w:rtl/>
+        </w:rPr>
+      </w:pPr>
+      <w:r>
+        <w:rPr>
+          <w:rFonts w:ascii="Times" w:hAnsi="Times" w:cs="Times"/>
+          <w:color w:val="000000"/>
+          <w:sz w:val="26"/>
+          <w:szCs w:val="26"/>
+          <w:rtl/>
+        </w:rPr>
+        <w:t>عند تحديث بيانات الحساب:</w:t>
+      </w:r>
+    </w:p>
+    <w:p>
+      <w:pPr>
+        <w:pStyle w:val="a7"/>
+        <w:numPr>
+          <w:ilvl w:val="1"/>
+          <w:numId w:val="21"/>
+        </w:numPr>
+        <w:bidi/>
+        <w:spacing w:before="0" w:beforeAutospacing="0" w:after="0" w:afterAutospacing="0"/>
+        <w:textAlignment w:val="baseline"/>
+        <w:rPr>
+          <w:rFonts w:ascii="Times" w:hAnsi="Times" w:cs="Times"/>
+          <w:color w:val="000000"/>
+          <w:sz w:val="26"/>
+          <w:szCs w:val="26"/>
+          <w:rtl/>
+        </w:rPr>
+      </w:pPr>
+      <w:r>
+        <w:rPr>
+          <w:rFonts w:ascii="Times" w:hAnsi="Times" w:cs="Times"/>
+          <w:color w:val="000000"/>
+          <w:sz w:val="26"/>
+          <w:szCs w:val="26"/>
+          <w:rtl/>
+        </w:rPr>
+        <w:t>إشعار يؤكد نجاح تحديث البيانات.</w:t>
+      </w:r>
+    </w:p>
+    <w:p>
+      <w:pPr>
+        <w:pStyle w:val="a7"/>
+        <w:numPr>
+          <w:ilvl w:val="0"/>
+          <w:numId w:val="21"/>
+        </w:numPr>
+        <w:bidi/>
+        <w:spacing w:before="0" w:beforeAutospacing="0" w:after="0" w:afterAutospacing="0"/>
+        <w:textAlignment w:val="baseline"/>
+        <w:rPr>
+          <w:rFonts w:ascii="Times" w:hAnsi="Times" w:cs="Times"/>
+          <w:color w:val="000000"/>
+          <w:sz w:val="26"/>
+          <w:szCs w:val="26"/>
+          <w:rtl/>
+        </w:rPr>
+      </w:pPr>
+      <w:r>
+        <w:rPr>
+          <w:rFonts w:ascii="Times" w:hAnsi="Times" w:cs="Times"/>
+          <w:color w:val="000000"/>
+          <w:sz w:val="26"/>
+          <w:szCs w:val="26"/>
+          <w:rtl/>
+        </w:rPr>
+        <w:t>عند حذف الحساب:</w:t>
+      </w:r>
+    </w:p>
+    <w:p>
+      <w:pPr>
+        <w:pStyle w:val="a7"/>
+        <w:numPr>
+          <w:ilvl w:val="1"/>
+          <w:numId w:val="21"/>
+        </w:numPr>
+        <w:bidi/>
+        <w:spacing w:before="0" w:beforeAutospacing="0" w:after="240" w:afterAutospacing="0"/>
+        <w:textAlignment w:val="baseline"/>
+        <w:rPr>
+          <w:rFonts w:ascii="Times" w:hAnsi="Times" w:cs="Times"/>
+          <w:color w:val="000000"/>
+          <w:sz w:val="26"/>
+          <w:szCs w:val="26"/>
+          <w:rtl/>
+        </w:rPr>
+      </w:pPr>
+      <w:r>
+        <w:rPr>
+          <w:rFonts w:ascii="Times" w:hAnsi="Times" w:cs="Times"/>
+          <w:color w:val="000000"/>
+          <w:sz w:val="26"/>
+          <w:szCs w:val="26"/>
+          <w:rtl/>
+        </w:rPr>
+        <w:t>إشعار يفيد بنجاح عملية الحذف.</w:t>
+      </w:r>
+    </w:p>
+    <w:p>
+      <w:pPr>
+        <w:pStyle w:val="a7"/>
+        <w:bidi/>
+        <w:spacing w:before="240" w:beforeAutospacing="0" w:after="240" w:afterAutospacing="0"/>
+        <w:jc w:val="both"/>
+        <w:rPr>
+          <w:rtl/>
+        </w:rPr>
+      </w:pPr>
+      <w:r>
+        <w:rPr>
+          <w:rFonts w:ascii="Times" w:hAnsi="Times" w:cs="Times"/>
+          <w:color w:val="000000"/>
+          <w:sz w:val="26"/>
+          <w:szCs w:val="26"/>
+          <w:rtl/>
+        </w:rPr>
+        <w:lastRenderedPageBreak/>
+        <w:t>معالجة الأخطاء (</w:t>
+      </w:r>
+      <w:r>
+        <w:rPr>
+          <w:rFonts w:ascii="Times" w:hAnsi="Times" w:cs="Times"/>
+          <w:color w:val="000000"/>
+          <w:sz w:val="26"/>
+          <w:szCs w:val="26"/>
+        </w:rPr>
+        <w:t>Error Handling</w:t>
+      </w:r>
+      <w:r>
+        <w:rPr>
+          <w:rFonts w:ascii="Times" w:hAnsi="Times" w:cs="Times"/>
+          <w:color w:val="000000"/>
+          <w:sz w:val="26"/>
+          <w:szCs w:val="26"/>
+          <w:rtl/>
+        </w:rPr>
+        <w:t>):</w:t>
+      </w:r>
+    </w:p>
+    <w:p>
+      <w:pPr>
+        <w:pStyle w:val="a7"/>
+        <w:numPr>
+          <w:ilvl w:val="0"/>
+          <w:numId w:val="22"/>
+        </w:numPr>
+        <w:bidi/>
+        <w:spacing w:before="240" w:beforeAutospacing="0" w:after="0" w:afterAutospacing="0"/>
+        <w:textAlignment w:val="baseline"/>
+        <w:rPr>
+          <w:rFonts w:ascii="Times" w:hAnsi="Times" w:cs="Times"/>
+          <w:color w:val="000000"/>
+          <w:sz w:val="26"/>
+          <w:szCs w:val="26"/>
+          <w:rtl/>
+        </w:rPr>
+      </w:pPr>
+      <w:r>
+        <w:rPr>
+          <w:rFonts w:ascii="Times" w:hAnsi="Times" w:cs="Times"/>
+          <w:color w:val="000000"/>
+          <w:sz w:val="26"/>
+          <w:szCs w:val="26"/>
+          <w:rtl/>
+        </w:rPr>
+        <w:t>إذا كان البريد الإلكتروني المدخل مسجلًا مسبقًا:</w:t>
+      </w:r>
+    </w:p>
+    <w:p>
+      <w:pPr>
+        <w:pStyle w:val="a7"/>
+        <w:numPr>
+          <w:ilvl w:val="1"/>
+          <w:numId w:val="22"/>
+        </w:numPr>
+        <w:bidi/>
+        <w:spacing w:before="0" w:beforeAutospacing="0" w:after="0" w:afterAutospacing="0"/>
+        <w:textAlignment w:val="baseline"/>
+        <w:rPr>
+          <w:rFonts w:ascii="Times" w:hAnsi="Times" w:cs="Times"/>
+          <w:color w:val="000000"/>
+          <w:sz w:val="26"/>
+          <w:szCs w:val="26"/>
+          <w:rtl/>
+        </w:rPr>
+      </w:pPr>
+      <w:r>
+        <w:rPr>
+          <w:rFonts w:ascii="Times" w:hAnsi="Times" w:cs="Times"/>
+          <w:color w:val="000000"/>
+          <w:sz w:val="26"/>
+          <w:szCs w:val="26"/>
+          <w:rtl/>
+        </w:rPr>
+        <w:t>يُظهر النظام رسالة خطأ توضح أن البريد الإلكتروني مستخدم بالفعل.</w:t>
+      </w:r>
+    </w:p>
+    <w:p>
+      <w:pPr>
+        <w:pStyle w:val="a7"/>
+        <w:numPr>
+          <w:ilvl w:val="0"/>
+          <w:numId w:val="22"/>
+        </w:numPr>
+        <w:bidi/>
+        <w:spacing w:before="0" w:beforeAutospacing="0" w:after="0" w:afterAutospacing="0"/>
+        <w:textAlignment w:val="baseline"/>
+        <w:rPr>
+          <w:rFonts w:ascii="Times" w:hAnsi="Times" w:cs="Times"/>
+          <w:color w:val="000000"/>
+          <w:sz w:val="26"/>
+          <w:szCs w:val="26"/>
+          <w:rtl/>
+        </w:rPr>
+      </w:pPr>
+      <w:r>
+        <w:rPr>
+          <w:rFonts w:ascii="Times" w:hAnsi="Times" w:cs="Times"/>
+          <w:color w:val="000000"/>
+          <w:sz w:val="26"/>
+          <w:szCs w:val="26"/>
+          <w:rtl/>
+        </w:rPr>
+        <w:t>إذا كانت البيانات المدخلة غير صحيحة أو ناقصة:</w:t>
+      </w:r>
+    </w:p>
+    <w:p>
+      <w:pPr>
+        <w:pStyle w:val="a7"/>
+        <w:numPr>
+          <w:ilvl w:val="1"/>
+          <w:numId w:val="22"/>
+        </w:numPr>
+        <w:bidi/>
+        <w:spacing w:before="0" w:beforeAutospacing="0" w:after="0" w:afterAutospacing="0"/>
+        <w:textAlignment w:val="baseline"/>
+        <w:rPr>
+          <w:rFonts w:ascii="Times" w:hAnsi="Times" w:cs="Times"/>
+          <w:color w:val="000000"/>
+          <w:sz w:val="26"/>
+          <w:szCs w:val="26"/>
+          <w:rtl/>
+        </w:rPr>
+      </w:pPr>
+      <w:r>
+        <w:rPr>
+          <w:rFonts w:ascii="Times" w:hAnsi="Times" w:cs="Times"/>
+          <w:color w:val="000000"/>
+          <w:sz w:val="26"/>
+          <w:szCs w:val="26"/>
+          <w:rtl/>
+        </w:rPr>
+        <w:t>يُظهر النظام رسالة توضح الأخطاء مع طلب إعادة إدخال البيانات بشكل صحيح.</w:t>
+      </w:r>
+    </w:p>
+    <w:p>
+      <w:pPr>
+        <w:pStyle w:val="a7"/>
+        <w:numPr>
+          <w:ilvl w:val="0"/>
+          <w:numId w:val="22"/>
+        </w:numPr>
+        <w:bidi/>
+        <w:spacing w:before="0" w:beforeAutospacing="0" w:after="0" w:afterAutospacing="0"/>
+        <w:textAlignment w:val="baseline"/>
+        <w:rPr>
+          <w:rFonts w:ascii="Times" w:hAnsi="Times" w:cs="Times"/>
+          <w:color w:val="000000"/>
+          <w:sz w:val="26"/>
+          <w:szCs w:val="26"/>
+          <w:rtl/>
+        </w:rPr>
+      </w:pPr>
+      <w:r>
+        <w:rPr>
+          <w:rFonts w:ascii="Times" w:hAnsi="Times" w:cs="Times"/>
+          <w:color w:val="000000"/>
+          <w:sz w:val="26"/>
+          <w:szCs w:val="26"/>
+          <w:rtl/>
+        </w:rPr>
+        <w:t>إذا فشلت عملية التحديث:</w:t>
+      </w:r>
+    </w:p>
+    <w:p>
+      <w:pPr>
+        <w:pStyle w:val="a7"/>
+        <w:numPr>
+          <w:ilvl w:val="1"/>
+          <w:numId w:val="22"/>
+        </w:numPr>
+        <w:bidi/>
+        <w:spacing w:before="0" w:beforeAutospacing="0" w:after="0" w:afterAutospacing="0"/>
+        <w:textAlignment w:val="baseline"/>
+        <w:rPr>
+          <w:rFonts w:ascii="Times" w:hAnsi="Times" w:cs="Times"/>
+          <w:color w:val="000000"/>
+          <w:sz w:val="26"/>
+          <w:szCs w:val="26"/>
+          <w:rtl/>
+        </w:rPr>
+      </w:pPr>
+      <w:r>
+        <w:rPr>
+          <w:rFonts w:ascii="Times" w:hAnsi="Times" w:cs="Times"/>
+          <w:color w:val="000000"/>
+          <w:sz w:val="26"/>
+          <w:szCs w:val="26"/>
+          <w:rtl/>
+        </w:rPr>
+        <w:t>يُظهر النظام رسالة خطأ توضح أن التحديث لم يكتمل مع طلب المحاولة مرة أخرى.</w:t>
+      </w:r>
+    </w:p>
+    <w:p>
+      <w:pPr>
+        <w:pStyle w:val="a7"/>
+        <w:numPr>
+          <w:ilvl w:val="0"/>
+          <w:numId w:val="22"/>
+        </w:numPr>
+        <w:bidi/>
+        <w:spacing w:before="0" w:beforeAutospacing="0" w:after="0" w:afterAutospacing="0"/>
+        <w:textAlignment w:val="baseline"/>
+        <w:rPr>
+          <w:rFonts w:ascii="Times" w:hAnsi="Times" w:cs="Times"/>
+          <w:color w:val="000000"/>
+          <w:sz w:val="26"/>
+          <w:szCs w:val="26"/>
+          <w:rtl/>
+        </w:rPr>
+      </w:pPr>
+      <w:r>
+        <w:rPr>
+          <w:rFonts w:ascii="Times" w:hAnsi="Times" w:cs="Times"/>
+          <w:color w:val="000000"/>
+          <w:sz w:val="26"/>
+          <w:szCs w:val="26"/>
+          <w:rtl/>
+        </w:rPr>
+        <w:t>إذا حدث خطأ أثناء محاولة حذف الحساب:</w:t>
+      </w:r>
+    </w:p>
+    <w:p>
+      <w:pPr>
+        <w:pStyle w:val="a7"/>
+        <w:numPr>
+          <w:ilvl w:val="1"/>
+          <w:numId w:val="22"/>
+        </w:numPr>
+        <w:bidi/>
+        <w:spacing w:before="0" w:beforeAutospacing="0" w:after="240" w:afterAutospacing="0"/>
+        <w:textAlignment w:val="baseline"/>
+        <w:rPr>
+          <w:rFonts w:ascii="Times" w:hAnsi="Times" w:cs="Times"/>
+          <w:color w:val="000000"/>
+          <w:sz w:val="26"/>
+          <w:szCs w:val="26"/>
+          <w:rtl/>
+        </w:rPr>
+      </w:pPr>
+      <w:r>
+        <w:rPr>
+          <w:rFonts w:ascii="Times" w:hAnsi="Times" w:cs="Times"/>
+          <w:color w:val="000000"/>
+          <w:sz w:val="26"/>
+          <w:szCs w:val="26"/>
+          <w:rtl/>
+        </w:rPr>
+        <w:t>يُظهر النظام رسالة خطأ تفيد بعدم إمكانية الحذف في الوقت الحالي مع توجيه المستخدم للتواصل مع الدعم الفني.</w:t>
+      </w:r>
+    </w:p>
+    <w:p>
+      <w:pPr>
+        <w:rPr>
+          <w:rtl/>
         </w:rPr>
       </w:pPr>
       <w:bookmarkStart w:id="43" w:name="_GoBack"/>
@@ -4428,13 +5375,132 @@
     </w:p>
     <w:p>
       <w:pPr>
+        <w:pStyle w:val="2"/>
+        <w:rPr>
+          <w:rtl/>
+        </w:rPr>
+      </w:pPr>
+      <w:r>
+        <w:rPr>
+          <w:rtl/>
+        </w:rPr>
+        <w:t>إدارة المتطوعين (</w:t>
+      </w:r>
+      <w:r>
+        <w:t>Volunteer Management</w:t>
+      </w:r>
+      <w:r>
+        <w:rPr>
+          <w:rtl/>
+        </w:rPr>
+        <w:t>)</w:t>
+      </w:r>
+    </w:p>
+    <w:p>
+      <w:pPr>
+        <w:pStyle w:val="2"/>
+        <w:rPr>
+          <w:rtl/>
+        </w:rPr>
+      </w:pPr>
+      <w:r>
+        <w:rPr>
+          <w:rtl/>
+        </w:rPr>
+        <w:t>إدارة المنظمات (</w:t>
+      </w:r>
+      <w:r>
+        <w:t>Organization Management</w:t>
+      </w:r>
+      <w:r>
+        <w:rPr>
+          <w:rtl/>
+        </w:rPr>
+        <w:t>)</w:t>
+      </w:r>
+    </w:p>
+    <w:p>
+      <w:pPr>
+        <w:pStyle w:val="2"/>
+        <w:rPr>
+          <w:rtl/>
+        </w:rPr>
+      </w:pPr>
+      <w:r>
+        <w:rPr>
+          <w:rtl/>
+        </w:rPr>
+        <w:t>إدارة الفعاليات (</w:t>
+      </w:r>
+      <w:r>
+        <w:t>Event Management</w:t>
+      </w:r>
+      <w:r>
+        <w:rPr>
+          <w:rtl/>
+        </w:rPr>
+        <w:t>)</w:t>
+      </w:r>
+    </w:p>
+    <w:p>
+      <w:pPr>
+        <w:pStyle w:val="2"/>
+        <w:rPr>
+          <w:rtl/>
+        </w:rPr>
+      </w:pPr>
+      <w:r>
+        <w:rPr>
+          <w:rtl/>
+        </w:rPr>
+        <w:t>التقييم والمراجعات (</w:t>
+      </w:r>
+      <w:r>
+        <w:t>Rating and Reviews</w:t>
+      </w:r>
+      <w:r>
+        <w:rPr>
+          <w:rtl/>
+        </w:rPr>
+        <w:t>)</w:t>
+      </w:r>
+    </w:p>
+    <w:p>
+      <w:pPr>
+        <w:pStyle w:val="2"/>
+      </w:pPr>
+      <w:r>
+        <w:rPr>
+          <w:rtl/>
+        </w:rPr>
+        <w:t>التقديم وقبول الطلبات (</w:t>
+      </w:r>
+      <w:r>
+        <w:t>Application and Acceptance</w:t>
+      </w:r>
+      <w:r>
+        <w:rPr>
+          <w:rtl/>
+        </w:rPr>
+        <w:t>)</w:t>
+      </w:r>
+    </w:p>
+    <w:p>
+      <w:pPr>
+        <w:rPr>
+          <w:lang w:bidi="ar-LY"/>
+        </w:rPr>
+      </w:pPr>
+    </w:p>
+    <w:p>
+      <w:pPr>
         <w:pStyle w:val="1"/>
         <w:rPr>
           <w:rtl/>
         </w:rPr>
       </w:pPr>
-      <w:bookmarkStart w:id="44" w:name="_Toc439994690"/>
-      <w:bookmarkStart w:id="45" w:name="_Toc181815070"/>
+      <w:bookmarkStart w:id="44" w:name="_Toc181815070"/>
+      <w:bookmarkStart w:id="45" w:name="_Toc439994690"/>
       <w:r>
         <w:rPr>
           <w:rFonts w:hint="cs"/>
@@ -4452,15 +5518,87 @@
       <w:r>
         <w:t>Nonfunctional Requirements</w:t>
       </w:r>
+      <w:bookmarkEnd w:id="44"/>
+    </w:p>
+    <w:p>
+      <w:r>
+        <w:rPr>
+          <w:rFonts w:hint="cs"/>
+          <w:rtl/>
+        </w:rPr>
+        <w:t>في هذا الجزء يتم وصف المتطلبات الاخرى مثل متطلبات الاداء والامن وغيرها</w:t>
+      </w:r>
+    </w:p>
+    <w:p>
+      <w:pPr>
+        <w:pStyle w:val="2"/>
+        <w:rPr>
+          <w:rtl/>
+        </w:rPr>
+      </w:pPr>
+      <w:bookmarkStart w:id="46" w:name="_Toc181815071"/>
       <w:bookmarkEnd w:id="45"/>
-    </w:p>
-    <w:p>
-      <w:r>
-        <w:rPr>
-          <w:rFonts w:hint="cs"/>
-          <w:rtl/>
-        </w:rPr>
-        <w:t>في هذا الجزء يتم وصف المتطلبات الاخرى مثل متطلبات الاداء والامن وغيرها</w:t>
+      <w:r>
+        <w:rPr>
+          <w:rFonts w:hint="cs"/>
+          <w:rtl/>
+        </w:rPr>
+        <w:lastRenderedPageBreak/>
+        <w:t>متطلبات الاداء</w:t>
+      </w:r>
+      <w:r>
+        <w:t xml:space="preserve"> </w:t>
+      </w:r>
+      <w:r>
+        <w:t>Performance Requirements</w:t>
+      </w:r>
+      <w:bookmarkEnd w:id="46"/>
+      <w:r>
+        <w:t xml:space="preserve">  </w:t>
+      </w:r>
+    </w:p>
+    <w:p>
+      <w:pPr>
+        <w:rPr>
+          <w:rtl/>
+        </w:rPr>
+      </w:pPr>
+      <w:r>
+        <w:rPr>
+          <w:rFonts w:hint="cs"/>
+          <w:rtl/>
+        </w:rPr>
+        <w:t xml:space="preserve">إذا كان هناك متطلبات خاصة </w:t>
+      </w:r>
+      <w:r>
+        <w:rPr>
+          <w:rFonts w:hint="cs"/>
+          <w:rtl/>
+        </w:rPr>
+        <w:t>بأداء</w:t>
+      </w:r>
+      <w:r>
+        <w:rPr>
+          <w:rFonts w:hint="cs"/>
+          <w:rtl/>
+        </w:rPr>
+        <w:t xml:space="preserve"> النظام تحت اي ظروف يجب تحديدها وحدد الاسباب لمساعدة المطور فهم الغرض من هذه المتطلبات والقيام التصميم الصحيح. مثلا: يجب ان يتم تنفيذ العملية في زمن وقدره 1 دقيقة على الاكثر لان </w:t>
+      </w:r>
+      <w:r>
+        <w:rPr>
+          <w:rFonts w:hint="cs"/>
+          <w:rtl/>
+        </w:rPr>
+        <w:t xml:space="preserve">....... </w:t>
+      </w:r>
+    </w:p>
+    <w:p>
+      <w:r>
+        <w:rPr>
+          <w:rFonts w:hint="cs"/>
+          <w:rtl/>
+        </w:rPr>
+        <w:t>قد يتم تحديد متطلبات الاداء لبعض الوظائف دون غيرها.</w:t>
       </w:r>
     </w:p>
     <w:p>
@@ -4470,84 +5608,12 @@
           <w:rtl/>
         </w:rPr>
       </w:pPr>
-      <w:bookmarkStart w:id="46" w:name="_Toc181815071"/>
-      <w:bookmarkEnd w:id="44"/>
-      <w:r>
-        <w:rPr>
-          <w:rFonts w:hint="cs"/>
-          <w:rtl/>
-        </w:rPr>
-        <w:t>متطلبات الاداء</w:t>
-      </w:r>
-      <w:r>
-        <w:t xml:space="preserve"> </w:t>
-      </w:r>
-      <w:r>
-        <w:t>Performance Requirements</w:t>
-      </w:r>
-      <w:bookmarkEnd w:id="46"/>
-      <w:r>
-        <w:t xml:space="preserve">  </w:t>
-      </w:r>
-    </w:p>
-    <w:p>
-      <w:pPr>
-        <w:rPr>
-          <w:rtl/>
-        </w:rPr>
-      </w:pPr>
-      <w:r>
-        <w:rPr>
-          <w:rFonts w:hint="cs"/>
-          <w:rtl/>
-        </w:rPr>
-        <w:t xml:space="preserve">إذا كان هناك متطلبات خاصة </w:t>
-      </w:r>
-      <w:r>
-        <w:rPr>
-          <w:rFonts w:hint="cs"/>
-          <w:rtl/>
-        </w:rPr>
-        <w:t>بأداء</w:t>
-      </w:r>
-      <w:r>
-        <w:rPr>
-          <w:rFonts w:hint="cs"/>
-          <w:rtl/>
-        </w:rPr>
-        <w:t xml:space="preserve"> النظام تحت اي ظروف يجب تحديدها وحدد الاسباب لمساعدة المطور فهم الغرض من هذه المتطلبات والقيام التصميم الصحيح. مثلا: يجب ان يتم تنفيذ العملية في زمن وقدره 1 دقيقة على الاكثر لان </w:t>
-      </w:r>
-      <w:r>
-        <w:rPr>
-          <w:rFonts w:hint="cs"/>
-          <w:rtl/>
-        </w:rPr>
-        <w:t xml:space="preserve">....... </w:t>
-      </w:r>
-    </w:p>
-    <w:p>
-      <w:r>
-        <w:rPr>
-          <w:rFonts w:hint="cs"/>
-          <w:rtl/>
-        </w:rPr>
-        <w:t>قد يتم تحديد متطلبات الاداء لبعض الوظائف دون غيرها.</w:t>
-      </w:r>
-    </w:p>
-    <w:p>
-      <w:pPr>
-        <w:pStyle w:val="2"/>
-        <w:rPr>
-          <w:rtl/>
-        </w:rPr>
-      </w:pPr>
       <w:bookmarkStart w:id="47" w:name="_Toc181815072"/>
       <w:r>
         <w:rPr>
           <w:rFonts w:hint="cs"/>
           <w:rtl/>
         </w:rPr>
-        <w:lastRenderedPageBreak/>
         <w:t>متطلبات السلامة</w:t>
       </w:r>
       <w:r>
@@ -4766,6 +5832,7 @@
           <w:rFonts w:hint="cs"/>
           <w:rtl/>
         </w:rPr>
+        <w:lastRenderedPageBreak/>
         <w:t xml:space="preserve">متطلبات </w:t>
       </w:r>
       <w:r>
@@ -4860,7 +5927,6 @@
           <w:rFonts w:hint="cs"/>
           <w:rtl/>
         </w:rPr>
-        <w:lastRenderedPageBreak/>
         <w:t>الملحق ب: نماذج التحليل</w:t>
       </w:r>
       <w:bookmarkEnd w:id="60"/>
@@ -5127,7 +6193,7 @@
         <w:noProof/>
         <w:rtl/>
       </w:rPr>
-      <w:t>5</w:t>
+      <w:t>4</w:t>
     </w:r>
     <w:r>
       <w:fldChar w:fldCharType="end"/>
@@ -5216,6 +6282,155 @@
     </w:lvl>
   </w:abstractNum>
   <w:abstractNum w:abstractNumId="1">
+    <w:nsid w:val="0863743C"/>
+    <w:multiLevelType w:val="multilevel"/>
+    <w:tmpl w:val="C4187258"/>
+    <w:lvl w:ilvl="0">
+      <w:start w:val="1"/>
+      <w:numFmt w:val="bullet"/>
+      <w:lvlText w:val=""/>
+      <w:lvlJc w:val="left"/>
+      <w:pPr>
+        <w:tabs>
+          <w:tab w:val="num" w:pos="720"/>
+        </w:tabs>
+        <w:ind w:left="720" w:hanging="360"/>
+      </w:pPr>
+      <w:rPr>
+        <w:rFonts w:ascii="Symbol" w:hAnsi="Symbol" w:hint="default"/>
+        <w:sz w:val="20"/>
+      </w:rPr>
+    </w:lvl>
+    <w:lvl w:ilvl="1">
+      <w:start w:val="1"/>
+      <w:numFmt w:val="bullet"/>
+      <w:lvlText w:val="o"/>
+      <w:lvlJc w:val="left"/>
+      <w:pPr>
+        <w:tabs>
+          <w:tab w:val="num" w:pos="1440"/>
+        </w:tabs>
+        <w:ind w:left="1440" w:hanging="360"/>
+      </w:pPr>
+      <w:rPr>
+        <w:rFonts w:ascii="Courier New" w:hAnsi="Courier New" w:hint="default"/>
+        <w:sz w:val="20"/>
+      </w:rPr>
+    </w:lvl>
+    <w:lvl w:ilvl="2" w:tentative="1">
+      <w:start w:val="1"/>
+      <w:numFmt w:val="bullet"/>
+      <w:lvlText w:val=""/>
+      <w:lvlJc w:val="left"/>
+      <w:pPr>
+        <w:tabs>
+          <w:tab w:val="num" w:pos="2160"/>
+        </w:tabs>
+        <w:ind w:left="2160" w:hanging="360"/>
+      </w:pPr>
+      <w:rPr>
+        <w:rFonts w:ascii="Wingdings" w:hAnsi="Wingdings" w:hint="default"/>
+        <w:sz w:val="20"/>
+      </w:rPr>
+    </w:lvl>
+    <w:lvl w:ilvl="3" w:tentative="1">
+      <w:start w:val="1"/>
+      <w:numFmt w:val="bullet"/>
+      <w:lvlText w:val=""/>
+      <w:lvlJc w:val="left"/>
+      <w:pPr>
+        <w:tabs>
+          <w:tab w:val="num" w:pos="2880"/>
+        </w:tabs>
+        <w:ind w:left="2880" w:hanging="360"/>
+      </w:pPr>
+      <w:rPr>
+        <w:rFonts w:ascii="Wingdings" w:hAnsi="Wingdings" w:hint="default"/>
+        <w:sz w:val="20"/>
+      </w:rPr>
+    </w:lvl>
+    <w:lvl w:ilvl="4" w:tentative="1">
+      <w:start w:val="1"/>
+      <w:numFmt w:val="bullet"/>
+      <w:lvlText w:val=""/>
+      <w:lvlJc w:val="left"/>
+      <w:pPr>
+        <w:tabs>
+          <w:tab w:val="num" w:pos="3600"/>
+        </w:tabs>
+        <w:ind w:left="3600" w:hanging="360"/>
+      </w:pPr>
+      <w:rPr>
+        <w:rFonts w:ascii="Wingdings" w:hAnsi="Wingdings" w:hint="default"/>
+        <w:sz w:val="20"/>
+      </w:rPr>
+    </w:lvl>
+    <w:lvl w:ilvl="5" w:tentative="1">
+      <w:start w:val="1"/>
+      <w:numFmt w:val="bullet"/>
+      <w:lvlText w:val=""/>
+      <w:lvlJc w:val="left"/>
+      <w:pPr>
+        <w:tabs>
+          <w:tab w:val="num" w:pos="4320"/>
+        </w:tabs>
+        <w:ind w:left="4320" w:hanging="360"/>
+      </w:pPr>
+      <w:rPr>
+        <w:rFonts w:ascii="Wingdings" w:hAnsi="Wingdings" w:hint="default"/>
+        <w:sz w:val="20"/>
+      </w:rPr>
+    </w:lvl>
+    <w:lvl w:ilvl="6" w:tentative="1">
+      <w:start w:val="1"/>
+      <w:numFmt w:val="bullet"/>
+      <w:lvlText w:val=""/>
+      <w:lvlJc w:val="left"/>
+      <w:pPr>
+        <w:tabs>
+          <w:tab w:val="num" w:pos="5040"/>
+        </w:tabs>
+        <w:ind w:left="5040" w:hanging="360"/>
+      </w:pPr>
+      <w:rPr>
+        <w:rFonts w:ascii="Wingdings" w:hAnsi="Wingdings" w:hint="default"/>
+        <w:sz w:val="20"/>
+      </w:rPr>
+    </w:lvl>
+    <w:lvl w:ilvl="7" w:tentative="1">
+      <w:start w:val="1"/>
+      <w:numFmt w:val="bullet"/>
+      <w:lvlText w:val=""/>
+      <w:lvlJc w:val="left"/>
+      <w:pPr>
+        <w:tabs>
+          <w:tab w:val="num" w:pos="5760"/>
+        </w:tabs>
+        <w:ind w:left="5760" w:hanging="360"/>
+      </w:pPr>
+      <w:rPr>
+        <w:rFonts w:ascii="Wingdings" w:hAnsi="Wingdings" w:hint="default"/>
+        <w:sz w:val="20"/>
+      </w:rPr>
+    </w:lvl>
+    <w:lvl w:ilvl="8" w:tentative="1">
+      <w:start w:val="1"/>
+      <w:numFmt w:val="bullet"/>
+      <w:lvlText w:val=""/>
+      <w:lvlJc w:val="left"/>
+      <w:pPr>
+        <w:tabs>
+          <w:tab w:val="num" w:pos="6480"/>
+        </w:tabs>
+        <w:ind w:left="6480" w:hanging="360"/>
+      </w:pPr>
+      <w:rPr>
+        <w:rFonts w:ascii="Wingdings" w:hAnsi="Wingdings" w:hint="default"/>
+        <w:sz w:val="20"/>
+      </w:rPr>
+    </w:lvl>
+  </w:abstractNum>
+  <w:abstractNum w:abstractNumId="2">
     <w:nsid w:val="0A0E7F2A"/>
     <w:multiLevelType w:val="multilevel"/>
     <w:tmpl w:val="79227774"/>
@@ -5328,7 +6543,156 @@
       </w:pPr>
     </w:lvl>
   </w:abstractNum>
-  <w:abstractNum w:abstractNumId="2">
+  <w:abstractNum w:abstractNumId="3">
+    <w:nsid w:val="1AE2079D"/>
+    <w:multiLevelType w:val="multilevel"/>
+    <w:tmpl w:val="8E0E12BE"/>
+    <w:lvl w:ilvl="0">
+      <w:start w:val="1"/>
+      <w:numFmt w:val="bullet"/>
+      <w:lvlText w:val=""/>
+      <w:lvlJc w:val="left"/>
+      <w:pPr>
+        <w:tabs>
+          <w:tab w:val="num" w:pos="720"/>
+        </w:tabs>
+        <w:ind w:left="720" w:hanging="360"/>
+      </w:pPr>
+      <w:rPr>
+        <w:rFonts w:ascii="Symbol" w:hAnsi="Symbol" w:hint="default"/>
+        <w:sz w:val="20"/>
+      </w:rPr>
+    </w:lvl>
+    <w:lvl w:ilvl="1">
+      <w:start w:val="1"/>
+      <w:numFmt w:val="bullet"/>
+      <w:lvlText w:val="o"/>
+      <w:lvlJc w:val="left"/>
+      <w:pPr>
+        <w:tabs>
+          <w:tab w:val="num" w:pos="1440"/>
+        </w:tabs>
+        <w:ind w:left="1440" w:hanging="360"/>
+      </w:pPr>
+      <w:rPr>
+        <w:rFonts w:ascii="Courier New" w:hAnsi="Courier New" w:hint="default"/>
+        <w:sz w:val="20"/>
+      </w:rPr>
+    </w:lvl>
+    <w:lvl w:ilvl="2" w:tentative="1">
+      <w:start w:val="1"/>
+      <w:numFmt w:val="bullet"/>
+      <w:lvlText w:val=""/>
+      <w:lvlJc w:val="left"/>
+      <w:pPr>
+        <w:tabs>
+          <w:tab w:val="num" w:pos="2160"/>
+        </w:tabs>
+        <w:ind w:left="2160" w:hanging="360"/>
+      </w:pPr>
+      <w:rPr>
+        <w:rFonts w:ascii="Wingdings" w:hAnsi="Wingdings" w:hint="default"/>
+        <w:sz w:val="20"/>
+      </w:rPr>
+    </w:lvl>
+    <w:lvl w:ilvl="3" w:tentative="1">
+      <w:start w:val="1"/>
+      <w:numFmt w:val="bullet"/>
+      <w:lvlText w:val=""/>
+      <w:lvlJc w:val="left"/>
+      <w:pPr>
+        <w:tabs>
+          <w:tab w:val="num" w:pos="2880"/>
+        </w:tabs>
+        <w:ind w:left="2880" w:hanging="360"/>
+      </w:pPr>
+      <w:rPr>
+        <w:rFonts w:ascii="Wingdings" w:hAnsi="Wingdings" w:hint="default"/>
+        <w:sz w:val="20"/>
+      </w:rPr>
+    </w:lvl>
+    <w:lvl w:ilvl="4" w:tentative="1">
+      <w:start w:val="1"/>
+      <w:numFmt w:val="bullet"/>
+      <w:lvlText w:val=""/>
+      <w:lvlJc w:val="left"/>
+      <w:pPr>
+        <w:tabs>
+          <w:tab w:val="num" w:pos="3600"/>
+        </w:tabs>
+        <w:ind w:left="3600" w:hanging="360"/>
+      </w:pPr>
+      <w:rPr>
+        <w:rFonts w:ascii="Wingdings" w:hAnsi="Wingdings" w:hint="default"/>
+        <w:sz w:val="20"/>
+      </w:rPr>
+    </w:lvl>
+    <w:lvl w:ilvl="5" w:tentative="1">
+      <w:start w:val="1"/>
+      <w:numFmt w:val="bullet"/>
+      <w:lvlText w:val=""/>
+      <w:lvlJc w:val="left"/>
+      <w:pPr>
+        <w:tabs>
+          <w:tab w:val="num" w:pos="4320"/>
+        </w:tabs>
+        <w:ind w:left="4320" w:hanging="360"/>
+      </w:pPr>
+      <w:rPr>
+        <w:rFonts w:ascii="Wingdings" w:hAnsi="Wingdings" w:hint="default"/>
+        <w:sz w:val="20"/>
+      </w:rPr>
+    </w:lvl>
+    <w:lvl w:ilvl="6" w:tentative="1">
+      <w:start w:val="1"/>
+      <w:numFmt w:val="bullet"/>
+      <w:lvlText w:val=""/>
+      <w:lvlJc w:val="left"/>
+      <w:pPr>
+        <w:tabs>
+          <w:tab w:val="num" w:pos="5040"/>
+        </w:tabs>
+        <w:ind w:left="5040" w:hanging="360"/>
+      </w:pPr>
+      <w:rPr>
+        <w:rFonts w:ascii="Wingdings" w:hAnsi="Wingdings" w:hint="default"/>
+        <w:sz w:val="20"/>
+      </w:rPr>
+    </w:lvl>
+    <w:lvl w:ilvl="7" w:tentative="1">
+      <w:start w:val="1"/>
+      <w:numFmt w:val="bullet"/>
+      <w:lvlText w:val=""/>
+      <w:lvlJc w:val="left"/>
+      <w:pPr>
+        <w:tabs>
+          <w:tab w:val="num" w:pos="5760"/>
+        </w:tabs>
+        <w:ind w:left="5760" w:hanging="360"/>
+      </w:pPr>
+      <w:rPr>
+        <w:rFonts w:ascii="Wingdings" w:hAnsi="Wingdings" w:hint="default"/>
+        <w:sz w:val="20"/>
+      </w:rPr>
+    </w:lvl>
+    <w:lvl w:ilvl="8" w:tentative="1">
+      <w:start w:val="1"/>
+      <w:numFmt w:val="bullet"/>
+      <w:lvlText w:val=""/>
+      <w:lvlJc w:val="left"/>
+      <w:pPr>
+        <w:tabs>
+          <w:tab w:val="num" w:pos="6480"/>
+        </w:tabs>
+        <w:ind w:left="6480" w:hanging="360"/>
+      </w:pPr>
+      <w:rPr>
+        <w:rFonts w:ascii="Wingdings" w:hAnsi="Wingdings" w:hint="default"/>
+        <w:sz w:val="20"/>
+      </w:rPr>
+    </w:lvl>
+  </w:abstractNum>
+  <w:abstractNum w:abstractNumId="4">
     <w:nsid w:val="1E205E63"/>
     <w:multiLevelType w:val="multilevel"/>
     <w:tmpl w:val="8F96F316"/>
@@ -5417,7 +6781,7 @@
       </w:pPr>
     </w:lvl>
   </w:abstractNum>
-  <w:abstractNum w:abstractNumId="3">
+  <w:abstractNum w:abstractNumId="5">
     <w:nsid w:val="2BD300A7"/>
     <w:multiLevelType w:val="hybridMultilevel"/>
     <w:tmpl w:val="732A9C60"/>
@@ -5506,7 +6870,156 @@
       </w:pPr>
     </w:lvl>
   </w:abstractNum>
-  <w:abstractNum w:abstractNumId="4">
+  <w:abstractNum w:abstractNumId="6">
+    <w:nsid w:val="2CC543F5"/>
+    <w:multiLevelType w:val="multilevel"/>
+    <w:tmpl w:val="8124B602"/>
+    <w:lvl w:ilvl="0">
+      <w:start w:val="1"/>
+      <w:numFmt w:val="bullet"/>
+      <w:lvlText w:val=""/>
+      <w:lvlJc w:val="left"/>
+      <w:pPr>
+        <w:tabs>
+          <w:tab w:val="num" w:pos="720"/>
+        </w:tabs>
+        <w:ind w:left="720" w:hanging="360"/>
+      </w:pPr>
+      <w:rPr>
+        <w:rFonts w:ascii="Symbol" w:hAnsi="Symbol" w:hint="default"/>
+        <w:sz w:val="20"/>
+      </w:rPr>
+    </w:lvl>
+    <w:lvl w:ilvl="1">
+      <w:start w:val="1"/>
+      <w:numFmt w:val="bullet"/>
+      <w:lvlText w:val="o"/>
+      <w:lvlJc w:val="left"/>
+      <w:pPr>
+        <w:tabs>
+          <w:tab w:val="num" w:pos="1440"/>
+        </w:tabs>
+        <w:ind w:left="1440" w:hanging="360"/>
+      </w:pPr>
+      <w:rPr>
+        <w:rFonts w:ascii="Courier New" w:hAnsi="Courier New" w:hint="default"/>
+        <w:sz w:val="20"/>
+      </w:rPr>
+    </w:lvl>
+    <w:lvl w:ilvl="2" w:tentative="1">
+      <w:start w:val="1"/>
+      <w:numFmt w:val="bullet"/>
+      <w:lvlText w:val=""/>
+      <w:lvlJc w:val="left"/>
+      <w:pPr>
+        <w:tabs>
+          <w:tab w:val="num" w:pos="2160"/>
+        </w:tabs>
+        <w:ind w:left="2160" w:hanging="360"/>
+      </w:pPr>
+      <w:rPr>
+        <w:rFonts w:ascii="Wingdings" w:hAnsi="Wingdings" w:hint="default"/>
+        <w:sz w:val="20"/>
+      </w:rPr>
+    </w:lvl>
+    <w:lvl w:ilvl="3" w:tentative="1">
+      <w:start w:val="1"/>
+      <w:numFmt w:val="bullet"/>
+      <w:lvlText w:val=""/>
+      <w:lvlJc w:val="left"/>
+      <w:pPr>
+        <w:tabs>
+          <w:tab w:val="num" w:pos="2880"/>
+        </w:tabs>
+        <w:ind w:left="2880" w:hanging="360"/>
+      </w:pPr>
+      <w:rPr>
+        <w:rFonts w:ascii="Wingdings" w:hAnsi="Wingdings" w:hint="default"/>
+        <w:sz w:val="20"/>
+      </w:rPr>
+    </w:lvl>
+    <w:lvl w:ilvl="4" w:tentative="1">
+      <w:start w:val="1"/>
+      <w:numFmt w:val="bullet"/>
+      <w:lvlText w:val=""/>
+      <w:lvlJc w:val="left"/>
+      <w:pPr>
+        <w:tabs>
+          <w:tab w:val="num" w:pos="3600"/>
+        </w:tabs>
+        <w:ind w:left="3600" w:hanging="360"/>
+      </w:pPr>
+      <w:rPr>
+        <w:rFonts w:ascii="Wingdings" w:hAnsi="Wingdings" w:hint="default"/>
+        <w:sz w:val="20"/>
+      </w:rPr>
+    </w:lvl>
+    <w:lvl w:ilvl="5" w:tentative="1">
+      <w:start w:val="1"/>
+      <w:numFmt w:val="bullet"/>
+      <w:lvlText w:val=""/>
+      <w:lvlJc w:val="left"/>
+      <w:pPr>
+        <w:tabs>
+          <w:tab w:val="num" w:pos="4320"/>
+        </w:tabs>
+        <w:ind w:left="4320" w:hanging="360"/>
+      </w:pPr>
+      <w:rPr>
+        <w:rFonts w:ascii="Wingdings" w:hAnsi="Wingdings" w:hint="default"/>
+        <w:sz w:val="20"/>
+      </w:rPr>
+    </w:lvl>
+    <w:lvl w:ilvl="6" w:tentative="1">
+      <w:start w:val="1"/>
+      <w:numFmt w:val="bullet"/>
+      <w:lvlText w:val=""/>
+      <w:lvlJc w:val="left"/>
+      <w:pPr>
+        <w:tabs>
+          <w:tab w:val="num" w:pos="5040"/>
+        </w:tabs>
+        <w:ind w:left="5040" w:hanging="360"/>
+      </w:pPr>
+      <w:rPr>
+        <w:rFonts w:ascii="Wingdings" w:hAnsi="Wingdings" w:hint="default"/>
+        <w:sz w:val="20"/>
+      </w:rPr>
+    </w:lvl>
+    <w:lvl w:ilvl="7" w:tentative="1">
+      <w:start w:val="1"/>
+      <w:numFmt w:val="bullet"/>
+      <w:lvlText w:val=""/>
+      <w:lvlJc w:val="left"/>
+      <w:pPr>
+        <w:tabs>
+          <w:tab w:val="num" w:pos="5760"/>
+        </w:tabs>
+        <w:ind w:left="5760" w:hanging="360"/>
+      </w:pPr>
+      <w:rPr>
+        <w:rFonts w:ascii="Wingdings" w:hAnsi="Wingdings" w:hint="default"/>
+        <w:sz w:val="20"/>
+      </w:rPr>
+    </w:lvl>
+    <w:lvl w:ilvl="8" w:tentative="1">
+      <w:start w:val="1"/>
+      <w:numFmt w:val="bullet"/>
+      <w:lvlText w:val=""/>
+      <w:lvlJc w:val="left"/>
+      <w:pPr>
+        <w:tabs>
+          <w:tab w:val="num" w:pos="6480"/>
+        </w:tabs>
+        <w:ind w:left="6480" w:hanging="360"/>
+      </w:pPr>
+      <w:rPr>
+        <w:rFonts w:ascii="Wingdings" w:hAnsi="Wingdings" w:hint="default"/>
+        <w:sz w:val="20"/>
+      </w:rPr>
+    </w:lvl>
+  </w:abstractNum>
+  <w:abstractNum w:abstractNumId="7">
     <w:nsid w:val="3272710B"/>
     <w:multiLevelType w:val="multilevel"/>
     <w:tmpl w:val="E46824D8"/>
@@ -5619,7 +7132,156 @@
       </w:pPr>
     </w:lvl>
   </w:abstractNum>
-  <w:abstractNum w:abstractNumId="5">
+  <w:abstractNum w:abstractNumId="8">
+    <w:nsid w:val="34A848DA"/>
+    <w:multiLevelType w:val="multilevel"/>
+    <w:tmpl w:val="4FE47888"/>
+    <w:lvl w:ilvl="0">
+      <w:start w:val="1"/>
+      <w:numFmt w:val="bullet"/>
+      <w:lvlText w:val=""/>
+      <w:lvlJc w:val="left"/>
+      <w:pPr>
+        <w:tabs>
+          <w:tab w:val="num" w:pos="720"/>
+        </w:tabs>
+        <w:ind w:left="720" w:hanging="360"/>
+      </w:pPr>
+      <w:rPr>
+        <w:rFonts w:ascii="Symbol" w:hAnsi="Symbol" w:hint="default"/>
+        <w:sz w:val="20"/>
+      </w:rPr>
+    </w:lvl>
+    <w:lvl w:ilvl="1">
+      <w:start w:val="1"/>
+      <w:numFmt w:val="bullet"/>
+      <w:lvlText w:val="o"/>
+      <w:lvlJc w:val="left"/>
+      <w:pPr>
+        <w:tabs>
+          <w:tab w:val="num" w:pos="1440"/>
+        </w:tabs>
+        <w:ind w:left="1440" w:hanging="360"/>
+      </w:pPr>
+      <w:rPr>
+        <w:rFonts w:ascii="Courier New" w:hAnsi="Courier New" w:hint="default"/>
+        <w:sz w:val="20"/>
+      </w:rPr>
+    </w:lvl>
+    <w:lvl w:ilvl="2" w:tentative="1">
+      <w:start w:val="1"/>
+      <w:numFmt w:val="bullet"/>
+      <w:lvlText w:val=""/>
+      <w:lvlJc w:val="left"/>
+      <w:pPr>
+        <w:tabs>
+          <w:tab w:val="num" w:pos="2160"/>
+        </w:tabs>
+        <w:ind w:left="2160" w:hanging="360"/>
+      </w:pPr>
+      <w:rPr>
+        <w:rFonts w:ascii="Wingdings" w:hAnsi="Wingdings" w:hint="default"/>
+        <w:sz w:val="20"/>
+      </w:rPr>
+    </w:lvl>
+    <w:lvl w:ilvl="3" w:tentative="1">
+      <w:start w:val="1"/>
+      <w:numFmt w:val="bullet"/>
+      <w:lvlText w:val=""/>
+      <w:lvlJc w:val="left"/>
+      <w:pPr>
+        <w:tabs>
+          <w:tab w:val="num" w:pos="2880"/>
+        </w:tabs>
+        <w:ind w:left="2880" w:hanging="360"/>
+      </w:pPr>
+      <w:rPr>
+        <w:rFonts w:ascii="Wingdings" w:hAnsi="Wingdings" w:hint="default"/>
+        <w:sz w:val="20"/>
+      </w:rPr>
+    </w:lvl>
+    <w:lvl w:ilvl="4" w:tentative="1">
+      <w:start w:val="1"/>
+      <w:numFmt w:val="bullet"/>
+      <w:lvlText w:val=""/>
+      <w:lvlJc w:val="left"/>
+      <w:pPr>
+        <w:tabs>
+          <w:tab w:val="num" w:pos="3600"/>
+        </w:tabs>
+        <w:ind w:left="3600" w:hanging="360"/>
+      </w:pPr>
+      <w:rPr>
+        <w:rFonts w:ascii="Wingdings" w:hAnsi="Wingdings" w:hint="default"/>
+        <w:sz w:val="20"/>
+      </w:rPr>
+    </w:lvl>
+    <w:lvl w:ilvl="5" w:tentative="1">
+      <w:start w:val="1"/>
+      <w:numFmt w:val="bullet"/>
+      <w:lvlText w:val=""/>
+      <w:lvlJc w:val="left"/>
+      <w:pPr>
+        <w:tabs>
+          <w:tab w:val="num" w:pos="4320"/>
+        </w:tabs>
+        <w:ind w:left="4320" w:hanging="360"/>
+      </w:pPr>
+      <w:rPr>
+        <w:rFonts w:ascii="Wingdings" w:hAnsi="Wingdings" w:hint="default"/>
+        <w:sz w:val="20"/>
+      </w:rPr>
+    </w:lvl>
+    <w:lvl w:ilvl="6" w:tentative="1">
+      <w:start w:val="1"/>
+      <w:numFmt w:val="bullet"/>
+      <w:lvlText w:val=""/>
+      <w:lvlJc w:val="left"/>
+      <w:pPr>
+        <w:tabs>
+          <w:tab w:val="num" w:pos="5040"/>
+        </w:tabs>
+        <w:ind w:left="5040" w:hanging="360"/>
+      </w:pPr>
+      <w:rPr>
+        <w:rFonts w:ascii="Wingdings" w:hAnsi="Wingdings" w:hint="default"/>
+        <w:sz w:val="20"/>
+      </w:rPr>
+    </w:lvl>
+    <w:lvl w:ilvl="7" w:tentative="1">
+      <w:start w:val="1"/>
+      <w:numFmt w:val="bullet"/>
+      <w:lvlText w:val=""/>
+      <w:lvlJc w:val="left"/>
+      <w:pPr>
+        <w:tabs>
+          <w:tab w:val="num" w:pos="5760"/>
+        </w:tabs>
+        <w:ind w:left="5760" w:hanging="360"/>
+      </w:pPr>
+      <w:rPr>
+        <w:rFonts w:ascii="Wingdings" w:hAnsi="Wingdings" w:hint="default"/>
+        <w:sz w:val="20"/>
+      </w:rPr>
+    </w:lvl>
+    <w:lvl w:ilvl="8" w:tentative="1">
+      <w:start w:val="1"/>
+      <w:numFmt w:val="bullet"/>
+      <w:lvlText w:val=""/>
+      <w:lvlJc w:val="left"/>
+      <w:pPr>
+        <w:tabs>
+          <w:tab w:val="num" w:pos="6480"/>
+        </w:tabs>
+        <w:ind w:left="6480" w:hanging="360"/>
+      </w:pPr>
+      <w:rPr>
+        <w:rFonts w:ascii="Wingdings" w:hAnsi="Wingdings" w:hint="default"/>
+        <w:sz w:val="20"/>
+      </w:rPr>
+    </w:lvl>
+  </w:abstractNum>
+  <w:abstractNum w:abstractNumId="9">
     <w:nsid w:val="3F556EE5"/>
     <w:multiLevelType w:val="multilevel"/>
     <w:tmpl w:val="372C0206"/>
@@ -5732,7 +7394,7 @@
       </w:pPr>
     </w:lvl>
   </w:abstractNum>
-  <w:abstractNum w:abstractNumId="6">
+  <w:abstractNum w:abstractNumId="10">
     <w:nsid w:val="43AA1E5E"/>
     <w:multiLevelType w:val="hybridMultilevel"/>
     <w:tmpl w:val="984E79CE"/>
@@ -5845,7 +7507,7 @@
       </w:rPr>
     </w:lvl>
   </w:abstractNum>
-  <w:abstractNum w:abstractNumId="7">
+  <w:abstractNum w:abstractNumId="11">
     <w:nsid w:val="4C785E69"/>
     <w:multiLevelType w:val="hybridMultilevel"/>
     <w:tmpl w:val="44B41E26"/>
@@ -5931,7 +7593,7 @@
       </w:pPr>
     </w:lvl>
   </w:abstractNum>
-  <w:abstractNum w:abstractNumId="8">
+  <w:abstractNum w:abstractNumId="12">
     <w:nsid w:val="50F80FA7"/>
     <w:multiLevelType w:val="multilevel"/>
     <w:tmpl w:val="9FAE6478"/>
@@ -6020,7 +7682,7 @@
       </w:pPr>
     </w:lvl>
   </w:abstractNum>
-  <w:abstractNum w:abstractNumId="9">
+  <w:abstractNum w:abstractNumId="13">
     <w:nsid w:val="532E5D12"/>
     <w:multiLevelType w:val="hybridMultilevel"/>
     <w:tmpl w:val="E1D2E26E"/>
@@ -6164,7 +7826,7 @@
       </w:pPr>
     </w:lvl>
   </w:abstractNum>
-  <w:abstractNum w:abstractNumId="10">
+  <w:abstractNum w:abstractNumId="14">
     <w:nsid w:val="59590681"/>
     <w:multiLevelType w:val="hybridMultilevel"/>
     <w:tmpl w:val="564065E6"/>
@@ -6277,7 +7939,7 @@
       </w:rPr>
     </w:lvl>
   </w:abstractNum>
-  <w:abstractNum w:abstractNumId="11">
+  <w:abstractNum w:abstractNumId="15">
     <w:nsid w:val="687A6D58"/>
     <w:multiLevelType w:val="multilevel"/>
     <w:tmpl w:val="24CACE1E"/>
@@ -6390,7 +8052,7 @@
       </w:pPr>
     </w:lvl>
   </w:abstractNum>
-  <w:abstractNum w:abstractNumId="12">
+  <w:abstractNum w:abstractNumId="16">
     <w:nsid w:val="69C85B16"/>
     <w:multiLevelType w:val="multilevel"/>
     <w:tmpl w:val="B5C85E82"/>
@@ -6479,7 +8141,7 @@
       </w:pPr>
     </w:lvl>
   </w:abstractNum>
-  <w:abstractNum w:abstractNumId="13">
+  <w:abstractNum w:abstractNumId="17">
     <w:nsid w:val="6ECB304C"/>
     <w:multiLevelType w:val="multilevel"/>
     <w:tmpl w:val="6450EF12"/>
@@ -6568,7 +8230,7 @@
       </w:pPr>
     </w:lvl>
   </w:abstractNum>
-  <w:abstractNum w:abstractNumId="14">
+  <w:abstractNum w:abstractNumId="18">
     <w:nsid w:val="6F880235"/>
     <w:multiLevelType w:val="multilevel"/>
     <w:tmpl w:val="AEA09D36"/>
@@ -6681,7 +8343,7 @@
       </w:pPr>
     </w:lvl>
   </w:abstractNum>
-  <w:abstractNum w:abstractNumId="15">
+  <w:abstractNum w:abstractNumId="19">
     <w:nsid w:val="78401336"/>
     <w:multiLevelType w:val="multilevel"/>
     <w:tmpl w:val="96E419E8"/>
@@ -6770,7 +8432,7 @@
       </w:pPr>
     </w:lvl>
   </w:abstractNum>
-  <w:abstractNum w:abstractNumId="16">
+  <w:abstractNum w:abstractNumId="20">
     <w:nsid w:val="79A57E86"/>
     <w:multiLevelType w:val="multilevel"/>
     <w:tmpl w:val="65EA5222"/>
@@ -6883,7 +8545,7 @@
       </w:pPr>
     </w:lvl>
   </w:abstractNum>
-  <w:abstractNum w:abstractNumId="17">
+  <w:abstractNum w:abstractNumId="21">
     <w:nsid w:val="7D4230DB"/>
     <w:multiLevelType w:val="multilevel"/>
     <w:tmpl w:val="8DEC02A2"/>
@@ -6976,55 +8638,67 @@
     <w:abstractNumId w:val="0"/>
   </w:num>
   <w:num w:numId="2">
-    <w:abstractNumId w:val="6"/>
+    <w:abstractNumId w:val="10"/>
   </w:num>
   <w:num w:numId="3">
+    <w:abstractNumId w:val="5"/>
+  </w:num>
+  <w:num w:numId="4">
+    <w:abstractNumId w:val="14"/>
+  </w:num>
+  <w:num w:numId="5">
+    <w:abstractNumId w:val="11"/>
+  </w:num>
+  <w:num w:numId="6">
+    <w:abstractNumId w:val="13"/>
+  </w:num>
+  <w:num w:numId="7">
+    <w:abstractNumId w:val="12"/>
+  </w:num>
+  <w:num w:numId="8">
+    <w:abstractNumId w:val="4"/>
+  </w:num>
+  <w:num w:numId="9">
+    <w:abstractNumId w:val="19"/>
+  </w:num>
+  <w:num w:numId="10">
+    <w:abstractNumId w:val="16"/>
+  </w:num>
+  <w:num w:numId="11">
+    <w:abstractNumId w:val="21"/>
+  </w:num>
+  <w:num w:numId="12">
+    <w:abstractNumId w:val="17"/>
+  </w:num>
+  <w:num w:numId="13">
+    <w:abstractNumId w:val="7"/>
+  </w:num>
+  <w:num w:numId="14">
+    <w:abstractNumId w:val="18"/>
+  </w:num>
+  <w:num w:numId="15">
+    <w:abstractNumId w:val="15"/>
+  </w:num>
+  <w:num w:numId="16">
+    <w:abstractNumId w:val="20"/>
+  </w:num>
+  <w:num w:numId="17">
+    <w:abstractNumId w:val="9"/>
+  </w:num>
+  <w:num w:numId="18">
+    <w:abstractNumId w:val="2"/>
+  </w:num>
+  <w:num w:numId="19">
+    <w:abstractNumId w:val="1"/>
+  </w:num>
+  <w:num w:numId="20">
     <w:abstractNumId w:val="3"/>
   </w:num>
-  <w:num w:numId="4">
-    <w:abstractNumId w:val="10"/>
-  </w:num>
-  <w:num w:numId="5">
-    <w:abstractNumId w:val="7"/>
-  </w:num>
-  <w:num w:numId="6">
-    <w:abstractNumId w:val="9"/>
-  </w:num>
-  <w:num w:numId="7">
+  <w:num w:numId="21">
     <w:abstractNumId w:val="8"/>
   </w:num>
-  <w:num w:numId="8">
-    <w:abstractNumId w:val="2"/>
-  </w:num>
-  <w:num w:numId="9">
-    <w:abstractNumId w:val="15"/>
-  </w:num>
-  <w:num w:numId="10">
-    <w:abstractNumId w:val="12"/>
-  </w:num>
-  <w:num w:numId="11">
-    <w:abstractNumId w:val="17"/>
-  </w:num>
-  <w:num w:numId="12">
-    <w:abstractNumId w:val="13"/>
-  </w:num>
-  <w:num w:numId="13">
-    <w:abstractNumId w:val="4"/>
-  </w:num>
-  <w:num w:numId="14">
-    <w:abstractNumId w:val="14"/>
-  </w:num>
-  <w:num w:numId="15">
-    <w:abstractNumId w:val="11"/>
-  </w:num>
-  <w:num w:numId="16">
-    <w:abstractNumId w:val="16"/>
-  </w:num>
-  <w:num w:numId="17">
-    <w:abstractNumId w:val="5"/>
-  </w:num>
-  <w:num w:numId="18">
-    <w:abstractNumId w:val="1"/>
+  <w:num w:numId="22">
+    <w:abstractNumId w:val="6"/>
   </w:num>
 </w:numbering>
 </file>

</xml_diff>

<commit_message>
add Intended Audience and Reading Suggestions
</commit_message>
<xml_diff>
--- a/SRS/ITSE412_Fall_2024_SRS_t24.docx
+++ b/SRS/ITSE412_Fall_2024_SRS_t24.docx
@@ -1,6 +1,6 @@
 
 <file path=word/document.xml><?xml version="1.0" encoding="utf-8"?>
-<w:document xmlns:wpc="http://schemas.microsoft.com/office/word/2010/wordprocessingCanvas" xmlns:cx="http://schemas.microsoft.com/office/drawing/2014/chartex" xmlns:cx1="http://schemas.microsoft.com/office/drawing/2015/9/8/chartex" xmlns:cx2="http://schemas.microsoft.com/office/drawing/2015/10/21/chartex" xmlns:cx3="http://schemas.microsoft.com/office/drawing/2016/5/9/chartex" xmlns:cx4="http://schemas.microsoft.com/office/drawing/2016/5/10/chartex" xmlns:cx5="http://schemas.microsoft.com/office/drawing/2016/5/11/chartex" xmlns:cx6="http://schemas.microsoft.com/office/drawing/2016/5/12/chartex" xmlns:cx7="http://schemas.microsoft.com/office/drawing/2016/5/13/chartex" xmlns:cx8="http://schemas.microsoft.com/office/drawing/2016/5/14/chartex" xmlns:mc="http://schemas.openxmlformats.org/markup-compatibility/2006" xmlns:aink="http://schemas.microsoft.com/office/drawing/2016/ink" xmlns:am3d="http://schemas.microsoft.com/office/drawing/2017/model3d" xmlns:o="urn:schemas-microsoft-com:office:office" xmlns:oel="http://schemas.microsoft.com/office/2019/extlst" xmlns:r="http://schemas.openxmlformats.org/officeDocument/2006/relationships" xmlns:m="http://schemas.openxmlformats.org/officeDocument/2006/math" xmlns:v="urn:schemas-microsoft-com:vml" xmlns:wp14="http://schemas.microsoft.com/office/word/2010/wordprocessingDrawing" xmlns:wp="http://schemas.openxmlformats.org/drawingml/2006/wordprocessingDrawing" xmlns:w10="urn:schemas-microsoft-com:office:word" xmlns:w="http://schemas.openxmlformats.org/wordprocessingml/2006/main" xmlns:w14="http://schemas.microsoft.com/office/word/2010/wordml" xmlns:w15="http://schemas.microsoft.com/office/word/2012/wordml" xmlns:w16cex="http://schemas.microsoft.com/office/word/2018/wordml/cex" xmlns:w16cid="http://schemas.microsoft.com/office/word/2016/wordml/cid" xmlns:w16="http://schemas.microsoft.com/office/word/2018/wordml" xmlns:w16du="http://schemas.microsoft.com/office/word/2023/wordml/word16du" xmlns:w16sdtdh="http://schemas.microsoft.com/office/word/2020/wordml/sdtdatahash" xmlns:w16se="http://schemas.microsoft.com/office/word/2015/wordml/symex" xmlns:wpg="http://schemas.microsoft.com/office/word/2010/wordprocessingGroup" xmlns:wpi="http://schemas.microsoft.com/office/word/2010/wordprocessingInk" xmlns:wne="http://schemas.microsoft.com/office/word/2006/wordml" xmlns:wps="http://schemas.microsoft.com/office/word/2010/wordprocessingShape" mc:Ignorable="w14 w15 w16se w16cid w16 w16cex w16sdtdh w16du wp14">
+<w:document xmlns:wpc="http://schemas.microsoft.com/office/word/2010/wordprocessingCanvas" xmlns:mc="http://schemas.openxmlformats.org/markup-compatibility/2006" xmlns:o="urn:schemas-microsoft-com:office:office" xmlns:r="http://schemas.openxmlformats.org/officeDocument/2006/relationships" xmlns:m="http://schemas.openxmlformats.org/officeDocument/2006/math" xmlns:v="urn:schemas-microsoft-com:vml" xmlns:wp14="http://schemas.microsoft.com/office/word/2010/wordprocessingDrawing" xmlns:wp="http://schemas.openxmlformats.org/drawingml/2006/wordprocessingDrawing" xmlns:w10="urn:schemas-microsoft-com:office:word" xmlns:w="http://schemas.openxmlformats.org/wordprocessingml/2006/main" xmlns:w14="http://schemas.microsoft.com/office/word/2010/wordml" xmlns:wpg="http://schemas.microsoft.com/office/word/2010/wordprocessingGroup" xmlns:wpi="http://schemas.microsoft.com/office/word/2010/wordprocessingInk" xmlns:wne="http://schemas.microsoft.com/office/word/2006/wordml" xmlns:wps="http://schemas.microsoft.com/office/word/2010/wordprocessingShape" mc:Ignorable="w14 wp14">
   <w:body>
     <w:p>
       <w:pPr>
@@ -160,7 +160,7 @@
       <w:pPr>
         <w:pStyle w:val="ChangeHistoryTitle"/>
         <w:sectPr>
-          <w:footerReference w:type="default" r:id="rId7"/>
+          <w:footerReference w:type="default" r:id="rId8"/>
           <w:pgSz w:w="12240" w:h="15840" w:code="1"/>
           <w:pgMar w:top="1440" w:right="1440" w:bottom="1440" w:left="1440" w:header="720" w:footer="720" w:gutter="0"/>
           <w:pgNumType w:fmt="lowerRoman" w:start="1"/>
@@ -3116,8 +3116,8 @@
     <w:p>
       <w:pPr>
         <w:sectPr>
-          <w:headerReference w:type="default" r:id="rId8"/>
-          <w:footerReference w:type="default" r:id="rId9"/>
+          <w:headerReference w:type="default" r:id="rId9"/>
+          <w:footerReference w:type="default" r:id="rId10"/>
           <w:pgSz w:w="12240" w:h="15840" w:code="1"/>
           <w:pgMar w:top="1440" w:right="1440" w:bottom="1440" w:left="1440" w:header="720" w:footer="720" w:gutter="0"/>
           <w:pgNumType w:fmt="lowerRoman"/>
@@ -3243,26 +3243,14 @@
           <w:rFonts w:hint="cs"/>
           <w:rtl/>
         </w:rPr>
-        <w:t xml:space="preserve"> الكتابة المستخدم داخل </w:t>
-      </w:r>
-      <w:proofErr w:type="gramStart"/>
-      <w:r>
-        <w:rPr>
-          <w:rFonts w:hint="cs"/>
-          <w:rtl/>
-        </w:rPr>
-        <w:t xml:space="preserve">الوثيقة </w:t>
+        <w:t xml:space="preserve"> الكتابة المستخدم داخل الوثيقة </w:t>
       </w:r>
       <w:r>
         <w:t xml:space="preserve"> </w:t>
       </w:r>
       <w:bookmarkStart w:id="10" w:name="_Toc439994668"/>
       <w:r>
-        <w:t>Document</w:t>
-      </w:r>
-      <w:proofErr w:type="gramEnd"/>
-      <w:r>
-        <w:t xml:space="preserve"> Conventions</w:t>
+        <w:t>Document Conventions</w:t>
       </w:r>
       <w:bookmarkEnd w:id="9"/>
       <w:bookmarkEnd w:id="10"/>
@@ -3333,28 +3321,273 @@
       </w:r>
     </w:p>
     <w:p>
+      <w:pPr>
+        <w:pStyle w:val="a7"/>
+        <w:bidi/>
+        <w:spacing w:before="0" w:beforeAutospacing="0" w:after="0" w:afterAutospacing="0"/>
+        <w:ind w:left="360" w:right="-360"/>
+        <w:jc w:val="both"/>
+        <w:textAlignment w:val="baseline"/>
+        <w:rPr>
+          <w:rFonts w:ascii="Times" w:hAnsi="Times" w:cs="Times"/>
+          <w:color w:val="000000"/>
+        </w:rPr>
+      </w:pPr>
+      <w:bookmarkStart w:id="13" w:name="_Toc181815052"/>
+      <w:r>
+        <w:rPr>
+          <w:rFonts w:ascii="Times" w:hAnsi="Times" w:cs="Times"/>
+          <w:b/>
+          <w:bCs/>
+          <w:color w:val="000000"/>
+          <w:rtl/>
+        </w:rPr>
+        <w:t>مدير المشروع</w:t>
+      </w:r>
+      <w:r>
+        <w:rPr>
+          <w:rFonts w:ascii="Times" w:hAnsi="Times" w:cs="Times"/>
+          <w:color w:val="000000"/>
+          <w:rtl/>
+        </w:rPr>
+        <w:t>: يحتاج لفهم شامل للأهداف والوظائف لضمان تنفيذ المشروع بنجاح.</w:t>
+      </w:r>
+    </w:p>
+    <w:p>
+      <w:pPr>
+        <w:pStyle w:val="a7"/>
+        <w:bidi/>
+        <w:spacing w:before="0" w:beforeAutospacing="0" w:after="0" w:afterAutospacing="0"/>
+        <w:ind w:left="360" w:right="-360"/>
+        <w:jc w:val="both"/>
+        <w:textAlignment w:val="baseline"/>
+        <w:rPr>
+          <w:rFonts w:ascii="Times" w:hAnsi="Times" w:cs="Times"/>
+          <w:color w:val="000000"/>
+          <w:rtl/>
+        </w:rPr>
+      </w:pPr>
+      <w:r>
+        <w:rPr>
+          <w:rFonts w:ascii="Times" w:hAnsi="Times" w:cs="Times"/>
+          <w:b/>
+          <w:bCs/>
+          <w:color w:val="000000"/>
+          <w:rtl/>
+        </w:rPr>
+        <w:t>المطورون</w:t>
+      </w:r>
+      <w:r>
+        <w:rPr>
+          <w:rFonts w:ascii="Times" w:hAnsi="Times" w:cs="Times"/>
+          <w:color w:val="000000"/>
+          <w:rtl/>
+        </w:rPr>
+        <w:t>: يتطلبون تفاصيل فنية حول تصميم النظام، الوظائف، ودمج العمليات مع قاعدة البيانات.</w:t>
+      </w:r>
+    </w:p>
+    <w:p>
+      <w:pPr>
+        <w:pStyle w:val="a7"/>
+        <w:bidi/>
+        <w:spacing w:before="0" w:beforeAutospacing="0" w:after="0" w:afterAutospacing="0"/>
+        <w:ind w:left="360" w:right="-360"/>
+        <w:jc w:val="both"/>
+        <w:textAlignment w:val="baseline"/>
+        <w:rPr>
+          <w:rFonts w:ascii="Times" w:hAnsi="Times" w:cs="Times"/>
+          <w:color w:val="000000"/>
+          <w:rtl/>
+        </w:rPr>
+      </w:pPr>
+      <w:r>
+        <w:rPr>
+          <w:rFonts w:ascii="Times" w:hAnsi="Times" w:cs="Times"/>
+          <w:b/>
+          <w:bCs/>
+          <w:color w:val="000000"/>
+          <w:rtl/>
+        </w:rPr>
+        <w:t>المنظمات</w:t>
+      </w:r>
+      <w:r>
+        <w:rPr>
+          <w:rFonts w:ascii="Times" w:hAnsi="Times" w:cs="Times"/>
+          <w:color w:val="000000"/>
+          <w:rtl/>
+        </w:rPr>
+        <w:t>: يحتاجون لفهم كيفية إدارة بياناتهم وإنشاء الفعاليات، إضافةً إلى إدارة الطلبات.</w:t>
+      </w:r>
+    </w:p>
+    <w:p>
+      <w:pPr>
+        <w:pStyle w:val="a7"/>
+        <w:bidi/>
+        <w:spacing w:before="0" w:beforeAutospacing="0" w:after="0" w:afterAutospacing="0"/>
+        <w:ind w:left="360" w:right="-360"/>
+        <w:jc w:val="both"/>
+        <w:textAlignment w:val="baseline"/>
+        <w:rPr>
+          <w:rFonts w:ascii="Times" w:hAnsi="Times" w:cs="Times"/>
+          <w:color w:val="000000"/>
+          <w:rtl/>
+        </w:rPr>
+      </w:pPr>
+      <w:r>
+        <w:rPr>
+          <w:rFonts w:ascii="Times" w:hAnsi="Times" w:cs="Times"/>
+          <w:b/>
+          <w:bCs/>
+          <w:color w:val="000000"/>
+          <w:rtl/>
+        </w:rPr>
+        <w:t>المتطوعون</w:t>
+      </w:r>
+      <w:r>
+        <w:rPr>
+          <w:rFonts w:ascii="Times" w:hAnsi="Times" w:cs="Times"/>
+          <w:color w:val="000000"/>
+          <w:rtl/>
+        </w:rPr>
+        <w:t>: يحتاجون لفهم كيفية التسجيل، تقديم الطلبات، إضافة المهارات، وتلقي الإشعارات.</w:t>
+      </w:r>
+    </w:p>
+    <w:p>
+      <w:pPr>
+        <w:pStyle w:val="a7"/>
+        <w:bidi/>
+        <w:spacing w:before="0" w:beforeAutospacing="0" w:after="0" w:afterAutospacing="0"/>
+        <w:ind w:left="360" w:right="-360"/>
+        <w:jc w:val="both"/>
+        <w:textAlignment w:val="baseline"/>
+        <w:rPr>
+          <w:rFonts w:ascii="Times" w:hAnsi="Times" w:cs="Times"/>
+          <w:color w:val="000000"/>
+          <w:rtl/>
+        </w:rPr>
+      </w:pPr>
+      <w:r>
+        <w:rPr>
+          <w:rFonts w:ascii="Times" w:hAnsi="Times" w:cs="Times"/>
+          <w:b/>
+          <w:bCs/>
+          <w:color w:val="000000"/>
+          <w:rtl/>
+        </w:rPr>
+        <w:t>المصممون</w:t>
+      </w:r>
+      <w:r>
+        <w:rPr>
+          <w:rFonts w:ascii="Times" w:hAnsi="Times" w:cs="Times"/>
+          <w:color w:val="000000"/>
+          <w:rtl/>
+        </w:rPr>
+        <w:t>: يهتمون بتصميم واجهات المستخدم وتجربة المستخدم.</w:t>
+      </w:r>
+    </w:p>
+    <w:p>
+      <w:pPr>
+        <w:pStyle w:val="a7"/>
+        <w:bidi/>
+        <w:spacing w:before="0" w:beforeAutospacing="0" w:after="0" w:afterAutospacing="0"/>
+        <w:ind w:left="360" w:right="-360"/>
+        <w:jc w:val="both"/>
+        <w:textAlignment w:val="baseline"/>
+        <w:rPr>
+          <w:rFonts w:ascii="Times" w:hAnsi="Times" w:cs="Times"/>
+          <w:color w:val="000000"/>
+          <w:rtl/>
+        </w:rPr>
+      </w:pPr>
+      <w:bookmarkStart w:id="14" w:name="_GoBack"/>
+      <w:r>
+        <w:rPr>
+          <w:rFonts w:ascii="Times" w:hAnsi="Times" w:cs="Times"/>
+          <w:b/>
+          <w:bCs/>
+          <w:color w:val="000000"/>
+          <w:rtl/>
+        </w:rPr>
+        <w:t>فرق اختبار الجودة (</w:t>
+      </w:r>
+      <w:r>
+        <w:rPr>
+          <w:rFonts w:ascii="Times" w:hAnsi="Times" w:cs="Times"/>
+          <w:b/>
+          <w:bCs/>
+          <w:color w:val="000000"/>
+        </w:rPr>
+        <w:t>QA</w:t>
+      </w:r>
+      <w:r>
+        <w:rPr>
+          <w:rFonts w:ascii="Times" w:hAnsi="Times" w:cs="Times"/>
+          <w:b/>
+          <w:bCs/>
+          <w:color w:val="000000"/>
+          <w:rtl/>
+        </w:rPr>
+        <w:t>)</w:t>
+      </w:r>
+      <w:r>
+        <w:rPr>
+          <w:rFonts w:ascii="Times" w:hAnsi="Times" w:cs="Times"/>
+          <w:color w:val="000000"/>
+          <w:rtl/>
+        </w:rPr>
+        <w:t>: يحتاجون لتفاصيل الوظائف لاختبارها وضمان الأداء الجيد للنظام.</w:t>
+      </w:r>
+    </w:p>
+    <w:bookmarkEnd w:id="14"/>
+    <w:p>
+      <w:pPr>
+        <w:pStyle w:val="2"/>
+        <w:rPr>
+          <w:rtl/>
+        </w:rPr>
+      </w:pPr>
       <w:r>
         <w:rPr>
           <w:rFonts w:hint="cs"/>
           <w:rtl/>
         </w:rPr>
-        <w:t xml:space="preserve">قم بوصف المستهدفين بهذه الوثيقة مثل مدير المشروع </w:t>
-      </w:r>
-      <w:proofErr w:type="gramStart"/>
+        <w:t>نطاق المنتج</w:t>
+      </w:r>
       <w:r>
         <w:rPr>
           <w:rFonts w:hint="cs"/>
           <w:rtl/>
         </w:rPr>
-        <w:t>والمطور</w:t>
-      </w:r>
-      <w:proofErr w:type="gramEnd"/>
+        <w:t xml:space="preserve"> </w:t>
+      </w:r>
+      <w:bookmarkStart w:id="15" w:name="_Toc439994670"/>
+      <w:r>
+        <w:t>Product Scope</w:t>
+      </w:r>
+      <w:bookmarkEnd w:id="13"/>
+      <w:bookmarkEnd w:id="15"/>
+    </w:p>
+    <w:p>
       <w:r>
         <w:rPr>
           <w:rFonts w:hint="cs"/>
           <w:rtl/>
         </w:rPr>
-        <w:t xml:space="preserve"> وموظفو التسويق والمستخدمين وغيرهم. قم بوصف ما تحتويه هذه الوثيقة من هذه النقطة وكيف تم تنسيقها</w:t>
+        <w:t xml:space="preserve">قم بوصف قصير للبرنامج الذي يتم تطويره والغرض منه متضمنا الفوائد التي تعود منه واهدافه. </w:t>
+      </w:r>
+      <w:r>
+        <w:rPr>
+          <w:rFonts w:hint="cs"/>
+          <w:rtl/>
+        </w:rPr>
+        <w:t>اربط</w:t>
+      </w:r>
+      <w:r>
+        <w:rPr>
+          <w:rFonts w:hint="cs"/>
+          <w:rtl/>
+        </w:rPr>
+        <w:t xml:space="preserve"> بين اهداف المنتج واهداف الشركة والاهداف الاستراتيجية لها. </w:t>
       </w:r>
     </w:p>
     <w:p>
@@ -3364,59 +3597,7 @@
           <w:rtl/>
         </w:rPr>
       </w:pPr>
-      <w:bookmarkStart w:id="13" w:name="_Toc181815052"/>
-      <w:r>
-        <w:rPr>
-          <w:rFonts w:hint="cs"/>
-          <w:rtl/>
-        </w:rPr>
-        <w:t>نطاق المنتج</w:t>
-      </w:r>
-      <w:r>
-        <w:rPr>
-          <w:rFonts w:hint="cs"/>
-          <w:rtl/>
-        </w:rPr>
-        <w:t xml:space="preserve"> </w:t>
-      </w:r>
-      <w:bookmarkStart w:id="14" w:name="_Toc439994670"/>
-      <w:r>
-        <w:t>Product Scope</w:t>
-      </w:r>
-      <w:bookmarkEnd w:id="13"/>
-      <w:bookmarkEnd w:id="14"/>
-    </w:p>
-    <w:p>
-      <w:r>
-        <w:rPr>
-          <w:rFonts w:hint="cs"/>
-          <w:rtl/>
-        </w:rPr>
-        <w:t xml:space="preserve">قم بوصف قصير للبرنامج الذي يتم تطويره والغرض منه متضمنا الفوائد التي تعود منه واهدافه. </w:t>
-      </w:r>
-      <w:r>
-        <w:rPr>
-          <w:rFonts w:hint="cs"/>
-          <w:rtl/>
-        </w:rPr>
-        <w:t>اربط</w:t>
-      </w:r>
-      <w:r>
-        <w:rPr>
-          <w:rFonts w:hint="cs"/>
-          <w:rtl/>
-        </w:rPr>
-        <w:t xml:space="preserve"> بين اهداف المنتج واهداف الشركة والاهداف الاستراتيجية لها. </w:t>
-      </w:r>
-    </w:p>
-    <w:p>
-      <w:pPr>
-        <w:pStyle w:val="2"/>
-        <w:rPr>
-          <w:rtl/>
-        </w:rPr>
-      </w:pPr>
-      <w:bookmarkStart w:id="15" w:name="_Toc181815053"/>
+      <w:bookmarkStart w:id="16" w:name="_Toc181815053"/>
       <w:r>
         <w:rPr>
           <w:rFonts w:hint="cs"/>
@@ -3432,12 +3613,12 @@
         </w:rPr>
         <w:t xml:space="preserve"> </w:t>
       </w:r>
-      <w:bookmarkStart w:id="16" w:name="_Toc439994672"/>
+      <w:bookmarkStart w:id="17" w:name="_Toc439994672"/>
       <w:r>
         <w:t>References</w:t>
       </w:r>
-      <w:bookmarkEnd w:id="15"/>
       <w:bookmarkEnd w:id="16"/>
+      <w:bookmarkEnd w:id="17"/>
     </w:p>
     <w:p>
       <w:pPr>
@@ -3450,7 +3631,7 @@
           <w:szCs w:val="28"/>
         </w:rPr>
       </w:pPr>
-      <w:bookmarkStart w:id="17" w:name="_Toc181815054"/>
+      <w:bookmarkStart w:id="18" w:name="_Toc181815054"/>
       <w:r>
         <w:rPr>
           <w:rFonts w:ascii="Times" w:hAnsi="Times" w:cs="Times"/>
@@ -3529,13 +3710,13 @@
       <w:r>
         <w:t>General Description</w:t>
       </w:r>
-      <w:bookmarkEnd w:id="17"/>
+      <w:bookmarkEnd w:id="18"/>
     </w:p>
     <w:p>
       <w:pPr>
         <w:pStyle w:val="2"/>
       </w:pPr>
-      <w:bookmarkStart w:id="18" w:name="_Toc181815055"/>
+      <w:bookmarkStart w:id="19" w:name="_Toc181815055"/>
       <w:r>
         <w:rPr>
           <w:rFonts w:hint="cs"/>
@@ -3543,15 +3724,15 @@
         </w:rPr>
         <w:t>وصف المنتج</w:t>
       </w:r>
-      <w:bookmarkStart w:id="19" w:name="_Toc439994674"/>
+      <w:bookmarkStart w:id="20" w:name="_Toc439994674"/>
       <w:r>
         <w:t xml:space="preserve"> </w:t>
       </w:r>
       <w:r>
         <w:t>Product Perspective</w:t>
       </w:r>
-      <w:bookmarkEnd w:id="18"/>
       <w:bookmarkEnd w:id="19"/>
+      <w:bookmarkEnd w:id="20"/>
       <w:r>
         <w:t xml:space="preserve"> </w:t>
       </w:r>
@@ -3658,7 +3839,7 @@
           <w:rtl/>
         </w:rPr>
       </w:pPr>
-      <w:bookmarkStart w:id="20" w:name="_Toc181815056"/>
+      <w:bookmarkStart w:id="21" w:name="_Toc181815056"/>
       <w:r>
         <w:rPr>
           <w:rFonts w:hint="cs"/>
@@ -3673,12 +3854,12 @@
         </w:rPr>
         <w:t xml:space="preserve"> </w:t>
       </w:r>
-      <w:bookmarkStart w:id="21" w:name="_Toc439994675"/>
+      <w:bookmarkStart w:id="22" w:name="_Toc439994675"/>
       <w:r>
         <w:t>Product Functions</w:t>
       </w:r>
-      <w:bookmarkEnd w:id="20"/>
       <w:bookmarkEnd w:id="21"/>
+      <w:bookmarkEnd w:id="22"/>
     </w:p>
     <w:p>
       <w:r>
@@ -3710,7 +3891,7 @@
           <w:rtl/>
         </w:rPr>
       </w:pPr>
-      <w:bookmarkStart w:id="22" w:name="_Toc181815057"/>
+      <w:bookmarkStart w:id="23" w:name="_Toc181815057"/>
       <w:r>
         <w:rPr>
           <w:rFonts w:hint="cs"/>
@@ -3726,12 +3907,12 @@
         </w:rPr>
         <w:t xml:space="preserve"> </w:t>
       </w:r>
-      <w:bookmarkStart w:id="23" w:name="_Toc439994676"/>
+      <w:bookmarkStart w:id="24" w:name="_Toc439994676"/>
       <w:r>
         <w:t>User Classes and Characteristics</w:t>
       </w:r>
-      <w:bookmarkEnd w:id="22"/>
       <w:bookmarkEnd w:id="23"/>
+      <w:bookmarkEnd w:id="24"/>
     </w:p>
     <w:p>
       <w:r>
@@ -3763,7 +3944,7 @@
           <w:rtl/>
         </w:rPr>
       </w:pPr>
-      <w:bookmarkStart w:id="24" w:name="_Toc181815058"/>
+      <w:bookmarkStart w:id="25" w:name="_Toc181815058"/>
       <w:r>
         <w:rPr>
           <w:rFonts w:hint="cs"/>
@@ -3778,12 +3959,12 @@
         </w:rPr>
         <w:t xml:space="preserve"> </w:t>
       </w:r>
-      <w:bookmarkStart w:id="25" w:name="_Toc439994677"/>
+      <w:bookmarkStart w:id="26" w:name="_Toc439994677"/>
       <w:r>
         <w:t>Operating Environment</w:t>
       </w:r>
-      <w:bookmarkEnd w:id="24"/>
       <w:bookmarkEnd w:id="25"/>
+      <w:bookmarkEnd w:id="26"/>
     </w:p>
     <w:p>
       <w:r>
@@ -3801,7 +3982,7 @@
           <w:rtl/>
         </w:rPr>
       </w:pPr>
-      <w:bookmarkStart w:id="26" w:name="_Toc181815059"/>
+      <w:bookmarkStart w:id="27" w:name="_Toc181815059"/>
       <w:r>
         <w:rPr>
           <w:rFonts w:hint="cs"/>
@@ -3816,12 +3997,12 @@
         </w:rPr>
         <w:t xml:space="preserve"> </w:t>
       </w:r>
-      <w:bookmarkStart w:id="27" w:name="_Toc439994678"/>
+      <w:bookmarkStart w:id="28" w:name="_Toc439994678"/>
       <w:r>
         <w:t>Design and Implementation Constraints</w:t>
       </w:r>
-      <w:bookmarkEnd w:id="26"/>
       <w:bookmarkEnd w:id="27"/>
+      <w:bookmarkEnd w:id="28"/>
     </w:p>
     <w:p>
       <w:pPr>
@@ -3829,7 +4010,7 @@
           <w:b/>
         </w:rPr>
       </w:pPr>
-      <w:bookmarkStart w:id="28" w:name="_Toc181815060"/>
+      <w:bookmarkStart w:id="29" w:name="_Toc181815060"/>
       <w:r>
         <w:rPr>
           <w:b/>
@@ -4124,21 +4305,7 @@
         <w:rPr>
           <w:rtl/>
         </w:rPr>
-        <w:t xml:space="preserve">يجب أن يدعم </w:t>
-      </w:r>
-      <w:proofErr w:type="gramStart"/>
-      <w:r>
-        <w:rPr>
-          <w:rtl/>
-        </w:rPr>
-        <w:t>الموقع  اللغة</w:t>
-      </w:r>
-      <w:proofErr w:type="gramEnd"/>
-      <w:r>
-        <w:rPr>
-          <w:rtl/>
-        </w:rPr>
-        <w:t xml:space="preserve"> العربيةكلغة افتراضية، مع إمكانية إضافة دعم اللغة الإنجليزية  في المستقبل.</w:t>
+        <w:t>يجب أن يدعم الموقع  اللغة العربيةكلغة افتراضية، مع إمكانية إضافة دعم اللغة الإنجليزية  في المستقبل.</w:t>
       </w:r>
     </w:p>
     <w:p>
@@ -4243,12 +4410,12 @@
         </w:rPr>
         <w:t xml:space="preserve"> </w:t>
       </w:r>
-      <w:bookmarkStart w:id="29" w:name="_Toc439994679"/>
+      <w:bookmarkStart w:id="30" w:name="_Toc439994679"/>
       <w:r>
         <w:t>User Documentation</w:t>
       </w:r>
-      <w:bookmarkEnd w:id="28"/>
       <w:bookmarkEnd w:id="29"/>
+      <w:bookmarkEnd w:id="30"/>
     </w:p>
     <w:p>
       <w:pPr>
@@ -4256,7 +4423,7 @@
           <w:b/>
         </w:rPr>
       </w:pPr>
-      <w:bookmarkStart w:id="30" w:name="_Toc181815061"/>
+      <w:bookmarkStart w:id="31" w:name="_Toc181815061"/>
       <w:r>
         <w:rPr>
           <w:b/>
@@ -4477,18 +4644,18 @@
         </w:rPr>
         <w:t xml:space="preserve"> </w:t>
       </w:r>
-      <w:bookmarkStart w:id="31" w:name="_Toc439994680"/>
+      <w:bookmarkStart w:id="32" w:name="_Toc439994680"/>
       <w:r>
         <w:t>Assumptions and Dependencies</w:t>
       </w:r>
-      <w:bookmarkEnd w:id="30"/>
       <w:bookmarkEnd w:id="31"/>
+      <w:bookmarkEnd w:id="32"/>
       <w:r>
         <w:t xml:space="preserve"> </w:t>
       </w:r>
     </w:p>
     <w:p>
-      <w:bookmarkStart w:id="32" w:name="_Toc181815062"/>
+      <w:bookmarkStart w:id="33" w:name="_Toc181815062"/>
       <w:r>
         <w:rPr>
           <w:b/>
@@ -4566,7 +4733,18 @@
         <w:t xml:space="preserve">: يتم افتراض أن الأدوات والتقنيات المستخدمة (مثل </w:t>
       </w:r>
       <w:r>
-        <w:t>JavaScript، MySQL</w:t>
+        <w:t>JavaScript</w:t>
+      </w:r>
+      <w:r>
+        <w:rPr>
+          <w:rFonts w:cs="Times"/>
+          <w:szCs w:val="24"/>
+          <w:rtl/>
+        </w:rPr>
+        <w:t xml:space="preserve">، </w:t>
+      </w:r>
+      <w:r>
+        <w:t>MySQL</w:t>
       </w:r>
       <w:r>
         <w:rPr>
@@ -4657,7 +4835,6 @@
         </w:numPr>
         <w:jc w:val="left"/>
       </w:pPr>
-      <w:proofErr w:type="gramStart"/>
       <w:r>
         <w:rPr>
           <w:b/>
@@ -4673,15 +4850,7 @@
           <w:b/>
           <w:rtl/>
         </w:rPr>
-        <w:t>التوافق</w:t>
-      </w:r>
-      <w:proofErr w:type="gramEnd"/>
-      <w:r>
-        <w:rPr>
-          <w:b/>
-          <w:rtl/>
-        </w:rPr>
-        <w:t xml:space="preserve"> مع المتصفحات</w:t>
+        <w:t>التوافق مع المتصفحات</w:t>
       </w:r>
       <w:r>
         <w:rPr>
@@ -4690,7 +4859,29 @@
         <w:t xml:space="preserve">: يعتمد النظام على التوافق مع أحدث نسخ من المتصفحات (مثل </w:t>
       </w:r>
       <w:r>
-        <w:t>Chrome، Firefox، Safari</w:t>
+        <w:t>Chrome</w:t>
+      </w:r>
+      <w:r>
+        <w:rPr>
+          <w:rFonts w:cs="Times"/>
+          <w:szCs w:val="24"/>
+          <w:rtl/>
+        </w:rPr>
+        <w:t xml:space="preserve">، </w:t>
+      </w:r>
+      <w:r>
+        <w:t>Firefox</w:t>
+      </w:r>
+      <w:r>
+        <w:rPr>
+          <w:rFonts w:cs="Times"/>
+          <w:szCs w:val="24"/>
+          <w:rtl/>
+        </w:rPr>
+        <w:t xml:space="preserve">، </w:t>
+      </w:r>
+      <w:r>
+        <w:t>Safari</w:t>
       </w:r>
       <w:r>
         <w:rPr>
@@ -4753,7 +4944,7 @@
         </w:rPr>
         <w:t>متطلبات الواجهات الخارجية</w:t>
       </w:r>
-      <w:bookmarkStart w:id="33" w:name="_Toc439994682"/>
+      <w:bookmarkStart w:id="34" w:name="_Toc439994682"/>
       <w:r>
         <w:rPr>
           <w:rFonts w:hint="cs"/>
@@ -4764,79 +4955,37 @@
       <w:r>
         <w:t>External Interface Requirements</w:t>
       </w:r>
-      <w:bookmarkEnd w:id="32"/>
       <w:bookmarkEnd w:id="33"/>
+      <w:bookmarkEnd w:id="34"/>
     </w:p>
     <w:p>
       <w:pPr>
         <w:pStyle w:val="2"/>
       </w:pPr>
-      <w:bookmarkStart w:id="34" w:name="_Toc181815063"/>
+      <w:bookmarkStart w:id="35" w:name="_Toc181815063"/>
       <w:r>
         <w:rPr>
           <w:rFonts w:hint="cs"/>
           <w:rtl/>
         </w:rPr>
-        <w:t xml:space="preserve">واجهات </w:t>
-      </w:r>
-      <w:proofErr w:type="gramStart"/>
+        <w:t>واجهات الاستخدام</w:t>
+      </w:r>
+      <w:r>
+        <w:t xml:space="preserve"> </w:t>
+      </w:r>
       <w:r>
         <w:rPr>
           <w:rFonts w:hint="cs"/>
           <w:rtl/>
-        </w:rPr>
-        <w:t>الاستخدام</w:t>
-      </w:r>
-      <w:r>
+          <w:lang w:bidi="ar-SA"/>
+        </w:rPr>
         <w:t xml:space="preserve"> </w:t>
       </w:r>
       <w:r>
-        <w:rPr>
-          <w:rFonts w:hint="cs"/>
-          <w:rtl/>
-          <w:lang w:bidi="ar-SA"/>
-        </w:rPr>
-        <w:t xml:space="preserve"> </w:t>
-      </w:r>
-      <w:r>
-        <w:t>User</w:t>
-      </w:r>
-      <w:proofErr w:type="gramEnd"/>
-      <w:r>
-        <w:t xml:space="preserve"> Interfaces</w:t>
-      </w:r>
-      <w:bookmarkEnd w:id="34"/>
-    </w:p>
-    <w:p>
-      <w:pPr>
-        <w:pStyle w:val="2"/>
-        <w:numPr>
-          <w:ilvl w:val="1"/>
-          <w:numId w:val="38"/>
-        </w:numPr>
-        <w:ind w:left="1440" w:hanging="360"/>
-      </w:pPr>
-      <w:bookmarkStart w:id="35" w:name="_Toc181815064"/>
-      <w:r>
-        <w:rPr>
-          <w:rtl/>
-        </w:rPr>
-        <w:t xml:space="preserve">واجهات </w:t>
-      </w:r>
-      <w:proofErr w:type="gramStart"/>
-      <w:r>
-        <w:rPr>
-          <w:rtl/>
-        </w:rPr>
-        <w:t xml:space="preserve">الاستخدام  </w:t>
-      </w:r>
-      <w:r>
-        <w:t>User</w:t>
-      </w:r>
-      <w:proofErr w:type="gramEnd"/>
-      <w:r>
-        <w:t xml:space="preserve"> Interfaces</w:t>
-      </w:r>
+        <w:t>User Interfaces</w:t>
+      </w:r>
+      <w:bookmarkStart w:id="36" w:name="_Toc181815064"/>
+      <w:bookmarkEnd w:id="35"/>
     </w:p>
     <w:p>
       <w:pPr>
@@ -4865,7 +5014,6 @@
         <w:rPr>
           <w:rtl/>
         </w:rPr>
-        <w:lastRenderedPageBreak/>
         <w:t xml:space="preserve">الواجهات الرسومية تم تصميمها باستخدام </w:t>
       </w:r>
       <w:r>
@@ -4915,6 +5063,7 @@
         <w:rPr>
           <w:rtl/>
         </w:rPr>
+        <w:lastRenderedPageBreak/>
         <w:t xml:space="preserve">تعتمد على مكتبة </w:t>
       </w:r>
       <w:r>
@@ -5213,12 +5362,12 @@
         </w:rPr>
         <w:t xml:space="preserve"> </w:t>
       </w:r>
-      <w:bookmarkStart w:id="36" w:name="_Toc439994684"/>
+      <w:bookmarkStart w:id="37" w:name="_Toc439994684"/>
       <w:r>
         <w:t>Hardware Interfaces</w:t>
       </w:r>
-      <w:bookmarkEnd w:id="35"/>
       <w:bookmarkEnd w:id="36"/>
+      <w:bookmarkEnd w:id="37"/>
     </w:p>
     <w:p>
       <w:pPr>
@@ -5241,7 +5390,7 @@
           <w:rtl/>
         </w:rPr>
       </w:pPr>
-      <w:bookmarkStart w:id="37" w:name="_Toc181815065"/>
+      <w:bookmarkStart w:id="38" w:name="_Toc181815065"/>
       <w:r>
         <w:rPr>
           <w:rFonts w:hint="cs"/>
@@ -5257,12 +5406,12 @@
         </w:rPr>
         <w:t xml:space="preserve"> </w:t>
       </w:r>
-      <w:bookmarkStart w:id="38" w:name="_Toc439994685"/>
+      <w:bookmarkStart w:id="39" w:name="_Toc439994685"/>
       <w:r>
         <w:t>Software Interfaces</w:t>
       </w:r>
-      <w:bookmarkEnd w:id="37"/>
       <w:bookmarkEnd w:id="38"/>
+      <w:bookmarkEnd w:id="39"/>
       <w:r>
         <w:t xml:space="preserve"> </w:t>
       </w:r>
@@ -5290,7 +5439,7 @@
           <w:rtl/>
         </w:rPr>
       </w:pPr>
-      <w:bookmarkStart w:id="39" w:name="_Toc181815066"/>
+      <w:bookmarkStart w:id="40" w:name="_Toc181815066"/>
       <w:r>
         <w:rPr>
           <w:rFonts w:hint="cs"/>
@@ -5305,12 +5454,12 @@
         </w:rPr>
         <w:t xml:space="preserve"> </w:t>
       </w:r>
-      <w:bookmarkStart w:id="40" w:name="_Toc439994686"/>
+      <w:bookmarkStart w:id="41" w:name="_Toc439994686"/>
       <w:r>
         <w:t>Communications Interfaces</w:t>
       </w:r>
-      <w:bookmarkEnd w:id="39"/>
       <w:bookmarkEnd w:id="40"/>
+      <w:bookmarkEnd w:id="41"/>
     </w:p>
     <w:p>
       <w:pPr>
@@ -5333,25 +5482,23 @@
           <w:rtl/>
           <w:lang w:bidi="ar-LY"/>
         </w:rPr>
-        <w:t xml:space="preserve">م بوصف متطلبات دوال التواصل التي يتطلبها </w:t>
-      </w:r>
-      <w:proofErr w:type="gramStart"/>
+        <w:t>م بوصف متطلبات دوال التواصل التي يتطلبها النظام  بما في ذلك ا</w:t>
+      </w:r>
       <w:r>
         <w:rPr>
           <w:rFonts w:hint="cs"/>
           <w:rtl/>
           <w:lang w:bidi="ar-LY"/>
         </w:rPr>
-        <w:t>النظام  بما</w:t>
-      </w:r>
-      <w:proofErr w:type="gramEnd"/>
+        <w:t>لبريد الالكتروني ومتصفح الويب برو</w:t>
+      </w:r>
       <w:r>
         <w:rPr>
           <w:rFonts w:hint="cs"/>
           <w:rtl/>
           <w:lang w:bidi="ar-LY"/>
         </w:rPr>
-        <w:t xml:space="preserve"> في ذلك ا</w:t>
+        <w:t xml:space="preserve">توكولات خوادم الشبكة </w:t>
       </w:r>
       <w:r>
         <w:rPr>
@@ -5359,62 +5506,46 @@
           <w:rtl/>
           <w:lang w:bidi="ar-LY"/>
         </w:rPr>
-        <w:t>لبريد الالكتروني ومتصفح الويب برو</w:t>
-      </w:r>
+        <w:t xml:space="preserve">النماذج الالكترونية  وغيرها. قم بتحديد شكل الرسائل المتبادلة ومعايير الاتصال التي سيتم استخدامها مثلا برتوكول اف تي بي واتش تي تي بي. قم بتحديد اي طرق التشفير التي يمكن استخدامها والمشاكل الخاصة بها وكذلك معدل تحويل البيانات وطرق التزامن في الاتصال. </w:t>
+      </w:r>
+      <w:r>
+        <w:rPr>
+          <w:lang w:bidi="ar-LY"/>
+        </w:rPr>
+        <w:t xml:space="preserve"> </w:t>
+      </w:r>
+    </w:p>
+    <w:p>
+      <w:pPr>
+        <w:pStyle w:val="1"/>
+        <w:rPr>
+          <w:rtl/>
+        </w:rPr>
+      </w:pPr>
+      <w:r>
+        <w:t xml:space="preserve">  </w:t>
+      </w:r>
+      <w:bookmarkStart w:id="42" w:name="_Toc181815067"/>
       <w:r>
         <w:rPr>
           <w:rFonts w:hint="cs"/>
           <w:rtl/>
-          <w:lang w:bidi="ar-LY"/>
-        </w:rPr>
-        <w:t xml:space="preserve">توكولات خوادم الشبكة </w:t>
+        </w:rPr>
+        <w:t>عناصر النظام</w:t>
       </w:r>
       <w:r>
         <w:rPr>
           <w:rFonts w:hint="cs"/>
           <w:rtl/>
-          <w:lang w:bidi="ar-LY"/>
-        </w:rPr>
-        <w:t xml:space="preserve">النماذج الالكترونية  وغيرها. قم بتحديد شكل الرسائل المتبادلة ومعايير الاتصال التي سيتم استخدامها مثلا برتوكول اف تي بي واتش تي تي بي. قم بتحديد اي طرق التشفير التي يمكن استخدامها والمشاكل الخاصة بها وكذلك معدل تحويل البيانات وطرق التزامن في الاتصال. </w:t>
-      </w:r>
-      <w:r>
-        <w:rPr>
-          <w:lang w:bidi="ar-LY"/>
         </w:rPr>
         <w:t xml:space="preserve"> </w:t>
       </w:r>
-    </w:p>
-    <w:p>
-      <w:pPr>
-        <w:pStyle w:val="1"/>
-        <w:rPr>
-          <w:rtl/>
-        </w:rPr>
-      </w:pPr>
-      <w:r>
-        <w:t xml:space="preserve">  </w:t>
-      </w:r>
-      <w:bookmarkStart w:id="41" w:name="_Toc181815067"/>
-      <w:r>
-        <w:rPr>
-          <w:rFonts w:hint="cs"/>
-          <w:rtl/>
-        </w:rPr>
-        <w:t>عناصر النظام</w:t>
-      </w:r>
-      <w:r>
-        <w:rPr>
-          <w:rFonts w:hint="cs"/>
-          <w:rtl/>
-        </w:rPr>
-        <w:t xml:space="preserve"> </w:t>
-      </w:r>
-      <w:bookmarkStart w:id="42" w:name="_Toc439994687"/>
+      <w:bookmarkStart w:id="43" w:name="_Toc439994687"/>
       <w:r>
         <w:t>System Features</w:t>
       </w:r>
-      <w:bookmarkEnd w:id="41"/>
       <w:bookmarkEnd w:id="42"/>
+      <w:bookmarkEnd w:id="43"/>
     </w:p>
     <w:p>
       <w:pPr>
@@ -7905,51 +8036,106 @@
           <w:rtl/>
         </w:rPr>
       </w:pPr>
-      <w:bookmarkStart w:id="43" w:name="_Toc181815070"/>
-      <w:bookmarkStart w:id="44" w:name="_Toc439994690"/>
+      <w:bookmarkStart w:id="44" w:name="_Toc181815070"/>
+      <w:bookmarkStart w:id="45" w:name="_Toc439994690"/>
       <w:r>
         <w:rPr>
           <w:rFonts w:hint="cs"/>
           <w:rtl/>
         </w:rPr>
         <w:lastRenderedPageBreak/>
-        <w:t>المتطلبات (</w:t>
-      </w:r>
-      <w:proofErr w:type="gramStart"/>
+        <w:t>المتطلبات (الغير وظيفية)</w:t>
+      </w:r>
       <w:r>
         <w:rPr>
           <w:rFonts w:hint="cs"/>
           <w:rtl/>
         </w:rPr>
-        <w:t>الغير وظيفية</w:t>
-      </w:r>
-      <w:proofErr w:type="gramEnd"/>
+        <w:t xml:space="preserve"> </w:t>
+      </w:r>
+      <w:r>
+        <w:t>Nonfunctional Requirements</w:t>
+      </w:r>
+      <w:bookmarkEnd w:id="44"/>
+    </w:p>
+    <w:p>
       <w:r>
         <w:rPr>
           <w:rFonts w:hint="cs"/>
           <w:rtl/>
         </w:rPr>
-        <w:t>)</w:t>
-      </w:r>
+        <w:t>في هذا الجزء يتم وصف المتطلبات الاخرى مثل متطلبات الاداء والامن وغيرها</w:t>
+      </w:r>
+    </w:p>
+    <w:p>
+      <w:pPr>
+        <w:pStyle w:val="2"/>
+        <w:rPr>
+          <w:rtl/>
+        </w:rPr>
+      </w:pPr>
+      <w:bookmarkStart w:id="46" w:name="_Toc181815071"/>
+      <w:bookmarkEnd w:id="45"/>
       <w:r>
         <w:rPr>
           <w:rFonts w:hint="cs"/>
           <w:rtl/>
         </w:rPr>
+        <w:t>متطلبات الاداء</w:t>
+      </w:r>
+      <w:r>
         <w:t xml:space="preserve"> </w:t>
       </w:r>
       <w:r>
-        <w:t>Nonfunctional Requirements</w:t>
-      </w:r>
-      <w:bookmarkEnd w:id="43"/>
-    </w:p>
-    <w:p>
+        <w:t>Performance Requirements</w:t>
+      </w:r>
+      <w:bookmarkEnd w:id="46"/>
+      <w:r>
+        <w:t xml:space="preserve">  </w:t>
+      </w:r>
+    </w:p>
+    <w:p>
+      <w:pPr>
+        <w:rPr>
+          <w:rtl/>
+        </w:rPr>
+      </w:pPr>
       <w:r>
         <w:rPr>
           <w:rFonts w:hint="cs"/>
           <w:rtl/>
         </w:rPr>
-        <w:t>في هذا الجزء يتم وصف المتطلبات الاخرى مثل متطلبات الاداء والامن وغيرها</w:t>
+        <w:t xml:space="preserve">إذا كان هناك متطلبات خاصة </w:t>
+      </w:r>
+      <w:r>
+        <w:rPr>
+          <w:rFonts w:hint="cs"/>
+          <w:rtl/>
+        </w:rPr>
+        <w:t>بأداء</w:t>
+      </w:r>
+      <w:r>
+        <w:rPr>
+          <w:rFonts w:hint="cs"/>
+          <w:rtl/>
+        </w:rPr>
+        <w:t xml:space="preserve"> النظام تحت اي ظروف يجب تحديدها وحدد الاسباب لمساعدة المطور فهم الغرض من هذه المتطلبات والقيام التصميم الصحيح. مثلا: يجب ان يتم تنفيذ العملية في زمن وقدره 1 دقيقة على الاكثر لان </w:t>
+      </w:r>
+      <w:r>
+        <w:rPr>
+          <w:rFonts w:hint="cs"/>
+          <w:rtl/>
+        </w:rPr>
+        <w:t xml:space="preserve">....... </w:t>
+      </w:r>
+    </w:p>
+    <w:p>
+      <w:r>
+        <w:rPr>
+          <w:rFonts w:hint="cs"/>
+          <w:rtl/>
+        </w:rPr>
+        <w:t>قد يتم تحديد متطلبات الاداء لبعض الوظائف دون غيرها.</w:t>
       </w:r>
     </w:p>
     <w:p>
@@ -7959,68 +8145,101 @@
           <w:rtl/>
         </w:rPr>
       </w:pPr>
-      <w:bookmarkStart w:id="45" w:name="_Toc181815071"/>
-      <w:bookmarkEnd w:id="44"/>
+      <w:bookmarkStart w:id="47" w:name="_Toc181815072"/>
       <w:r>
         <w:rPr>
           <w:rFonts w:hint="cs"/>
           <w:rtl/>
         </w:rPr>
-        <w:t>متطلبات الاداء</w:t>
-      </w:r>
-      <w:r>
+        <w:t>متطلبات السلامة</w:t>
+      </w:r>
+      <w:r>
+        <w:rPr>
+          <w:rFonts w:hint="cs"/>
+          <w:rtl/>
+        </w:rPr>
         <w:t xml:space="preserve"> </w:t>
       </w:r>
-      <w:r>
-        <w:t>Performance Requirements</w:t>
-      </w:r>
-      <w:bookmarkEnd w:id="45"/>
-      <w:r>
-        <w:t xml:space="preserve">  </w:t>
-      </w:r>
-    </w:p>
-    <w:p>
-      <w:pPr>
-        <w:rPr>
-          <w:rtl/>
-        </w:rPr>
-      </w:pPr>
+      <w:bookmarkStart w:id="48" w:name="_Toc439994691"/>
+      <w:r>
+        <w:t>Safety Requirements</w:t>
+      </w:r>
+      <w:bookmarkEnd w:id="47"/>
+      <w:bookmarkEnd w:id="48"/>
+    </w:p>
+    <w:p>
       <w:r>
         <w:rPr>
           <w:rFonts w:hint="cs"/>
           <w:rtl/>
         </w:rPr>
-        <w:t xml:space="preserve">إذا كان هناك متطلبات خاصة </w:t>
-      </w:r>
+        <w:t>قم بتحديد المتطلبات التي تتعلق باي خسارة او فساد او اذى والتي قد تحدث من جراء استخدام المنتج. قم بتحديد الافعال التي يجب ان يتم اجراؤها وكذلك الاجراءات التي يجب منع حدوثها. يمكنك الرجوع الى اي لوائح او نظم متبعة تتعلق بالسلامة والتي يمكن ان تؤثر في تصميم المنتج. كذلك يجب تحديد اي اجراءات سلام يجب اخذها في الاعتبار عند التصميم.</w:t>
+      </w:r>
+    </w:p>
+    <w:p>
+      <w:pPr>
+        <w:pStyle w:val="2"/>
+        <w:rPr>
+          <w:rtl/>
+        </w:rPr>
+      </w:pPr>
+      <w:bookmarkStart w:id="49" w:name="_Toc181815073"/>
       <w:r>
         <w:rPr>
           <w:rFonts w:hint="cs"/>
           <w:rtl/>
         </w:rPr>
-        <w:t>بأداء</w:t>
+        <w:t>متطلبات الامن</w:t>
       </w:r>
       <w:r>
         <w:rPr>
           <w:rFonts w:hint="cs"/>
           <w:rtl/>
         </w:rPr>
-        <w:t xml:space="preserve"> النظام تحت اي ظروف يجب تحديدها وحدد الاسباب لمساعدة المطور فهم الغرض من هذه المتطلبات والقيام التصميم الصحيح. مثلا: يجب ان يتم تنفيذ العملية في زمن وقدره 1 دقيقة على الاكثر لان </w:t>
-      </w:r>
+        <w:t xml:space="preserve"> </w:t>
+      </w:r>
+      <w:bookmarkStart w:id="50" w:name="_Toc439994692"/>
+      <w:r>
+        <w:t>Security Requirements</w:t>
+      </w:r>
+      <w:bookmarkEnd w:id="49"/>
+      <w:bookmarkEnd w:id="50"/>
+    </w:p>
+    <w:p>
       <w:r>
         <w:rPr>
           <w:rFonts w:hint="cs"/>
           <w:rtl/>
         </w:rPr>
-        <w:t xml:space="preserve">....... </w:t>
-      </w:r>
-    </w:p>
-    <w:p>
+        <w:t xml:space="preserve">قم بتحديد المتطلبات التي تتعلق </w:t>
+      </w:r>
       <w:r>
         <w:rPr>
           <w:rFonts w:hint="cs"/>
           <w:rtl/>
         </w:rPr>
-        <w:t>قد يتم تحديد متطلبات الاداء لبعض الوظائف دون غيرها.</w:t>
+        <w:t>بالأمان</w:t>
+      </w:r>
+      <w:r>
+        <w:rPr>
+          <w:rFonts w:hint="cs"/>
+          <w:rtl/>
+        </w:rPr>
+        <w:t xml:space="preserve"> والخصوصية عند استخدام المنتج. قم بتحديد متطلبات إجراءات التأكد من هوية المستخدمين. قم بالرجوع الى اي لوائح خارجية او نظم متبعة داخل المؤسسة لها علاقة </w:t>
+      </w:r>
+      <w:r>
+        <w:rPr>
+          <w:rFonts w:hint="cs"/>
+          <w:rtl/>
+        </w:rPr>
+        <w:t>بالأمان</w:t>
+      </w:r>
+      <w:r>
+        <w:rPr>
+          <w:rFonts w:hint="cs"/>
+          <w:rtl/>
+        </w:rPr>
+        <w:t xml:space="preserve"> والتي يمكن ان تؤثر في تصميم المنتج والتي يجب اخذها في الاعتبار عند التصميم.</w:t>
       </w:r>
     </w:p>
     <w:p>
@@ -8030,13 +8249,13 @@
           <w:rtl/>
         </w:rPr>
       </w:pPr>
-      <w:bookmarkStart w:id="46" w:name="_Toc181815072"/>
+      <w:bookmarkStart w:id="51" w:name="_Toc181815074"/>
       <w:r>
         <w:rPr>
           <w:rFonts w:hint="cs"/>
           <w:rtl/>
         </w:rPr>
-        <w:t>متطلبات السلامة</w:t>
+        <w:t>متطلبات الجودة</w:t>
       </w:r>
       <w:r>
         <w:rPr>
@@ -8045,20 +8264,58 @@
         </w:rPr>
         <w:t xml:space="preserve"> </w:t>
       </w:r>
-      <w:bookmarkStart w:id="47" w:name="_Toc439994691"/>
-      <w:r>
-        <w:t>Safety Requirements</w:t>
-      </w:r>
-      <w:bookmarkEnd w:id="46"/>
-      <w:bookmarkEnd w:id="47"/>
-    </w:p>
-    <w:p>
+      <w:bookmarkStart w:id="52" w:name="_Toc439994693"/>
+      <w:r>
+        <w:t>Software Quality Attributes</w:t>
+      </w:r>
+      <w:bookmarkEnd w:id="51"/>
+      <w:bookmarkEnd w:id="52"/>
+    </w:p>
+    <w:p>
+      <w:pPr>
+        <w:rPr>
+          <w:rtl/>
+          <w:lang w:bidi="ar-LY"/>
+        </w:rPr>
+      </w:pPr>
+      <w:r>
+        <w:rPr>
+          <w:rFonts w:ascii="Times New Roman" w:hAnsi="Times New Roman" w:hint="cs"/>
+          <w:rtl/>
+          <w:lang w:bidi="ar-LY"/>
+        </w:rPr>
+        <w:t>ق</w:t>
+      </w:r>
       <w:r>
         <w:rPr>
           <w:rFonts w:hint="cs"/>
           <w:rtl/>
-        </w:rPr>
-        <w:t>قم بتحديد المتطلبات التي تتعلق باي خسارة او فساد او اذى والتي قد تحدث من جراء استخدام المنتج. قم بتحديد الافعال التي يجب ان يتم اجراؤها وكذلك الاجراءات التي يجب منع حدوثها. يمكنك الرجوع الى اي لوائح او نظم متبعة تتعلق بالسلامة والتي يمكن ان تؤثر في تصميم المنتج. كذلك يجب تحديد اي اجراءات سلام يجب اخذها في الاعتبار عند التصميم.</w:t>
+          <w:lang w:bidi="ar-LY"/>
+        </w:rPr>
+        <w:t>م بتحديد اي خصائص</w:t>
+      </w:r>
+      <w:r>
+        <w:rPr>
+          <w:rFonts w:hint="cs"/>
+          <w:rtl/>
+          <w:lang w:bidi="ar-LY"/>
+        </w:rPr>
+        <w:t xml:space="preserve"> الجودة للمنتج والتي تكون مهمة لكل من الزبون والمطور. بعض هذه الخصائص التي يجب اخذها في الاعتبار هي التكيف ومدى توفر النظام والصحة والمرونة وقابلية الصيانة وامكانية عمل النظام على اكثر من نظام تشغيل وإمكانية إعادة استخدامه او بعض مكوناته في انظمة اخرى وسهولة التعامل معه.</w:t>
+      </w:r>
+    </w:p>
+    <w:p>
+      <w:pPr>
+        <w:rPr>
+          <w:lang w:bidi="ar-LY"/>
+        </w:rPr>
+      </w:pPr>
+      <w:r>
+        <w:rPr>
+          <w:rFonts w:hint="cs"/>
+          <w:rtl/>
+          <w:lang w:bidi="ar-LY"/>
+        </w:rPr>
+        <w:t>يجب كتابة هذه المتطلبات بحيث تكون محددة وقابلة للتقييم.</w:t>
       </w:r>
     </w:p>
     <w:p>
@@ -8068,167 +8325,7 @@
           <w:rtl/>
         </w:rPr>
       </w:pPr>
-      <w:bookmarkStart w:id="48" w:name="_Toc181815073"/>
-      <w:r>
-        <w:rPr>
-          <w:rFonts w:hint="cs"/>
-          <w:rtl/>
-        </w:rPr>
-        <w:t>متطلبات الامن</w:t>
-      </w:r>
-      <w:r>
-        <w:rPr>
-          <w:rFonts w:hint="cs"/>
-          <w:rtl/>
-        </w:rPr>
-        <w:t xml:space="preserve"> </w:t>
-      </w:r>
-      <w:bookmarkStart w:id="49" w:name="_Toc439994692"/>
-      <w:r>
-        <w:t>Security Requirements</w:t>
-      </w:r>
-      <w:bookmarkEnd w:id="48"/>
-      <w:bookmarkEnd w:id="49"/>
-    </w:p>
-    <w:p>
-      <w:r>
-        <w:rPr>
-          <w:rFonts w:hint="cs"/>
-          <w:rtl/>
-        </w:rPr>
-        <w:t xml:space="preserve">قم بتحديد المتطلبات التي تتعلق </w:t>
-      </w:r>
-      <w:r>
-        <w:rPr>
-          <w:rFonts w:hint="cs"/>
-          <w:rtl/>
-        </w:rPr>
-        <w:t>بالأمان</w:t>
-      </w:r>
-      <w:r>
-        <w:rPr>
-          <w:rFonts w:hint="cs"/>
-          <w:rtl/>
-        </w:rPr>
-        <w:t xml:space="preserve"> والخصوصية عند استخدام المنتج. قم بتحديد متطلبات إجراءات التأكد من هوية المستخدمين. قم بالرجوع الى اي لوائح خارجية او نظم متبعة داخل المؤسسة لها علاقة </w:t>
-      </w:r>
-      <w:r>
-        <w:rPr>
-          <w:rFonts w:hint="cs"/>
-          <w:rtl/>
-        </w:rPr>
-        <w:t>بالأمان</w:t>
-      </w:r>
-      <w:r>
-        <w:rPr>
-          <w:rFonts w:hint="cs"/>
-          <w:rtl/>
-        </w:rPr>
-        <w:t xml:space="preserve"> والتي يمكن ان تؤثر في تصميم المنتج والتي يجب اخذها في الاعتبار عند التصميم.</w:t>
-      </w:r>
-    </w:p>
-    <w:p>
-      <w:pPr>
-        <w:pStyle w:val="2"/>
-        <w:rPr>
-          <w:rtl/>
-        </w:rPr>
-      </w:pPr>
-      <w:bookmarkStart w:id="50" w:name="_Toc181815074"/>
-      <w:r>
-        <w:rPr>
-          <w:rFonts w:hint="cs"/>
-          <w:rtl/>
-        </w:rPr>
-        <w:t>متطلبات الجودة</w:t>
-      </w:r>
-      <w:r>
-        <w:rPr>
-          <w:rFonts w:hint="cs"/>
-          <w:rtl/>
-        </w:rPr>
-        <w:t xml:space="preserve"> </w:t>
-      </w:r>
-      <w:bookmarkStart w:id="51" w:name="_Toc439994693"/>
-      <w:r>
-        <w:t>Software Quality Attributes</w:t>
-      </w:r>
-      <w:bookmarkEnd w:id="50"/>
-      <w:bookmarkEnd w:id="51"/>
-    </w:p>
-    <w:p>
-      <w:pPr>
-        <w:rPr>
-          <w:rtl/>
-          <w:lang w:bidi="ar-LY"/>
-        </w:rPr>
-      </w:pPr>
-      <w:r>
-        <w:rPr>
-          <w:rFonts w:ascii="Times New Roman" w:hAnsi="Times New Roman" w:hint="cs"/>
-          <w:rtl/>
-          <w:lang w:bidi="ar-LY"/>
-        </w:rPr>
-        <w:t>ق</w:t>
-      </w:r>
-      <w:r>
-        <w:rPr>
-          <w:rFonts w:hint="cs"/>
-          <w:rtl/>
-          <w:lang w:bidi="ar-LY"/>
-        </w:rPr>
-        <w:t>م بتحديد اي خصائص</w:t>
-      </w:r>
-      <w:r>
-        <w:rPr>
-          <w:rFonts w:hint="cs"/>
-          <w:rtl/>
-          <w:lang w:bidi="ar-LY"/>
-        </w:rPr>
-        <w:t xml:space="preserve"> الجودة للمنتج والتي تكون مهمة لكل من الزبون والمطور. بعض هذه الخصائص التي يجب اخذها في الاعتبار هي التكيف ومدى توفر النظام والصحة والمرونة وقابلية الصيانة وامكانية عمل النظام على </w:t>
-      </w:r>
-      <w:proofErr w:type="gramStart"/>
-      <w:r>
-        <w:rPr>
-          <w:rFonts w:hint="cs"/>
-          <w:rtl/>
-          <w:lang w:bidi="ar-LY"/>
-        </w:rPr>
-        <w:t>اكثر</w:t>
-      </w:r>
-      <w:proofErr w:type="gramEnd"/>
-      <w:r>
-        <w:rPr>
-          <w:rFonts w:hint="cs"/>
-          <w:rtl/>
-          <w:lang w:bidi="ar-LY"/>
-        </w:rPr>
-        <w:t xml:space="preserve"> من نظام تشغيل وإمكانية إعادة استخدامه او بعض مكوناته في انظمة اخرى وسهولة التعامل معه.</w:t>
-      </w:r>
-    </w:p>
-    <w:p>
-      <w:pPr>
-        <w:rPr>
-          <w:lang w:bidi="ar-LY"/>
-        </w:rPr>
-      </w:pPr>
-      <w:r>
-        <w:rPr>
-          <w:rFonts w:hint="cs"/>
-          <w:rtl/>
-          <w:lang w:bidi="ar-LY"/>
-        </w:rPr>
-        <w:t>يجب كتابة هذه المتطلبات بحيث تكون محددة وقابلة للتقييم.</w:t>
-      </w:r>
-    </w:p>
-    <w:p>
-      <w:pPr>
-        <w:pStyle w:val="2"/>
-        <w:rPr>
-          <w:rtl/>
-        </w:rPr>
-      </w:pPr>
-      <w:bookmarkStart w:id="52" w:name="_Toc181815075"/>
+      <w:bookmarkStart w:id="53" w:name="_Toc181815075"/>
       <w:r>
         <w:rPr>
           <w:rFonts w:hint="cs"/>
@@ -8244,12 +8341,12 @@
         </w:rPr>
         <w:t xml:space="preserve"> </w:t>
       </w:r>
-      <w:bookmarkStart w:id="53" w:name="_Toc439994694"/>
+      <w:bookmarkStart w:id="54" w:name="_Toc439994694"/>
       <w:r>
         <w:t>Business Rules</w:t>
       </w:r>
-      <w:bookmarkEnd w:id="52"/>
       <w:bookmarkEnd w:id="53"/>
+      <w:bookmarkEnd w:id="54"/>
     </w:p>
     <w:p>
       <w:r>
@@ -8267,7 +8364,7 @@
           <w:rtl/>
         </w:rPr>
       </w:pPr>
-      <w:bookmarkStart w:id="54" w:name="_Toc181815076"/>
+      <w:bookmarkStart w:id="55" w:name="_Toc181815076"/>
       <w:r>
         <w:rPr>
           <w:rFonts w:hint="cs"/>
@@ -8282,208 +8379,93 @@
         </w:rPr>
         <w:t xml:space="preserve">أخرى </w:t>
       </w:r>
-      <w:bookmarkStart w:id="55" w:name="_Toc439994695"/>
+      <w:bookmarkStart w:id="56" w:name="_Toc439994695"/>
       <w:r>
         <w:t>Other Requirements</w:t>
       </w:r>
-      <w:bookmarkEnd w:id="54"/>
       <w:bookmarkEnd w:id="55"/>
-    </w:p>
-    <w:p>
-      <w:pPr>
-        <w:rPr>
-          <w:rtl/>
-        </w:rPr>
-      </w:pPr>
-      <w:r>
-        <w:rPr>
-          <w:rFonts w:hint="cs"/>
-          <w:rtl/>
-        </w:rPr>
-        <w:t>قم بتحديد اي متطلبات لم يتم تحديدها في هذه الوثيقة وهذا قد يتضمن متطلبات خاصة بقاعدة البيانات او متطلبات خاصة بجعل المنتج يعمل عالميا والمتطلبات القانونية وغيرها.</w:t>
-      </w:r>
-      <w:bookmarkStart w:id="56" w:name="_Toc439994696"/>
-    </w:p>
-    <w:p>
-      <w:pPr>
-        <w:pStyle w:val="TOCEntry"/>
-        <w:rPr>
-          <w:rtl/>
-          <w:lang w:bidi="ar-LY"/>
-        </w:rPr>
-      </w:pPr>
-      <w:bookmarkStart w:id="57" w:name="_Toc181815077"/>
-      <w:r>
-        <w:rPr>
-          <w:rFonts w:hint="cs"/>
-          <w:rtl/>
-        </w:rPr>
-        <w:t xml:space="preserve">الملحق </w:t>
-      </w:r>
       <w:bookmarkEnd w:id="56"/>
-      <w:bookmarkEnd w:id="57"/>
-      <w:r>
-        <w:rPr>
-          <w:rFonts w:hint="cs"/>
-          <w:rtl/>
-        </w:rPr>
-        <w:t xml:space="preserve">أ: </w:t>
-      </w:r>
-      <w:r>
-        <w:rPr>
-          <w:rtl/>
-        </w:rPr>
-        <w:t>الاختصارات</w:t>
-      </w:r>
-    </w:p>
-    <w:p>
-      <w:pPr>
-        <w:rPr>
-          <w:rtl/>
-          <w:lang w:bidi="ar-LY"/>
-        </w:rPr>
-      </w:pPr>
-      <w:r>
-        <w:rPr>
-          <w:rFonts w:hint="cs"/>
-          <w:rtl/>
-          <w:lang w:bidi="ar-LY"/>
-        </w:rPr>
-        <w:t>قم بشح معنى اي اختصارات تم استخدامها في الوثيقة.</w:t>
-      </w:r>
-      <w:bookmarkStart w:id="58" w:name="_Toc439994697"/>
-    </w:p>
-    <w:p>
-      <w:pPr>
-        <w:pStyle w:val="TOCEntry"/>
-        <w:rPr>
-          <w:rtl/>
-          <w:lang w:bidi="ar-LY"/>
-        </w:rPr>
-      </w:pPr>
-      <w:bookmarkStart w:id="59" w:name="_Toc181815078"/>
-      <w:r>
-        <w:rPr>
-          <w:rFonts w:hint="cs"/>
-          <w:rtl/>
-        </w:rPr>
-        <w:t>الملحق ب: نماذج التحليل</w:t>
-      </w:r>
-      <w:bookmarkEnd w:id="59"/>
-    </w:p>
-    <w:bookmarkEnd w:id="58"/>
-    <w:p>
-      <w:pPr>
-        <w:rPr>
-          <w:lang w:bidi="ar-LY"/>
-        </w:rPr>
-      </w:pPr>
-      <w:r>
-        <w:rPr>
-          <w:rFonts w:hint="cs"/>
-          <w:rtl/>
-          <w:lang w:bidi="ar-LY"/>
-        </w:rPr>
-        <w:t xml:space="preserve">إختياريا يمكنك ادراج </w:t>
-      </w:r>
-      <w:r>
-        <w:rPr>
-          <w:rFonts w:hint="cs"/>
-          <w:rtl/>
-          <w:lang w:bidi="ar-LY"/>
-        </w:rPr>
-        <w:t>النماذج التي تم استخدامها مثل مخططات تدفق البيانات ومخططات التصانيف ومخطط تخير الحالة ومخطط الكائن علاقة.</w:t>
-      </w:r>
-      <w:r>
-        <w:t xml:space="preserve"> data flow diagrams, class diagrams, state-transition diagrams, or entity-relationship diagrams.</w:t>
-      </w:r>
-    </w:p>
-    <w:p>
-      <w:pPr>
-        <w:pStyle w:val="TOCEntry"/>
-      </w:pPr>
-      <w:bookmarkStart w:id="60" w:name="_Toc181815079"/>
-      <w:r>
-        <w:rPr>
-          <w:rFonts w:hint="cs"/>
-          <w:rtl/>
-        </w:rPr>
-        <w:t xml:space="preserve">الملحق ج: قائمة النقاط التي لم يتم تحديدها </w:t>
-      </w:r>
-      <w:r>
-        <w:t>TBD</w:t>
-      </w:r>
-      <w:bookmarkEnd w:id="60"/>
-    </w:p>
-    <w:p>
-      <w:pPr>
-        <w:rPr>
-          <w:rtl/>
-        </w:rPr>
-      </w:pPr>
-      <w:r>
-        <w:rPr>
-          <w:rFonts w:hint="cs"/>
-          <w:rtl/>
-        </w:rPr>
-        <w:t xml:space="preserve">قم </w:t>
-      </w:r>
-      <w:r>
-        <w:rPr>
-          <w:rFonts w:hint="cs"/>
-          <w:rtl/>
-        </w:rPr>
-        <w:t>بإدراج</w:t>
-      </w:r>
-      <w:r>
-        <w:rPr>
-          <w:rFonts w:hint="cs"/>
-          <w:rtl/>
-        </w:rPr>
-        <w:t xml:space="preserve"> كافة ارقام الخيارات التي لم يتم تحديدها بعد في الوثيقة لكي يتم تتبعها لاحقا.</w:t>
+    </w:p>
+    <w:p>
+      <w:pPr>
+        <w:pStyle w:val="a7"/>
+        <w:bidi/>
+        <w:spacing w:before="0" w:beforeAutospacing="0" w:after="0" w:afterAutospacing="0"/>
+        <w:jc w:val="both"/>
+      </w:pPr>
+      <w:r>
+        <w:rPr>
+          <w:rFonts w:ascii="Times" w:hAnsi="Times" w:cs="Times"/>
+          <w:b/>
+          <w:bCs/>
+          <w:color w:val="000000"/>
+          <w:rtl/>
+        </w:rPr>
+        <w:t>قاعدة البيانات:</w:t>
+      </w:r>
+      <w:r>
+        <w:rPr>
+          <w:rFonts w:ascii="Times" w:hAnsi="Times" w:cs="Times"/>
+          <w:color w:val="000000"/>
+          <w:rtl/>
+        </w:rPr>
+        <w:t xml:space="preserve"> يجب أن تدعم قاعدة البيانات تخزين البيانات النصية والصور بطريقة فعالة، مع إمكانية التوسع المستقبلي.</w:t>
+      </w:r>
+    </w:p>
+    <w:p>
+      <w:pPr>
+        <w:pStyle w:val="a7"/>
+        <w:bidi/>
+        <w:spacing w:before="0" w:beforeAutospacing="0" w:after="0" w:afterAutospacing="0"/>
+        <w:jc w:val="both"/>
+        <w:rPr>
+          <w:rtl/>
+        </w:rPr>
+      </w:pPr>
+      <w:r>
+        <w:rPr>
+          <w:rFonts w:ascii="Times" w:hAnsi="Times" w:cs="Times"/>
+          <w:b/>
+          <w:bCs/>
+          <w:color w:val="000000"/>
+          <w:rtl/>
+        </w:rPr>
+        <w:t>القوانين:</w:t>
+      </w:r>
+      <w:r>
+        <w:rPr>
+          <w:rFonts w:ascii="Times" w:hAnsi="Times" w:cs="Times"/>
+          <w:color w:val="000000"/>
+          <w:rtl/>
+        </w:rPr>
+        <w:t xml:space="preserve"> يجب أن يتوافق الموقع مع لوائح الخصوصية مثل </w:t>
+      </w:r>
+      <w:r>
+        <w:rPr>
+          <w:rFonts w:ascii="Times" w:hAnsi="Times" w:cs="Times"/>
+          <w:color w:val="000000"/>
+        </w:rPr>
+        <w:t>GDPR</w:t>
+      </w:r>
+      <w:r>
+        <w:rPr>
+          <w:rFonts w:ascii="Times" w:hAnsi="Times" w:cs="Times"/>
+          <w:color w:val="000000"/>
+          <w:rtl/>
+        </w:rPr>
+        <w:t xml:space="preserve"> إذا كان هناك أي بيانات حساسة يتم جمعها من المستخدمين.</w:t>
       </w:r>
     </w:p>
     <w:p>
       <w:pPr>
         <w:pStyle w:val="template"/>
-      </w:pPr>
-    </w:p>
-    <w:p>
-      <w:pPr>
-        <w:pStyle w:val="template"/>
-      </w:pPr>
-    </w:p>
-    <w:p>
-      <w:pPr>
         <w:rPr>
           <w:lang w:val="fr-FR"/>
         </w:rPr>
       </w:pPr>
-      <w:proofErr w:type="gramStart"/>
-      <w:r>
-        <w:rPr>
-          <w:lang w:val="fr-FR"/>
-        </w:rPr>
-        <w:t>Source:</w:t>
-      </w:r>
-      <w:proofErr w:type="gramEnd"/>
-      <w:r>
-        <w:rPr>
-          <w:lang w:val="fr-FR"/>
-        </w:rPr>
-        <w:t xml:space="preserve"> http://www.frontiernet.net/~kwiegers/process_assets/srs_template.doc </w:t>
-      </w:r>
-    </w:p>
-    <w:p>
-      <w:pPr>
-        <w:pStyle w:val="template"/>
-        <w:rPr>
-          <w:lang w:val="fr-FR"/>
-        </w:rPr>
-      </w:pPr>
     </w:p>
     <w:sectPr>
-      <w:headerReference w:type="default" r:id="rId10"/>
+      <w:headerReference w:type="default" r:id="rId11"/>
       <w:pgSz w:w="12240" w:h="15840" w:code="1"/>
       <w:pgMar w:top="1440" w:right="1296" w:bottom="1440" w:left="1296" w:header="720" w:footer="720" w:gutter="0"/>
       <w:pgNumType w:start="1"/>
@@ -8495,7 +8477,7 @@
 </file>
 
 <file path=word/endnotes.xml><?xml version="1.0" encoding="utf-8"?>
-<w:endnotes xmlns:wpc="http://schemas.microsoft.com/office/word/2010/wordprocessingCanvas" xmlns:cx="http://schemas.microsoft.com/office/drawing/2014/chartex" xmlns:cx1="http://schemas.microsoft.com/office/drawing/2015/9/8/chartex" xmlns:cx2="http://schemas.microsoft.com/office/drawing/2015/10/21/chartex" xmlns:cx3="http://schemas.microsoft.com/office/drawing/2016/5/9/chartex" xmlns:cx4="http://schemas.microsoft.com/office/drawing/2016/5/10/chartex" xmlns:cx5="http://schemas.microsoft.com/office/drawing/2016/5/11/chartex" xmlns:cx6="http://schemas.microsoft.com/office/drawing/2016/5/12/chartex" xmlns:cx7="http://schemas.microsoft.com/office/drawing/2016/5/13/chartex" xmlns:cx8="http://schemas.microsoft.com/office/drawing/2016/5/14/chartex" xmlns:mc="http://schemas.openxmlformats.org/markup-compatibility/2006" xmlns:aink="http://schemas.microsoft.com/office/drawing/2016/ink" xmlns:am3d="http://schemas.microsoft.com/office/drawing/2017/model3d" xmlns:o="urn:schemas-microsoft-com:office:office" xmlns:oel="http://schemas.microsoft.com/office/2019/extlst" xmlns:r="http://schemas.openxmlformats.org/officeDocument/2006/relationships" xmlns:m="http://schemas.openxmlformats.org/officeDocument/2006/math" xmlns:v="urn:schemas-microsoft-com:vml" xmlns:wp14="http://schemas.microsoft.com/office/word/2010/wordprocessingDrawing" xmlns:wp="http://schemas.openxmlformats.org/drawingml/2006/wordprocessingDrawing" xmlns:w10="urn:schemas-microsoft-com:office:word" xmlns:w="http://schemas.openxmlformats.org/wordprocessingml/2006/main" xmlns:w14="http://schemas.microsoft.com/office/word/2010/wordml" xmlns:w15="http://schemas.microsoft.com/office/word/2012/wordml" xmlns:w16cex="http://schemas.microsoft.com/office/word/2018/wordml/cex" xmlns:w16cid="http://schemas.microsoft.com/office/word/2016/wordml/cid" xmlns:w16="http://schemas.microsoft.com/office/word/2018/wordml" xmlns:w16du="http://schemas.microsoft.com/office/word/2023/wordml/word16du" xmlns:w16sdtdh="http://schemas.microsoft.com/office/word/2020/wordml/sdtdatahash" xmlns:w16se="http://schemas.microsoft.com/office/word/2015/wordml/symex" xmlns:wpg="http://schemas.microsoft.com/office/word/2010/wordprocessingGroup" xmlns:wpi="http://schemas.microsoft.com/office/word/2010/wordprocessingInk" xmlns:wne="http://schemas.microsoft.com/office/word/2006/wordml" xmlns:wps="http://schemas.microsoft.com/office/word/2010/wordprocessingShape" mc:Ignorable="w14 w15 w16se w16cid w16 w16cex w16sdtdh w16du wp14">
+<w:endnotes xmlns:wpc="http://schemas.microsoft.com/office/word/2010/wordprocessingCanvas" xmlns:mc="http://schemas.openxmlformats.org/markup-compatibility/2006" xmlns:o="urn:schemas-microsoft-com:office:office" xmlns:r="http://schemas.openxmlformats.org/officeDocument/2006/relationships" xmlns:m="http://schemas.openxmlformats.org/officeDocument/2006/math" xmlns:v="urn:schemas-microsoft-com:vml" xmlns:wp14="http://schemas.microsoft.com/office/word/2010/wordprocessingDrawing" xmlns:wp="http://schemas.openxmlformats.org/drawingml/2006/wordprocessingDrawing" xmlns:w10="urn:schemas-microsoft-com:office:word" xmlns:w="http://schemas.openxmlformats.org/wordprocessingml/2006/main" xmlns:w14="http://schemas.microsoft.com/office/word/2010/wordml" xmlns:wpg="http://schemas.microsoft.com/office/word/2010/wordprocessingGroup" xmlns:wpi="http://schemas.microsoft.com/office/word/2010/wordprocessingInk" xmlns:wne="http://schemas.microsoft.com/office/word/2006/wordml" xmlns:wps="http://schemas.microsoft.com/office/word/2010/wordprocessingShape" mc:Ignorable="w14 wp14">
   <w:endnote w:type="separator" w:id="-1">
     <w:p>
       <w:r>
@@ -8514,7 +8496,7 @@
 </file>
 
 <file path=word/footer1.xml><?xml version="1.0" encoding="utf-8"?>
-<w:ftr xmlns:wpc="http://schemas.microsoft.com/office/word/2010/wordprocessingCanvas" xmlns:cx="http://schemas.microsoft.com/office/drawing/2014/chartex" xmlns:cx1="http://schemas.microsoft.com/office/drawing/2015/9/8/chartex" xmlns:cx2="http://schemas.microsoft.com/office/drawing/2015/10/21/chartex" xmlns:cx3="http://schemas.microsoft.com/office/drawing/2016/5/9/chartex" xmlns:cx4="http://schemas.microsoft.com/office/drawing/2016/5/10/chartex" xmlns:cx5="http://schemas.microsoft.com/office/drawing/2016/5/11/chartex" xmlns:cx6="http://schemas.microsoft.com/office/drawing/2016/5/12/chartex" xmlns:cx7="http://schemas.microsoft.com/office/drawing/2016/5/13/chartex" xmlns:cx8="http://schemas.microsoft.com/office/drawing/2016/5/14/chartex" xmlns:mc="http://schemas.openxmlformats.org/markup-compatibility/2006" xmlns:aink="http://schemas.microsoft.com/office/drawing/2016/ink" xmlns:am3d="http://schemas.microsoft.com/office/drawing/2017/model3d" xmlns:o="urn:schemas-microsoft-com:office:office" xmlns:oel="http://schemas.microsoft.com/office/2019/extlst" xmlns:r="http://schemas.openxmlformats.org/officeDocument/2006/relationships" xmlns:m="http://schemas.openxmlformats.org/officeDocument/2006/math" xmlns:v="urn:schemas-microsoft-com:vml" xmlns:wp14="http://schemas.microsoft.com/office/word/2010/wordprocessingDrawing" xmlns:wp="http://schemas.openxmlformats.org/drawingml/2006/wordprocessingDrawing" xmlns:w10="urn:schemas-microsoft-com:office:word" xmlns:w="http://schemas.openxmlformats.org/wordprocessingml/2006/main" xmlns:w14="http://schemas.microsoft.com/office/word/2010/wordml" xmlns:w15="http://schemas.microsoft.com/office/word/2012/wordml" xmlns:w16cex="http://schemas.microsoft.com/office/word/2018/wordml/cex" xmlns:w16cid="http://schemas.microsoft.com/office/word/2016/wordml/cid" xmlns:w16="http://schemas.microsoft.com/office/word/2018/wordml" xmlns:w16du="http://schemas.microsoft.com/office/word/2023/wordml/word16du" xmlns:w16sdtdh="http://schemas.microsoft.com/office/word/2020/wordml/sdtdatahash" xmlns:w16se="http://schemas.microsoft.com/office/word/2015/wordml/symex" xmlns:wpg="http://schemas.microsoft.com/office/word/2010/wordprocessingGroup" xmlns:wpi="http://schemas.microsoft.com/office/word/2010/wordprocessingInk" xmlns:wne="http://schemas.microsoft.com/office/word/2006/wordml" xmlns:wps="http://schemas.microsoft.com/office/word/2010/wordprocessingShape" mc:Ignorable="w14 w15 w16se w16cid w16 w16cex w16sdtdh w16du wp14">
+<w:ftr xmlns:wpc="http://schemas.microsoft.com/office/word/2010/wordprocessingCanvas" xmlns:mc="http://schemas.openxmlformats.org/markup-compatibility/2006" xmlns:o="urn:schemas-microsoft-com:office:office" xmlns:r="http://schemas.openxmlformats.org/officeDocument/2006/relationships" xmlns:m="http://schemas.openxmlformats.org/officeDocument/2006/math" xmlns:v="urn:schemas-microsoft-com:vml" xmlns:wp14="http://schemas.microsoft.com/office/word/2010/wordprocessingDrawing" xmlns:wp="http://schemas.openxmlformats.org/drawingml/2006/wordprocessingDrawing" xmlns:w10="urn:schemas-microsoft-com:office:word" xmlns:w="http://schemas.openxmlformats.org/wordprocessingml/2006/main" xmlns:w14="http://schemas.microsoft.com/office/word/2010/wordml" xmlns:wpg="http://schemas.microsoft.com/office/word/2010/wordprocessingGroup" xmlns:wpi="http://schemas.microsoft.com/office/word/2010/wordprocessingInk" xmlns:wne="http://schemas.microsoft.com/office/word/2006/wordml" xmlns:wps="http://schemas.microsoft.com/office/word/2010/wordprocessingShape" mc:Ignorable="w14 wp14">
   <w:p>
     <w:pPr>
       <w:pStyle w:val="a3"/>
@@ -8527,7 +8509,7 @@
 </file>
 
 <file path=word/footer2.xml><?xml version="1.0" encoding="utf-8"?>
-<w:ftr xmlns:wpc="http://schemas.microsoft.com/office/word/2010/wordprocessingCanvas" xmlns:cx="http://schemas.microsoft.com/office/drawing/2014/chartex" xmlns:cx1="http://schemas.microsoft.com/office/drawing/2015/9/8/chartex" xmlns:cx2="http://schemas.microsoft.com/office/drawing/2015/10/21/chartex" xmlns:cx3="http://schemas.microsoft.com/office/drawing/2016/5/9/chartex" xmlns:cx4="http://schemas.microsoft.com/office/drawing/2016/5/10/chartex" xmlns:cx5="http://schemas.microsoft.com/office/drawing/2016/5/11/chartex" xmlns:cx6="http://schemas.microsoft.com/office/drawing/2016/5/12/chartex" xmlns:cx7="http://schemas.microsoft.com/office/drawing/2016/5/13/chartex" xmlns:cx8="http://schemas.microsoft.com/office/drawing/2016/5/14/chartex" xmlns:mc="http://schemas.openxmlformats.org/markup-compatibility/2006" xmlns:aink="http://schemas.microsoft.com/office/drawing/2016/ink" xmlns:am3d="http://schemas.microsoft.com/office/drawing/2017/model3d" xmlns:o="urn:schemas-microsoft-com:office:office" xmlns:oel="http://schemas.microsoft.com/office/2019/extlst" xmlns:r="http://schemas.openxmlformats.org/officeDocument/2006/relationships" xmlns:m="http://schemas.openxmlformats.org/officeDocument/2006/math" xmlns:v="urn:schemas-microsoft-com:vml" xmlns:wp14="http://schemas.microsoft.com/office/word/2010/wordprocessingDrawing" xmlns:wp="http://schemas.openxmlformats.org/drawingml/2006/wordprocessingDrawing" xmlns:w10="urn:schemas-microsoft-com:office:word" xmlns:w="http://schemas.openxmlformats.org/wordprocessingml/2006/main" xmlns:w14="http://schemas.microsoft.com/office/word/2010/wordml" xmlns:w15="http://schemas.microsoft.com/office/word/2012/wordml" xmlns:w16cex="http://schemas.microsoft.com/office/word/2018/wordml/cex" xmlns:w16cid="http://schemas.microsoft.com/office/word/2016/wordml/cid" xmlns:w16="http://schemas.microsoft.com/office/word/2018/wordml" xmlns:w16du="http://schemas.microsoft.com/office/word/2023/wordml/word16du" xmlns:w16sdtdh="http://schemas.microsoft.com/office/word/2020/wordml/sdtdatahash" xmlns:w16se="http://schemas.microsoft.com/office/word/2015/wordml/symex" xmlns:wpg="http://schemas.microsoft.com/office/word/2010/wordprocessingGroup" xmlns:wpi="http://schemas.microsoft.com/office/word/2010/wordprocessingInk" xmlns:wne="http://schemas.microsoft.com/office/word/2006/wordml" xmlns:wps="http://schemas.microsoft.com/office/word/2010/wordprocessingShape" mc:Ignorable="w14 w15 w16se w16cid w16 w16cex w16sdtdh w16du wp14">
+<w:ftr xmlns:wpc="http://schemas.microsoft.com/office/word/2010/wordprocessingCanvas" xmlns:mc="http://schemas.openxmlformats.org/markup-compatibility/2006" xmlns:o="urn:schemas-microsoft-com:office:office" xmlns:r="http://schemas.openxmlformats.org/officeDocument/2006/relationships" xmlns:m="http://schemas.openxmlformats.org/officeDocument/2006/math" xmlns:v="urn:schemas-microsoft-com:vml" xmlns:wp14="http://schemas.microsoft.com/office/word/2010/wordprocessingDrawing" xmlns:wp="http://schemas.openxmlformats.org/drawingml/2006/wordprocessingDrawing" xmlns:w10="urn:schemas-microsoft-com:office:word" xmlns:w="http://schemas.openxmlformats.org/wordprocessingml/2006/main" xmlns:w14="http://schemas.microsoft.com/office/word/2010/wordml" xmlns:wpg="http://schemas.microsoft.com/office/word/2010/wordprocessingGroup" xmlns:wpi="http://schemas.microsoft.com/office/word/2010/wordprocessingInk" xmlns:wne="http://schemas.microsoft.com/office/word/2006/wordml" xmlns:wps="http://schemas.microsoft.com/office/word/2010/wordprocessingShape" mc:Ignorable="w14 wp14">
   <w:p>
     <w:pPr>
       <w:pStyle w:val="a3"/>
@@ -8537,7 +8519,7 @@
 </file>
 
 <file path=word/footnotes.xml><?xml version="1.0" encoding="utf-8"?>
-<w:footnotes xmlns:wpc="http://schemas.microsoft.com/office/word/2010/wordprocessingCanvas" xmlns:cx="http://schemas.microsoft.com/office/drawing/2014/chartex" xmlns:cx1="http://schemas.microsoft.com/office/drawing/2015/9/8/chartex" xmlns:cx2="http://schemas.microsoft.com/office/drawing/2015/10/21/chartex" xmlns:cx3="http://schemas.microsoft.com/office/drawing/2016/5/9/chartex" xmlns:cx4="http://schemas.microsoft.com/office/drawing/2016/5/10/chartex" xmlns:cx5="http://schemas.microsoft.com/office/drawing/2016/5/11/chartex" xmlns:cx6="http://schemas.microsoft.com/office/drawing/2016/5/12/chartex" xmlns:cx7="http://schemas.microsoft.com/office/drawing/2016/5/13/chartex" xmlns:cx8="http://schemas.microsoft.com/office/drawing/2016/5/14/chartex" xmlns:mc="http://schemas.openxmlformats.org/markup-compatibility/2006" xmlns:aink="http://schemas.microsoft.com/office/drawing/2016/ink" xmlns:am3d="http://schemas.microsoft.com/office/drawing/2017/model3d" xmlns:o="urn:schemas-microsoft-com:office:office" xmlns:oel="http://schemas.microsoft.com/office/2019/extlst" xmlns:r="http://schemas.openxmlformats.org/officeDocument/2006/relationships" xmlns:m="http://schemas.openxmlformats.org/officeDocument/2006/math" xmlns:v="urn:schemas-microsoft-com:vml" xmlns:wp14="http://schemas.microsoft.com/office/word/2010/wordprocessingDrawing" xmlns:wp="http://schemas.openxmlformats.org/drawingml/2006/wordprocessingDrawing" xmlns:w10="urn:schemas-microsoft-com:office:word" xmlns:w="http://schemas.openxmlformats.org/wordprocessingml/2006/main" xmlns:w14="http://schemas.microsoft.com/office/word/2010/wordml" xmlns:w15="http://schemas.microsoft.com/office/word/2012/wordml" xmlns:w16cex="http://schemas.microsoft.com/office/word/2018/wordml/cex" xmlns:w16cid="http://schemas.microsoft.com/office/word/2016/wordml/cid" xmlns:w16="http://schemas.microsoft.com/office/word/2018/wordml" xmlns:w16du="http://schemas.microsoft.com/office/word/2023/wordml/word16du" xmlns:w16sdtdh="http://schemas.microsoft.com/office/word/2020/wordml/sdtdatahash" xmlns:w16se="http://schemas.microsoft.com/office/word/2015/wordml/symex" xmlns:wpg="http://schemas.microsoft.com/office/word/2010/wordprocessingGroup" xmlns:wpi="http://schemas.microsoft.com/office/word/2010/wordprocessingInk" xmlns:wne="http://schemas.microsoft.com/office/word/2006/wordml" xmlns:wps="http://schemas.microsoft.com/office/word/2010/wordprocessingShape" mc:Ignorable="w14 w15 w16se w16cid w16 w16cex w16sdtdh w16du wp14">
+<w:footnotes xmlns:wpc="http://schemas.microsoft.com/office/word/2010/wordprocessingCanvas" xmlns:mc="http://schemas.openxmlformats.org/markup-compatibility/2006" xmlns:o="urn:schemas-microsoft-com:office:office" xmlns:r="http://schemas.openxmlformats.org/officeDocument/2006/relationships" xmlns:m="http://schemas.openxmlformats.org/officeDocument/2006/math" xmlns:v="urn:schemas-microsoft-com:vml" xmlns:wp14="http://schemas.microsoft.com/office/word/2010/wordprocessingDrawing" xmlns:wp="http://schemas.openxmlformats.org/drawingml/2006/wordprocessingDrawing" xmlns:w10="urn:schemas-microsoft-com:office:word" xmlns:w="http://schemas.openxmlformats.org/wordprocessingml/2006/main" xmlns:w14="http://schemas.microsoft.com/office/word/2010/wordml" xmlns:wpg="http://schemas.microsoft.com/office/word/2010/wordprocessingGroup" xmlns:wpi="http://schemas.microsoft.com/office/word/2010/wordprocessingInk" xmlns:wne="http://schemas.microsoft.com/office/word/2006/wordml" xmlns:wps="http://schemas.microsoft.com/office/word/2010/wordprocessingShape" mc:Ignorable="w14 wp14">
   <w:footnote w:type="separator" w:id="-1">
     <w:p>
       <w:r>
@@ -8556,7 +8538,7 @@
 </file>
 
 <file path=word/header1.xml><?xml version="1.0" encoding="utf-8"?>
-<w:hdr xmlns:wpc="http://schemas.microsoft.com/office/word/2010/wordprocessingCanvas" xmlns:cx="http://schemas.microsoft.com/office/drawing/2014/chartex" xmlns:cx1="http://schemas.microsoft.com/office/drawing/2015/9/8/chartex" xmlns:cx2="http://schemas.microsoft.com/office/drawing/2015/10/21/chartex" xmlns:cx3="http://schemas.microsoft.com/office/drawing/2016/5/9/chartex" xmlns:cx4="http://schemas.microsoft.com/office/drawing/2016/5/10/chartex" xmlns:cx5="http://schemas.microsoft.com/office/drawing/2016/5/11/chartex" xmlns:cx6="http://schemas.microsoft.com/office/drawing/2016/5/12/chartex" xmlns:cx7="http://schemas.microsoft.com/office/drawing/2016/5/13/chartex" xmlns:cx8="http://schemas.microsoft.com/office/drawing/2016/5/14/chartex" xmlns:mc="http://schemas.openxmlformats.org/markup-compatibility/2006" xmlns:aink="http://schemas.microsoft.com/office/drawing/2016/ink" xmlns:am3d="http://schemas.microsoft.com/office/drawing/2017/model3d" xmlns:o="urn:schemas-microsoft-com:office:office" xmlns:oel="http://schemas.microsoft.com/office/2019/extlst" xmlns:r="http://schemas.openxmlformats.org/officeDocument/2006/relationships" xmlns:m="http://schemas.openxmlformats.org/officeDocument/2006/math" xmlns:v="urn:schemas-microsoft-com:vml" xmlns:wp14="http://schemas.microsoft.com/office/word/2010/wordprocessingDrawing" xmlns:wp="http://schemas.openxmlformats.org/drawingml/2006/wordprocessingDrawing" xmlns:w10="urn:schemas-microsoft-com:office:word" xmlns:w="http://schemas.openxmlformats.org/wordprocessingml/2006/main" xmlns:w14="http://schemas.microsoft.com/office/word/2010/wordml" xmlns:w15="http://schemas.microsoft.com/office/word/2012/wordml" xmlns:w16cex="http://schemas.microsoft.com/office/word/2018/wordml/cex" xmlns:w16cid="http://schemas.microsoft.com/office/word/2016/wordml/cid" xmlns:w16="http://schemas.microsoft.com/office/word/2018/wordml" xmlns:w16du="http://schemas.microsoft.com/office/word/2023/wordml/word16du" xmlns:w16sdtdh="http://schemas.microsoft.com/office/word/2020/wordml/sdtdatahash" xmlns:w16se="http://schemas.microsoft.com/office/word/2015/wordml/symex" xmlns:wpg="http://schemas.microsoft.com/office/word/2010/wordprocessingGroup" xmlns:wpi="http://schemas.microsoft.com/office/word/2010/wordprocessingInk" xmlns:wne="http://schemas.microsoft.com/office/word/2006/wordml" xmlns:wps="http://schemas.microsoft.com/office/word/2010/wordprocessingShape" mc:Ignorable="w14 w15 w16se w16cid w16 w16cex w16sdtdh w16du wp14">
+<w:hdr xmlns:wpc="http://schemas.microsoft.com/office/word/2010/wordprocessingCanvas" xmlns:mc="http://schemas.openxmlformats.org/markup-compatibility/2006" xmlns:o="urn:schemas-microsoft-com:office:office" xmlns:r="http://schemas.openxmlformats.org/officeDocument/2006/relationships" xmlns:m="http://schemas.openxmlformats.org/officeDocument/2006/math" xmlns:v="urn:schemas-microsoft-com:vml" xmlns:wp14="http://schemas.microsoft.com/office/word/2010/wordprocessingDrawing" xmlns:wp="http://schemas.openxmlformats.org/drawingml/2006/wordprocessingDrawing" xmlns:w10="urn:schemas-microsoft-com:office:word" xmlns:w="http://schemas.openxmlformats.org/wordprocessingml/2006/main" xmlns:w14="http://schemas.microsoft.com/office/word/2010/wordml" xmlns:wpg="http://schemas.microsoft.com/office/word/2010/wordprocessingGroup" xmlns:wpi="http://schemas.microsoft.com/office/word/2010/wordprocessingInk" xmlns:wne="http://schemas.microsoft.com/office/word/2006/wordml" xmlns:wps="http://schemas.microsoft.com/office/word/2010/wordprocessingShape" mc:Ignorable="w14 wp14">
   <w:p>
     <w:pPr>
       <w:pStyle w:val="a4"/>
@@ -8603,7 +8585,7 @@
 </file>
 
 <file path=word/header2.xml><?xml version="1.0" encoding="utf-8"?>
-<w:hdr xmlns:wpc="http://schemas.microsoft.com/office/word/2010/wordprocessingCanvas" xmlns:cx="http://schemas.microsoft.com/office/drawing/2014/chartex" xmlns:cx1="http://schemas.microsoft.com/office/drawing/2015/9/8/chartex" xmlns:cx2="http://schemas.microsoft.com/office/drawing/2015/10/21/chartex" xmlns:cx3="http://schemas.microsoft.com/office/drawing/2016/5/9/chartex" xmlns:cx4="http://schemas.microsoft.com/office/drawing/2016/5/10/chartex" xmlns:cx5="http://schemas.microsoft.com/office/drawing/2016/5/11/chartex" xmlns:cx6="http://schemas.microsoft.com/office/drawing/2016/5/12/chartex" xmlns:cx7="http://schemas.microsoft.com/office/drawing/2016/5/13/chartex" xmlns:cx8="http://schemas.microsoft.com/office/drawing/2016/5/14/chartex" xmlns:mc="http://schemas.openxmlformats.org/markup-compatibility/2006" xmlns:aink="http://schemas.microsoft.com/office/drawing/2016/ink" xmlns:am3d="http://schemas.microsoft.com/office/drawing/2017/model3d" xmlns:o="urn:schemas-microsoft-com:office:office" xmlns:oel="http://schemas.microsoft.com/office/2019/extlst" xmlns:r="http://schemas.openxmlformats.org/officeDocument/2006/relationships" xmlns:m="http://schemas.openxmlformats.org/officeDocument/2006/math" xmlns:v="urn:schemas-microsoft-com:vml" xmlns:wp14="http://schemas.microsoft.com/office/word/2010/wordprocessingDrawing" xmlns:wp="http://schemas.openxmlformats.org/drawingml/2006/wordprocessingDrawing" xmlns:w10="urn:schemas-microsoft-com:office:word" xmlns:w="http://schemas.openxmlformats.org/wordprocessingml/2006/main" xmlns:w14="http://schemas.microsoft.com/office/word/2010/wordml" xmlns:w15="http://schemas.microsoft.com/office/word/2012/wordml" xmlns:w16cex="http://schemas.microsoft.com/office/word/2018/wordml/cex" xmlns:w16cid="http://schemas.microsoft.com/office/word/2016/wordml/cid" xmlns:w16="http://schemas.microsoft.com/office/word/2018/wordml" xmlns:w16du="http://schemas.microsoft.com/office/word/2023/wordml/word16du" xmlns:w16sdtdh="http://schemas.microsoft.com/office/word/2020/wordml/sdtdatahash" xmlns:w16se="http://schemas.microsoft.com/office/word/2015/wordml/symex" xmlns:wpg="http://schemas.microsoft.com/office/word/2010/wordprocessingGroup" xmlns:wpi="http://schemas.microsoft.com/office/word/2010/wordprocessingInk" xmlns:wne="http://schemas.microsoft.com/office/word/2006/wordml" xmlns:wps="http://schemas.microsoft.com/office/word/2010/wordprocessingShape" mc:Ignorable="w14 w15 w16se w16cid w16 w16cex w16sdtdh w16du wp14">
+<w:hdr xmlns:wpc="http://schemas.microsoft.com/office/word/2010/wordprocessingCanvas" xmlns:mc="http://schemas.openxmlformats.org/markup-compatibility/2006" xmlns:o="urn:schemas-microsoft-com:office:office" xmlns:r="http://schemas.openxmlformats.org/officeDocument/2006/relationships" xmlns:m="http://schemas.openxmlformats.org/officeDocument/2006/math" xmlns:v="urn:schemas-microsoft-com:vml" xmlns:wp14="http://schemas.microsoft.com/office/word/2010/wordprocessingDrawing" xmlns:wp="http://schemas.openxmlformats.org/drawingml/2006/wordprocessingDrawing" xmlns:w10="urn:schemas-microsoft-com:office:word" xmlns:w="http://schemas.openxmlformats.org/wordprocessingml/2006/main" xmlns:w14="http://schemas.microsoft.com/office/word/2010/wordml" xmlns:wpg="http://schemas.microsoft.com/office/word/2010/wordprocessingGroup" xmlns:wpi="http://schemas.microsoft.com/office/word/2010/wordprocessingInk" xmlns:wne="http://schemas.microsoft.com/office/word/2006/wordml" xmlns:wps="http://schemas.microsoft.com/office/word/2010/wordprocessingShape" mc:Ignorable="w14 wp14">
   <w:p>
     <w:pPr>
       <w:pStyle w:val="a4"/>
@@ -8641,7 +8623,7 @@
         <w:noProof/>
         <w:rtl/>
       </w:rPr>
-      <w:t>5</w:t>
+      <w:t>1</w:t>
     </w:r>
     <w:r>
       <w:fldChar w:fldCharType="end"/>
@@ -8651,8 +8633,8 @@
 </file>
 
 <file path=word/numbering.xml><?xml version="1.0" encoding="utf-8"?>
-<w:numbering xmlns:wpc="http://schemas.microsoft.com/office/word/2010/wordprocessingCanvas" xmlns:cx="http://schemas.microsoft.com/office/drawing/2014/chartex" xmlns:cx1="http://schemas.microsoft.com/office/drawing/2015/9/8/chartex" xmlns:cx2="http://schemas.microsoft.com/office/drawing/2015/10/21/chartex" xmlns:cx3="http://schemas.microsoft.com/office/drawing/2016/5/9/chartex" xmlns:cx4="http://schemas.microsoft.com/office/drawing/2016/5/10/chartex" xmlns:cx5="http://schemas.microsoft.com/office/drawing/2016/5/11/chartex" xmlns:cx6="http://schemas.microsoft.com/office/drawing/2016/5/12/chartex" xmlns:cx7="http://schemas.microsoft.com/office/drawing/2016/5/13/chartex" xmlns:cx8="http://schemas.microsoft.com/office/drawing/2016/5/14/chartex" xmlns:mc="http://schemas.openxmlformats.org/markup-compatibility/2006" xmlns:aink="http://schemas.microsoft.com/office/drawing/2016/ink" xmlns:am3d="http://schemas.microsoft.com/office/drawing/2017/model3d" xmlns:o="urn:schemas-microsoft-com:office:office" xmlns:oel="http://schemas.microsoft.com/office/2019/extlst" xmlns:r="http://schemas.openxmlformats.org/officeDocument/2006/relationships" xmlns:m="http://schemas.openxmlformats.org/officeDocument/2006/math" xmlns:v="urn:schemas-microsoft-com:vml" xmlns:wp14="http://schemas.microsoft.com/office/word/2010/wordprocessingDrawing" xmlns:wp="http://schemas.openxmlformats.org/drawingml/2006/wordprocessingDrawing" xmlns:w10="urn:schemas-microsoft-com:office:word" xmlns:w="http://schemas.openxmlformats.org/wordprocessingml/2006/main" xmlns:w14="http://schemas.microsoft.com/office/word/2010/wordml" xmlns:w15="http://schemas.microsoft.com/office/word/2012/wordml" xmlns:w16cex="http://schemas.microsoft.com/office/word/2018/wordml/cex" xmlns:w16cid="http://schemas.microsoft.com/office/word/2016/wordml/cid" xmlns:w16="http://schemas.microsoft.com/office/word/2018/wordml" xmlns:w16du="http://schemas.microsoft.com/office/word/2023/wordml/word16du" xmlns:w16sdtdh="http://schemas.microsoft.com/office/word/2020/wordml/sdtdatahash" xmlns:w16se="http://schemas.microsoft.com/office/word/2015/wordml/symex" xmlns:wpg="http://schemas.microsoft.com/office/word/2010/wordprocessingGroup" xmlns:wpi="http://schemas.microsoft.com/office/word/2010/wordprocessingInk" xmlns:wne="http://schemas.microsoft.com/office/word/2006/wordml" xmlns:wps="http://schemas.microsoft.com/office/word/2010/wordprocessingShape" mc:Ignorable="w14 w15 w16se w16cid w16 w16cex w16sdtdh w16du wp14">
-  <w:abstractNum w:abstractNumId="0" w15:restartNumberingAfterBreak="0">
+<w:numbering xmlns:wpc="http://schemas.microsoft.com/office/word/2010/wordprocessingCanvas" xmlns:mc="http://schemas.openxmlformats.org/markup-compatibility/2006" xmlns:o="urn:schemas-microsoft-com:office:office" xmlns:r="http://schemas.openxmlformats.org/officeDocument/2006/relationships" xmlns:m="http://schemas.openxmlformats.org/officeDocument/2006/math" xmlns:v="urn:schemas-microsoft-com:vml" xmlns:wp14="http://schemas.microsoft.com/office/word/2010/wordprocessingDrawing" xmlns:wp="http://schemas.openxmlformats.org/drawingml/2006/wordprocessingDrawing" xmlns:w10="urn:schemas-microsoft-com:office:word" xmlns:w="http://schemas.openxmlformats.org/wordprocessingml/2006/main" xmlns:w14="http://schemas.microsoft.com/office/word/2010/wordml" xmlns:wpg="http://schemas.microsoft.com/office/word/2010/wordprocessingGroup" xmlns:wpi="http://schemas.microsoft.com/office/word/2010/wordprocessingInk" xmlns:wne="http://schemas.microsoft.com/office/word/2006/wordml" xmlns:wps="http://schemas.microsoft.com/office/word/2010/wordprocessingShape" mc:Ignorable="w14 wp14">
+  <w:abstractNum w:abstractNumId="0">
     <w:nsid w:val="FFFFFFFB"/>
     <w:multiLevelType w:val="multilevel"/>
     <w:tmpl w:val="2CFAC88A"/>
@@ -8729,7 +8711,7 @@
       <w:lvlJc w:val="left"/>
     </w:lvl>
   </w:abstractNum>
-  <w:abstractNum w:abstractNumId="1" w15:restartNumberingAfterBreak="0">
+  <w:abstractNum w:abstractNumId="1">
     <w:nsid w:val="0863743C"/>
     <w:multiLevelType w:val="multilevel"/>
     <w:tmpl w:val="C4187258"/>
@@ -8878,7 +8860,7 @@
       </w:rPr>
     </w:lvl>
   </w:abstractNum>
-  <w:abstractNum w:abstractNumId="2" w15:restartNumberingAfterBreak="0">
+  <w:abstractNum w:abstractNumId="2">
     <w:nsid w:val="0A0E7F2A"/>
     <w:multiLevelType w:val="multilevel"/>
     <w:tmpl w:val="79227774"/>
@@ -8991,7 +8973,7 @@
       </w:pPr>
     </w:lvl>
   </w:abstractNum>
-  <w:abstractNum w:abstractNumId="3" w15:restartNumberingAfterBreak="0">
+  <w:abstractNum w:abstractNumId="3">
     <w:nsid w:val="116B6EEC"/>
     <w:multiLevelType w:val="multilevel"/>
     <w:tmpl w:val="4F9A2F30"/>
@@ -9104,7 +9086,7 @@
       </w:rPr>
     </w:lvl>
   </w:abstractNum>
-  <w:abstractNum w:abstractNumId="4" w15:restartNumberingAfterBreak="0">
+  <w:abstractNum w:abstractNumId="4">
     <w:nsid w:val="12F60C3E"/>
     <w:multiLevelType w:val="multilevel"/>
     <w:tmpl w:val="C820E7B4"/>
@@ -9217,7 +9199,7 @@
       </w:rPr>
     </w:lvl>
   </w:abstractNum>
-  <w:abstractNum w:abstractNumId="5" w15:restartNumberingAfterBreak="0">
+  <w:abstractNum w:abstractNumId="5">
     <w:nsid w:val="17C928DE"/>
     <w:multiLevelType w:val="multilevel"/>
     <w:tmpl w:val="21623332"/>
@@ -9330,7 +9312,7 @@
       </w:rPr>
     </w:lvl>
   </w:abstractNum>
-  <w:abstractNum w:abstractNumId="6" w15:restartNumberingAfterBreak="0">
+  <w:abstractNum w:abstractNumId="6">
     <w:nsid w:val="19796A4E"/>
     <w:multiLevelType w:val="multilevel"/>
     <w:tmpl w:val="FD400956"/>
@@ -9443,7 +9425,7 @@
       </w:rPr>
     </w:lvl>
   </w:abstractNum>
-  <w:abstractNum w:abstractNumId="7" w15:restartNumberingAfterBreak="0">
+  <w:abstractNum w:abstractNumId="7">
     <w:nsid w:val="1AE2079D"/>
     <w:multiLevelType w:val="multilevel"/>
     <w:tmpl w:val="8E0E12BE"/>
@@ -9592,7 +9574,7 @@
       </w:rPr>
     </w:lvl>
   </w:abstractNum>
-  <w:abstractNum w:abstractNumId="8" w15:restartNumberingAfterBreak="0">
+  <w:abstractNum w:abstractNumId="8">
     <w:nsid w:val="1E205E63"/>
     <w:multiLevelType w:val="multilevel"/>
     <w:tmpl w:val="8F96F316"/>
@@ -9681,7 +9663,7 @@
       </w:pPr>
     </w:lvl>
   </w:abstractNum>
-  <w:abstractNum w:abstractNumId="9" w15:restartNumberingAfterBreak="0">
+  <w:abstractNum w:abstractNumId="9">
     <w:nsid w:val="211D11B4"/>
     <w:multiLevelType w:val="multilevel"/>
     <w:tmpl w:val="C53C088E"/>
@@ -9767,7 +9749,7 @@
       </w:pPr>
     </w:lvl>
   </w:abstractNum>
-  <w:abstractNum w:abstractNumId="10" w15:restartNumberingAfterBreak="0">
+  <w:abstractNum w:abstractNumId="10">
     <w:nsid w:val="23D15435"/>
     <w:multiLevelType w:val="multilevel"/>
     <w:tmpl w:val="73D04F2C"/>
@@ -9880,7 +9862,7 @@
       </w:rPr>
     </w:lvl>
   </w:abstractNum>
-  <w:abstractNum w:abstractNumId="11" w15:restartNumberingAfterBreak="0">
+  <w:abstractNum w:abstractNumId="11">
     <w:nsid w:val="253756AC"/>
     <w:multiLevelType w:val="multilevel"/>
     <w:tmpl w:val="A0BA8018"/>
@@ -9993,7 +9975,7 @@
       </w:rPr>
     </w:lvl>
   </w:abstractNum>
-  <w:abstractNum w:abstractNumId="12" w15:restartNumberingAfterBreak="0">
+  <w:abstractNum w:abstractNumId="12">
     <w:nsid w:val="297E753C"/>
     <w:multiLevelType w:val="multilevel"/>
     <w:tmpl w:val="AE5C82D4"/>
@@ -10106,7 +10088,7 @@
       </w:rPr>
     </w:lvl>
   </w:abstractNum>
-  <w:abstractNum w:abstractNumId="13" w15:restartNumberingAfterBreak="0">
+  <w:abstractNum w:abstractNumId="13">
     <w:nsid w:val="2A762E1C"/>
     <w:multiLevelType w:val="multilevel"/>
     <w:tmpl w:val="4962852C"/>
@@ -10219,7 +10201,7 @@
       </w:rPr>
     </w:lvl>
   </w:abstractNum>
-  <w:abstractNum w:abstractNumId="14" w15:restartNumberingAfterBreak="0">
+  <w:abstractNum w:abstractNumId="14">
     <w:nsid w:val="2BD300A7"/>
     <w:multiLevelType w:val="hybridMultilevel"/>
     <w:tmpl w:val="732A9C60"/>
@@ -10308,7 +10290,7 @@
       </w:pPr>
     </w:lvl>
   </w:abstractNum>
-  <w:abstractNum w:abstractNumId="15" w15:restartNumberingAfterBreak="0">
+  <w:abstractNum w:abstractNumId="15">
     <w:nsid w:val="2CC543F5"/>
     <w:multiLevelType w:val="multilevel"/>
     <w:tmpl w:val="8124B602"/>
@@ -10457,7 +10439,7 @@
       </w:rPr>
     </w:lvl>
   </w:abstractNum>
-  <w:abstractNum w:abstractNumId="16" w15:restartNumberingAfterBreak="0">
+  <w:abstractNum w:abstractNumId="16">
     <w:nsid w:val="2D0C591A"/>
     <w:multiLevelType w:val="multilevel"/>
     <w:tmpl w:val="00922DE0"/>
@@ -10570,7 +10552,7 @@
       </w:rPr>
     </w:lvl>
   </w:abstractNum>
-  <w:abstractNum w:abstractNumId="17" w15:restartNumberingAfterBreak="0">
+  <w:abstractNum w:abstractNumId="17">
     <w:nsid w:val="2ED140F9"/>
     <w:multiLevelType w:val="multilevel"/>
     <w:tmpl w:val="AA3ADEB4"/>
@@ -10683,7 +10665,7 @@
       </w:rPr>
     </w:lvl>
   </w:abstractNum>
-  <w:abstractNum w:abstractNumId="18" w15:restartNumberingAfterBreak="0">
+  <w:abstractNum w:abstractNumId="18">
     <w:nsid w:val="3272710B"/>
     <w:multiLevelType w:val="multilevel"/>
     <w:tmpl w:val="E46824D8"/>
@@ -10796,7 +10778,7 @@
       </w:pPr>
     </w:lvl>
   </w:abstractNum>
-  <w:abstractNum w:abstractNumId="19" w15:restartNumberingAfterBreak="0">
+  <w:abstractNum w:abstractNumId="19">
     <w:nsid w:val="34A848DA"/>
     <w:multiLevelType w:val="multilevel"/>
     <w:tmpl w:val="4FE47888"/>
@@ -10945,7 +10927,7 @@
       </w:rPr>
     </w:lvl>
   </w:abstractNum>
-  <w:abstractNum w:abstractNumId="20" w15:restartNumberingAfterBreak="0">
+  <w:abstractNum w:abstractNumId="20">
     <w:nsid w:val="356C31A4"/>
     <w:multiLevelType w:val="multilevel"/>
     <w:tmpl w:val="4FBA1B1E"/>
@@ -11085,7 +11067,7 @@
       </w:rPr>
     </w:lvl>
   </w:abstractNum>
-  <w:abstractNum w:abstractNumId="21" w15:restartNumberingAfterBreak="0">
+  <w:abstractNum w:abstractNumId="21">
     <w:nsid w:val="3A48262E"/>
     <w:multiLevelType w:val="multilevel"/>
     <w:tmpl w:val="CDBC62C4"/>
@@ -11198,7 +11180,7 @@
       </w:rPr>
     </w:lvl>
   </w:abstractNum>
-  <w:abstractNum w:abstractNumId="22" w15:restartNumberingAfterBreak="0">
+  <w:abstractNum w:abstractNumId="22">
     <w:nsid w:val="3A4F2A40"/>
     <w:multiLevelType w:val="multilevel"/>
     <w:tmpl w:val="1ADA5FC2"/>
@@ -11338,7 +11320,7 @@
       </w:rPr>
     </w:lvl>
   </w:abstractNum>
-  <w:abstractNum w:abstractNumId="23" w15:restartNumberingAfterBreak="0">
+  <w:abstractNum w:abstractNumId="23">
     <w:nsid w:val="3BF97AFF"/>
     <w:multiLevelType w:val="multilevel"/>
     <w:tmpl w:val="B376650C"/>
@@ -11451,7 +11433,7 @@
       </w:rPr>
     </w:lvl>
   </w:abstractNum>
-  <w:abstractNum w:abstractNumId="24" w15:restartNumberingAfterBreak="0">
+  <w:abstractNum w:abstractNumId="24">
     <w:nsid w:val="3F556EE5"/>
     <w:multiLevelType w:val="multilevel"/>
     <w:tmpl w:val="372C0206"/>
@@ -11564,7 +11546,7 @@
       </w:pPr>
     </w:lvl>
   </w:abstractNum>
-  <w:abstractNum w:abstractNumId="25" w15:restartNumberingAfterBreak="0">
+  <w:abstractNum w:abstractNumId="25">
     <w:nsid w:val="424051F2"/>
     <w:multiLevelType w:val="multilevel"/>
     <w:tmpl w:val="D924B1B0"/>
@@ -11677,7 +11659,7 @@
       </w:rPr>
     </w:lvl>
   </w:abstractNum>
-  <w:abstractNum w:abstractNumId="26" w15:restartNumberingAfterBreak="0">
+  <w:abstractNum w:abstractNumId="26">
     <w:nsid w:val="43AA1E5E"/>
     <w:multiLevelType w:val="hybridMultilevel"/>
     <w:tmpl w:val="984E79CE"/>
@@ -11790,7 +11772,120 @@
       </w:rPr>
     </w:lvl>
   </w:abstractNum>
-  <w:abstractNum w:abstractNumId="27" w15:restartNumberingAfterBreak="0">
+  <w:abstractNum w:abstractNumId="27">
+    <w:nsid w:val="455E5E3D"/>
+    <w:multiLevelType w:val="multilevel"/>
+    <w:tmpl w:val="3C1A2006"/>
+    <w:lvl w:ilvl="0">
+      <w:start w:val="1"/>
+      <w:numFmt w:val="decimal"/>
+      <w:lvlText w:val="%1."/>
+      <w:lvlJc w:val="left"/>
+      <w:pPr>
+        <w:tabs>
+          <w:tab w:val="num" w:pos="720"/>
+        </w:tabs>
+        <w:ind w:left="720" w:hanging="360"/>
+      </w:pPr>
+    </w:lvl>
+    <w:lvl w:ilvl="1" w:tentative="1">
+      <w:start w:val="1"/>
+      <w:numFmt w:val="decimal"/>
+      <w:lvlText w:val="%2."/>
+      <w:lvlJc w:val="left"/>
+      <w:pPr>
+        <w:tabs>
+          <w:tab w:val="num" w:pos="1440"/>
+        </w:tabs>
+        <w:ind w:left="1440" w:hanging="360"/>
+      </w:pPr>
+    </w:lvl>
+    <w:lvl w:ilvl="2" w:tentative="1">
+      <w:start w:val="1"/>
+      <w:numFmt w:val="decimal"/>
+      <w:lvlText w:val="%3."/>
+      <w:lvlJc w:val="left"/>
+      <w:pPr>
+        <w:tabs>
+          <w:tab w:val="num" w:pos="2160"/>
+        </w:tabs>
+        <w:ind w:left="2160" w:hanging="360"/>
+      </w:pPr>
+    </w:lvl>
+    <w:lvl w:ilvl="3" w:tentative="1">
+      <w:start w:val="1"/>
+      <w:numFmt w:val="decimal"/>
+      <w:lvlText w:val="%4."/>
+      <w:lvlJc w:val="left"/>
+      <w:pPr>
+        <w:tabs>
+          <w:tab w:val="num" w:pos="2880"/>
+        </w:tabs>
+        <w:ind w:left="2880" w:hanging="360"/>
+      </w:pPr>
+    </w:lvl>
+    <w:lvl w:ilvl="4" w:tentative="1">
+      <w:start w:val="1"/>
+      <w:numFmt w:val="decimal"/>
+      <w:lvlText w:val="%5."/>
+      <w:lvlJc w:val="left"/>
+      <w:pPr>
+        <w:tabs>
+          <w:tab w:val="num" w:pos="3600"/>
+        </w:tabs>
+        <w:ind w:left="3600" w:hanging="360"/>
+      </w:pPr>
+    </w:lvl>
+    <w:lvl w:ilvl="5" w:tentative="1">
+      <w:start w:val="1"/>
+      <w:numFmt w:val="decimal"/>
+      <w:lvlText w:val="%6."/>
+      <w:lvlJc w:val="left"/>
+      <w:pPr>
+        <w:tabs>
+          <w:tab w:val="num" w:pos="4320"/>
+        </w:tabs>
+        <w:ind w:left="4320" w:hanging="360"/>
+      </w:pPr>
+    </w:lvl>
+    <w:lvl w:ilvl="6" w:tentative="1">
+      <w:start w:val="1"/>
+      <w:numFmt w:val="decimal"/>
+      <w:lvlText w:val="%7."/>
+      <w:lvlJc w:val="left"/>
+      <w:pPr>
+        <w:tabs>
+          <w:tab w:val="num" w:pos="5040"/>
+        </w:tabs>
+        <w:ind w:left="5040" w:hanging="360"/>
+      </w:pPr>
+    </w:lvl>
+    <w:lvl w:ilvl="7" w:tentative="1">
+      <w:start w:val="1"/>
+      <w:numFmt w:val="decimal"/>
+      <w:lvlText w:val="%8."/>
+      <w:lvlJc w:val="left"/>
+      <w:pPr>
+        <w:tabs>
+          <w:tab w:val="num" w:pos="5760"/>
+        </w:tabs>
+        <w:ind w:left="5760" w:hanging="360"/>
+      </w:pPr>
+    </w:lvl>
+    <w:lvl w:ilvl="8" w:tentative="1">
+      <w:start w:val="1"/>
+      <w:numFmt w:val="decimal"/>
+      <w:lvlText w:val="%9."/>
+      <w:lvlJc w:val="left"/>
+      <w:pPr>
+        <w:tabs>
+          <w:tab w:val="num" w:pos="6480"/>
+        </w:tabs>
+        <w:ind w:left="6480" w:hanging="360"/>
+      </w:pPr>
+    </w:lvl>
+  </w:abstractNum>
+  <w:abstractNum w:abstractNumId="28">
     <w:nsid w:val="481D36EE"/>
     <w:multiLevelType w:val="multilevel"/>
     <w:tmpl w:val="05304B80"/>
@@ -11903,7 +11998,7 @@
       </w:rPr>
     </w:lvl>
   </w:abstractNum>
-  <w:abstractNum w:abstractNumId="28" w15:restartNumberingAfterBreak="0">
+  <w:abstractNum w:abstractNumId="29">
     <w:nsid w:val="48244F7A"/>
     <w:multiLevelType w:val="multilevel"/>
     <w:tmpl w:val="5CAA7F7E"/>
@@ -12016,7 +12111,7 @@
       </w:rPr>
     </w:lvl>
   </w:abstractNum>
-  <w:abstractNum w:abstractNumId="29" w15:restartNumberingAfterBreak="0">
+  <w:abstractNum w:abstractNumId="30">
     <w:nsid w:val="48EF376E"/>
     <w:multiLevelType w:val="multilevel"/>
     <w:tmpl w:val="53BE2EBA"/>
@@ -12129,7 +12224,7 @@
       </w:rPr>
     </w:lvl>
   </w:abstractNum>
-  <w:abstractNum w:abstractNumId="30" w15:restartNumberingAfterBreak="0">
+  <w:abstractNum w:abstractNumId="31">
     <w:nsid w:val="4AEC0ADC"/>
     <w:multiLevelType w:val="multilevel"/>
     <w:tmpl w:val="8E42DDD8"/>
@@ -12242,7 +12337,7 @@
       </w:rPr>
     </w:lvl>
   </w:abstractNum>
-  <w:abstractNum w:abstractNumId="31" w15:restartNumberingAfterBreak="0">
+  <w:abstractNum w:abstractNumId="32">
     <w:nsid w:val="4BE136F5"/>
     <w:multiLevelType w:val="multilevel"/>
     <w:tmpl w:val="4CDE727C"/>
@@ -12355,7 +12450,7 @@
       </w:rPr>
     </w:lvl>
   </w:abstractNum>
-  <w:abstractNum w:abstractNumId="32" w15:restartNumberingAfterBreak="0">
+  <w:abstractNum w:abstractNumId="33">
     <w:nsid w:val="4C785E69"/>
     <w:multiLevelType w:val="hybridMultilevel"/>
     <w:tmpl w:val="44B41E26"/>
@@ -12441,7 +12536,7 @@
       </w:pPr>
     </w:lvl>
   </w:abstractNum>
-  <w:abstractNum w:abstractNumId="33" w15:restartNumberingAfterBreak="0">
+  <w:abstractNum w:abstractNumId="34">
     <w:nsid w:val="50F80FA7"/>
     <w:multiLevelType w:val="multilevel"/>
     <w:tmpl w:val="9FAE6478"/>
@@ -12530,7 +12625,7 @@
       </w:pPr>
     </w:lvl>
   </w:abstractNum>
-  <w:abstractNum w:abstractNumId="34" w15:restartNumberingAfterBreak="0">
+  <w:abstractNum w:abstractNumId="35">
     <w:nsid w:val="532E5D12"/>
     <w:multiLevelType w:val="hybridMultilevel"/>
     <w:tmpl w:val="E1D2E26E"/>
@@ -12674,7 +12769,7 @@
       </w:pPr>
     </w:lvl>
   </w:abstractNum>
-  <w:abstractNum w:abstractNumId="35" w15:restartNumberingAfterBreak="0">
+  <w:abstractNum w:abstractNumId="36">
     <w:nsid w:val="59590681"/>
     <w:multiLevelType w:val="hybridMultilevel"/>
     <w:tmpl w:val="564065E6"/>
@@ -12787,7 +12882,7 @@
       </w:rPr>
     </w:lvl>
   </w:abstractNum>
-  <w:abstractNum w:abstractNumId="36" w15:restartNumberingAfterBreak="0">
+  <w:abstractNum w:abstractNumId="37">
     <w:nsid w:val="5A6B72C8"/>
     <w:multiLevelType w:val="hybridMultilevel"/>
     <w:tmpl w:val="55B6B798"/>
@@ -12900,7 +12995,7 @@
       </w:rPr>
     </w:lvl>
   </w:abstractNum>
-  <w:abstractNum w:abstractNumId="37" w15:restartNumberingAfterBreak="0">
+  <w:abstractNum w:abstractNumId="38">
     <w:nsid w:val="64B30103"/>
     <w:multiLevelType w:val="multilevel"/>
     <w:tmpl w:val="E314378E"/>
@@ -13013,7 +13108,7 @@
       </w:rPr>
     </w:lvl>
   </w:abstractNum>
-  <w:abstractNum w:abstractNumId="38" w15:restartNumberingAfterBreak="0">
+  <w:abstractNum w:abstractNumId="39">
     <w:nsid w:val="667F6A91"/>
     <w:multiLevelType w:val="multilevel"/>
     <w:tmpl w:val="12605256"/>
@@ -13126,7 +13221,7 @@
       </w:rPr>
     </w:lvl>
   </w:abstractNum>
-  <w:abstractNum w:abstractNumId="39" w15:restartNumberingAfterBreak="0">
+  <w:abstractNum w:abstractNumId="40">
     <w:nsid w:val="687A6D58"/>
     <w:multiLevelType w:val="multilevel"/>
     <w:tmpl w:val="24CACE1E"/>
@@ -13239,7 +13334,7 @@
       </w:pPr>
     </w:lvl>
   </w:abstractNum>
-  <w:abstractNum w:abstractNumId="40" w15:restartNumberingAfterBreak="0">
+  <w:abstractNum w:abstractNumId="41">
     <w:nsid w:val="69C85B16"/>
     <w:multiLevelType w:val="multilevel"/>
     <w:tmpl w:val="B5C85E82"/>
@@ -13328,7 +13423,7 @@
       </w:pPr>
     </w:lvl>
   </w:abstractNum>
-  <w:abstractNum w:abstractNumId="41" w15:restartNumberingAfterBreak="0">
+  <w:abstractNum w:abstractNumId="42">
     <w:nsid w:val="6D076517"/>
     <w:multiLevelType w:val="multilevel"/>
     <w:tmpl w:val="FF562238"/>
@@ -13468,7 +13563,7 @@
       </w:rPr>
     </w:lvl>
   </w:abstractNum>
-  <w:abstractNum w:abstractNumId="42" w15:restartNumberingAfterBreak="0">
+  <w:abstractNum w:abstractNumId="43">
     <w:nsid w:val="6ECB304C"/>
     <w:multiLevelType w:val="multilevel"/>
     <w:tmpl w:val="6450EF12"/>
@@ -13557,7 +13652,7 @@
       </w:pPr>
     </w:lvl>
   </w:abstractNum>
-  <w:abstractNum w:abstractNumId="43" w15:restartNumberingAfterBreak="0">
+  <w:abstractNum w:abstractNumId="44">
     <w:nsid w:val="6F880235"/>
     <w:multiLevelType w:val="multilevel"/>
     <w:tmpl w:val="AEA09D36"/>
@@ -13670,7 +13765,7 @@
       </w:pPr>
     </w:lvl>
   </w:abstractNum>
-  <w:abstractNum w:abstractNumId="44" w15:restartNumberingAfterBreak="0">
+  <w:abstractNum w:abstractNumId="45">
     <w:nsid w:val="74A40009"/>
     <w:multiLevelType w:val="multilevel"/>
     <w:tmpl w:val="03E826E2"/>
@@ -13756,7 +13851,7 @@
       </w:pPr>
     </w:lvl>
   </w:abstractNum>
-  <w:abstractNum w:abstractNumId="45" w15:restartNumberingAfterBreak="0">
+  <w:abstractNum w:abstractNumId="46">
     <w:nsid w:val="78401336"/>
     <w:multiLevelType w:val="multilevel"/>
     <w:tmpl w:val="96E419E8"/>
@@ -13845,7 +13940,7 @@
       </w:pPr>
     </w:lvl>
   </w:abstractNum>
-  <w:abstractNum w:abstractNumId="46" w15:restartNumberingAfterBreak="0">
+  <w:abstractNum w:abstractNumId="47">
     <w:nsid w:val="79A57E86"/>
     <w:multiLevelType w:val="multilevel"/>
     <w:tmpl w:val="65EA5222"/>
@@ -13958,7 +14053,7 @@
       </w:pPr>
     </w:lvl>
   </w:abstractNum>
-  <w:abstractNum w:abstractNumId="47" w15:restartNumberingAfterBreak="0">
+  <w:abstractNum w:abstractNumId="48">
     <w:nsid w:val="7C563402"/>
     <w:multiLevelType w:val="multilevel"/>
     <w:tmpl w:val="EAF0A8C0"/>
@@ -14098,7 +14193,7 @@
       </w:rPr>
     </w:lvl>
   </w:abstractNum>
-  <w:abstractNum w:abstractNumId="48" w15:restartNumberingAfterBreak="0">
+  <w:abstractNum w:abstractNumId="49">
     <w:nsid w:val="7D4230DB"/>
     <w:multiLevelType w:val="multilevel"/>
     <w:tmpl w:val="8DEC02A2"/>
@@ -14187,158 +14282,161 @@
       </w:pPr>
     </w:lvl>
   </w:abstractNum>
-  <w:num w:numId="1" w16cid:durableId="580260290">
+  <w:num w:numId="1">
     <w:abstractNumId w:val="0"/>
   </w:num>
-  <w:num w:numId="2" w16cid:durableId="1685278259">
+  <w:num w:numId="2">
     <w:abstractNumId w:val="26"/>
   </w:num>
-  <w:num w:numId="3" w16cid:durableId="864054677">
+  <w:num w:numId="3">
     <w:abstractNumId w:val="14"/>
   </w:num>
-  <w:num w:numId="4" w16cid:durableId="1916011405">
+  <w:num w:numId="4">
+    <w:abstractNumId w:val="36"/>
+  </w:num>
+  <w:num w:numId="5">
+    <w:abstractNumId w:val="33"/>
+  </w:num>
+  <w:num w:numId="6">
     <w:abstractNumId w:val="35"/>
   </w:num>
-  <w:num w:numId="5" w16cid:durableId="687028340">
+  <w:num w:numId="7">
+    <w:abstractNumId w:val="34"/>
+  </w:num>
+  <w:num w:numId="8">
+    <w:abstractNumId w:val="8"/>
+  </w:num>
+  <w:num w:numId="9">
+    <w:abstractNumId w:val="46"/>
+  </w:num>
+  <w:num w:numId="10">
+    <w:abstractNumId w:val="41"/>
+  </w:num>
+  <w:num w:numId="11">
+    <w:abstractNumId w:val="49"/>
+  </w:num>
+  <w:num w:numId="12">
+    <w:abstractNumId w:val="43"/>
+  </w:num>
+  <w:num w:numId="13">
+    <w:abstractNumId w:val="18"/>
+  </w:num>
+  <w:num w:numId="14">
+    <w:abstractNumId w:val="44"/>
+  </w:num>
+  <w:num w:numId="15">
+    <w:abstractNumId w:val="40"/>
+  </w:num>
+  <w:num w:numId="16">
+    <w:abstractNumId w:val="47"/>
+  </w:num>
+  <w:num w:numId="17">
+    <w:abstractNumId w:val="24"/>
+  </w:num>
+  <w:num w:numId="18">
+    <w:abstractNumId w:val="2"/>
+  </w:num>
+  <w:num w:numId="19">
+    <w:abstractNumId w:val="1"/>
+  </w:num>
+  <w:num w:numId="20">
+    <w:abstractNumId w:val="7"/>
+  </w:num>
+  <w:num w:numId="21">
+    <w:abstractNumId w:val="19"/>
+  </w:num>
+  <w:num w:numId="22">
+    <w:abstractNumId w:val="15"/>
+  </w:num>
+  <w:num w:numId="23">
+    <w:abstractNumId w:val="20"/>
+  </w:num>
+  <w:num w:numId="24">
+    <w:abstractNumId w:val="22"/>
+  </w:num>
+  <w:num w:numId="25">
+    <w:abstractNumId w:val="48"/>
+  </w:num>
+  <w:num w:numId="26">
+    <w:abstractNumId w:val="42"/>
+  </w:num>
+  <w:num w:numId="27">
+    <w:abstractNumId w:val="38"/>
+  </w:num>
+  <w:num w:numId="28">
+    <w:abstractNumId w:val="28"/>
+  </w:num>
+  <w:num w:numId="29">
+    <w:abstractNumId w:val="9"/>
+  </w:num>
+  <w:num w:numId="30">
+    <w:abstractNumId w:val="5"/>
+  </w:num>
+  <w:num w:numId="31">
+    <w:abstractNumId w:val="11"/>
+  </w:num>
+  <w:num w:numId="32">
+    <w:abstractNumId w:val="10"/>
+  </w:num>
+  <w:num w:numId="33">
+    <w:abstractNumId w:val="6"/>
+  </w:num>
+  <w:num w:numId="34">
     <w:abstractNumId w:val="32"/>
   </w:num>
-  <w:num w:numId="6" w16cid:durableId="1972856275">
-    <w:abstractNumId w:val="34"/>
+  <w:num w:numId="35">
+    <w:abstractNumId w:val="30"/>
   </w:num>
-  <w:num w:numId="7" w16cid:durableId="157155798">
-    <w:abstractNumId w:val="33"/>
+  <w:num w:numId="36">
+    <w:abstractNumId w:val="4"/>
   </w:num>
-  <w:num w:numId="8" w16cid:durableId="486751550">
-    <w:abstractNumId w:val="8"/>
+  <w:num w:numId="37">
+    <w:abstractNumId w:val="23"/>
   </w:num>
-  <w:num w:numId="9" w16cid:durableId="1975793134">
+  <w:num w:numId="38">
     <w:abstractNumId w:val="45"/>
   </w:num>
-  <w:num w:numId="10" w16cid:durableId="743532095">
-    <w:abstractNumId w:val="40"/>
+  <w:num w:numId="39">
+    <w:abstractNumId w:val="31"/>
   </w:num>
-  <w:num w:numId="11" w16cid:durableId="1830487326">
-    <w:abstractNumId w:val="48"/>
+  <w:num w:numId="40">
+    <w:abstractNumId w:val="37"/>
   </w:num>
-  <w:num w:numId="12" w16cid:durableId="398796964">
-    <w:abstractNumId w:val="42"/>
+  <w:num w:numId="41">
+    <w:abstractNumId w:val="3"/>
   </w:num>
-  <w:num w:numId="13" w16cid:durableId="1407335738">
-    <w:abstractNumId w:val="18"/>
+  <w:num w:numId="42">
+    <w:abstractNumId w:val="25"/>
   </w:num>
-  <w:num w:numId="14" w16cid:durableId="1178815924">
-    <w:abstractNumId w:val="43"/>
+  <w:num w:numId="43">
+    <w:abstractNumId w:val="13"/>
   </w:num>
-  <w:num w:numId="15" w16cid:durableId="1261454464">
+  <w:num w:numId="44">
+    <w:abstractNumId w:val="29"/>
+  </w:num>
+  <w:num w:numId="45">
+    <w:abstractNumId w:val="21"/>
+  </w:num>
+  <w:num w:numId="46">
+    <w:abstractNumId w:val="16"/>
+  </w:num>
+  <w:num w:numId="47">
     <w:abstractNumId w:val="39"/>
   </w:num>
-  <w:num w:numId="16" w16cid:durableId="888346129">
-    <w:abstractNumId w:val="46"/>
-  </w:num>
-  <w:num w:numId="17" w16cid:durableId="1241066195">
-    <w:abstractNumId w:val="24"/>
-  </w:num>
-  <w:num w:numId="18" w16cid:durableId="456220118">
-    <w:abstractNumId w:val="2"/>
-  </w:num>
-  <w:num w:numId="19" w16cid:durableId="522980424">
-    <w:abstractNumId w:val="1"/>
-  </w:num>
-  <w:num w:numId="20" w16cid:durableId="233243632">
-    <w:abstractNumId w:val="7"/>
-  </w:num>
-  <w:num w:numId="21" w16cid:durableId="1755006243">
-    <w:abstractNumId w:val="19"/>
-  </w:num>
-  <w:num w:numId="22" w16cid:durableId="1135954087">
-    <w:abstractNumId w:val="15"/>
-  </w:num>
-  <w:num w:numId="23" w16cid:durableId="362704954">
-    <w:abstractNumId w:val="20"/>
-  </w:num>
-  <w:num w:numId="24" w16cid:durableId="575164198">
-    <w:abstractNumId w:val="22"/>
-  </w:num>
-  <w:num w:numId="25" w16cid:durableId="1473063981">
-    <w:abstractNumId w:val="47"/>
-  </w:num>
-  <w:num w:numId="26" w16cid:durableId="1520315471">
-    <w:abstractNumId w:val="41"/>
-  </w:num>
-  <w:num w:numId="27" w16cid:durableId="1110708968">
-    <w:abstractNumId w:val="37"/>
-  </w:num>
-  <w:num w:numId="28" w16cid:durableId="1325549895">
-    <w:abstractNumId w:val="27"/>
-  </w:num>
-  <w:num w:numId="29" w16cid:durableId="1168524672">
-    <w:abstractNumId w:val="9"/>
-  </w:num>
-  <w:num w:numId="30" w16cid:durableId="1672490561">
-    <w:abstractNumId w:val="5"/>
-  </w:num>
-  <w:num w:numId="31" w16cid:durableId="1803767306">
-    <w:abstractNumId w:val="11"/>
-  </w:num>
-  <w:num w:numId="32" w16cid:durableId="1964847815">
-    <w:abstractNumId w:val="10"/>
-  </w:num>
-  <w:num w:numId="33" w16cid:durableId="1713269352">
-    <w:abstractNumId w:val="6"/>
-  </w:num>
-  <w:num w:numId="34" w16cid:durableId="654798641">
-    <w:abstractNumId w:val="31"/>
-  </w:num>
-  <w:num w:numId="35" w16cid:durableId="1844469734">
-    <w:abstractNumId w:val="29"/>
-  </w:num>
-  <w:num w:numId="36" w16cid:durableId="138230582">
-    <w:abstractNumId w:val="4"/>
-  </w:num>
-  <w:num w:numId="37" w16cid:durableId="1607468837">
-    <w:abstractNumId w:val="23"/>
-  </w:num>
-  <w:num w:numId="38" w16cid:durableId="1500849781">
-    <w:abstractNumId w:val="44"/>
-  </w:num>
-  <w:num w:numId="39" w16cid:durableId="1928224780">
-    <w:abstractNumId w:val="30"/>
-  </w:num>
-  <w:num w:numId="40" w16cid:durableId="1345281822">
-    <w:abstractNumId w:val="36"/>
-  </w:num>
-  <w:num w:numId="41" w16cid:durableId="1017149383">
-    <w:abstractNumId w:val="3"/>
-  </w:num>
-  <w:num w:numId="42" w16cid:durableId="1358506946">
-    <w:abstractNumId w:val="25"/>
-  </w:num>
-  <w:num w:numId="43" w16cid:durableId="1103112247">
-    <w:abstractNumId w:val="13"/>
-  </w:num>
-  <w:num w:numId="44" w16cid:durableId="367609199">
-    <w:abstractNumId w:val="28"/>
-  </w:num>
-  <w:num w:numId="45" w16cid:durableId="1089352862">
-    <w:abstractNumId w:val="21"/>
-  </w:num>
-  <w:num w:numId="46" w16cid:durableId="1775513489">
-    <w:abstractNumId w:val="16"/>
-  </w:num>
-  <w:num w:numId="47" w16cid:durableId="1543789495">
-    <w:abstractNumId w:val="38"/>
-  </w:num>
-  <w:num w:numId="48" w16cid:durableId="447547623">
+  <w:num w:numId="48">
     <w:abstractNumId w:val="12"/>
   </w:num>
-  <w:num w:numId="49" w16cid:durableId="1435637286">
+  <w:num w:numId="49">
     <w:abstractNumId w:val="17"/>
+  </w:num>
+  <w:num w:numId="50">
+    <w:abstractNumId w:val="27"/>
   </w:num>
 </w:numbering>
 </file>
 
 <file path=word/styles.xml><?xml version="1.0" encoding="utf-8"?>
-<w:styles xmlns:mc="http://schemas.openxmlformats.org/markup-compatibility/2006" xmlns:r="http://schemas.openxmlformats.org/officeDocument/2006/relationships" xmlns:w="http://schemas.openxmlformats.org/wordprocessingml/2006/main" xmlns:w14="http://schemas.microsoft.com/office/word/2010/wordml" xmlns:w15="http://schemas.microsoft.com/office/word/2012/wordml" xmlns:w16cex="http://schemas.microsoft.com/office/word/2018/wordml/cex" xmlns:w16cid="http://schemas.microsoft.com/office/word/2016/wordml/cid" xmlns:w16="http://schemas.microsoft.com/office/word/2018/wordml" xmlns:w16du="http://schemas.microsoft.com/office/word/2023/wordml/word16du" xmlns:w16sdtdh="http://schemas.microsoft.com/office/word/2020/wordml/sdtdatahash" xmlns:w16se="http://schemas.microsoft.com/office/word/2015/wordml/symex" mc:Ignorable="w14 w15 w16se w16cid w16 w16cex w16sdtdh w16du">
+<w:styles xmlns:mc="http://schemas.openxmlformats.org/markup-compatibility/2006" xmlns:r="http://schemas.openxmlformats.org/officeDocument/2006/relationships" xmlns:w="http://schemas.openxmlformats.org/wordprocessingml/2006/main" xmlns:w14="http://schemas.microsoft.com/office/word/2010/wordml" mc:Ignorable="w14">
   <w:docDefaults>
     <w:rPrDefault>
       <w:rPr>
@@ -14348,383 +14446,895 @@
     </w:rPrDefault>
     <w:pPrDefault/>
   </w:docDefaults>
-  <w:latentStyles w:defLockedState="0" w:defUIPriority="99" w:defSemiHidden="0" w:defUnhideWhenUsed="0" w:defQFormat="0" w:count="376">
-    <w:lsdException w:name="Normal" w:uiPriority="0" w:qFormat="1"/>
-    <w:lsdException w:name="heading 1" w:uiPriority="9" w:qFormat="1"/>
-    <w:lsdException w:name="heading 2" w:uiPriority="9" w:qFormat="1"/>
-    <w:lsdException w:name="heading 3" w:uiPriority="9" w:qFormat="1"/>
-    <w:lsdException w:name="heading 4" w:uiPriority="9" w:qFormat="1"/>
-    <w:lsdException w:name="heading 5" w:uiPriority="9" w:qFormat="1"/>
-    <w:lsdException w:name="heading 6" w:uiPriority="9" w:qFormat="1"/>
-    <w:lsdException w:name="heading 7" w:uiPriority="9" w:qFormat="1"/>
-    <w:lsdException w:name="heading 8" w:uiPriority="9" w:qFormat="1"/>
-    <w:lsdException w:name="heading 9" w:uiPriority="9" w:qFormat="1"/>
-    <w:lsdException w:name="index 1" w:semiHidden="1" w:unhideWhenUsed="1"/>
-    <w:lsdException w:name="index 2" w:semiHidden="1" w:unhideWhenUsed="1"/>
-    <w:lsdException w:name="index 3" w:semiHidden="1" w:unhideWhenUsed="1"/>
-    <w:lsdException w:name="index 4" w:semiHidden="1" w:unhideWhenUsed="1"/>
-    <w:lsdException w:name="index 5" w:semiHidden="1" w:unhideWhenUsed="1"/>
-    <w:lsdException w:name="index 6" w:semiHidden="1" w:unhideWhenUsed="1"/>
-    <w:lsdException w:name="index 7" w:semiHidden="1" w:unhideWhenUsed="1"/>
-    <w:lsdException w:name="index 8" w:semiHidden="1" w:unhideWhenUsed="1"/>
-    <w:lsdException w:name="index 9" w:semiHidden="1" w:unhideWhenUsed="1"/>
-    <w:lsdException w:name="toc 1" w:semiHidden="1" w:uiPriority="39" w:unhideWhenUsed="1"/>
-    <w:lsdException w:name="toc 2" w:semiHidden="1" w:uiPriority="39" w:unhideWhenUsed="1"/>
-    <w:lsdException w:name="toc 3" w:semiHidden="1" w:uiPriority="39" w:unhideWhenUsed="1"/>
-    <w:lsdException w:name="toc 4" w:semiHidden="1" w:uiPriority="39" w:unhideWhenUsed="1"/>
-    <w:lsdException w:name="toc 5" w:semiHidden="1" w:uiPriority="39" w:unhideWhenUsed="1"/>
-    <w:lsdException w:name="toc 6" w:semiHidden="1" w:uiPriority="39" w:unhideWhenUsed="1"/>
-    <w:lsdException w:name="toc 7" w:semiHidden="1" w:uiPriority="39" w:unhideWhenUsed="1"/>
-    <w:lsdException w:name="toc 8" w:semiHidden="1" w:uiPriority="39" w:unhideWhenUsed="1"/>
-    <w:lsdException w:name="toc 9" w:semiHidden="1" w:uiPriority="39" w:unhideWhenUsed="1"/>
-    <w:lsdException w:name="Normal Indent" w:semiHidden="1" w:unhideWhenUsed="1"/>
-    <w:lsdException w:name="footnote text" w:semiHidden="1" w:unhideWhenUsed="1"/>
-    <w:lsdException w:name="annotation text" w:semiHidden="1" w:unhideWhenUsed="1"/>
-    <w:lsdException w:name="header" w:semiHidden="1" w:unhideWhenUsed="1"/>
-    <w:lsdException w:name="footer" w:semiHidden="1" w:unhideWhenUsed="1"/>
-    <w:lsdException w:name="index heading" w:semiHidden="1" w:unhideWhenUsed="1"/>
-    <w:lsdException w:name="caption" w:semiHidden="1" w:uiPriority="35" w:unhideWhenUsed="1" w:qFormat="1"/>
-    <w:lsdException w:name="table of figures" w:semiHidden="1" w:unhideWhenUsed="1"/>
-    <w:lsdException w:name="envelope address" w:semiHidden="1" w:unhideWhenUsed="1"/>
-    <w:lsdException w:name="envelope return" w:semiHidden="1" w:unhideWhenUsed="1"/>
-    <w:lsdException w:name="footnote reference" w:semiHidden="1" w:unhideWhenUsed="1"/>
-    <w:lsdException w:name="annotation reference" w:semiHidden="1" w:unhideWhenUsed="1"/>
-    <w:lsdException w:name="line number" w:semiHidden="1" w:unhideWhenUsed="1"/>
-    <w:lsdException w:name="page number" w:semiHidden="1" w:unhideWhenUsed="1"/>
-    <w:lsdException w:name="endnote reference" w:semiHidden="1" w:unhideWhenUsed="1"/>
-    <w:lsdException w:name="endnote text" w:semiHidden="1" w:unhideWhenUsed="1"/>
-    <w:lsdException w:name="table of authorities" w:semiHidden="1" w:unhideWhenUsed="1"/>
-    <w:lsdException w:name="macro" w:semiHidden="1" w:unhideWhenUsed="1"/>
-    <w:lsdException w:name="toa heading" w:semiHidden="1" w:unhideWhenUsed="1"/>
-    <w:lsdException w:name="List" w:semiHidden="1" w:unhideWhenUsed="1"/>
-    <w:lsdException w:name="List Bullet" w:semiHidden="1" w:unhideWhenUsed="1"/>
-    <w:lsdException w:name="List Number" w:semiHidden="1" w:unhideWhenUsed="1"/>
-    <w:lsdException w:name="List 2" w:semiHidden="1" w:unhideWhenUsed="1"/>
-    <w:lsdException w:name="List 3" w:semiHidden="1" w:unhideWhenUsed="1"/>
-    <w:lsdException w:name="List 4" w:semiHidden="1" w:unhideWhenUsed="1"/>
-    <w:lsdException w:name="List 5" w:semiHidden="1" w:unhideWhenUsed="1"/>
-    <w:lsdException w:name="List Bullet 2" w:semiHidden="1" w:unhideWhenUsed="1"/>
-    <w:lsdException w:name="List Bullet 3" w:semiHidden="1" w:unhideWhenUsed="1"/>
-    <w:lsdException w:name="List Bullet 4" w:semiHidden="1" w:unhideWhenUsed="1"/>
-    <w:lsdException w:name="List Bullet 5" w:semiHidden="1" w:unhideWhenUsed="1"/>
-    <w:lsdException w:name="List Number 2" w:semiHidden="1" w:unhideWhenUsed="1"/>
-    <w:lsdException w:name="List Number 3" w:semiHidden="1" w:unhideWhenUsed="1"/>
-    <w:lsdException w:name="List Number 4" w:semiHidden="1" w:unhideWhenUsed="1"/>
-    <w:lsdException w:name="List Number 5" w:semiHidden="1" w:unhideWhenUsed="1"/>
-    <w:lsdException w:name="Title" w:uiPriority="10" w:qFormat="1"/>
-    <w:lsdException w:name="Closing" w:semiHidden="1" w:unhideWhenUsed="1"/>
-    <w:lsdException w:name="Signature" w:semiHidden="1" w:unhideWhenUsed="1"/>
-    <w:lsdException w:name="Default Paragraph Font" w:semiHidden="1" w:uiPriority="1" w:unhideWhenUsed="1"/>
-    <w:lsdException w:name="Body Text" w:semiHidden="1" w:unhideWhenUsed="1"/>
-    <w:lsdException w:name="Body Text Indent" w:semiHidden="1" w:unhideWhenUsed="1"/>
-    <w:lsdException w:name="List Continue" w:semiHidden="1" w:unhideWhenUsed="1"/>
-    <w:lsdException w:name="List Continue 2" w:semiHidden="1" w:unhideWhenUsed="1"/>
-    <w:lsdException w:name="List Continue 3" w:semiHidden="1" w:unhideWhenUsed="1"/>
-    <w:lsdException w:name="List Continue 4" w:semiHidden="1" w:unhideWhenUsed="1"/>
-    <w:lsdException w:name="List Continue 5" w:semiHidden="1" w:unhideWhenUsed="1"/>
-    <w:lsdException w:name="Message Header" w:semiHidden="1" w:unhideWhenUsed="1"/>
-    <w:lsdException w:name="Subtitle" w:uiPriority="11" w:qFormat="1"/>
-    <w:lsdException w:name="Salutation" w:semiHidden="1" w:unhideWhenUsed="1"/>
-    <w:lsdException w:name="Date" w:semiHidden="1" w:unhideWhenUsed="1"/>
-    <w:lsdException w:name="Body Text First Indent" w:semiHidden="1" w:unhideWhenUsed="1"/>
-    <w:lsdException w:name="Body Text First Indent 2" w:semiHidden="1" w:unhideWhenUsed="1"/>
-    <w:lsdException w:name="Note Heading" w:semiHidden="1" w:unhideWhenUsed="1"/>
-    <w:lsdException w:name="Body Text 2" w:semiHidden="1" w:unhideWhenUsed="1"/>
-    <w:lsdException w:name="Body Text 3" w:semiHidden="1" w:unhideWhenUsed="1"/>
-    <w:lsdException w:name="Body Text Indent 2" w:semiHidden="1" w:unhideWhenUsed="1"/>
-    <w:lsdException w:name="Body Text Indent 3" w:semiHidden="1" w:unhideWhenUsed="1"/>
-    <w:lsdException w:name="Block Text" w:semiHidden="1" w:unhideWhenUsed="1"/>
-    <w:lsdException w:name="Hyperlink" w:semiHidden="1" w:unhideWhenUsed="1"/>
-    <w:lsdException w:name="FollowedHyperlink" w:semiHidden="1" w:unhideWhenUsed="1"/>
-    <w:lsdException w:name="Strong" w:uiPriority="22" w:qFormat="1"/>
-    <w:lsdException w:name="Emphasis" w:uiPriority="20" w:qFormat="1"/>
-    <w:lsdException w:name="Document Map" w:semiHidden="1" w:unhideWhenUsed="1"/>
-    <w:lsdException w:name="Plain Text" w:semiHidden="1" w:unhideWhenUsed="1"/>
-    <w:lsdException w:name="E-mail Signature" w:semiHidden="1" w:unhideWhenUsed="1"/>
-    <w:lsdException w:name="HTML Top of Form" w:semiHidden="1" w:unhideWhenUsed="1"/>
-    <w:lsdException w:name="HTML Bottom of Form" w:semiHidden="1" w:unhideWhenUsed="1"/>
-    <w:lsdException w:name="Normal (Web)" w:semiHidden="1" w:unhideWhenUsed="1"/>
-    <w:lsdException w:name="HTML Acronym" w:semiHidden="1" w:unhideWhenUsed="1"/>
-    <w:lsdException w:name="HTML Address" w:semiHidden="1" w:unhideWhenUsed="1"/>
-    <w:lsdException w:name="HTML Cite" w:semiHidden="1" w:unhideWhenUsed="1"/>
-    <w:lsdException w:name="HTML Code" w:semiHidden="1" w:unhideWhenUsed="1"/>
-    <w:lsdException w:name="HTML Definition" w:semiHidden="1" w:unhideWhenUsed="1"/>
-    <w:lsdException w:name="HTML Keyboard" w:semiHidden="1" w:unhideWhenUsed="1"/>
-    <w:lsdException w:name="HTML Preformatted" w:semiHidden="1" w:unhideWhenUsed="1"/>
-    <w:lsdException w:name="HTML Sample" w:semiHidden="1" w:unhideWhenUsed="1"/>
-    <w:lsdException w:name="HTML Typewriter" w:semiHidden="1" w:unhideWhenUsed="1"/>
-    <w:lsdException w:name="HTML Variable" w:semiHidden="1" w:unhideWhenUsed="1"/>
-    <w:lsdException w:name="Normal Table" w:semiHidden="1" w:unhideWhenUsed="1"/>
-    <w:lsdException w:name="annotation subject" w:semiHidden="1" w:unhideWhenUsed="1"/>
-    <w:lsdException w:name="No List" w:semiHidden="1" w:unhideWhenUsed="1"/>
-    <w:lsdException w:name="Outline List 1" w:semiHidden="1" w:unhideWhenUsed="1"/>
-    <w:lsdException w:name="Outline List 2" w:semiHidden="1" w:unhideWhenUsed="1"/>
-    <w:lsdException w:name="Outline List 3" w:semiHidden="1" w:unhideWhenUsed="1"/>
-    <w:lsdException w:name="Table Simple 1" w:semiHidden="1" w:unhideWhenUsed="1"/>
-    <w:lsdException w:name="Table Simple 2" w:semiHidden="1" w:unhideWhenUsed="1"/>
-    <w:lsdException w:name="Table Simple 3" w:semiHidden="1" w:unhideWhenUsed="1"/>
-    <w:lsdException w:name="Table Classic 1" w:semiHidden="1" w:unhideWhenUsed="1"/>
-    <w:lsdException w:name="Table Classic 2" w:semiHidden="1" w:unhideWhenUsed="1"/>
-    <w:lsdException w:name="Table Classic 3" w:semiHidden="1" w:unhideWhenUsed="1"/>
-    <w:lsdException w:name="Table Classic 4" w:semiHidden="1" w:unhideWhenUsed="1"/>
-    <w:lsdException w:name="Table Colorful 1" w:semiHidden="1" w:unhideWhenUsed="1"/>
-    <w:lsdException w:name="Table Colorful 2" w:semiHidden="1" w:unhideWhenUsed="1"/>
-    <w:lsdException w:name="Table Colorful 3" w:semiHidden="1" w:unhideWhenUsed="1"/>
-    <w:lsdException w:name="Table Columns 1" w:semiHidden="1" w:unhideWhenUsed="1"/>
-    <w:lsdException w:name="Table Columns 2" w:semiHidden="1" w:unhideWhenUsed="1"/>
-    <w:lsdException w:name="Table Columns 3" w:semiHidden="1" w:unhideWhenUsed="1"/>
-    <w:lsdException w:name="Table Columns 4" w:semiHidden="1" w:unhideWhenUsed="1"/>
-    <w:lsdException w:name="Table Columns 5" w:semiHidden="1" w:unhideWhenUsed="1"/>
-    <w:lsdException w:name="Table Grid 1" w:semiHidden="1" w:unhideWhenUsed="1"/>
-    <w:lsdException w:name="Table Grid 2" w:semiHidden="1" w:unhideWhenUsed="1"/>
-    <w:lsdException w:name="Table Grid 3" w:semiHidden="1" w:unhideWhenUsed="1"/>
-    <w:lsdException w:name="Table Grid 4" w:semiHidden="1" w:unhideWhenUsed="1"/>
-    <w:lsdException w:name="Table Grid 5" w:semiHidden="1" w:unhideWhenUsed="1"/>
-    <w:lsdException w:name="Table Grid 6" w:semiHidden="1" w:unhideWhenUsed="1"/>
-    <w:lsdException w:name="Table Grid 7" w:semiHidden="1" w:unhideWhenUsed="1"/>
-    <w:lsdException w:name="Table Grid 8" w:semiHidden="1" w:unhideWhenUsed="1"/>
-    <w:lsdException w:name="Table List 1" w:semiHidden="1" w:unhideWhenUsed="1"/>
-    <w:lsdException w:name="Table List 2" w:semiHidden="1" w:unhideWhenUsed="1"/>
-    <w:lsdException w:name="Table List 3" w:semiHidden="1" w:unhideWhenUsed="1"/>
-    <w:lsdException w:name="Table List 4" w:semiHidden="1" w:unhideWhenUsed="1"/>
-    <w:lsdException w:name="Table List 5" w:semiHidden="1" w:unhideWhenUsed="1"/>
-    <w:lsdException w:name="Table List 6" w:semiHidden="1" w:unhideWhenUsed="1"/>
-    <w:lsdException w:name="Table List 7" w:semiHidden="1" w:unhideWhenUsed="1"/>
-    <w:lsdException w:name="Table List 8" w:semiHidden="1" w:unhideWhenUsed="1"/>
-    <w:lsdException w:name="Table 3D effects 1" w:semiHidden="1" w:unhideWhenUsed="1"/>
-    <w:lsdException w:name="Table 3D effects 2" w:semiHidden="1" w:unhideWhenUsed="1"/>
-    <w:lsdException w:name="Table 3D effects 3" w:semiHidden="1" w:unhideWhenUsed="1"/>
-    <w:lsdException w:name="Table Contemporary" w:semiHidden="1" w:unhideWhenUsed="1"/>
-    <w:lsdException w:name="Table Elegant" w:semiHidden="1" w:unhideWhenUsed="1"/>
-    <w:lsdException w:name="Table Professional" w:semiHidden="1" w:unhideWhenUsed="1"/>
-    <w:lsdException w:name="Table Subtle 1" w:semiHidden="1" w:unhideWhenUsed="1"/>
-    <w:lsdException w:name="Table Subtle 2" w:semiHidden="1" w:unhideWhenUsed="1"/>
-    <w:lsdException w:name="Table Web 1" w:semiHidden="1" w:unhideWhenUsed="1"/>
-    <w:lsdException w:name="Table Web 2" w:semiHidden="1" w:unhideWhenUsed="1"/>
-    <w:lsdException w:name="Table Web 3" w:semiHidden="1" w:unhideWhenUsed="1"/>
-    <w:lsdException w:name="Balloon Text" w:semiHidden="1" w:unhideWhenUsed="1"/>
-    <w:lsdException w:name="Table Grid" w:uiPriority="59"/>
-    <w:lsdException w:name="Table Theme" w:semiHidden="1" w:unhideWhenUsed="1"/>
-    <w:lsdException w:name="Placeholder Text" w:semiHidden="1"/>
-    <w:lsdException w:name="No Spacing" w:uiPriority="1" w:qFormat="1"/>
-    <w:lsdException w:name="Light Shading" w:uiPriority="60"/>
-    <w:lsdException w:name="Light List" w:uiPriority="61"/>
-    <w:lsdException w:name="Light Grid" w:uiPriority="62"/>
-    <w:lsdException w:name="Medium Shading 1" w:uiPriority="63"/>
-    <w:lsdException w:name="Medium Shading 2" w:uiPriority="64"/>
-    <w:lsdException w:name="Medium List 1" w:uiPriority="65"/>
-    <w:lsdException w:name="Medium List 2" w:uiPriority="66"/>
-    <w:lsdException w:name="Medium Grid 1" w:uiPriority="67"/>
-    <w:lsdException w:name="Medium Grid 2" w:uiPriority="68"/>
-    <w:lsdException w:name="Medium Grid 3" w:uiPriority="69"/>
-    <w:lsdException w:name="Dark List" w:uiPriority="70"/>
-    <w:lsdException w:name="Colorful Shading" w:uiPriority="71"/>
-    <w:lsdException w:name="Colorful List" w:uiPriority="72"/>
-    <w:lsdException w:name="Colorful Grid" w:uiPriority="73"/>
-    <w:lsdException w:name="Light Shading Accent 1" w:uiPriority="60"/>
-    <w:lsdException w:name="Light List Accent 1" w:uiPriority="61"/>
-    <w:lsdException w:name="Light Grid Accent 1" w:uiPriority="62"/>
-    <w:lsdException w:name="Medium Shading 1 Accent 1" w:uiPriority="63"/>
-    <w:lsdException w:name="Medium Shading 2 Accent 1" w:uiPriority="64"/>
-    <w:lsdException w:name="Medium List 1 Accent 1" w:uiPriority="65"/>
-    <w:lsdException w:name="Revision" w:semiHidden="1"/>
-    <w:lsdException w:name="List Paragraph" w:uiPriority="34" w:qFormat="1"/>
-    <w:lsdException w:name="Quote" w:uiPriority="29" w:qFormat="1"/>
-    <w:lsdException w:name="Intense Quote" w:uiPriority="30" w:qFormat="1"/>
-    <w:lsdException w:name="Medium List 2 Accent 1" w:uiPriority="66"/>
-    <w:lsdException w:name="Medium Grid 1 Accent 1" w:uiPriority="67"/>
-    <w:lsdException w:name="Medium Grid 2 Accent 1" w:uiPriority="68"/>
-    <w:lsdException w:name="Medium Grid 3 Accent 1" w:uiPriority="69"/>
-    <w:lsdException w:name="Dark List Accent 1" w:uiPriority="70"/>
-    <w:lsdException w:name="Colorful Shading Accent 1" w:uiPriority="71"/>
-    <w:lsdException w:name="Colorful List Accent 1" w:uiPriority="72"/>
-    <w:lsdException w:name="Colorful Grid Accent 1" w:uiPriority="73"/>
-    <w:lsdException w:name="Light Shading Accent 2" w:uiPriority="60"/>
-    <w:lsdException w:name="Light List Accent 2" w:uiPriority="61"/>
-    <w:lsdException w:name="Light Grid Accent 2" w:uiPriority="62"/>
-    <w:lsdException w:name="Medium Shading 1 Accent 2" w:uiPriority="63"/>
-    <w:lsdException w:name="Medium Shading 2 Accent 2" w:uiPriority="64"/>
-    <w:lsdException w:name="Medium List 1 Accent 2" w:uiPriority="65"/>
-    <w:lsdException w:name="Medium List 2 Accent 2" w:uiPriority="66"/>
-    <w:lsdException w:name="Medium Grid 1 Accent 2" w:uiPriority="67"/>
-    <w:lsdException w:name="Medium Grid 2 Accent 2" w:uiPriority="68"/>
-    <w:lsdException w:name="Medium Grid 3 Accent 2" w:uiPriority="69"/>
-    <w:lsdException w:name="Dark List Accent 2" w:uiPriority="70"/>
-    <w:lsdException w:name="Colorful Shading Accent 2" w:uiPriority="71"/>
-    <w:lsdException w:name="Colorful List Accent 2" w:uiPriority="72"/>
-    <w:lsdException w:name="Colorful Grid Accent 2" w:uiPriority="73"/>
-    <w:lsdException w:name="Light Shading Accent 3" w:uiPriority="60"/>
-    <w:lsdException w:name="Light List Accent 3" w:uiPriority="61"/>
-    <w:lsdException w:name="Light Grid Accent 3" w:uiPriority="62"/>
-    <w:lsdException w:name="Medium Shading 1 Accent 3" w:uiPriority="63"/>
-    <w:lsdException w:name="Medium Shading 2 Accent 3" w:uiPriority="64"/>
-    <w:lsdException w:name="Medium List 1 Accent 3" w:uiPriority="65"/>
-    <w:lsdException w:name="Medium List 2 Accent 3" w:uiPriority="66"/>
-    <w:lsdException w:name="Medium Grid 1 Accent 3" w:uiPriority="67"/>
-    <w:lsdException w:name="Medium Grid 2 Accent 3" w:uiPriority="68"/>
-    <w:lsdException w:name="Medium Grid 3 Accent 3" w:uiPriority="69"/>
-    <w:lsdException w:name="Dark List Accent 3" w:uiPriority="70"/>
-    <w:lsdException w:name="Colorful Shading Accent 3" w:uiPriority="71"/>
-    <w:lsdException w:name="Colorful List Accent 3" w:uiPriority="72"/>
-    <w:lsdException w:name="Colorful Grid Accent 3" w:uiPriority="73"/>
-    <w:lsdException w:name="Light Shading Accent 4" w:uiPriority="60"/>
-    <w:lsdException w:name="Light List Accent 4" w:uiPriority="61"/>
-    <w:lsdException w:name="Light Grid Accent 4" w:uiPriority="62"/>
-    <w:lsdException w:name="Medium Shading 1 Accent 4" w:uiPriority="63"/>
-    <w:lsdException w:name="Medium Shading 2 Accent 4" w:uiPriority="64"/>
-    <w:lsdException w:name="Medium List 1 Accent 4" w:uiPriority="65"/>
-    <w:lsdException w:name="Medium List 2 Accent 4" w:uiPriority="66"/>
-    <w:lsdException w:name="Medium Grid 1 Accent 4" w:uiPriority="67"/>
-    <w:lsdException w:name="Medium Grid 2 Accent 4" w:uiPriority="68"/>
-    <w:lsdException w:name="Medium Grid 3 Accent 4" w:uiPriority="69"/>
-    <w:lsdException w:name="Dark List Accent 4" w:uiPriority="70"/>
-    <w:lsdException w:name="Colorful Shading Accent 4" w:uiPriority="71"/>
-    <w:lsdException w:name="Colorful List Accent 4" w:uiPriority="72"/>
-    <w:lsdException w:name="Colorful Grid Accent 4" w:uiPriority="73"/>
-    <w:lsdException w:name="Light Shading Accent 5" w:uiPriority="60"/>
-    <w:lsdException w:name="Light List Accent 5" w:uiPriority="61"/>
-    <w:lsdException w:name="Light Grid Accent 5" w:uiPriority="62"/>
-    <w:lsdException w:name="Medium Shading 1 Accent 5" w:uiPriority="63"/>
-    <w:lsdException w:name="Medium Shading 2 Accent 5" w:uiPriority="64"/>
-    <w:lsdException w:name="Medium List 1 Accent 5" w:uiPriority="65"/>
-    <w:lsdException w:name="Medium List 2 Accent 5" w:uiPriority="66"/>
-    <w:lsdException w:name="Medium Grid 1 Accent 5" w:uiPriority="67"/>
-    <w:lsdException w:name="Medium Grid 2 Accent 5" w:uiPriority="68"/>
-    <w:lsdException w:name="Medium Grid 3 Accent 5" w:uiPriority="69"/>
-    <w:lsdException w:name="Dark List Accent 5" w:uiPriority="70"/>
-    <w:lsdException w:name="Colorful Shading Accent 5" w:uiPriority="71"/>
-    <w:lsdException w:name="Colorful List Accent 5" w:uiPriority="72"/>
-    <w:lsdException w:name="Colorful Grid Accent 5" w:uiPriority="73"/>
-    <w:lsdException w:name="Light Shading Accent 6" w:uiPriority="60"/>
-    <w:lsdException w:name="Light List Accent 6" w:uiPriority="61"/>
-    <w:lsdException w:name="Light Grid Accent 6" w:uiPriority="62"/>
-    <w:lsdException w:name="Medium Shading 1 Accent 6" w:uiPriority="63"/>
-    <w:lsdException w:name="Medium Shading 2 Accent 6" w:uiPriority="64"/>
-    <w:lsdException w:name="Medium List 1 Accent 6" w:uiPriority="65"/>
-    <w:lsdException w:name="Medium List 2 Accent 6" w:uiPriority="66"/>
-    <w:lsdException w:name="Medium Grid 1 Accent 6" w:uiPriority="67"/>
-    <w:lsdException w:name="Medium Grid 2 Accent 6" w:uiPriority="68"/>
-    <w:lsdException w:name="Medium Grid 3 Accent 6" w:uiPriority="69"/>
-    <w:lsdException w:name="Dark List Accent 6" w:uiPriority="70"/>
-    <w:lsdException w:name="Colorful Shading Accent 6" w:uiPriority="71"/>
-    <w:lsdException w:name="Colorful List Accent 6" w:uiPriority="72"/>
-    <w:lsdException w:name="Colorful Grid Accent 6" w:uiPriority="73"/>
-    <w:lsdException w:name="Subtle Emphasis" w:uiPriority="19" w:qFormat="1"/>
-    <w:lsdException w:name="Intense Emphasis" w:uiPriority="21" w:qFormat="1"/>
-    <w:lsdException w:name="Subtle Reference" w:uiPriority="31" w:qFormat="1"/>
-    <w:lsdException w:name="Intense Reference" w:uiPriority="32" w:qFormat="1"/>
-    <w:lsdException w:name="Book Title" w:uiPriority="33" w:qFormat="1"/>
-    <w:lsdException w:name="Bibliography" w:semiHidden="1" w:uiPriority="37" w:unhideWhenUsed="1"/>
-    <w:lsdException w:name="TOC Heading" w:semiHidden="1" w:uiPriority="39" w:unhideWhenUsed="1" w:qFormat="1"/>
-    <w:lsdException w:name="Plain Table 1" w:uiPriority="41"/>
-    <w:lsdException w:name="Plain Table 2" w:uiPriority="42"/>
-    <w:lsdException w:name="Plain Table 3" w:uiPriority="43"/>
-    <w:lsdException w:name="Plain Table 4" w:uiPriority="44"/>
-    <w:lsdException w:name="Plain Table 5" w:uiPriority="45"/>
-    <w:lsdException w:name="Grid Table Light" w:uiPriority="40"/>
-    <w:lsdException w:name="Grid Table 1 Light" w:uiPriority="46"/>
-    <w:lsdException w:name="Grid Table 2" w:uiPriority="47"/>
-    <w:lsdException w:name="Grid Table 3" w:uiPriority="48"/>
-    <w:lsdException w:name="Grid Table 4" w:uiPriority="49"/>
-    <w:lsdException w:name="Grid Table 5 Dark" w:uiPriority="50"/>
-    <w:lsdException w:name="Grid Table 6 Colorful" w:uiPriority="51"/>
-    <w:lsdException w:name="Grid Table 7 Colorful" w:uiPriority="52"/>
-    <w:lsdException w:name="Grid Table 1 Light Accent 1" w:uiPriority="46"/>
-    <w:lsdException w:name="Grid Table 2 Accent 1" w:uiPriority="47"/>
-    <w:lsdException w:name="Grid Table 3 Accent 1" w:uiPriority="48"/>
-    <w:lsdException w:name="Grid Table 4 Accent 1" w:uiPriority="49"/>
-    <w:lsdException w:name="Grid Table 5 Dark Accent 1" w:uiPriority="50"/>
-    <w:lsdException w:name="Grid Table 6 Colorful Accent 1" w:uiPriority="51"/>
-    <w:lsdException w:name="Grid Table 7 Colorful Accent 1" w:uiPriority="52"/>
-    <w:lsdException w:name="Grid Table 1 Light Accent 2" w:uiPriority="46"/>
-    <w:lsdException w:name="Grid Table 2 Accent 2" w:uiPriority="47"/>
-    <w:lsdException w:name="Grid Table 3 Accent 2" w:uiPriority="48"/>
-    <w:lsdException w:name="Grid Table 4 Accent 2" w:uiPriority="49"/>
-    <w:lsdException w:name="Grid Table 5 Dark Accent 2" w:uiPriority="50"/>
-    <w:lsdException w:name="Grid Table 6 Colorful Accent 2" w:uiPriority="51"/>
-    <w:lsdException w:name="Grid Table 7 Colorful Accent 2" w:uiPriority="52"/>
-    <w:lsdException w:name="Grid Table 1 Light Accent 3" w:uiPriority="46"/>
-    <w:lsdException w:name="Grid Table 2 Accent 3" w:uiPriority="47"/>
-    <w:lsdException w:name="Grid Table 3 Accent 3" w:uiPriority="48"/>
-    <w:lsdException w:name="Grid Table 4 Accent 3" w:uiPriority="49"/>
-    <w:lsdException w:name="Grid Table 5 Dark Accent 3" w:uiPriority="50"/>
-    <w:lsdException w:name="Grid Table 6 Colorful Accent 3" w:uiPriority="51"/>
-    <w:lsdException w:name="Grid Table 7 Colorful Accent 3" w:uiPriority="52"/>
-    <w:lsdException w:name="Grid Table 1 Light Accent 4" w:uiPriority="46"/>
-    <w:lsdException w:name="Grid Table 2 Accent 4" w:uiPriority="47"/>
-    <w:lsdException w:name="Grid Table 3 Accent 4" w:uiPriority="48"/>
-    <w:lsdException w:name="Grid Table 4 Accent 4" w:uiPriority="49"/>
-    <w:lsdException w:name="Grid Table 5 Dark Accent 4" w:uiPriority="50"/>
-    <w:lsdException w:name="Grid Table 6 Colorful Accent 4" w:uiPriority="51"/>
-    <w:lsdException w:name="Grid Table 7 Colorful Accent 4" w:uiPriority="52"/>
-    <w:lsdException w:name="Grid Table 1 Light Accent 5" w:uiPriority="46"/>
-    <w:lsdException w:name="Grid Table 2 Accent 5" w:uiPriority="47"/>
-    <w:lsdException w:name="Grid Table 3 Accent 5" w:uiPriority="48"/>
-    <w:lsdException w:name="Grid Table 4 Accent 5" w:uiPriority="49"/>
-    <w:lsdException w:name="Grid Table 5 Dark Accent 5" w:uiPriority="50"/>
-    <w:lsdException w:name="Grid Table 6 Colorful Accent 5" w:uiPriority="51"/>
-    <w:lsdException w:name="Grid Table 7 Colorful Accent 5" w:uiPriority="52"/>
-    <w:lsdException w:name="Grid Table 1 Light Accent 6" w:uiPriority="46"/>
-    <w:lsdException w:name="Grid Table 2 Accent 6" w:uiPriority="47"/>
-    <w:lsdException w:name="Grid Table 3 Accent 6" w:uiPriority="48"/>
-    <w:lsdException w:name="Grid Table 4 Accent 6" w:uiPriority="49"/>
-    <w:lsdException w:name="Grid Table 5 Dark Accent 6" w:uiPriority="50"/>
-    <w:lsdException w:name="Grid Table 6 Colorful Accent 6" w:uiPriority="51"/>
-    <w:lsdException w:name="Grid Table 7 Colorful Accent 6" w:uiPriority="52"/>
-    <w:lsdException w:name="List Table 1 Light" w:uiPriority="46"/>
-    <w:lsdException w:name="List Table 2" w:uiPriority="47"/>
-    <w:lsdException w:name="List Table 3" w:uiPriority="48"/>
-    <w:lsdException w:name="List Table 4" w:uiPriority="49"/>
-    <w:lsdException w:name="List Table 5 Dark" w:uiPriority="50"/>
-    <w:lsdException w:name="List Table 6 Colorful" w:uiPriority="51"/>
-    <w:lsdException w:name="List Table 7 Colorful" w:uiPriority="52"/>
-    <w:lsdException w:name="List Table 1 Light Accent 1" w:uiPriority="46"/>
-    <w:lsdException w:name="List Table 2 Accent 1" w:uiPriority="47"/>
-    <w:lsdException w:name="List Table 3 Accent 1" w:uiPriority="48"/>
-    <w:lsdException w:name="List Table 4 Accent 1" w:uiPriority="49"/>
-    <w:lsdException w:name="List Table 5 Dark Accent 1" w:uiPriority="50"/>
-    <w:lsdException w:name="List Table 6 Colorful Accent 1" w:uiPriority="51"/>
-    <w:lsdException w:name="List Table 7 Colorful Accent 1" w:uiPriority="52"/>
-    <w:lsdException w:name="List Table 1 Light Accent 2" w:uiPriority="46"/>
-    <w:lsdException w:name="List Table 2 Accent 2" w:uiPriority="47"/>
-    <w:lsdException w:name="List Table 3 Accent 2" w:uiPriority="48"/>
-    <w:lsdException w:name="List Table 4 Accent 2" w:uiPriority="49"/>
-    <w:lsdException w:name="List Table 5 Dark Accent 2" w:uiPriority="50"/>
-    <w:lsdException w:name="List Table 6 Colorful Accent 2" w:uiPriority="51"/>
-    <w:lsdException w:name="List Table 7 Colorful Accent 2" w:uiPriority="52"/>
-    <w:lsdException w:name="List Table 1 Light Accent 3" w:uiPriority="46"/>
-    <w:lsdException w:name="List Table 2 Accent 3" w:uiPriority="47"/>
-    <w:lsdException w:name="List Table 3 Accent 3" w:uiPriority="48"/>
-    <w:lsdException w:name="List Table 4 Accent 3" w:uiPriority="49"/>
-    <w:lsdException w:name="List Table 5 Dark Accent 3" w:uiPriority="50"/>
-    <w:lsdException w:name="List Table 6 Colorful Accent 3" w:uiPriority="51"/>
-    <w:lsdException w:name="List Table 7 Colorful Accent 3" w:uiPriority="52"/>
-    <w:lsdException w:name="List Table 1 Light Accent 4" w:uiPriority="46"/>
-    <w:lsdException w:name="List Table 2 Accent 4" w:uiPriority="47"/>
-    <w:lsdException w:name="List Table 3 Accent 4" w:uiPriority="48"/>
-    <w:lsdException w:name="List Table 4 Accent 4" w:uiPriority="49"/>
-    <w:lsdException w:name="List Table 5 Dark Accent 4" w:uiPriority="50"/>
-    <w:lsdException w:name="List Table 6 Colorful Accent 4" w:uiPriority="51"/>
-    <w:lsdException w:name="List Table 7 Colorful Accent 4" w:uiPriority="52"/>
-    <w:lsdException w:name="List Table 1 Light Accent 5" w:uiPriority="46"/>
-    <w:lsdException w:name="List Table 2 Accent 5" w:uiPriority="47"/>
-    <w:lsdException w:name="List Table 3 Accent 5" w:uiPriority="48"/>
-    <w:lsdException w:name="List Table 4 Accent 5" w:uiPriority="49"/>
-    <w:lsdException w:name="List Table 5 Dark Accent 5" w:uiPriority="50"/>
-    <w:lsdException w:name="List Table 6 Colorful Accent 5" w:uiPriority="51"/>
-    <w:lsdException w:name="List Table 7 Colorful Accent 5" w:uiPriority="52"/>
-    <w:lsdException w:name="List Table 1 Light Accent 6" w:uiPriority="46"/>
-    <w:lsdException w:name="List Table 2 Accent 6" w:uiPriority="47"/>
-    <w:lsdException w:name="List Table 3 Accent 6" w:uiPriority="48"/>
-    <w:lsdException w:name="List Table 4 Accent 6" w:uiPriority="49"/>
-    <w:lsdException w:name="List Table 5 Dark Accent 6" w:uiPriority="50"/>
-    <w:lsdException w:name="List Table 6 Colorful Accent 6" w:uiPriority="51"/>
-    <w:lsdException w:name="List Table 7 Colorful Accent 6" w:uiPriority="52"/>
-    <w:lsdException w:name="Mention" w:semiHidden="1" w:unhideWhenUsed="1"/>
-    <w:lsdException w:name="Smart Hyperlink" w:semiHidden="1" w:unhideWhenUsed="1"/>
-    <w:lsdException w:name="Hashtag" w:semiHidden="1" w:unhideWhenUsed="1"/>
-    <w:lsdException w:name="Unresolved Mention" w:semiHidden="1" w:unhideWhenUsed="1"/>
-    <w:lsdException w:name="Smart Link" w:semiHidden="1" w:unhideWhenUsed="1"/>
+  <w:latentStyles w:defLockedState="0" w:defUIPriority="99" w:defSemiHidden="1" w:defUnhideWhenUsed="1" w:defQFormat="0" w:count="267">
+    <w:lsdException w:name="Normal" w:semiHidden="0" w:uiPriority="0" w:unhideWhenUsed="0" w:qFormat="1"/>
+    <w:lsdException w:name="heading 1" w:semiHidden="0" w:uiPriority="9" w:unhideWhenUsed="0" w:qFormat="1"/>
+    <w:lsdException w:name="heading 2" w:semiHidden="0" w:uiPriority="9" w:unhideWhenUsed="0" w:qFormat="1"/>
+    <w:lsdException w:name="heading 3" w:semiHidden="0" w:uiPriority="9" w:unhideWhenUsed="0" w:qFormat="1"/>
+    <w:lsdException w:name="heading 4" w:semiHidden="0" w:uiPriority="9" w:unhideWhenUsed="0" w:qFormat="1"/>
+    <w:lsdException w:name="heading 5" w:semiHidden="0" w:uiPriority="9" w:unhideWhenUsed="0" w:qFormat="1"/>
+    <w:lsdException w:name="heading 6" w:semiHidden="0" w:uiPriority="9" w:unhideWhenUsed="0" w:qFormat="1"/>
+    <w:lsdException w:name="heading 7" w:semiHidden="0" w:uiPriority="9" w:unhideWhenUsed="0" w:qFormat="1"/>
+    <w:lsdException w:name="heading 8" w:semiHidden="0" w:uiPriority="9" w:unhideWhenUsed="0" w:qFormat="1"/>
+    <w:lsdException w:name="heading 9" w:semiHidden="0" w:uiPriority="9" w:unhideWhenUsed="0" w:qFormat="1"/>
+    <w:lsdException w:name="toc 1" w:uiPriority="39"/>
+    <w:lsdException w:name="toc 2" w:uiPriority="39"/>
+    <w:lsdException w:name="toc 3" w:uiPriority="39"/>
+    <w:lsdException w:name="toc 4" w:uiPriority="39"/>
+    <w:lsdException w:name="toc 5" w:uiPriority="39"/>
+    <w:lsdException w:name="toc 6" w:uiPriority="39"/>
+    <w:lsdException w:name="toc 7" w:uiPriority="39"/>
+    <w:lsdException w:name="toc 8" w:uiPriority="39"/>
+    <w:lsdException w:name="toc 9" w:uiPriority="39"/>
+    <w:lsdException w:name="caption" w:uiPriority="35" w:qFormat="1"/>
+    <w:lsdException w:name="Title" w:semiHidden="0" w:uiPriority="10" w:unhideWhenUsed="0" w:qFormat="1"/>
+    <w:lsdException w:name="Default Paragraph Font" w:uiPriority="1"/>
+    <w:lsdException w:name="Subtitle" w:semiHidden="0" w:uiPriority="11" w:unhideWhenUsed="0" w:qFormat="1"/>
+    <w:lsdException w:name="Strong" w:semiHidden="0" w:uiPriority="22" w:unhideWhenUsed="0" w:qFormat="1"/>
+    <w:lsdException w:name="Emphasis" w:semiHidden="0" w:uiPriority="20" w:unhideWhenUsed="0" w:qFormat="1"/>
+    <w:lsdException w:name="Table Grid" w:semiHidden="0" w:uiPriority="59" w:unhideWhenUsed="0"/>
+    <w:lsdException w:name="Placeholder Text" w:unhideWhenUsed="0"/>
+    <w:lsdException w:name="No Spacing" w:semiHidden="0" w:uiPriority="1" w:unhideWhenUsed="0" w:qFormat="1"/>
+    <w:lsdException w:name="Light Shading" w:semiHidden="0" w:uiPriority="60" w:unhideWhenUsed="0"/>
+    <w:lsdException w:name="Light List" w:semiHidden="0" w:uiPriority="61" w:unhideWhenUsed="0"/>
+    <w:lsdException w:name="Light Grid" w:semiHidden="0" w:uiPriority="62" w:unhideWhenUsed="0"/>
+    <w:lsdException w:name="Medium Shading 1" w:semiHidden="0" w:uiPriority="63" w:unhideWhenUsed="0"/>
+    <w:lsdException w:name="Medium Shading 2" w:semiHidden="0" w:uiPriority="64" w:unhideWhenUsed="0"/>
+    <w:lsdException w:name="Medium List 1" w:semiHidden="0" w:uiPriority="65" w:unhideWhenUsed="0"/>
+    <w:lsdException w:name="Medium List 2" w:semiHidden="0" w:uiPriority="66" w:unhideWhenUsed="0"/>
+    <w:lsdException w:name="Medium Grid 1" w:semiHidden="0" w:uiPriority="67" w:unhideWhenUsed="0"/>
+    <w:lsdException w:name="Medium Grid 2" w:semiHidden="0" w:uiPriority="68" w:unhideWhenUsed="0"/>
+    <w:lsdException w:name="Medium Grid 3" w:semiHidden="0" w:uiPriority="69" w:unhideWhenUsed="0"/>
+    <w:lsdException w:name="Dark List" w:semiHidden="0" w:uiPriority="70" w:unhideWhenUsed="0"/>
+    <w:lsdException w:name="Colorful Shading" w:semiHidden="0" w:uiPriority="71" w:unhideWhenUsed="0"/>
+    <w:lsdException w:name="Colorful List" w:semiHidden="0" w:uiPriority="72" w:unhideWhenUsed="0"/>
+    <w:lsdException w:name="Colorful Grid" w:semiHidden="0" w:uiPriority="73" w:unhideWhenUsed="0"/>
+    <w:lsdException w:name="Light Shading Accent 1" w:semiHidden="0" w:uiPriority="60" w:unhideWhenUsed="0"/>
+    <w:lsdException w:name="Light List Accent 1" w:semiHidden="0" w:uiPriority="61" w:unhideWhenUsed="0"/>
+    <w:lsdException w:name="Light Grid Accent 1" w:semiHidden="0" w:uiPriority="62" w:unhideWhenUsed="0"/>
+    <w:lsdException w:name="Medium Shading 1 Accent 1" w:semiHidden="0" w:uiPriority="63" w:unhideWhenUsed="0"/>
+    <w:lsdException w:name="Medium Shading 2 Accent 1" w:semiHidden="0" w:uiPriority="64" w:unhideWhenUsed="0"/>
+    <w:lsdException w:name="Medium List 1 Accent 1" w:semiHidden="0" w:uiPriority="65" w:unhideWhenUsed="0"/>
+    <w:lsdException w:name="Revision" w:unhideWhenUsed="0"/>
+    <w:lsdException w:name="List Paragraph" w:semiHidden="0" w:uiPriority="34" w:unhideWhenUsed="0" w:qFormat="1"/>
+    <w:lsdException w:name="Quote" w:semiHidden="0" w:uiPriority="29" w:unhideWhenUsed="0" w:qFormat="1"/>
+    <w:lsdException w:name="Intense Quote" w:semiHidden="0" w:uiPriority="30" w:unhideWhenUsed="0" w:qFormat="1"/>
+    <w:lsdException w:name="Medium List 2 Accent 1" w:semiHidden="0" w:uiPriority="66" w:unhideWhenUsed="0"/>
+    <w:lsdException w:name="Medium Grid 1 Accent 1" w:semiHidden="0" w:uiPriority="67" w:unhideWhenUsed="0"/>
+    <w:lsdException w:name="Medium Grid 2 Accent 1" w:semiHidden="0" w:uiPriority="68" w:unhideWhenUsed="0"/>
+    <w:lsdException w:name="Medium Grid 3 Accent 1" w:semiHidden="0" w:uiPriority="69" w:unhideWhenUsed="0"/>
+    <w:lsdException w:name="Dark List Accent 1" w:semiHidden="0" w:uiPriority="70" w:unhideWhenUsed="0"/>
+    <w:lsdException w:name="Colorful Shading Accent 1" w:semiHidden="0" w:uiPriority="71" w:unhideWhenUsed="0"/>
+    <w:lsdException w:name="Colorful List Accent 1" w:semiHidden="0" w:uiPriority="72" w:unhideWhenUsed="0"/>
+    <w:lsdException w:name="Colorful Grid Accent 1" w:semiHidden="0" w:uiPriority="73" w:unhideWhenUsed="0"/>
+    <w:lsdException w:name="Light Shading Accent 2" w:semiHidden="0" w:uiPriority="60" w:unhideWhenUsed="0"/>
+    <w:lsdException w:name="Light List Accent 2" w:semiHidden="0" w:uiPriority="61" w:unhideWhenUsed="0"/>
+    <w:lsdException w:name="Light Grid Accent 2" w:semiHidden="0" w:uiPriority="62" w:unhideWhenUsed="0"/>
+    <w:lsdException w:name="Medium Shading 1 Accent 2" w:semiHidden="0" w:uiPriority="63" w:unhideWhenUsed="0"/>
+    <w:lsdException w:name="Medium Shading 2 Accent 2" w:semiHidden="0" w:uiPriority="64" w:unhideWhenUsed="0"/>
+    <w:lsdException w:name="Medium List 1 Accent 2" w:semiHidden="0" w:uiPriority="65" w:unhideWhenUsed="0"/>
+    <w:lsdException w:name="Medium List 2 Accent 2" w:semiHidden="0" w:uiPriority="66" w:unhideWhenUsed="0"/>
+    <w:lsdException w:name="Medium Grid 1 Accent 2" w:semiHidden="0" w:uiPriority="67" w:unhideWhenUsed="0"/>
+    <w:lsdException w:name="Medium Grid 2 Accent 2" w:semiHidden="0" w:uiPriority="68" w:unhideWhenUsed="0"/>
+    <w:lsdException w:name="Medium Grid 3 Accent 2" w:semiHidden="0" w:uiPriority="69" w:unhideWhenUsed="0"/>
+    <w:lsdException w:name="Dark List Accent 2" w:semiHidden="0" w:uiPriority="70" w:unhideWhenUsed="0"/>
+    <w:lsdException w:name="Colorful Shading Accent 2" w:semiHidden="0" w:uiPriority="71" w:unhideWhenUsed="0"/>
+    <w:lsdException w:name="Colorful List Accent 2" w:semiHidden="0" w:uiPriority="72" w:unhideWhenUsed="0"/>
+    <w:lsdException w:name="Colorful Grid Accent 2" w:semiHidden="0" w:uiPriority="73" w:unhideWhenUsed="0"/>
+    <w:lsdException w:name="Light Shading Accent 3" w:semiHidden="0" w:uiPriority="60" w:unhideWhenUsed="0"/>
+    <w:lsdException w:name="Light List Accent 3" w:semiHidden="0" w:uiPriority="61" w:unhideWhenUsed="0"/>
+    <w:lsdException w:name="Light Grid Accent 3" w:semiHidden="0" w:uiPriority="62" w:unhideWhenUsed="0"/>
+    <w:lsdException w:name="Medium Shading 1 Accent 3" w:semiHidden="0" w:uiPriority="63" w:unhideWhenUsed="0"/>
+    <w:lsdException w:name="Medium Shading 2 Accent 3" w:semiHidden="0" w:uiPriority="64" w:unhideWhenUsed="0"/>
+    <w:lsdException w:name="Medium List 1 Accent 3" w:semiHidden="0" w:uiPriority="65" w:unhideWhenUsed="0"/>
+    <w:lsdException w:name="Medium List 2 Accent 3" w:semiHidden="0" w:uiPriority="66" w:unhideWhenUsed="0"/>
+    <w:lsdException w:name="Medium Grid 1 Accent 3" w:semiHidden="0" w:uiPriority="67" w:unhideWhenUsed="0"/>
+    <w:lsdException w:name="Medium Grid 2 Accent 3" w:semiHidden="0" w:uiPriority="68" w:unhideWhenUsed="0"/>
+    <w:lsdException w:name="Medium Grid 3 Accent 3" w:semiHidden="0" w:uiPriority="69" w:unhideWhenUsed="0"/>
+    <w:lsdException w:name="Dark List Accent 3" w:semiHidden="0" w:uiPriority="70" w:unhideWhenUsed="0"/>
+    <w:lsdException w:name="Colorful Shading Accent 3" w:semiHidden="0" w:uiPriority="71" w:unhideWhenUsed="0"/>
+    <w:lsdException w:name="Colorful List Accent 3" w:semiHidden="0" w:uiPriority="72" w:unhideWhenUsed="0"/>
+    <w:lsdException w:name="Colorful Grid Accent 3" w:semiHidden="0" w:uiPriority="73" w:unhideWhenUsed="0"/>
+    <w:lsdException w:name="Light Shading Accent 4" w:semiHidden="0" w:uiPriority="60" w:unhideWhenUsed="0"/>
+    <w:lsdException w:name="Light List Accent 4" w:semiHidden="0" w:uiPriority="61" w:unhideWhenUsed="0"/>
+    <w:lsdException w:name="Light Grid Accent 4" w:semiHidden="0" w:uiPriority="62" w:unhideWhenUsed="0"/>
+    <w:lsdException w:name="Medium Shading 1 Accent 4" w:semiHidden="0" w:uiPriority="63" w:unhideWhenUsed="0"/>
+    <w:lsdException w:name="Medium Shading 2 Accent 4" w:semiHidden="0" w:uiPriority="64" w:unhideWhenUsed="0"/>
+    <w:lsdException w:name="Medium List 1 Accent 4" w:semiHidden="0" w:uiPriority="65" w:unhideWhenUsed="0"/>
+    <w:lsdException w:name="Medium List 2 Accent 4" w:semiHidden="0" w:uiPriority="66" w:unhideWhenUsed="0"/>
+    <w:lsdException w:name="Medium Grid 1 Accent 4" w:semiHidden="0" w:uiPriority="67" w:unhideWhenUsed="0"/>
+    <w:lsdException w:name="Medium Grid 2 Accent 4" w:semiHidden="0" w:uiPriority="68" w:unhideWhenUsed="0"/>
+    <w:lsdException w:name="Medium Grid 3 Accent 4" w:semiHidden="0" w:uiPriority="69" w:unhideWhenUsed="0"/>
+    <w:lsdException w:name="Dark List Accent 4" w:semiHidden="0" w:uiPriority="70" w:unhideWhenUsed="0"/>
+    <w:lsdException w:name="Colorful Shading Accent 4" w:semiHidden="0" w:uiPriority="71" w:unhideWhenUsed="0"/>
+    <w:lsdException w:name="Colorful List Accent 4" w:semiHidden="0" w:uiPriority="72" w:unhideWhenUsed="0"/>
+    <w:lsdException w:name="Colorful Grid Accent 4" w:semiHidden="0" w:uiPriority="73" w:unhideWhenUsed="0"/>
+    <w:lsdException w:name="Light Shading Accent 5" w:semiHidden="0" w:uiPriority="60" w:unhideWhenUsed="0"/>
+    <w:lsdException w:name="Light List Accent 5" w:semiHidden="0" w:uiPriority="61" w:unhideWhenUsed="0"/>
+    <w:lsdException w:name="Light Grid Accent 5" w:semiHidden="0" w:uiPriority="62" w:unhideWhenUsed="0"/>
+    <w:lsdException w:name="Medium Shading 1 Accent 5" w:semiHidden="0" w:uiPriority="63" w:unhideWhenUsed="0"/>
+    <w:lsdException w:name="Medium Shading 2 Accent 5" w:semiHidden="0" w:uiPriority="64" w:unhideWhenUsed="0"/>
+    <w:lsdException w:name="Medium List 1 Accent 5" w:semiHidden="0" w:uiPriority="65" w:unhideWhenUsed="0"/>
+    <w:lsdException w:name="Medium List 2 Accent 5" w:semiHidden="0" w:uiPriority="66" w:unhideWhenUsed="0"/>
+    <w:lsdException w:name="Medium Grid 1 Accent 5" w:semiHidden="0" w:uiPriority="67" w:unhideWhenUsed="0"/>
+    <w:lsdException w:name="Medium Grid 2 Accent 5" w:semiHidden="0" w:uiPriority="68" w:unhideWhenUsed="0"/>
+    <w:lsdException w:name="Medium Grid 3 Accent 5" w:semiHidden="0" w:uiPriority="69" w:unhideWhenUsed="0"/>
+    <w:lsdException w:name="Dark List Accent 5" w:semiHidden="0" w:uiPriority="70" w:unhideWhenUsed="0"/>
+    <w:lsdException w:name="Colorful Shading Accent 5" w:semiHidden="0" w:uiPriority="71" w:unhideWhenUsed="0"/>
+    <w:lsdException w:name="Colorful List Accent 5" w:semiHidden="0" w:uiPriority="72" w:unhideWhenUsed="0"/>
+    <w:lsdException w:name="Colorful Grid Accent 5" w:semiHidden="0" w:uiPriority="73" w:unhideWhenUsed="0"/>
+    <w:lsdException w:name="Light Shading Accent 6" w:semiHidden="0" w:uiPriority="60" w:unhideWhenUsed="0"/>
+    <w:lsdException w:name="Light List Accent 6" w:semiHidden="0" w:uiPriority="61" w:unhideWhenUsed="0"/>
+    <w:lsdException w:name="Light Grid Accent 6" w:semiHidden="0" w:uiPriority="62" w:unhideWhenUsed="0"/>
+    <w:lsdException w:name="Medium Shading 1 Accent 6" w:semiHidden="0" w:uiPriority="63" w:unhideWhenUsed="0"/>
+    <w:lsdException w:name="Medium Shading 2 Accent 6" w:semiHidden="0" w:uiPriority="64" w:unhideWhenUsed="0"/>
+    <w:lsdException w:name="Medium List 1 Accent 6" w:semiHidden="0" w:uiPriority="65" w:unhideWhenUsed="0"/>
+    <w:lsdException w:name="Medium List 2 Accent 6" w:semiHidden="0" w:uiPriority="66" w:unhideWhenUsed="0"/>
+    <w:lsdException w:name="Medium Grid 1 Accent 6" w:semiHidden="0" w:uiPriority="67" w:unhideWhenUsed="0"/>
+    <w:lsdException w:name="Medium Grid 2 Accent 6" w:semiHidden="0" w:uiPriority="68" w:unhideWhenUsed="0"/>
+    <w:lsdException w:name="Medium Grid 3 Accent 6" w:semiHidden="0" w:uiPriority="69" w:unhideWhenUsed="0"/>
+    <w:lsdException w:name="Dark List Accent 6" w:semiHidden="0" w:uiPriority="70" w:unhideWhenUsed="0"/>
+    <w:lsdException w:name="Colorful Shading Accent 6" w:semiHidden="0" w:uiPriority="71" w:unhideWhenUsed="0"/>
+    <w:lsdException w:name="Colorful List Accent 6" w:semiHidden="0" w:uiPriority="72" w:unhideWhenUsed="0"/>
+    <w:lsdException w:name="Colorful Grid Accent 6" w:semiHidden="0" w:uiPriority="73" w:unhideWhenUsed="0"/>
+    <w:lsdException w:name="Subtle Emphasis" w:semiHidden="0" w:uiPriority="19" w:unhideWhenUsed="0" w:qFormat="1"/>
+    <w:lsdException w:name="Intense Emphasis" w:semiHidden="0" w:uiPriority="21" w:unhideWhenUsed="0" w:qFormat="1"/>
+    <w:lsdException w:name="Subtle Reference" w:semiHidden="0" w:uiPriority="31" w:unhideWhenUsed="0" w:qFormat="1"/>
+    <w:lsdException w:name="Intense Reference" w:semiHidden="0" w:uiPriority="32" w:unhideWhenUsed="0" w:qFormat="1"/>
+    <w:lsdException w:name="Book Title" w:semiHidden="0" w:uiPriority="33" w:unhideWhenUsed="0" w:qFormat="1"/>
+    <w:lsdException w:name="Bibliography" w:uiPriority="37"/>
+    <w:lsdException w:name="TOC Heading" w:uiPriority="39" w:qFormat="1"/>
+  </w:latentStyles>
+  <w:style w:type="paragraph" w:default="1" w:styleId="a">
+    <w:name w:val="Normal"/>
+    <w:qFormat/>
+    <w:rsid w:val="004C3883"/>
+    <w:pPr>
+      <w:bidi/>
+      <w:spacing w:line="360" w:lineRule="auto"/>
+      <w:jc w:val="both"/>
+    </w:pPr>
+    <w:rPr>
+      <w:rFonts w:ascii="Times" w:hAnsi="Times"/>
+      <w:sz w:val="24"/>
+      <w:szCs w:val="28"/>
+    </w:rPr>
+  </w:style>
+  <w:style w:type="paragraph" w:styleId="1">
+    <w:name w:val="heading 1"/>
+    <w:basedOn w:val="a"/>
+    <w:next w:val="a"/>
+    <w:qFormat/>
+    <w:rsid w:val="00777D0C"/>
+    <w:pPr>
+      <w:keepNext/>
+      <w:keepLines/>
+      <w:numPr>
+        <w:numId w:val="1"/>
+      </w:numPr>
+      <w:spacing w:before="480" w:after="240" w:line="240" w:lineRule="atLeast"/>
+      <w:outlineLvl w:val="0"/>
+    </w:pPr>
+    <w:rPr>
+      <w:rFonts w:ascii="Times New Roman" w:hAnsi="Times New Roman"/>
+      <w:b/>
+      <w:bCs/>
+      <w:kern w:val="28"/>
+      <w:sz w:val="36"/>
+      <w:szCs w:val="40"/>
+      <w:lang w:bidi="ar-LY"/>
+    </w:rPr>
+  </w:style>
+  <w:style w:type="paragraph" w:styleId="2">
+    <w:name w:val="heading 2"/>
+    <w:basedOn w:val="a"/>
+    <w:next w:val="a"/>
+    <w:qFormat/>
+    <w:rsid w:val="001E610A"/>
+    <w:pPr>
+      <w:keepNext/>
+      <w:keepLines/>
+      <w:numPr>
+        <w:ilvl w:val="1"/>
+        <w:numId w:val="1"/>
+      </w:numPr>
+      <w:spacing w:before="280" w:after="280" w:line="240" w:lineRule="atLeast"/>
+      <w:outlineLvl w:val="1"/>
+    </w:pPr>
+    <w:rPr>
+      <w:b/>
+      <w:bCs/>
+      <w:sz w:val="28"/>
+      <w:szCs w:val="32"/>
+      <w:lang w:bidi="ar-LY"/>
+    </w:rPr>
+  </w:style>
+  <w:style w:type="paragraph" w:styleId="3">
+    <w:name w:val="heading 3"/>
+    <w:basedOn w:val="a"/>
+    <w:next w:val="a"/>
+    <w:qFormat/>
+    <w:rsid w:val="00777D0C"/>
+    <w:pPr>
+      <w:keepNext/>
+      <w:numPr>
+        <w:ilvl w:val="2"/>
+        <w:numId w:val="1"/>
+      </w:numPr>
+      <w:spacing w:before="240" w:after="240"/>
+      <w:outlineLvl w:val="2"/>
+    </w:pPr>
+    <w:rPr>
+      <w:b/>
+      <w:bCs/>
+      <w:sz w:val="28"/>
+    </w:rPr>
+  </w:style>
+  <w:style w:type="paragraph" w:styleId="4">
+    <w:name w:val="heading 4"/>
+    <w:basedOn w:val="a"/>
+    <w:next w:val="a"/>
+    <w:qFormat/>
+    <w:pPr>
+      <w:keepNext/>
+      <w:numPr>
+        <w:ilvl w:val="3"/>
+        <w:numId w:val="1"/>
+      </w:numPr>
+      <w:spacing w:before="240" w:after="60" w:line="220" w:lineRule="exact"/>
+      <w:outlineLvl w:val="3"/>
+    </w:pPr>
+    <w:rPr>
+      <w:rFonts w:ascii="Times New Roman" w:hAnsi="Times New Roman"/>
+      <w:b/>
+      <w:bCs/>
+      <w:i/>
+      <w:iCs/>
+      <w:sz w:val="22"/>
+      <w:szCs w:val="22"/>
+    </w:rPr>
+  </w:style>
+  <w:style w:type="paragraph" w:styleId="5">
+    <w:name w:val="heading 5"/>
+    <w:basedOn w:val="a"/>
+    <w:next w:val="a"/>
+    <w:qFormat/>
+    <w:pPr>
+      <w:numPr>
+        <w:ilvl w:val="4"/>
+        <w:numId w:val="1"/>
+      </w:numPr>
+      <w:spacing w:before="240" w:after="60" w:line="220" w:lineRule="exact"/>
+      <w:outlineLvl w:val="4"/>
+    </w:pPr>
+    <w:rPr>
+      <w:rFonts w:ascii="Arial" w:hAnsi="Arial" w:cs="Arial"/>
+      <w:sz w:val="22"/>
+      <w:szCs w:val="22"/>
+    </w:rPr>
+  </w:style>
+  <w:style w:type="paragraph" w:styleId="6">
+    <w:name w:val="heading 6"/>
+    <w:basedOn w:val="a"/>
+    <w:next w:val="a"/>
+    <w:qFormat/>
+    <w:pPr>
+      <w:numPr>
+        <w:ilvl w:val="5"/>
+        <w:numId w:val="1"/>
+      </w:numPr>
+      <w:spacing w:before="240" w:after="60" w:line="220" w:lineRule="exact"/>
+      <w:outlineLvl w:val="5"/>
+    </w:pPr>
+    <w:rPr>
+      <w:rFonts w:ascii="Arial" w:hAnsi="Arial" w:cs="Arial"/>
+      <w:i/>
+      <w:iCs/>
+      <w:sz w:val="22"/>
+      <w:szCs w:val="22"/>
+    </w:rPr>
+  </w:style>
+  <w:style w:type="paragraph" w:styleId="7">
+    <w:name w:val="heading 7"/>
+    <w:basedOn w:val="a"/>
+    <w:next w:val="a"/>
+    <w:qFormat/>
+    <w:pPr>
+      <w:numPr>
+        <w:ilvl w:val="6"/>
+        <w:numId w:val="1"/>
+      </w:numPr>
+      <w:spacing w:before="240" w:after="60" w:line="220" w:lineRule="exact"/>
+      <w:outlineLvl w:val="6"/>
+    </w:pPr>
+    <w:rPr>
+      <w:rFonts w:ascii="Arial" w:hAnsi="Arial" w:cs="Arial"/>
+      <w:sz w:val="20"/>
+      <w:szCs w:val="20"/>
+    </w:rPr>
+  </w:style>
+  <w:style w:type="paragraph" w:styleId="8">
+    <w:name w:val="heading 8"/>
+    <w:basedOn w:val="a"/>
+    <w:next w:val="a"/>
+    <w:qFormat/>
+    <w:pPr>
+      <w:numPr>
+        <w:ilvl w:val="7"/>
+        <w:numId w:val="1"/>
+      </w:numPr>
+      <w:spacing w:before="240" w:after="60" w:line="220" w:lineRule="exact"/>
+      <w:outlineLvl w:val="7"/>
+    </w:pPr>
+    <w:rPr>
+      <w:rFonts w:ascii="Arial" w:hAnsi="Arial" w:cs="Arial"/>
+      <w:i/>
+      <w:iCs/>
+      <w:sz w:val="20"/>
+      <w:szCs w:val="20"/>
+    </w:rPr>
+  </w:style>
+  <w:style w:type="paragraph" w:styleId="9">
+    <w:name w:val="heading 9"/>
+    <w:basedOn w:val="a"/>
+    <w:next w:val="a"/>
+    <w:qFormat/>
+    <w:pPr>
+      <w:numPr>
+        <w:ilvl w:val="8"/>
+        <w:numId w:val="1"/>
+      </w:numPr>
+      <w:spacing w:before="240" w:after="60" w:line="220" w:lineRule="exact"/>
+      <w:outlineLvl w:val="8"/>
+    </w:pPr>
+    <w:rPr>
+      <w:rFonts w:ascii="Arial" w:hAnsi="Arial" w:cs="Arial"/>
+      <w:i/>
+      <w:iCs/>
+      <w:sz w:val="18"/>
+      <w:szCs w:val="18"/>
+    </w:rPr>
+  </w:style>
+  <w:style w:type="character" w:default="1" w:styleId="a0">
+    <w:name w:val="Default Paragraph Font"/>
+    <w:uiPriority w:val="1"/>
+    <w:semiHidden/>
+    <w:unhideWhenUsed/>
+  </w:style>
+  <w:style w:type="table" w:default="1" w:styleId="a1">
+    <w:name w:val="Normal Table"/>
+    <w:uiPriority w:val="99"/>
+    <w:semiHidden/>
+    <w:unhideWhenUsed/>
+    <w:tblPr>
+      <w:tblInd w:w="0" w:type="dxa"/>
+      <w:tblCellMar>
+        <w:top w:w="0" w:type="dxa"/>
+        <w:left w:w="108" w:type="dxa"/>
+        <w:bottom w:w="0" w:type="dxa"/>
+        <w:right w:w="108" w:type="dxa"/>
+      </w:tblCellMar>
+    </w:tblPr>
+  </w:style>
+  <w:style w:type="numbering" w:default="1" w:styleId="a2">
+    <w:name w:val="No List"/>
+    <w:uiPriority w:val="99"/>
+    <w:semiHidden/>
+    <w:unhideWhenUsed/>
+  </w:style>
+  <w:style w:type="paragraph" w:styleId="a3">
+    <w:name w:val="footer"/>
+    <w:basedOn w:val="a"/>
+    <w:semiHidden/>
+    <w:pPr>
+      <w:tabs>
+        <w:tab w:val="center" w:pos="4680"/>
+        <w:tab w:val="right" w:pos="9360"/>
+      </w:tabs>
+    </w:pPr>
+    <w:rPr>
+      <w:b/>
+      <w:bCs/>
+      <w:i/>
+      <w:iCs/>
+      <w:sz w:val="20"/>
+      <w:szCs w:val="20"/>
+    </w:rPr>
+  </w:style>
+  <w:style w:type="paragraph" w:customStyle="1" w:styleId="bullet">
+    <w:name w:val="bullet"/>
+    <w:basedOn w:val="a"/>
+    <w:rPr>
+      <w:rFonts w:ascii="Arial" w:hAnsi="Arial" w:cs="Arial"/>
+      <w:sz w:val="20"/>
+      <w:szCs w:val="20"/>
+    </w:rPr>
+  </w:style>
+  <w:style w:type="paragraph" w:styleId="a4">
+    <w:name w:val="header"/>
+    <w:basedOn w:val="a"/>
+    <w:semiHidden/>
+    <w:pPr>
+      <w:tabs>
+        <w:tab w:val="center" w:pos="4680"/>
+        <w:tab w:val="right" w:pos="9360"/>
+      </w:tabs>
+    </w:pPr>
+    <w:rPr>
+      <w:b/>
+      <w:bCs/>
+      <w:i/>
+      <w:iCs/>
+      <w:sz w:val="20"/>
+      <w:szCs w:val="20"/>
+    </w:rPr>
+  </w:style>
+  <w:style w:type="paragraph" w:customStyle="1" w:styleId="heading1">
+    <w:name w:val="heading1"/>
+    <w:basedOn w:val="a"/>
+    <w:pPr>
+      <w:tabs>
+        <w:tab w:val="left" w:pos="450"/>
+        <w:tab w:val="left" w:pos="1080"/>
+        <w:tab w:val="left" w:pos="1800"/>
+        <w:tab w:val="left" w:pos="2610"/>
+      </w:tabs>
+    </w:pPr>
+  </w:style>
+  <w:style w:type="paragraph" w:styleId="10">
+    <w:name w:val="toc 1"/>
+    <w:basedOn w:val="a"/>
+    <w:next w:val="a"/>
+    <w:uiPriority w:val="39"/>
+    <w:pPr>
+      <w:tabs>
+        <w:tab w:val="left" w:pos="360"/>
+        <w:tab w:val="right" w:leader="dot" w:pos="9360"/>
+      </w:tabs>
+      <w:spacing w:before="60" w:line="220" w:lineRule="exact"/>
+      <w:ind w:left="360" w:hanging="360"/>
+    </w:pPr>
+    <w:rPr>
+      <w:b/>
+      <w:bCs/>
+      <w:noProof/>
+    </w:rPr>
+  </w:style>
+  <w:style w:type="paragraph" w:styleId="20">
+    <w:name w:val="toc 2"/>
+    <w:basedOn w:val="a"/>
+    <w:next w:val="a"/>
+    <w:uiPriority w:val="39"/>
+    <w:pPr>
+      <w:tabs>
+        <w:tab w:val="right" w:leader="dot" w:pos="9360"/>
+      </w:tabs>
+      <w:spacing w:line="220" w:lineRule="exact"/>
+      <w:ind w:left="270"/>
+    </w:pPr>
+    <w:rPr>
+      <w:sz w:val="22"/>
+      <w:szCs w:val="22"/>
+    </w:rPr>
+  </w:style>
+  <w:style w:type="paragraph" w:customStyle="1" w:styleId="level4">
+    <w:name w:val="level 4"/>
+    <w:basedOn w:val="a"/>
+    <w:pPr>
+      <w:spacing w:before="120" w:after="120"/>
+      <w:ind w:left="634"/>
+    </w:pPr>
+  </w:style>
+  <w:style w:type="paragraph" w:customStyle="1" w:styleId="level5">
+    <w:name w:val="level 5"/>
+    <w:basedOn w:val="a"/>
+    <w:pPr>
+      <w:tabs>
+        <w:tab w:val="left" w:pos="2520"/>
+      </w:tabs>
+      <w:ind w:left="1440"/>
+    </w:pPr>
+  </w:style>
+  <w:style w:type="paragraph" w:styleId="a5">
+    <w:name w:val="Title"/>
+    <w:basedOn w:val="a"/>
+    <w:qFormat/>
+    <w:pPr>
+      <w:spacing w:before="240" w:after="720" w:line="240" w:lineRule="auto"/>
+      <w:jc w:val="right"/>
+    </w:pPr>
+    <w:rPr>
+      <w:rFonts w:ascii="Arial" w:hAnsi="Arial" w:cs="Arial"/>
+      <w:b/>
+      <w:bCs/>
+      <w:kern w:val="28"/>
+      <w:sz w:val="64"/>
+      <w:szCs w:val="64"/>
+    </w:rPr>
+  </w:style>
+  <w:style w:type="paragraph" w:customStyle="1" w:styleId="TOCEntry">
+    <w:name w:val="TOCEntry"/>
+    <w:basedOn w:val="a"/>
+    <w:pPr>
+      <w:keepNext/>
+      <w:keepLines/>
+      <w:spacing w:before="120" w:after="240" w:line="240" w:lineRule="atLeast"/>
+    </w:pPr>
+    <w:rPr>
+      <w:b/>
+      <w:bCs/>
+      <w:sz w:val="36"/>
+      <w:szCs w:val="36"/>
+    </w:rPr>
+  </w:style>
+  <w:style w:type="paragraph" w:styleId="30">
+    <w:name w:val="toc 3"/>
+    <w:basedOn w:val="a"/>
+    <w:next w:val="a"/>
+    <w:semiHidden/>
+    <w:pPr>
+      <w:tabs>
+        <w:tab w:val="left" w:pos="1200"/>
+        <w:tab w:val="right" w:leader="dot" w:pos="9360"/>
+      </w:tabs>
+      <w:ind w:left="480"/>
+    </w:pPr>
+    <w:rPr>
+      <w:noProof/>
+      <w:sz w:val="22"/>
+      <w:szCs w:val="22"/>
+    </w:rPr>
+  </w:style>
+  <w:style w:type="paragraph" w:styleId="40">
+    <w:name w:val="toc 4"/>
+    <w:basedOn w:val="a"/>
+    <w:next w:val="a"/>
+    <w:semiHidden/>
+    <w:pPr>
+      <w:tabs>
+        <w:tab w:val="right" w:leader="dot" w:pos="9360"/>
+      </w:tabs>
+      <w:ind w:left="720"/>
+    </w:pPr>
+  </w:style>
+  <w:style w:type="paragraph" w:styleId="50">
+    <w:name w:val="toc 5"/>
+    <w:basedOn w:val="a"/>
+    <w:next w:val="a"/>
+    <w:semiHidden/>
+    <w:pPr>
+      <w:tabs>
+        <w:tab w:val="right" w:leader="dot" w:pos="9360"/>
+      </w:tabs>
+      <w:ind w:left="960"/>
+    </w:pPr>
+  </w:style>
+  <w:style w:type="paragraph" w:styleId="60">
+    <w:name w:val="toc 6"/>
+    <w:basedOn w:val="a"/>
+    <w:next w:val="a"/>
+    <w:semiHidden/>
+    <w:pPr>
+      <w:tabs>
+        <w:tab w:val="right" w:leader="dot" w:pos="9360"/>
+      </w:tabs>
+      <w:ind w:left="1200"/>
+    </w:pPr>
+  </w:style>
+  <w:style w:type="paragraph" w:styleId="70">
+    <w:name w:val="toc 7"/>
+    <w:basedOn w:val="a"/>
+    <w:next w:val="a"/>
+    <w:semiHidden/>
+    <w:pPr>
+      <w:tabs>
+        <w:tab w:val="right" w:leader="dot" w:pos="9360"/>
+      </w:tabs>
+      <w:ind w:left="1440"/>
+    </w:pPr>
+  </w:style>
+  <w:style w:type="paragraph" w:styleId="80">
+    <w:name w:val="toc 8"/>
+    <w:basedOn w:val="a"/>
+    <w:next w:val="a"/>
+    <w:semiHidden/>
+    <w:pPr>
+      <w:tabs>
+        <w:tab w:val="right" w:leader="dot" w:pos="9360"/>
+      </w:tabs>
+      <w:ind w:left="1680"/>
+    </w:pPr>
+  </w:style>
+  <w:style w:type="paragraph" w:styleId="90">
+    <w:name w:val="toc 9"/>
+    <w:basedOn w:val="a"/>
+    <w:next w:val="a"/>
+    <w:semiHidden/>
+    <w:pPr>
+      <w:tabs>
+        <w:tab w:val="right" w:leader="dot" w:pos="9360"/>
+      </w:tabs>
+      <w:ind w:left="1920"/>
+    </w:pPr>
+  </w:style>
+  <w:style w:type="paragraph" w:customStyle="1" w:styleId="template">
+    <w:name w:val="template"/>
+    <w:basedOn w:val="a"/>
+    <w:rPr>
+      <w:rFonts w:ascii="Arial" w:hAnsi="Arial" w:cs="Arial"/>
+      <w:i/>
+      <w:iCs/>
+      <w:sz w:val="22"/>
+      <w:szCs w:val="22"/>
+    </w:rPr>
+  </w:style>
+  <w:style w:type="character" w:styleId="a6">
+    <w:name w:val="page number"/>
+    <w:basedOn w:val="a0"/>
+    <w:semiHidden/>
+  </w:style>
+  <w:style w:type="paragraph" w:customStyle="1" w:styleId="level3text">
+    <w:name w:val="level 3 text"/>
+    <w:basedOn w:val="a"/>
+    <w:pPr>
+      <w:spacing w:line="220" w:lineRule="exact"/>
+      <w:ind w:left="1350" w:hanging="716"/>
+    </w:pPr>
+    <w:rPr>
+      <w:rFonts w:ascii="Arial" w:hAnsi="Arial" w:cs="Arial"/>
+      <w:i/>
+      <w:iCs/>
+      <w:sz w:val="22"/>
+      <w:szCs w:val="22"/>
+    </w:rPr>
+  </w:style>
+  <w:style w:type="paragraph" w:customStyle="1" w:styleId="requirement">
+    <w:name w:val="requirement"/>
+    <w:basedOn w:val="level4"/>
+    <w:rsid w:val="007E7065"/>
+    <w:pPr>
+      <w:numPr>
+        <w:numId w:val="6"/>
+      </w:numPr>
+      <w:spacing w:before="0" w:after="0"/>
+    </w:pPr>
+    <w:rPr>
+      <w:rFonts w:ascii="Times New Roman" w:hAnsi="Times New Roman"/>
+    </w:rPr>
+  </w:style>
+  <w:style w:type="paragraph" w:customStyle="1" w:styleId="ByLine">
+    <w:name w:val="ByLine"/>
+    <w:basedOn w:val="a5"/>
+    <w:rPr>
+      <w:sz w:val="28"/>
+      <w:szCs w:val="28"/>
+    </w:rPr>
+  </w:style>
+  <w:style w:type="paragraph" w:customStyle="1" w:styleId="ChangeHistoryTitle">
+    <w:name w:val="ChangeHistory Title"/>
+    <w:basedOn w:val="a"/>
+    <w:pPr>
+      <w:keepNext/>
+      <w:spacing w:before="60" w:after="60" w:line="240" w:lineRule="auto"/>
+      <w:jc w:val="center"/>
+    </w:pPr>
+    <w:rPr>
+      <w:rFonts w:ascii="Arial" w:hAnsi="Arial" w:cs="Arial"/>
+      <w:b/>
+      <w:bCs/>
+      <w:sz w:val="36"/>
+      <w:szCs w:val="36"/>
+    </w:rPr>
+  </w:style>
+  <w:style w:type="paragraph" w:customStyle="1" w:styleId="SuperTitle">
+    <w:name w:val="SuperTitle"/>
+    <w:basedOn w:val="a5"/>
+    <w:next w:val="a"/>
+    <w:pPr>
+      <w:pBdr>
+        <w:top w:val="single" w:sz="48" w:space="1" w:color="auto"/>
+      </w:pBdr>
+      <w:spacing w:before="960" w:after="0"/>
+    </w:pPr>
+    <w:rPr>
+      <w:sz w:val="28"/>
+      <w:szCs w:val="28"/>
+    </w:rPr>
+  </w:style>
+  <w:style w:type="paragraph" w:customStyle="1" w:styleId="line">
+    <w:name w:val="line"/>
+    <w:basedOn w:val="a5"/>
+    <w:pPr>
+      <w:pBdr>
+        <w:top w:val="single" w:sz="36" w:space="1" w:color="auto"/>
+      </w:pBdr>
+      <w:spacing w:after="0"/>
+    </w:pPr>
+    <w:rPr>
+      <w:sz w:val="40"/>
+      <w:szCs w:val="40"/>
+    </w:rPr>
+  </w:style>
+  <w:style w:type="paragraph" w:styleId="a7">
+    <w:name w:val="Normal (Web)"/>
+    <w:basedOn w:val="a"/>
+    <w:uiPriority w:val="99"/>
+    <w:semiHidden/>
+    <w:unhideWhenUsed/>
+    <w:rsid w:val="0074528B"/>
+    <w:pPr>
+      <w:bidi w:val="0"/>
+      <w:spacing w:before="100" w:beforeAutospacing="1" w:after="100" w:afterAutospacing="1" w:line="240" w:lineRule="auto"/>
+      <w:jc w:val="left"/>
+    </w:pPr>
+    <w:rPr>
+      <w:rFonts w:ascii="Times New Roman" w:hAnsi="Times New Roman"/>
+      <w:szCs w:val="24"/>
+    </w:rPr>
+  </w:style>
+  <w:style w:type="paragraph" w:styleId="a8">
+    <w:name w:val="List Paragraph"/>
+    <w:basedOn w:val="a"/>
+    <w:uiPriority w:val="34"/>
+    <w:qFormat/>
+    <w:rsid w:val="00467AA6"/>
+    <w:pPr>
+      <w:ind w:left="720"/>
+      <w:contextualSpacing/>
+    </w:pPr>
+  </w:style>
+</w:styles>
+</file>
+
+<file path=word/stylesWithEffects.xml><?xml version="1.0" encoding="utf-8"?>
+<w:styles xmlns:wpc="http://schemas.microsoft.com/office/word/2010/wordprocessingCanvas" xmlns:mc="http://schemas.openxmlformats.org/markup-compatibility/2006" xmlns:o="urn:schemas-microsoft-com:office:office" xmlns:r="http://schemas.openxmlformats.org/officeDocument/2006/relationships" xmlns:m="http://schemas.openxmlformats.org/officeDocument/2006/math" xmlns:v="urn:schemas-microsoft-com:vml" xmlns:wp14="http://schemas.microsoft.com/office/word/2010/wordprocessingDrawing" xmlns:wp="http://schemas.openxmlformats.org/drawingml/2006/wordprocessingDrawing" xmlns:w10="urn:schemas-microsoft-com:office:word" xmlns:w="http://schemas.openxmlformats.org/wordprocessingml/2006/main" xmlns:w14="http://schemas.microsoft.com/office/word/2010/wordml" xmlns:wpg="http://schemas.microsoft.com/office/word/2010/wordprocessingGroup" xmlns:wpi="http://schemas.microsoft.com/office/word/2010/wordprocessingInk" xmlns:wne="http://schemas.microsoft.com/office/word/2006/wordml" xmlns:wps="http://schemas.microsoft.com/office/word/2010/wordprocessingShape" mc:Ignorable="w14 wp14">
+  <w:docDefaults>
+    <w:rPrDefault>
+      <w:rPr>
+        <w:rFonts w:ascii="Times New Roman" w:eastAsia="Times New Roman" w:hAnsi="Times New Roman" w:cs="Times New Roman"/>
+        <w:lang w:val="en-US" w:eastAsia="en-US" w:bidi="ar-SA"/>
+      </w:rPr>
+    </w:rPrDefault>
+    <w:pPrDefault/>
+  </w:docDefaults>
+  <w:latentStyles w:defLockedState="0" w:defUIPriority="99" w:defSemiHidden="1" w:defUnhideWhenUsed="1" w:defQFormat="0" w:count="267">
+    <w:lsdException w:name="Normal" w:semiHidden="0" w:uiPriority="0" w:unhideWhenUsed="0" w:qFormat="1"/>
+    <w:lsdException w:name="heading 1" w:semiHidden="0" w:uiPriority="9" w:unhideWhenUsed="0" w:qFormat="1"/>
+    <w:lsdException w:name="heading 2" w:semiHidden="0" w:uiPriority="9" w:unhideWhenUsed="0" w:qFormat="1"/>
+    <w:lsdException w:name="heading 3" w:semiHidden="0" w:uiPriority="9" w:unhideWhenUsed="0" w:qFormat="1"/>
+    <w:lsdException w:name="heading 4" w:semiHidden="0" w:uiPriority="9" w:unhideWhenUsed="0" w:qFormat="1"/>
+    <w:lsdException w:name="heading 5" w:semiHidden="0" w:uiPriority="9" w:unhideWhenUsed="0" w:qFormat="1"/>
+    <w:lsdException w:name="heading 6" w:semiHidden="0" w:uiPriority="9" w:unhideWhenUsed="0" w:qFormat="1"/>
+    <w:lsdException w:name="heading 7" w:semiHidden="0" w:uiPriority="9" w:unhideWhenUsed="0" w:qFormat="1"/>
+    <w:lsdException w:name="heading 8" w:semiHidden="0" w:uiPriority="9" w:unhideWhenUsed="0" w:qFormat="1"/>
+    <w:lsdException w:name="heading 9" w:semiHidden="0" w:uiPriority="9" w:unhideWhenUsed="0" w:qFormat="1"/>
+    <w:lsdException w:name="toc 1" w:uiPriority="39"/>
+    <w:lsdException w:name="toc 2" w:uiPriority="39"/>
+    <w:lsdException w:name="toc 3" w:uiPriority="39"/>
+    <w:lsdException w:name="toc 4" w:uiPriority="39"/>
+    <w:lsdException w:name="toc 5" w:uiPriority="39"/>
+    <w:lsdException w:name="toc 6" w:uiPriority="39"/>
+    <w:lsdException w:name="toc 7" w:uiPriority="39"/>
+    <w:lsdException w:name="toc 8" w:uiPriority="39"/>
+    <w:lsdException w:name="toc 9" w:uiPriority="39"/>
+    <w:lsdException w:name="caption" w:uiPriority="35" w:qFormat="1"/>
+    <w:lsdException w:name="Title" w:semiHidden="0" w:uiPriority="10" w:unhideWhenUsed="0" w:qFormat="1"/>
+    <w:lsdException w:name="Default Paragraph Font" w:uiPriority="1"/>
+    <w:lsdException w:name="Subtitle" w:semiHidden="0" w:uiPriority="11" w:unhideWhenUsed="0" w:qFormat="1"/>
+    <w:lsdException w:name="Strong" w:semiHidden="0" w:uiPriority="22" w:unhideWhenUsed="0" w:qFormat="1"/>
+    <w:lsdException w:name="Emphasis" w:semiHidden="0" w:uiPriority="20" w:unhideWhenUsed="0" w:qFormat="1"/>
+    <w:lsdException w:name="Table Grid" w:semiHidden="0" w:uiPriority="59" w:unhideWhenUsed="0"/>
+    <w:lsdException w:name="Placeholder Text" w:unhideWhenUsed="0"/>
+    <w:lsdException w:name="No Spacing" w:semiHidden="0" w:uiPriority="1" w:unhideWhenUsed="0" w:qFormat="1"/>
+    <w:lsdException w:name="Light Shading" w:semiHidden="0" w:uiPriority="60" w:unhideWhenUsed="0"/>
+    <w:lsdException w:name="Light List" w:semiHidden="0" w:uiPriority="61" w:unhideWhenUsed="0"/>
+    <w:lsdException w:name="Light Grid" w:semiHidden="0" w:uiPriority="62" w:unhideWhenUsed="0"/>
+    <w:lsdException w:name="Medium Shading 1" w:semiHidden="0" w:uiPriority="63" w:unhideWhenUsed="0"/>
+    <w:lsdException w:name="Medium Shading 2" w:semiHidden="0" w:uiPriority="64" w:unhideWhenUsed="0"/>
+    <w:lsdException w:name="Medium List 1" w:semiHidden="0" w:uiPriority="65" w:unhideWhenUsed="0"/>
+    <w:lsdException w:name="Medium List 2" w:semiHidden="0" w:uiPriority="66" w:unhideWhenUsed="0"/>
+    <w:lsdException w:name="Medium Grid 1" w:semiHidden="0" w:uiPriority="67" w:unhideWhenUsed="0"/>
+    <w:lsdException w:name="Medium Grid 2" w:semiHidden="0" w:uiPriority="68" w:unhideWhenUsed="0"/>
+    <w:lsdException w:name="Medium Grid 3" w:semiHidden="0" w:uiPriority="69" w:unhideWhenUsed="0"/>
+    <w:lsdException w:name="Dark List" w:semiHidden="0" w:uiPriority="70" w:unhideWhenUsed="0"/>
+    <w:lsdException w:name="Colorful Shading" w:semiHidden="0" w:uiPriority="71" w:unhideWhenUsed="0"/>
+    <w:lsdException w:name="Colorful List" w:semiHidden="0" w:uiPriority="72" w:unhideWhenUsed="0"/>
+    <w:lsdException w:name="Colorful Grid" w:semiHidden="0" w:uiPriority="73" w:unhideWhenUsed="0"/>
+    <w:lsdException w:name="Light Shading Accent 1" w:semiHidden="0" w:uiPriority="60" w:unhideWhenUsed="0"/>
+    <w:lsdException w:name="Light List Accent 1" w:semiHidden="0" w:uiPriority="61" w:unhideWhenUsed="0"/>
+    <w:lsdException w:name="Light Grid Accent 1" w:semiHidden="0" w:uiPriority="62" w:unhideWhenUsed="0"/>
+    <w:lsdException w:name="Medium Shading 1 Accent 1" w:semiHidden="0" w:uiPriority="63" w:unhideWhenUsed="0"/>
+    <w:lsdException w:name="Medium Shading 2 Accent 1" w:semiHidden="0" w:uiPriority="64" w:unhideWhenUsed="0"/>
+    <w:lsdException w:name="Medium List 1 Accent 1" w:semiHidden="0" w:uiPriority="65" w:unhideWhenUsed="0"/>
+    <w:lsdException w:name="Revision" w:unhideWhenUsed="0"/>
+    <w:lsdException w:name="List Paragraph" w:semiHidden="0" w:uiPriority="34" w:unhideWhenUsed="0" w:qFormat="1"/>
+    <w:lsdException w:name="Quote" w:semiHidden="0" w:uiPriority="29" w:unhideWhenUsed="0" w:qFormat="1"/>
+    <w:lsdException w:name="Intense Quote" w:semiHidden="0" w:uiPriority="30" w:unhideWhenUsed="0" w:qFormat="1"/>
+    <w:lsdException w:name="Medium List 2 Accent 1" w:semiHidden="0" w:uiPriority="66" w:unhideWhenUsed="0"/>
+    <w:lsdException w:name="Medium Grid 1 Accent 1" w:semiHidden="0" w:uiPriority="67" w:unhideWhenUsed="0"/>
+    <w:lsdException w:name="Medium Grid 2 Accent 1" w:semiHidden="0" w:uiPriority="68" w:unhideWhenUsed="0"/>
+    <w:lsdException w:name="Medium Grid 3 Accent 1" w:semiHidden="0" w:uiPriority="69" w:unhideWhenUsed="0"/>
+    <w:lsdException w:name="Dark List Accent 1" w:semiHidden="0" w:uiPriority="70" w:unhideWhenUsed="0"/>
+    <w:lsdException w:name="Colorful Shading Accent 1" w:semiHidden="0" w:uiPriority="71" w:unhideWhenUsed="0"/>
+    <w:lsdException w:name="Colorful List Accent 1" w:semiHidden="0" w:uiPriority="72" w:unhideWhenUsed="0"/>
+    <w:lsdException w:name="Colorful Grid Accent 1" w:semiHidden="0" w:uiPriority="73" w:unhideWhenUsed="0"/>
+    <w:lsdException w:name="Light Shading Accent 2" w:semiHidden="0" w:uiPriority="60" w:unhideWhenUsed="0"/>
+    <w:lsdException w:name="Light List Accent 2" w:semiHidden="0" w:uiPriority="61" w:unhideWhenUsed="0"/>
+    <w:lsdException w:name="Light Grid Accent 2" w:semiHidden="0" w:uiPriority="62" w:unhideWhenUsed="0"/>
+    <w:lsdException w:name="Medium Shading 1 Accent 2" w:semiHidden="0" w:uiPriority="63" w:unhideWhenUsed="0"/>
+    <w:lsdException w:name="Medium Shading 2 Accent 2" w:semiHidden="0" w:uiPriority="64" w:unhideWhenUsed="0"/>
+    <w:lsdException w:name="Medium List 1 Accent 2" w:semiHidden="0" w:uiPriority="65" w:unhideWhenUsed="0"/>
+    <w:lsdException w:name="Medium List 2 Accent 2" w:semiHidden="0" w:uiPriority="66" w:unhideWhenUsed="0"/>
+    <w:lsdException w:name="Medium Grid 1 Accent 2" w:semiHidden="0" w:uiPriority="67" w:unhideWhenUsed="0"/>
+    <w:lsdException w:name="Medium Grid 2 Accent 2" w:semiHidden="0" w:uiPriority="68" w:unhideWhenUsed="0"/>
+    <w:lsdException w:name="Medium Grid 3 Accent 2" w:semiHidden="0" w:uiPriority="69" w:unhideWhenUsed="0"/>
+    <w:lsdException w:name="Dark List Accent 2" w:semiHidden="0" w:uiPriority="70" w:unhideWhenUsed="0"/>
+    <w:lsdException w:name="Colorful Shading Accent 2" w:semiHidden="0" w:uiPriority="71" w:unhideWhenUsed="0"/>
+    <w:lsdException w:name="Colorful List Accent 2" w:semiHidden="0" w:uiPriority="72" w:unhideWhenUsed="0"/>
+    <w:lsdException w:name="Colorful Grid Accent 2" w:semiHidden="0" w:uiPriority="73" w:unhideWhenUsed="0"/>
+    <w:lsdException w:name="Light Shading Accent 3" w:semiHidden="0" w:uiPriority="60" w:unhideWhenUsed="0"/>
+    <w:lsdException w:name="Light List Accent 3" w:semiHidden="0" w:uiPriority="61" w:unhideWhenUsed="0"/>
+    <w:lsdException w:name="Light Grid Accent 3" w:semiHidden="0" w:uiPriority="62" w:unhideWhenUsed="0"/>
+    <w:lsdException w:name="Medium Shading 1 Accent 3" w:semiHidden="0" w:uiPriority="63" w:unhideWhenUsed="0"/>
+    <w:lsdException w:name="Medium Shading 2 Accent 3" w:semiHidden="0" w:uiPriority="64" w:unhideWhenUsed="0"/>
+    <w:lsdException w:name="Medium List 1 Accent 3" w:semiHidden="0" w:uiPriority="65" w:unhideWhenUsed="0"/>
+    <w:lsdException w:name="Medium List 2 Accent 3" w:semiHidden="0" w:uiPriority="66" w:unhideWhenUsed="0"/>
+    <w:lsdException w:name="Medium Grid 1 Accent 3" w:semiHidden="0" w:uiPriority="67" w:unhideWhenUsed="0"/>
+    <w:lsdException w:name="Medium Grid 2 Accent 3" w:semiHidden="0" w:uiPriority="68" w:unhideWhenUsed="0"/>
+    <w:lsdException w:name="Medium Grid 3 Accent 3" w:semiHidden="0" w:uiPriority="69" w:unhideWhenUsed="0"/>
+    <w:lsdException w:name="Dark List Accent 3" w:semiHidden="0" w:uiPriority="70" w:unhideWhenUsed="0"/>
+    <w:lsdException w:name="Colorful Shading Accent 3" w:semiHidden="0" w:uiPriority="71" w:unhideWhenUsed="0"/>
+    <w:lsdException w:name="Colorful List Accent 3" w:semiHidden="0" w:uiPriority="72" w:unhideWhenUsed="0"/>
+    <w:lsdException w:name="Colorful Grid Accent 3" w:semiHidden="0" w:uiPriority="73" w:unhideWhenUsed="0"/>
+    <w:lsdException w:name="Light Shading Accent 4" w:semiHidden="0" w:uiPriority="60" w:unhideWhenUsed="0"/>
+    <w:lsdException w:name="Light List Accent 4" w:semiHidden="0" w:uiPriority="61" w:unhideWhenUsed="0"/>
+    <w:lsdException w:name="Light Grid Accent 4" w:semiHidden="0" w:uiPriority="62" w:unhideWhenUsed="0"/>
+    <w:lsdException w:name="Medium Shading 1 Accent 4" w:semiHidden="0" w:uiPriority="63" w:unhideWhenUsed="0"/>
+    <w:lsdException w:name="Medium Shading 2 Accent 4" w:semiHidden="0" w:uiPriority="64" w:unhideWhenUsed="0"/>
+    <w:lsdException w:name="Medium List 1 Accent 4" w:semiHidden="0" w:uiPriority="65" w:unhideWhenUsed="0"/>
+    <w:lsdException w:name="Medium List 2 Accent 4" w:semiHidden="0" w:uiPriority="66" w:unhideWhenUsed="0"/>
+    <w:lsdException w:name="Medium Grid 1 Accent 4" w:semiHidden="0" w:uiPriority="67" w:unhideWhenUsed="0"/>
+    <w:lsdException w:name="Medium Grid 2 Accent 4" w:semiHidden="0" w:uiPriority="68" w:unhideWhenUsed="0"/>
+    <w:lsdException w:name="Medium Grid 3 Accent 4" w:semiHidden="0" w:uiPriority="69" w:unhideWhenUsed="0"/>
+    <w:lsdException w:name="Dark List Accent 4" w:semiHidden="0" w:uiPriority="70" w:unhideWhenUsed="0"/>
+    <w:lsdException w:name="Colorful Shading Accent 4" w:semiHidden="0" w:uiPriority="71" w:unhideWhenUsed="0"/>
+    <w:lsdException w:name="Colorful List Accent 4" w:semiHidden="0" w:uiPriority="72" w:unhideWhenUsed="0"/>
+    <w:lsdException w:name="Colorful Grid Accent 4" w:semiHidden="0" w:uiPriority="73" w:unhideWhenUsed="0"/>
+    <w:lsdException w:name="Light Shading Accent 5" w:semiHidden="0" w:uiPriority="60" w:unhideWhenUsed="0"/>
+    <w:lsdException w:name="Light List Accent 5" w:semiHidden="0" w:uiPriority="61" w:unhideWhenUsed="0"/>
+    <w:lsdException w:name="Light Grid Accent 5" w:semiHidden="0" w:uiPriority="62" w:unhideWhenUsed="0"/>
+    <w:lsdException w:name="Medium Shading 1 Accent 5" w:semiHidden="0" w:uiPriority="63" w:unhideWhenUsed="0"/>
+    <w:lsdException w:name="Medium Shading 2 Accent 5" w:semiHidden="0" w:uiPriority="64" w:unhideWhenUsed="0"/>
+    <w:lsdException w:name="Medium List 1 Accent 5" w:semiHidden="0" w:uiPriority="65" w:unhideWhenUsed="0"/>
+    <w:lsdException w:name="Medium List 2 Accent 5" w:semiHidden="0" w:uiPriority="66" w:unhideWhenUsed="0"/>
+    <w:lsdException w:name="Medium Grid 1 Accent 5" w:semiHidden="0" w:uiPriority="67" w:unhideWhenUsed="0"/>
+    <w:lsdException w:name="Medium Grid 2 Accent 5" w:semiHidden="0" w:uiPriority="68" w:unhideWhenUsed="0"/>
+    <w:lsdException w:name="Medium Grid 3 Accent 5" w:semiHidden="0" w:uiPriority="69" w:unhideWhenUsed="0"/>
+    <w:lsdException w:name="Dark List Accent 5" w:semiHidden="0" w:uiPriority="70" w:unhideWhenUsed="0"/>
+    <w:lsdException w:name="Colorful Shading Accent 5" w:semiHidden="0" w:uiPriority="71" w:unhideWhenUsed="0"/>
+    <w:lsdException w:name="Colorful List Accent 5" w:semiHidden="0" w:uiPriority="72" w:unhideWhenUsed="0"/>
+    <w:lsdException w:name="Colorful Grid Accent 5" w:semiHidden="0" w:uiPriority="73" w:unhideWhenUsed="0"/>
+    <w:lsdException w:name="Light Shading Accent 6" w:semiHidden="0" w:uiPriority="60" w:unhideWhenUsed="0"/>
+    <w:lsdException w:name="Light List Accent 6" w:semiHidden="0" w:uiPriority="61" w:unhideWhenUsed="0"/>
+    <w:lsdException w:name="Light Grid Accent 6" w:semiHidden="0" w:uiPriority="62" w:unhideWhenUsed="0"/>
+    <w:lsdException w:name="Medium Shading 1 Accent 6" w:semiHidden="0" w:uiPriority="63" w:unhideWhenUsed="0"/>
+    <w:lsdException w:name="Medium Shading 2 Accent 6" w:semiHidden="0" w:uiPriority="64" w:unhideWhenUsed="0"/>
+    <w:lsdException w:name="Medium List 1 Accent 6" w:semiHidden="0" w:uiPriority="65" w:unhideWhenUsed="0"/>
+    <w:lsdException w:name="Medium List 2 Accent 6" w:semiHidden="0" w:uiPriority="66" w:unhideWhenUsed="0"/>
+    <w:lsdException w:name="Medium Grid 1 Accent 6" w:semiHidden="0" w:uiPriority="67" w:unhideWhenUsed="0"/>
+    <w:lsdException w:name="Medium Grid 2 Accent 6" w:semiHidden="0" w:uiPriority="68" w:unhideWhenUsed="0"/>
+    <w:lsdException w:name="Medium Grid 3 Accent 6" w:semiHidden="0" w:uiPriority="69" w:unhideWhenUsed="0"/>
+    <w:lsdException w:name="Dark List Accent 6" w:semiHidden="0" w:uiPriority="70" w:unhideWhenUsed="0"/>
+    <w:lsdException w:name="Colorful Shading Accent 6" w:semiHidden="0" w:uiPriority="71" w:unhideWhenUsed="0"/>
+    <w:lsdException w:name="Colorful List Accent 6" w:semiHidden="0" w:uiPriority="72" w:unhideWhenUsed="0"/>
+    <w:lsdException w:name="Colorful Grid Accent 6" w:semiHidden="0" w:uiPriority="73" w:unhideWhenUsed="0"/>
+    <w:lsdException w:name="Subtle Emphasis" w:semiHidden="0" w:uiPriority="19" w:unhideWhenUsed="0" w:qFormat="1"/>
+    <w:lsdException w:name="Intense Emphasis" w:semiHidden="0" w:uiPriority="21" w:unhideWhenUsed="0" w:qFormat="1"/>
+    <w:lsdException w:name="Subtle Reference" w:semiHidden="0" w:uiPriority="31" w:unhideWhenUsed="0" w:qFormat="1"/>
+    <w:lsdException w:name="Intense Reference" w:semiHidden="0" w:uiPriority="32" w:unhideWhenUsed="0" w:qFormat="1"/>
+    <w:lsdException w:name="Book Title" w:semiHidden="0" w:uiPriority="33" w:unhideWhenUsed="0" w:qFormat="1"/>
+    <w:lsdException w:name="Bibliography" w:uiPriority="37"/>
+    <w:lsdException w:name="TOC Heading" w:uiPriority="39" w:qFormat="1"/>
   </w:latentStyles>
   <w:style w:type="paragraph" w:default="1" w:styleId="a">
     <w:name w:val="Normal"/>
@@ -15616,7 +16226,7 @@
   <a:extraClrSchemeLst/>
   <a:extLst>
     <a:ext uri="{05A4C25C-085E-4340-85A3-A5531E510DB2}">
-      <thm15:themeFamily xmlns:thm15="http://schemas.microsoft.com/office/thememl/2012/main" name="Office Theme" id="{62F939B6-93AF-4DB8-9C6B-D6C7DFDC589F}" vid="{4A3C46E8-61CC-4603-A589-7422A47A8E4A}"/>
+      <thm15:themeFamily xmlns:thm15="http://schemas.microsoft.com/office/thememl/2012/main" xmlns="" name="Office Theme" id="{62F939B6-93AF-4DB8-9C6B-D6C7DFDC589F}" vid="{4A3C46E8-61CC-4603-A589-7422A47A8E4A}"/>
     </a:ext>
   </a:extLst>
 </a:theme>

</xml_diff>

<commit_message>
Add Application and Acceptance
</commit_message>
<xml_diff>
--- a/SRS/ITSE412_Fall_2024_SRS_t24.docx
+++ b/SRS/ITSE412_Fall_2024_SRS_t24.docx
@@ -1,11 +1,12 @@
 
 <file path=word/document.xml><?xml version="1.0" encoding="utf-8"?>
-<w:document xmlns:wpc="http://schemas.microsoft.com/office/word/2010/wordprocessingCanvas" xmlns:cx="http://schemas.microsoft.com/office/drawing/2014/chartex" xmlns:cx1="http://schemas.microsoft.com/office/drawing/2015/9/8/chartex" xmlns:cx2="http://schemas.microsoft.com/office/drawing/2015/10/21/chartex" xmlns:cx3="http://schemas.microsoft.com/office/drawing/2016/5/9/chartex" xmlns:cx4="http://schemas.microsoft.com/office/drawing/2016/5/10/chartex" xmlns:cx5="http://schemas.microsoft.com/office/drawing/2016/5/11/chartex" xmlns:cx6="http://schemas.microsoft.com/office/drawing/2016/5/12/chartex" xmlns:cx7="http://schemas.microsoft.com/office/drawing/2016/5/13/chartex" xmlns:cx8="http://schemas.microsoft.com/office/drawing/2016/5/14/chartex" xmlns:mc="http://schemas.openxmlformats.org/markup-compatibility/2006" xmlns:aink="http://schemas.microsoft.com/office/drawing/2016/ink" xmlns:am3d="http://schemas.microsoft.com/office/drawing/2017/model3d" xmlns:o="urn:schemas-microsoft-com:office:office" xmlns:r="http://schemas.openxmlformats.org/officeDocument/2006/relationships" xmlns:m="http://schemas.openxmlformats.org/officeDocument/2006/math" xmlns:v="urn:schemas-microsoft-com:vml" xmlns:wp14="http://schemas.microsoft.com/office/word/2010/wordprocessingDrawing" xmlns:wp="http://schemas.openxmlformats.org/drawingml/2006/wordprocessingDrawing" xmlns:w10="urn:schemas-microsoft-com:office:word" xmlns:w="http://schemas.openxmlformats.org/wordprocessingml/2006/main" xmlns:w14="http://schemas.microsoft.com/office/word/2010/wordml" xmlns:w15="http://schemas.microsoft.com/office/word/2012/wordml" xmlns:w16cex="http://schemas.microsoft.com/office/word/2018/wordml/cex" xmlns:w16cid="http://schemas.microsoft.com/office/word/2016/wordml/cid" xmlns:w16="http://schemas.microsoft.com/office/word/2018/wordml" xmlns:w16sdtdh="http://schemas.microsoft.com/office/word/2020/wordml/sdtdatahash" xmlns:w16se="http://schemas.microsoft.com/office/word/2015/wordml/symex" xmlns:wpg="http://schemas.microsoft.com/office/word/2010/wordprocessingGroup" xmlns:wpi="http://schemas.microsoft.com/office/word/2010/wordprocessingInk" xmlns:wne="http://schemas.microsoft.com/office/word/2006/wordml" xmlns:wps="http://schemas.microsoft.com/office/word/2010/wordprocessingShape" mc:Ignorable="w14 w15 w16se w16cid w16 w16cex w16sdtdh wp14">
+<w:document xmlns:wpc="http://schemas.microsoft.com/office/word/2010/wordprocessingCanvas" xmlns:mc="http://schemas.openxmlformats.org/markup-compatibility/2006" xmlns:o="urn:schemas-microsoft-com:office:office" xmlns:r="http://schemas.openxmlformats.org/officeDocument/2006/relationships" xmlns:m="http://schemas.openxmlformats.org/officeDocument/2006/math" xmlns:v="urn:schemas-microsoft-com:vml" xmlns:wp14="http://schemas.microsoft.com/office/word/2010/wordprocessingDrawing" xmlns:wp="http://schemas.openxmlformats.org/drawingml/2006/wordprocessingDrawing" xmlns:w10="urn:schemas-microsoft-com:office:word" xmlns:w="http://schemas.openxmlformats.org/wordprocessingml/2006/main" xmlns:w14="http://schemas.microsoft.com/office/word/2010/wordml" xmlns:wpg="http://schemas.microsoft.com/office/word/2010/wordprocessingGroup" xmlns:wpi="http://schemas.microsoft.com/office/word/2010/wordprocessingInk" xmlns:wne="http://schemas.microsoft.com/office/word/2006/wordml" xmlns:wps="http://schemas.microsoft.com/office/word/2010/wordprocessingShape" mc:Ignorable="w14 wp14">
   <w:body>
     <w:p>
       <w:pPr>
         <w:pStyle w:val="line"/>
         <w:rPr>
+          <w:rFonts w:hint="cs"/>
           <w:rtl/>
         </w:rPr>
       </w:pPr>
@@ -159,7 +160,7 @@
       <w:pPr>
         <w:pStyle w:val="ChangeHistoryTitle"/>
         <w:sectPr>
-          <w:footerReference w:type="default" r:id="rId7"/>
+          <w:footerReference w:type="default" r:id="rId8"/>
           <w:pgSz w:w="12240" w:h="15840" w:code="1"/>
           <w:pgMar w:top="1440" w:right="1440" w:bottom="1440" w:left="1440" w:header="720" w:footer="720" w:gutter="0"/>
           <w:pgNumType w:fmt="lowerRoman" w:start="1"/>
@@ -3115,8 +3116,8 @@
     <w:p>
       <w:pPr>
         <w:sectPr>
-          <w:headerReference w:type="default" r:id="rId8"/>
-          <w:footerReference w:type="default" r:id="rId9"/>
+          <w:headerReference w:type="default" r:id="rId9"/>
+          <w:footerReference w:type="default" r:id="rId10"/>
           <w:pgSz w:w="12240" w:h="15840" w:code="1"/>
           <w:pgMar w:top="1440" w:right="1440" w:bottom="1440" w:left="1440" w:header="720" w:footer="720" w:gutter="0"/>
           <w:pgNumType w:fmt="lowerRoman"/>
@@ -3242,26 +3243,14 @@
           <w:rFonts w:hint="cs"/>
           <w:rtl/>
         </w:rPr>
-        <w:t xml:space="preserve"> الكتابة المستخدم داخل </w:t>
-      </w:r>
-      <w:proofErr w:type="gramStart"/>
-      <w:r>
-        <w:rPr>
-          <w:rFonts w:hint="cs"/>
-          <w:rtl/>
-        </w:rPr>
-        <w:t xml:space="preserve">الوثيقة </w:t>
+        <w:t xml:space="preserve"> الكتابة المستخدم داخل الوثيقة </w:t>
       </w:r>
       <w:r>
         <w:t xml:space="preserve"> </w:t>
       </w:r>
       <w:bookmarkStart w:id="10" w:name="_Toc439994668"/>
       <w:r>
-        <w:t>Document</w:t>
-      </w:r>
-      <w:proofErr w:type="gramEnd"/>
-      <w:r>
-        <w:t xml:space="preserve"> Conventions</w:t>
+        <w:t>Document Conventions</w:t>
       </w:r>
       <w:bookmarkEnd w:id="9"/>
       <w:bookmarkEnd w:id="10"/>
@@ -4640,21 +4629,7 @@
         <w:rPr>
           <w:rtl/>
         </w:rPr>
-        <w:t xml:space="preserve">يجب أن يدعم </w:t>
-      </w:r>
-      <w:proofErr w:type="gramStart"/>
-      <w:r>
-        <w:rPr>
-          <w:rtl/>
-        </w:rPr>
-        <w:t>الموقع  اللغة</w:t>
-      </w:r>
-      <w:proofErr w:type="gramEnd"/>
-      <w:r>
-        <w:rPr>
-          <w:rtl/>
-        </w:rPr>
-        <w:t xml:space="preserve"> العربيةكلغة افتراضية، مع إمكانية إضافة دعم اللغة الإنجليزية  في المستقبل.</w:t>
+        <w:t>يجب أن يدعم الموقع  اللغة العربيةكلغة افتراضية، مع إمكانية إضافة دعم اللغة الإنجليزية  في المستقبل.</w:t>
       </w:r>
     </w:p>
     <w:p>
@@ -5185,7 +5160,6 @@
         </w:numPr>
         <w:jc w:val="left"/>
       </w:pPr>
-      <w:proofErr w:type="gramStart"/>
       <w:r>
         <w:rPr>
           <w:b/>
@@ -5201,15 +5175,7 @@
           <w:b/>
           <w:rtl/>
         </w:rPr>
-        <w:t>التوافق</w:t>
-      </w:r>
-      <w:proofErr w:type="gramEnd"/>
-      <w:r>
-        <w:rPr>
-          <w:b/>
-          <w:rtl/>
-        </w:rPr>
-        <w:t xml:space="preserve"> مع المتصفحات</w:t>
+        <w:t>التوافق مع المتصفحات</w:t>
       </w:r>
       <w:r>
         <w:rPr>
@@ -5327,15 +5293,7 @@
           <w:rFonts w:hint="cs"/>
           <w:rtl/>
         </w:rPr>
-        <w:t xml:space="preserve">واجهات </w:t>
-      </w:r>
-      <w:proofErr w:type="gramStart"/>
-      <w:r>
-        <w:rPr>
-          <w:rFonts w:hint="cs"/>
-          <w:rtl/>
-        </w:rPr>
-        <w:t>الاستخدام</w:t>
+        <w:t>واجهات الاستخدام</w:t>
       </w:r>
       <w:r>
         <w:t xml:space="preserve"> </w:t>
@@ -5349,11 +5307,7 @@
         <w:t xml:space="preserve"> </w:t>
       </w:r>
       <w:r>
-        <w:t>User</w:t>
-      </w:r>
-      <w:proofErr w:type="gramEnd"/>
-      <w:r>
-        <w:t xml:space="preserve"> Interfaces</w:t>
+        <w:t>User Interfaces</w:t>
       </w:r>
       <w:bookmarkStart w:id="35" w:name="_Toc181815064"/>
       <w:bookmarkEnd w:id="34"/>
@@ -5853,25 +5807,7 @@
           <w:rtl/>
           <w:lang w:bidi="ar-LY"/>
         </w:rPr>
-        <w:t xml:space="preserve">م بوصف متطلبات دوال التواصل التي يتطلبها </w:t>
-      </w:r>
-      <w:proofErr w:type="gramStart"/>
-      <w:r>
-        <w:rPr>
-          <w:rFonts w:hint="cs"/>
-          <w:rtl/>
-          <w:lang w:bidi="ar-LY"/>
-        </w:rPr>
-        <w:t>النظام  بما</w:t>
-      </w:r>
-      <w:proofErr w:type="gramEnd"/>
-      <w:r>
-        <w:rPr>
-          <w:rFonts w:hint="cs"/>
-          <w:rtl/>
-          <w:lang w:bidi="ar-LY"/>
-        </w:rPr>
-        <w:t xml:space="preserve"> في ذلك ا</w:t>
+        <w:t>م بوصف متطلبات دوال التواصل التي يتطلبها النظام  بما في ذلك ا</w:t>
       </w:r>
       <w:r>
         <w:rPr>
@@ -8394,6 +8330,10 @@
     <w:p>
       <w:pPr>
         <w:pStyle w:val="2"/>
+        <w:rPr>
+          <w:rFonts w:hint="cs"/>
+          <w:rtl/>
+        </w:rPr>
       </w:pPr>
       <w:r>
         <w:rPr>
@@ -8401,396 +8341,17 @@
         </w:rPr>
         <w:t>التقديم وقبول الطلبات (</w:t>
       </w:r>
+      <w:bookmarkStart w:id="43" w:name="_GoBack"/>
       <w:r>
         <w:t>Application and Acceptance</w:t>
       </w:r>
+      <w:bookmarkEnd w:id="43"/>
       <w:r>
         <w:rPr>
           <w:rtl/>
         </w:rPr>
         <w:t>)</w:t>
       </w:r>
-    </w:p>
-    <w:p>
-      <w:pPr>
-        <w:rPr>
-          <w:lang w:bidi="ar-LY"/>
-        </w:rPr>
-      </w:pPr>
-    </w:p>
-    <w:p>
-      <w:pPr>
-        <w:pStyle w:val="1"/>
-        <w:rPr>
-          <w:rtl/>
-        </w:rPr>
-      </w:pPr>
-      <w:bookmarkStart w:id="43" w:name="_Toc181815070"/>
-      <w:bookmarkStart w:id="44" w:name="_Toc439994690"/>
-      <w:r>
-        <w:rPr>
-          <w:rFonts w:hint="cs"/>
-          <w:rtl/>
-        </w:rPr>
-        <w:t>المتطلبات (الغير وظيفية)</w:t>
-      </w:r>
-      <w:r>
-        <w:rPr>
-          <w:rFonts w:hint="cs"/>
-          <w:rtl/>
-        </w:rPr>
-        <w:t xml:space="preserve"> </w:t>
-      </w:r>
-      <w:r>
-        <w:t>Nonfunctional Requirements</w:t>
-      </w:r>
-      <w:bookmarkEnd w:id="43"/>
-    </w:p>
-    <w:p>
-      <w:r>
-        <w:rPr>
-          <w:rFonts w:hint="cs"/>
-          <w:rtl/>
-        </w:rPr>
-        <w:t>في هذا الجزء يتم وصف المتطلبات الاخرى مثل متطلبات الاداء والامن وغيرها</w:t>
-      </w:r>
-    </w:p>
-    <w:p>
-      <w:pPr>
-        <w:pStyle w:val="2"/>
-        <w:rPr>
-          <w:rtl/>
-        </w:rPr>
-      </w:pPr>
-      <w:bookmarkStart w:id="45" w:name="_Toc181815071"/>
-      <w:bookmarkEnd w:id="44"/>
-      <w:r>
-        <w:rPr>
-          <w:rFonts w:hint="cs"/>
-          <w:rtl/>
-        </w:rPr>
-        <w:t>متطلبات الاداء</w:t>
-      </w:r>
-      <w:r>
-        <w:t xml:space="preserve"> </w:t>
-      </w:r>
-      <w:r>
-        <w:t>Performance Requirements</w:t>
-      </w:r>
-      <w:bookmarkEnd w:id="45"/>
-      <w:r>
-        <w:t xml:space="preserve">  </w:t>
-      </w:r>
-    </w:p>
-    <w:p>
-      <w:pPr>
-        <w:rPr>
-          <w:rtl/>
-        </w:rPr>
-      </w:pPr>
-      <w:r>
-        <w:rPr>
-          <w:rFonts w:hint="cs"/>
-          <w:rtl/>
-        </w:rPr>
-        <w:t xml:space="preserve">إذا كان هناك متطلبات خاصة </w:t>
-      </w:r>
-      <w:r>
-        <w:rPr>
-          <w:rFonts w:hint="cs"/>
-          <w:rtl/>
-        </w:rPr>
-        <w:t>بأداء</w:t>
-      </w:r>
-      <w:r>
-        <w:rPr>
-          <w:rFonts w:hint="cs"/>
-          <w:rtl/>
-        </w:rPr>
-        <w:t xml:space="preserve"> النظام تحت اي ظروف يجب تحديدها وحدد الاسباب لمساعدة المطور فهم الغرض من هذه المتطلبات والقيام التصميم الصحيح. مثلا: يجب ان يتم تنفيذ العملية في زمن وقدره 1 دقيقة على الاكثر لان </w:t>
-      </w:r>
-      <w:r>
-        <w:rPr>
-          <w:rFonts w:hint="cs"/>
-          <w:rtl/>
-        </w:rPr>
-        <w:t xml:space="preserve">....... </w:t>
-      </w:r>
-    </w:p>
-    <w:p>
-      <w:r>
-        <w:rPr>
-          <w:rFonts w:hint="cs"/>
-          <w:rtl/>
-        </w:rPr>
-        <w:t>قد يتم تحديد متطلبات الاداء لبعض الوظائف دون غيرها.</w:t>
-      </w:r>
-    </w:p>
-    <w:p>
-      <w:pPr>
-        <w:pStyle w:val="2"/>
-        <w:rPr>
-          <w:rtl/>
-        </w:rPr>
-      </w:pPr>
-      <w:bookmarkStart w:id="46" w:name="_Toc181815072"/>
-      <w:r>
-        <w:rPr>
-          <w:rFonts w:hint="cs"/>
-          <w:rtl/>
-        </w:rPr>
-        <w:lastRenderedPageBreak/>
-        <w:t>متطلبات السلامة</w:t>
-      </w:r>
-      <w:r>
-        <w:rPr>
-          <w:rFonts w:hint="cs"/>
-          <w:rtl/>
-        </w:rPr>
-        <w:t xml:space="preserve"> </w:t>
-      </w:r>
-      <w:bookmarkStart w:id="47" w:name="_Toc439994691"/>
-      <w:r>
-        <w:t>Safety Requirements</w:t>
-      </w:r>
-      <w:bookmarkEnd w:id="46"/>
-      <w:bookmarkEnd w:id="47"/>
-    </w:p>
-    <w:p>
-      <w:r>
-        <w:rPr>
-          <w:rFonts w:hint="cs"/>
-          <w:rtl/>
-        </w:rPr>
-        <w:t>قم بتحديد المتطلبات التي تتعلق باي خسارة او فساد او اذى والتي قد تحدث من جراء استخدام المنتج. قم بتحديد الافعال التي يجب ان يتم اجراؤها وكذلك الاجراءات التي يجب منع حدوثها. يمكنك الرجوع الى اي لوائح او نظم متبعة تتعلق بالسلامة والتي يمكن ان تؤثر في تصميم المنتج. كذلك يجب تحديد اي اجراءات سلام يجب اخذها في الاعتبار عند التصميم.</w:t>
-      </w:r>
-    </w:p>
-    <w:p>
-      <w:pPr>
-        <w:pStyle w:val="2"/>
-        <w:rPr>
-          <w:rtl/>
-        </w:rPr>
-      </w:pPr>
-      <w:bookmarkStart w:id="48" w:name="_Toc181815073"/>
-      <w:r>
-        <w:rPr>
-          <w:rFonts w:hint="cs"/>
-          <w:rtl/>
-        </w:rPr>
-        <w:t>متطلبات الامن</w:t>
-      </w:r>
-      <w:r>
-        <w:rPr>
-          <w:rFonts w:hint="cs"/>
-          <w:rtl/>
-        </w:rPr>
-        <w:t xml:space="preserve"> </w:t>
-      </w:r>
-      <w:bookmarkStart w:id="49" w:name="_Toc439994692"/>
-      <w:r>
-        <w:t>Security Requirements</w:t>
-      </w:r>
-      <w:bookmarkEnd w:id="48"/>
-      <w:bookmarkEnd w:id="49"/>
-    </w:p>
-    <w:p>
-      <w:r>
-        <w:rPr>
-          <w:rFonts w:hint="cs"/>
-          <w:rtl/>
-        </w:rPr>
-        <w:t xml:space="preserve">قم بتحديد المتطلبات التي تتعلق </w:t>
-      </w:r>
-      <w:r>
-        <w:rPr>
-          <w:rFonts w:hint="cs"/>
-          <w:rtl/>
-        </w:rPr>
-        <w:t>بالأمان</w:t>
-      </w:r>
-      <w:r>
-        <w:rPr>
-          <w:rFonts w:hint="cs"/>
-          <w:rtl/>
-        </w:rPr>
-        <w:t xml:space="preserve"> والخصوصية عند استخدام المنتج. قم بتحديد متطلبات إجراءات التأكد من هوية المستخدمين. قم بالرجوع الى اي لوائح خارجية او نظم متبعة داخل المؤسسة لها علاقة </w:t>
-      </w:r>
-      <w:r>
-        <w:rPr>
-          <w:rFonts w:hint="cs"/>
-          <w:rtl/>
-        </w:rPr>
-        <w:t>بالأمان</w:t>
-      </w:r>
-      <w:r>
-        <w:rPr>
-          <w:rFonts w:hint="cs"/>
-          <w:rtl/>
-        </w:rPr>
-        <w:t xml:space="preserve"> والتي يمكن ان تؤثر في تصميم المنتج والتي يجب اخذها في الاعتبار عند التصميم.</w:t>
-      </w:r>
-    </w:p>
-    <w:p>
-      <w:pPr>
-        <w:pStyle w:val="2"/>
-        <w:rPr>
-          <w:rtl/>
-        </w:rPr>
-      </w:pPr>
-      <w:bookmarkStart w:id="50" w:name="_Toc181815074"/>
-      <w:r>
-        <w:rPr>
-          <w:rFonts w:hint="cs"/>
-          <w:rtl/>
-        </w:rPr>
-        <w:t>متطلبات الجودة</w:t>
-      </w:r>
-      <w:r>
-        <w:rPr>
-          <w:rFonts w:hint="cs"/>
-          <w:rtl/>
-        </w:rPr>
-        <w:t xml:space="preserve"> </w:t>
-      </w:r>
-      <w:bookmarkStart w:id="51" w:name="_Toc439994693"/>
-      <w:r>
-        <w:t>Software Quality Attributes</w:t>
-      </w:r>
-      <w:bookmarkEnd w:id="50"/>
-      <w:bookmarkEnd w:id="51"/>
-    </w:p>
-    <w:p>
-      <w:pPr>
-        <w:rPr>
-          <w:rtl/>
-          <w:lang w:bidi="ar-LY"/>
-        </w:rPr>
-      </w:pPr>
-      <w:r>
-        <w:rPr>
-          <w:rFonts w:ascii="Times New Roman" w:hAnsi="Times New Roman" w:hint="cs"/>
-          <w:rtl/>
-          <w:lang w:bidi="ar-LY"/>
-        </w:rPr>
-        <w:t>ق</w:t>
-      </w:r>
-      <w:r>
-        <w:rPr>
-          <w:rFonts w:hint="cs"/>
-          <w:rtl/>
-          <w:lang w:bidi="ar-LY"/>
-        </w:rPr>
-        <w:t>م بتحديد اي خصائص</w:t>
-      </w:r>
-      <w:r>
-        <w:rPr>
-          <w:rFonts w:hint="cs"/>
-          <w:rtl/>
-          <w:lang w:bidi="ar-LY"/>
-        </w:rPr>
-        <w:t xml:space="preserve"> الجودة للمنتج والتي تكون مهمة لكل من الزبون والمطور. بعض هذه الخصائص التي يجب اخذها في الاعتبار هي التكيف ومدى توفر النظام والصحة والمرونة وقابلية الصيانة وامكانية عمل النظام على </w:t>
-      </w:r>
-      <w:proofErr w:type="gramStart"/>
-      <w:r>
-        <w:rPr>
-          <w:rFonts w:hint="cs"/>
-          <w:rtl/>
-          <w:lang w:bidi="ar-LY"/>
-        </w:rPr>
-        <w:t>اكثر</w:t>
-      </w:r>
-      <w:proofErr w:type="gramEnd"/>
-      <w:r>
-        <w:rPr>
-          <w:rFonts w:hint="cs"/>
-          <w:rtl/>
-          <w:lang w:bidi="ar-LY"/>
-        </w:rPr>
-        <w:t xml:space="preserve"> من نظام تشغيل وإمكانية إعادة استخدامه او بعض مكوناته في انظمة اخرى وسهولة التعامل معه.</w:t>
-      </w:r>
-    </w:p>
-    <w:p>
-      <w:pPr>
-        <w:rPr>
-          <w:lang w:bidi="ar-LY"/>
-        </w:rPr>
-      </w:pPr>
-      <w:r>
-        <w:rPr>
-          <w:rFonts w:hint="cs"/>
-          <w:rtl/>
-          <w:lang w:bidi="ar-LY"/>
-        </w:rPr>
-        <w:t>يجب كتابة هذه المتطلبات بحيث تكون محددة وقابلة للتقييم.</w:t>
-      </w:r>
-    </w:p>
-    <w:p>
-      <w:pPr>
-        <w:pStyle w:val="2"/>
-        <w:rPr>
-          <w:rtl/>
-        </w:rPr>
-      </w:pPr>
-      <w:bookmarkStart w:id="52" w:name="_Toc181815075"/>
-      <w:r>
-        <w:rPr>
-          <w:rFonts w:hint="cs"/>
-          <w:rtl/>
-        </w:rPr>
-        <w:t>قوانين العمل</w:t>
-      </w:r>
-      <w:r>
-        <w:rPr>
-          <w:rFonts w:hint="cs"/>
-          <w:rtl/>
-        </w:rPr>
-        <w:t xml:space="preserve"> </w:t>
-      </w:r>
-      <w:bookmarkStart w:id="53" w:name="_Toc439994694"/>
-      <w:r>
-        <w:t>Business Rules</w:t>
-      </w:r>
-      <w:bookmarkEnd w:id="52"/>
-      <w:bookmarkEnd w:id="53"/>
-    </w:p>
-    <w:p>
-      <w:r>
-        <w:rPr>
-          <w:rFonts w:hint="cs"/>
-          <w:rtl/>
-        </w:rPr>
-        <w:t>قم بتحديد كافة اسس تشغيل النظام مثل تحديد صلاحيات المستخدمين بحيث يؤدي كلا منهم الوظائف الخاصة به.</w:t>
-      </w:r>
-    </w:p>
-    <w:p>
-      <w:pPr>
-        <w:pStyle w:val="1"/>
-        <w:rPr>
-          <w:rtl/>
-        </w:rPr>
-      </w:pPr>
-      <w:bookmarkStart w:id="54" w:name="_Toc181815076"/>
-      <w:r>
-        <w:rPr>
-          <w:rFonts w:hint="cs"/>
-          <w:rtl/>
-        </w:rPr>
-        <w:t xml:space="preserve">متطلبات </w:t>
-      </w:r>
-      <w:r>
-        <w:rPr>
-          <w:rFonts w:hint="cs"/>
-          <w:rtl/>
-        </w:rPr>
-        <w:t xml:space="preserve">أخرى </w:t>
-      </w:r>
-      <w:bookmarkStart w:id="55" w:name="_Toc439994695"/>
-      <w:r>
-        <w:t>Other Requirements</w:t>
-      </w:r>
-      <w:bookmarkEnd w:id="54"/>
-      <w:bookmarkEnd w:id="55"/>
     </w:p>
     <w:p>
       <w:pPr>
@@ -8802,20 +8363,31 @@
       <w:r>
         <w:rPr>
           <w:rFonts w:ascii="Times" w:hAnsi="Times" w:cs="Times"/>
-          <w:b/>
-          <w:bCs/>
           <w:color w:val="000000"/>
-          <w:rtl/>
-        </w:rPr>
-        <w:t>قاعدة البيانات:</w:t>
+          <w:sz w:val="26"/>
+          <w:szCs w:val="26"/>
+          <w:rtl/>
+        </w:rPr>
+        <w:t>المقدمة (</w:t>
       </w:r>
       <w:r>
         <w:rPr>
           <w:rFonts w:ascii="Times" w:hAnsi="Times" w:cs="Times"/>
           <w:color w:val="000000"/>
-          <w:rtl/>
-        </w:rPr>
-        <w:t xml:space="preserve"> يجب أن تدعم قاعدة البيانات تخزين البيانات النصية والصور بطريقة فعالة، مع إمكانية التوسع المستقبلي.</w:t>
+          <w:sz w:val="26"/>
+          <w:szCs w:val="26"/>
+        </w:rPr>
+        <w:t>Introduction</w:t>
+      </w:r>
+      <w:r>
+        <w:rPr>
+          <w:rFonts w:ascii="Times" w:hAnsi="Times" w:cs="Times"/>
+          <w:color w:val="000000"/>
+          <w:sz w:val="26"/>
+          <w:szCs w:val="26"/>
+          <w:rtl/>
+        </w:rPr>
+        <w:t>)</w:t>
       </w:r>
     </w:p>
     <w:p>
@@ -8831,12 +8403,1044 @@
       <w:r>
         <w:rPr>
           <w:rFonts w:ascii="Times" w:hAnsi="Times" w:cs="Times"/>
+          <w:color w:val="000000"/>
+          <w:sz w:val="26"/>
+          <w:szCs w:val="26"/>
+          <w:rtl/>
+        </w:rPr>
+        <w:t>تتيح هذه الوظيفة للمستخدمين تقديم طلبات للمشاركة في الفعاليات، مع إمكانية تعديل أو حذف الطلبات. تُعتبر هذه الوظيفة ذات أولوية عالية لضمان تنظيم عملية المشاركة بفعالية وسلاسة.</w:t>
+      </w:r>
+    </w:p>
+    <w:p>
+      <w:pPr>
+        <w:pStyle w:val="3"/>
+        <w:spacing w:before="280" w:after="80"/>
+        <w:rPr>
+          <w:rtl/>
+        </w:rPr>
+      </w:pPr>
+      <w:r>
+        <w:rPr>
+          <w:rFonts w:cs="Times"/>
+          <w:b w:val="0"/>
+          <w:bCs w:val="0"/>
+          <w:color w:val="000000"/>
+          <w:sz w:val="26"/>
+          <w:szCs w:val="26"/>
+          <w:rtl/>
+        </w:rPr>
+        <w:t>المدخلات (</w:t>
+      </w:r>
+      <w:r>
+        <w:rPr>
+          <w:rFonts w:cs="Times"/>
+          <w:b w:val="0"/>
+          <w:bCs w:val="0"/>
+          <w:color w:val="000000"/>
+          <w:sz w:val="26"/>
+          <w:szCs w:val="26"/>
+        </w:rPr>
+        <w:t>Inputs</w:t>
+      </w:r>
+      <w:r>
+        <w:rPr>
+          <w:rFonts w:cs="Times"/>
+          <w:b w:val="0"/>
+          <w:bCs w:val="0"/>
+          <w:color w:val="000000"/>
+          <w:sz w:val="26"/>
+          <w:szCs w:val="26"/>
+          <w:rtl/>
+        </w:rPr>
+        <w:t>)</w:t>
+      </w:r>
+    </w:p>
+    <w:p>
+      <w:pPr>
+        <w:pStyle w:val="a7"/>
+        <w:numPr>
+          <w:ilvl w:val="0"/>
+          <w:numId w:val="32"/>
+        </w:numPr>
+        <w:bidi/>
+        <w:spacing w:before="240" w:beforeAutospacing="0" w:after="0" w:afterAutospacing="0"/>
+        <w:textAlignment w:val="baseline"/>
+        <w:rPr>
+          <w:rFonts w:ascii="Times" w:hAnsi="Times" w:cs="Times"/>
+          <w:color w:val="000000"/>
+          <w:sz w:val="26"/>
+          <w:szCs w:val="26"/>
+          <w:rtl/>
+        </w:rPr>
+      </w:pPr>
+      <w:r>
+        <w:rPr>
+          <w:rFonts w:ascii="Times" w:hAnsi="Times" w:cs="Times"/>
+          <w:color w:val="000000"/>
+          <w:sz w:val="26"/>
+          <w:szCs w:val="26"/>
+          <w:rtl/>
+        </w:rPr>
+        <w:t>تفاصيل الطلب (مثل اسم الفعالية، تاريخ الفعالية، نوع المشاركة المطلوبة).</w:t>
+      </w:r>
+    </w:p>
+    <w:p>
+      <w:pPr>
+        <w:pStyle w:val="a7"/>
+        <w:numPr>
+          <w:ilvl w:val="0"/>
+          <w:numId w:val="32"/>
+        </w:numPr>
+        <w:bidi/>
+        <w:spacing w:before="0" w:beforeAutospacing="0" w:after="0" w:afterAutospacing="0"/>
+        <w:textAlignment w:val="baseline"/>
+        <w:rPr>
+          <w:rFonts w:ascii="Times" w:hAnsi="Times" w:cs="Times"/>
+          <w:color w:val="000000"/>
+          <w:sz w:val="26"/>
+          <w:szCs w:val="26"/>
+          <w:rtl/>
+        </w:rPr>
+      </w:pPr>
+      <w:r>
+        <w:rPr>
+          <w:rFonts w:ascii="Times" w:hAnsi="Times" w:cs="Times"/>
+          <w:color w:val="000000"/>
+          <w:sz w:val="26"/>
+          <w:szCs w:val="26"/>
+          <w:rtl/>
+        </w:rPr>
+        <w:t>يتم جلب بيانات البريد الإلكتروني ورقم الهاتف تلقائيًا من حساب المتطوع عند الضغط على زر "تقديم". إذا لم تكن هذه البيانات متوفرة في الحساب، يعرض النظام رسالة تطلب من المستخدم إكمالها قبل متابعة العملية.</w:t>
+      </w:r>
+    </w:p>
+    <w:p>
+      <w:pPr>
+        <w:pStyle w:val="a7"/>
+        <w:numPr>
+          <w:ilvl w:val="0"/>
+          <w:numId w:val="32"/>
+        </w:numPr>
+        <w:bidi/>
+        <w:spacing w:before="0" w:beforeAutospacing="0" w:after="240" w:afterAutospacing="0"/>
+        <w:textAlignment w:val="baseline"/>
+        <w:rPr>
+          <w:rFonts w:ascii="Times" w:hAnsi="Times" w:cs="Times"/>
+          <w:color w:val="000000"/>
+          <w:sz w:val="26"/>
+          <w:szCs w:val="26"/>
+          <w:rtl/>
+        </w:rPr>
+      </w:pPr>
+      <w:r>
+        <w:rPr>
+          <w:rFonts w:ascii="Times" w:hAnsi="Times" w:cs="Times"/>
+          <w:color w:val="000000"/>
+          <w:sz w:val="26"/>
+          <w:szCs w:val="26"/>
+          <w:rtl/>
+        </w:rPr>
+        <w:t>إجراءات المستخدم (مثل الضغط على زر "تقديم" أو "إلغاء").</w:t>
+      </w:r>
+    </w:p>
+    <w:p>
+      <w:pPr>
+        <w:pStyle w:val="3"/>
+        <w:spacing w:before="280" w:after="80"/>
+        <w:rPr>
+          <w:rFonts w:ascii="Times New Roman" w:hAnsi="Times New Roman"/>
+          <w:sz w:val="27"/>
+          <w:szCs w:val="27"/>
+          <w:rtl/>
+        </w:rPr>
+      </w:pPr>
+      <w:r>
+        <w:rPr>
+          <w:rFonts w:cs="Times"/>
+          <w:b w:val="0"/>
+          <w:bCs w:val="0"/>
+          <w:color w:val="000000"/>
+          <w:sz w:val="26"/>
+          <w:szCs w:val="26"/>
+          <w:rtl/>
+        </w:rPr>
+        <w:t>المعالجة (</w:t>
+      </w:r>
+      <w:r>
+        <w:rPr>
+          <w:rFonts w:cs="Times"/>
+          <w:b w:val="0"/>
+          <w:bCs w:val="0"/>
+          <w:color w:val="000000"/>
+          <w:sz w:val="26"/>
+          <w:szCs w:val="26"/>
+        </w:rPr>
+        <w:t>Processing</w:t>
+      </w:r>
+      <w:r>
+        <w:rPr>
+          <w:rFonts w:cs="Times"/>
+          <w:b w:val="0"/>
+          <w:bCs w:val="0"/>
+          <w:color w:val="000000"/>
+          <w:sz w:val="26"/>
+          <w:szCs w:val="26"/>
+          <w:rtl/>
+        </w:rPr>
+        <w:t>)</w:t>
+      </w:r>
+    </w:p>
+    <w:p>
+      <w:pPr>
+        <w:pStyle w:val="a7"/>
+        <w:numPr>
+          <w:ilvl w:val="0"/>
+          <w:numId w:val="33"/>
+        </w:numPr>
+        <w:bidi/>
+        <w:spacing w:before="240" w:beforeAutospacing="0" w:after="0" w:afterAutospacing="0"/>
+        <w:textAlignment w:val="baseline"/>
+        <w:rPr>
+          <w:rFonts w:ascii="Times" w:hAnsi="Times" w:cs="Times"/>
+          <w:color w:val="000000"/>
+          <w:sz w:val="26"/>
+          <w:szCs w:val="26"/>
+          <w:rtl/>
+        </w:rPr>
+      </w:pPr>
+      <w:r>
+        <w:rPr>
+          <w:rFonts w:ascii="Times" w:hAnsi="Times" w:cs="Times"/>
+          <w:color w:val="000000"/>
+          <w:sz w:val="26"/>
+          <w:szCs w:val="26"/>
+          <w:rtl/>
+        </w:rPr>
+        <w:t>يقوم المتطوع بالضغط على زر "تقديم" لتأكيد الانضمام، فيقوم النظام تلقائيًا بإرسال الطلب إلى المنظمة وإضافة إشعار جديد في إشعارات المنظمة.</w:t>
+      </w:r>
+    </w:p>
+    <w:p>
+      <w:pPr>
+        <w:pStyle w:val="a7"/>
+        <w:numPr>
+          <w:ilvl w:val="0"/>
+          <w:numId w:val="33"/>
+        </w:numPr>
+        <w:bidi/>
+        <w:spacing w:before="0" w:beforeAutospacing="0" w:after="0" w:afterAutospacing="0"/>
+        <w:textAlignment w:val="baseline"/>
+        <w:rPr>
+          <w:rFonts w:ascii="Times" w:hAnsi="Times" w:cs="Times"/>
+          <w:color w:val="000000"/>
+          <w:sz w:val="26"/>
+          <w:szCs w:val="26"/>
+          <w:rtl/>
+        </w:rPr>
+      </w:pPr>
+      <w:r>
+        <w:rPr>
+          <w:rFonts w:ascii="Times" w:hAnsi="Times" w:cs="Times"/>
+          <w:color w:val="000000"/>
+          <w:sz w:val="26"/>
+          <w:szCs w:val="26"/>
+          <w:rtl/>
+        </w:rPr>
+        <w:t>يظهر في إشعارات المتطوع أن الطلب قيد الإرسال.</w:t>
+      </w:r>
+    </w:p>
+    <w:p>
+      <w:pPr>
+        <w:pStyle w:val="a7"/>
+        <w:numPr>
+          <w:ilvl w:val="0"/>
+          <w:numId w:val="33"/>
+        </w:numPr>
+        <w:bidi/>
+        <w:spacing w:before="0" w:beforeAutospacing="0" w:after="0" w:afterAutospacing="0"/>
+        <w:textAlignment w:val="baseline"/>
+        <w:rPr>
+          <w:rFonts w:ascii="Times" w:hAnsi="Times" w:cs="Times"/>
+          <w:color w:val="000000"/>
+          <w:sz w:val="26"/>
+          <w:szCs w:val="26"/>
+          <w:rtl/>
+        </w:rPr>
+      </w:pPr>
+      <w:r>
+        <w:rPr>
+          <w:rFonts w:ascii="Times" w:hAnsi="Times" w:cs="Times"/>
+          <w:color w:val="000000"/>
+          <w:sz w:val="26"/>
+          <w:szCs w:val="26"/>
+          <w:rtl/>
+        </w:rPr>
+        <w:lastRenderedPageBreak/>
+        <w:t>يمكن للمتطوع إلغاء الطلب إذا لم يعد مهتمًا قبل أن يتم قبوله.</w:t>
+      </w:r>
+    </w:p>
+    <w:p>
+      <w:pPr>
+        <w:pStyle w:val="a7"/>
+        <w:numPr>
+          <w:ilvl w:val="0"/>
+          <w:numId w:val="33"/>
+        </w:numPr>
+        <w:bidi/>
+        <w:spacing w:before="0" w:beforeAutospacing="0" w:after="0" w:afterAutospacing="0"/>
+        <w:textAlignment w:val="baseline"/>
+        <w:rPr>
+          <w:rFonts w:ascii="Times" w:hAnsi="Times" w:cs="Times"/>
+          <w:color w:val="000000"/>
+          <w:sz w:val="26"/>
+          <w:szCs w:val="26"/>
+          <w:rtl/>
+        </w:rPr>
+      </w:pPr>
+      <w:r>
+        <w:rPr>
+          <w:rFonts w:ascii="Times" w:hAnsi="Times" w:cs="Times"/>
+          <w:color w:val="000000"/>
+          <w:sz w:val="26"/>
+          <w:szCs w:val="26"/>
+          <w:rtl/>
+        </w:rPr>
+        <w:t>تقوم المنظمة بمراجعة الطلبات المقدمة، وتحدد ما إذا كانت ستقبل الطلب أو ترفضه.</w:t>
+      </w:r>
+    </w:p>
+    <w:p>
+      <w:pPr>
+        <w:pStyle w:val="a7"/>
+        <w:numPr>
+          <w:ilvl w:val="0"/>
+          <w:numId w:val="33"/>
+        </w:numPr>
+        <w:bidi/>
+        <w:spacing w:before="0" w:beforeAutospacing="0" w:after="0" w:afterAutospacing="0"/>
+        <w:textAlignment w:val="baseline"/>
+        <w:rPr>
+          <w:rFonts w:ascii="Times" w:hAnsi="Times" w:cs="Times"/>
+          <w:color w:val="000000"/>
+          <w:sz w:val="26"/>
+          <w:szCs w:val="26"/>
+          <w:rtl/>
+        </w:rPr>
+      </w:pPr>
+      <w:r>
+        <w:rPr>
+          <w:rFonts w:ascii="Times" w:hAnsi="Times" w:cs="Times"/>
+          <w:color w:val="000000"/>
+          <w:sz w:val="26"/>
+          <w:szCs w:val="26"/>
+          <w:rtl/>
+        </w:rPr>
+        <w:t>في حالة القبول أو الرفض، يتم تحديث حالة الطلب في النظام.</w:t>
+      </w:r>
+    </w:p>
+    <w:p>
+      <w:pPr>
+        <w:pStyle w:val="a7"/>
+        <w:numPr>
+          <w:ilvl w:val="0"/>
+          <w:numId w:val="33"/>
+        </w:numPr>
+        <w:bidi/>
+        <w:spacing w:before="0" w:beforeAutospacing="0" w:after="240" w:afterAutospacing="0"/>
+        <w:textAlignment w:val="baseline"/>
+        <w:rPr>
+          <w:rFonts w:ascii="Times" w:hAnsi="Times" w:cs="Times"/>
+          <w:color w:val="000000"/>
+          <w:sz w:val="26"/>
+          <w:szCs w:val="26"/>
+          <w:rtl/>
+        </w:rPr>
+      </w:pPr>
+      <w:r>
+        <w:rPr>
+          <w:rFonts w:ascii="Times" w:hAnsi="Times" w:cs="Times"/>
+          <w:color w:val="000000"/>
+          <w:sz w:val="26"/>
+          <w:szCs w:val="26"/>
+          <w:rtl/>
+        </w:rPr>
+        <w:t>حتى إذا تم قبول الطلب، يمكن للمتطوع إلغاءه إذا قرر عدم المشاركة.</w:t>
+      </w:r>
+    </w:p>
+    <w:p>
+      <w:pPr>
+        <w:pStyle w:val="3"/>
+        <w:spacing w:before="280" w:after="80"/>
+        <w:rPr>
+          <w:rFonts w:ascii="Times New Roman" w:hAnsi="Times New Roman"/>
+          <w:sz w:val="27"/>
+          <w:szCs w:val="27"/>
+          <w:rtl/>
+        </w:rPr>
+      </w:pPr>
+      <w:r>
+        <w:rPr>
+          <w:rFonts w:cs="Times"/>
+          <w:b w:val="0"/>
+          <w:bCs w:val="0"/>
+          <w:color w:val="000000"/>
+          <w:sz w:val="26"/>
+          <w:szCs w:val="26"/>
+          <w:rtl/>
+        </w:rPr>
+        <w:t>المخرجات (</w:t>
+      </w:r>
+      <w:r>
+        <w:rPr>
+          <w:rFonts w:cs="Times"/>
+          <w:b w:val="0"/>
+          <w:bCs w:val="0"/>
+          <w:color w:val="000000"/>
+          <w:sz w:val="26"/>
+          <w:szCs w:val="26"/>
+        </w:rPr>
+        <w:t>Outputs</w:t>
+      </w:r>
+      <w:r>
+        <w:rPr>
+          <w:rFonts w:cs="Times"/>
+          <w:b w:val="0"/>
+          <w:bCs w:val="0"/>
+          <w:color w:val="000000"/>
+          <w:sz w:val="26"/>
+          <w:szCs w:val="26"/>
+          <w:rtl/>
+        </w:rPr>
+        <w:t>)</w:t>
+      </w:r>
+    </w:p>
+    <w:p>
+      <w:pPr>
+        <w:pStyle w:val="a7"/>
+        <w:numPr>
+          <w:ilvl w:val="0"/>
+          <w:numId w:val="34"/>
+        </w:numPr>
+        <w:bidi/>
+        <w:spacing w:before="240" w:beforeAutospacing="0" w:after="0" w:afterAutospacing="0"/>
+        <w:textAlignment w:val="baseline"/>
+        <w:rPr>
+          <w:rFonts w:ascii="Times" w:hAnsi="Times" w:cs="Times"/>
+          <w:color w:val="000000"/>
+          <w:sz w:val="26"/>
+          <w:szCs w:val="26"/>
+          <w:rtl/>
+        </w:rPr>
+      </w:pPr>
+      <w:r>
+        <w:rPr>
+          <w:rFonts w:ascii="Times" w:hAnsi="Times" w:cs="Times"/>
+          <w:color w:val="000000"/>
+          <w:sz w:val="26"/>
+          <w:szCs w:val="26"/>
+          <w:rtl/>
+        </w:rPr>
+        <w:t>إشعار للمستخدم عند تقديم الطلب بنجاح يشير إلى أن الطلب قيد الإرسال.</w:t>
+      </w:r>
+    </w:p>
+    <w:p>
+      <w:pPr>
+        <w:pStyle w:val="a7"/>
+        <w:numPr>
+          <w:ilvl w:val="0"/>
+          <w:numId w:val="34"/>
+        </w:numPr>
+        <w:bidi/>
+        <w:spacing w:before="0" w:beforeAutospacing="0" w:after="0" w:afterAutospacing="0"/>
+        <w:textAlignment w:val="baseline"/>
+        <w:rPr>
+          <w:rFonts w:ascii="Times" w:hAnsi="Times" w:cs="Times"/>
+          <w:color w:val="000000"/>
+          <w:sz w:val="26"/>
+          <w:szCs w:val="26"/>
+          <w:rtl/>
+        </w:rPr>
+      </w:pPr>
+      <w:r>
+        <w:rPr>
+          <w:rFonts w:ascii="Times" w:hAnsi="Times" w:cs="Times"/>
+          <w:color w:val="000000"/>
+          <w:sz w:val="26"/>
+          <w:szCs w:val="26"/>
+          <w:rtl/>
+        </w:rPr>
+        <w:t>إشعار للمستخدم بنتيجة المراجعة (قبول أو رفض الطلب).</w:t>
+      </w:r>
+    </w:p>
+    <w:p>
+      <w:pPr>
+        <w:pStyle w:val="a7"/>
+        <w:numPr>
+          <w:ilvl w:val="0"/>
+          <w:numId w:val="34"/>
+        </w:numPr>
+        <w:bidi/>
+        <w:spacing w:before="0" w:beforeAutospacing="0" w:after="240" w:afterAutospacing="0"/>
+        <w:textAlignment w:val="baseline"/>
+        <w:rPr>
+          <w:rFonts w:ascii="Times" w:hAnsi="Times" w:cs="Times"/>
+          <w:color w:val="000000"/>
+          <w:sz w:val="26"/>
+          <w:szCs w:val="26"/>
+          <w:rtl/>
+        </w:rPr>
+      </w:pPr>
+      <w:r>
+        <w:rPr>
+          <w:rFonts w:ascii="Times" w:hAnsi="Times" w:cs="Times"/>
+          <w:color w:val="000000"/>
+          <w:sz w:val="26"/>
+          <w:szCs w:val="26"/>
+          <w:rtl/>
+        </w:rPr>
+        <w:t>إشعار للمستخدم عند إلغاء الطلب، سواء قبل قبوله أو بعده.</w:t>
+      </w:r>
+    </w:p>
+    <w:p>
+      <w:pPr>
+        <w:pStyle w:val="3"/>
+        <w:spacing w:before="280" w:after="80"/>
+        <w:rPr>
+          <w:rFonts w:ascii="Times New Roman" w:hAnsi="Times New Roman"/>
+          <w:sz w:val="27"/>
+          <w:szCs w:val="27"/>
+          <w:rtl/>
+        </w:rPr>
+      </w:pPr>
+      <w:r>
+        <w:rPr>
+          <w:rFonts w:cs="Times"/>
+          <w:b w:val="0"/>
+          <w:bCs w:val="0"/>
+          <w:color w:val="000000"/>
+          <w:sz w:val="26"/>
+          <w:szCs w:val="26"/>
+          <w:rtl/>
+        </w:rPr>
+        <w:t>معالجة الأخطاء (</w:t>
+      </w:r>
+      <w:r>
+        <w:rPr>
+          <w:rFonts w:cs="Times"/>
+          <w:b w:val="0"/>
+          <w:bCs w:val="0"/>
+          <w:color w:val="000000"/>
+          <w:sz w:val="26"/>
+          <w:szCs w:val="26"/>
+        </w:rPr>
+        <w:t>Error Handling</w:t>
+      </w:r>
+      <w:r>
+        <w:rPr>
+          <w:rFonts w:cs="Times"/>
+          <w:b w:val="0"/>
+          <w:bCs w:val="0"/>
+          <w:color w:val="000000"/>
+          <w:sz w:val="26"/>
+          <w:szCs w:val="26"/>
+          <w:rtl/>
+        </w:rPr>
+        <w:t>)</w:t>
+      </w:r>
+    </w:p>
+    <w:p>
+      <w:pPr>
+        <w:pStyle w:val="a7"/>
+        <w:numPr>
+          <w:ilvl w:val="0"/>
+          <w:numId w:val="35"/>
+        </w:numPr>
+        <w:bidi/>
+        <w:spacing w:before="240" w:beforeAutospacing="0" w:after="0" w:afterAutospacing="0"/>
+        <w:textAlignment w:val="baseline"/>
+        <w:rPr>
+          <w:rFonts w:ascii="Times" w:hAnsi="Times" w:cs="Times"/>
+          <w:color w:val="000000"/>
+          <w:sz w:val="26"/>
+          <w:szCs w:val="26"/>
+          <w:rtl/>
+        </w:rPr>
+      </w:pPr>
+      <w:r>
+        <w:rPr>
+          <w:rFonts w:ascii="Times" w:hAnsi="Times" w:cs="Times"/>
+          <w:color w:val="000000"/>
+          <w:sz w:val="26"/>
+          <w:szCs w:val="26"/>
+          <w:rtl/>
+        </w:rPr>
+        <w:t>إذا كانت تفاصيل الطلب غير مكتملة، يظهر النظام رسالة تنبيه تطلب من المستخدم إكمال البيانات.</w:t>
+      </w:r>
+    </w:p>
+    <w:p>
+      <w:pPr>
+        <w:pStyle w:val="a7"/>
+        <w:numPr>
+          <w:ilvl w:val="0"/>
+          <w:numId w:val="35"/>
+        </w:numPr>
+        <w:bidi/>
+        <w:spacing w:before="0" w:beforeAutospacing="0" w:after="0" w:afterAutospacing="0"/>
+        <w:textAlignment w:val="baseline"/>
+        <w:rPr>
+          <w:rFonts w:ascii="Times" w:hAnsi="Times" w:cs="Times"/>
+          <w:color w:val="000000"/>
+          <w:sz w:val="26"/>
+          <w:szCs w:val="26"/>
+          <w:rtl/>
+        </w:rPr>
+      </w:pPr>
+      <w:r>
+        <w:rPr>
+          <w:rFonts w:ascii="Times" w:hAnsi="Times" w:cs="Times"/>
+          <w:color w:val="000000"/>
+          <w:sz w:val="26"/>
+          <w:szCs w:val="26"/>
+          <w:rtl/>
+        </w:rPr>
+        <w:t>إذا لم تكن بيانات البريد الإلكتروني أو رقم الهاتف متوفرة في حساب المتطوع، يعرض النظام رسالة تطلب من المستخدم إدخالها قبل متابعة العملية.</w:t>
+      </w:r>
+    </w:p>
+    <w:p>
+      <w:pPr>
+        <w:pStyle w:val="a7"/>
+        <w:numPr>
+          <w:ilvl w:val="0"/>
+          <w:numId w:val="35"/>
+        </w:numPr>
+        <w:bidi/>
+        <w:spacing w:before="0" w:beforeAutospacing="0" w:after="0" w:afterAutospacing="0"/>
+        <w:textAlignment w:val="baseline"/>
+        <w:rPr>
+          <w:rFonts w:ascii="Times" w:hAnsi="Times" w:cs="Times"/>
+          <w:color w:val="000000"/>
+          <w:sz w:val="26"/>
+          <w:szCs w:val="26"/>
+          <w:rtl/>
+        </w:rPr>
+      </w:pPr>
+      <w:r>
+        <w:rPr>
+          <w:rFonts w:ascii="Times" w:hAnsi="Times" w:cs="Times"/>
+          <w:color w:val="000000"/>
+          <w:sz w:val="26"/>
+          <w:szCs w:val="26"/>
+          <w:rtl/>
+        </w:rPr>
+        <w:t>إذا تعذر الاتصال بقاعدة البيانات أثناء تقديم الطلب، يعرض النظام رسالة خطأ تفيد بوجود مشكلة تقنية.</w:t>
+      </w:r>
+    </w:p>
+    <w:p>
+      <w:pPr>
+        <w:pStyle w:val="a7"/>
+        <w:numPr>
+          <w:ilvl w:val="0"/>
+          <w:numId w:val="35"/>
+        </w:numPr>
+        <w:bidi/>
+        <w:spacing w:before="0" w:beforeAutospacing="0" w:after="240" w:afterAutospacing="0"/>
+        <w:textAlignment w:val="baseline"/>
+        <w:rPr>
+          <w:rFonts w:ascii="Times" w:hAnsi="Times" w:cs="Times"/>
+          <w:color w:val="000000"/>
+          <w:sz w:val="26"/>
+          <w:szCs w:val="26"/>
+          <w:rtl/>
+        </w:rPr>
+      </w:pPr>
+      <w:r>
+        <w:rPr>
+          <w:rFonts w:ascii="Times" w:hAnsi="Times" w:cs="Times"/>
+          <w:color w:val="000000"/>
+          <w:sz w:val="26"/>
+          <w:szCs w:val="26"/>
+          <w:rtl/>
+        </w:rPr>
+        <w:t>في حال محاولة المستخدم إلغاء طلب غير موجود أو مقبول مسبقًا، يتم تنبيه المستخدم بعدم إمكانية إتمام العملية.</w:t>
+      </w:r>
+    </w:p>
+    <w:p/>
+    <w:p>
+      <w:pPr>
+        <w:rPr>
+          <w:lang w:bidi="ar-LY"/>
+        </w:rPr>
+      </w:pPr>
+    </w:p>
+    <w:p>
+      <w:pPr>
+        <w:pStyle w:val="1"/>
+        <w:rPr>
+          <w:rtl/>
+        </w:rPr>
+      </w:pPr>
+      <w:bookmarkStart w:id="44" w:name="_Toc181815070"/>
+      <w:bookmarkStart w:id="45" w:name="_Toc439994690"/>
+      <w:r>
+        <w:rPr>
+          <w:rFonts w:hint="cs"/>
+          <w:rtl/>
+        </w:rPr>
+        <w:t>المتطلبات (الغير وظيفية)</w:t>
+      </w:r>
+      <w:r>
+        <w:rPr>
+          <w:rFonts w:hint="cs"/>
+          <w:rtl/>
+        </w:rPr>
+        <w:t xml:space="preserve"> </w:t>
+      </w:r>
+      <w:r>
+        <w:t>Nonfunctional Requirements</w:t>
+      </w:r>
+      <w:bookmarkEnd w:id="44"/>
+    </w:p>
+    <w:p>
+      <w:r>
+        <w:rPr>
+          <w:rFonts w:hint="cs"/>
+          <w:rtl/>
+        </w:rPr>
+        <w:t>في هذا الجزء يتم وصف المتطلبات الاخرى مثل متطلبات الاداء والامن وغيرها</w:t>
+      </w:r>
+    </w:p>
+    <w:p>
+      <w:pPr>
+        <w:pStyle w:val="2"/>
+        <w:rPr>
+          <w:rtl/>
+        </w:rPr>
+      </w:pPr>
+      <w:bookmarkStart w:id="46" w:name="_Toc181815071"/>
+      <w:bookmarkEnd w:id="45"/>
+      <w:r>
+        <w:rPr>
+          <w:rFonts w:hint="cs"/>
+          <w:rtl/>
+        </w:rPr>
+        <w:t>متطلبات الاداء</w:t>
+      </w:r>
+      <w:r>
+        <w:t xml:space="preserve"> </w:t>
+      </w:r>
+      <w:r>
+        <w:t>Performance Requirements</w:t>
+      </w:r>
+      <w:bookmarkEnd w:id="46"/>
+      <w:r>
+        <w:t xml:space="preserve">  </w:t>
+      </w:r>
+    </w:p>
+    <w:p>
+      <w:pPr>
+        <w:rPr>
+          <w:rtl/>
+        </w:rPr>
+      </w:pPr>
+      <w:r>
+        <w:rPr>
+          <w:rFonts w:hint="cs"/>
+          <w:rtl/>
+        </w:rPr>
+        <w:t xml:space="preserve">إذا كان هناك متطلبات خاصة </w:t>
+      </w:r>
+      <w:r>
+        <w:rPr>
+          <w:rFonts w:hint="cs"/>
+          <w:rtl/>
+        </w:rPr>
+        <w:t>بأداء</w:t>
+      </w:r>
+      <w:r>
+        <w:rPr>
+          <w:rFonts w:hint="cs"/>
+          <w:rtl/>
+        </w:rPr>
+        <w:t xml:space="preserve"> النظام تحت اي ظروف يجب تحديدها وحدد الاسباب لمساعدة المطور فهم الغرض من هذه المتطلبات والقيام التصميم الصحيح. مثلا: يجب ان يتم تنفيذ العملية في زمن وقدره 1 دقيقة على الاكثر لان </w:t>
+      </w:r>
+      <w:r>
+        <w:rPr>
+          <w:rFonts w:hint="cs"/>
+          <w:rtl/>
+        </w:rPr>
+        <w:t xml:space="preserve">....... </w:t>
+      </w:r>
+    </w:p>
+    <w:p>
+      <w:r>
+        <w:rPr>
+          <w:rFonts w:hint="cs"/>
+          <w:rtl/>
+        </w:rPr>
+        <w:t>قد يتم تحديد متطلبات الاداء لبعض الوظائف دون غيرها.</w:t>
+      </w:r>
+    </w:p>
+    <w:p>
+      <w:pPr>
+        <w:pStyle w:val="2"/>
+        <w:rPr>
+          <w:rtl/>
+        </w:rPr>
+      </w:pPr>
+      <w:bookmarkStart w:id="47" w:name="_Toc181815072"/>
+      <w:r>
+        <w:rPr>
+          <w:rFonts w:hint="cs"/>
+          <w:rtl/>
+        </w:rPr>
+        <w:lastRenderedPageBreak/>
+        <w:t>متطلبات السلامة</w:t>
+      </w:r>
+      <w:r>
+        <w:rPr>
+          <w:rFonts w:hint="cs"/>
+          <w:rtl/>
+        </w:rPr>
+        <w:t xml:space="preserve"> </w:t>
+      </w:r>
+      <w:bookmarkStart w:id="48" w:name="_Toc439994691"/>
+      <w:r>
+        <w:t>Safety Requirements</w:t>
+      </w:r>
+      <w:bookmarkEnd w:id="47"/>
+      <w:bookmarkEnd w:id="48"/>
+    </w:p>
+    <w:p>
+      <w:r>
+        <w:rPr>
+          <w:rFonts w:hint="cs"/>
+          <w:rtl/>
+        </w:rPr>
+        <w:t>قم بتحديد المتطلبات التي تتعلق باي خسارة او فساد او اذى والتي قد تحدث من جراء استخدام المنتج. قم بتحديد الافعال التي يجب ان يتم اجراؤها وكذلك الاجراءات التي يجب منع حدوثها. يمكنك الرجوع الى اي لوائح او نظم متبعة تتعلق بالسلامة والتي يمكن ان تؤثر في تصميم المنتج. كذلك يجب تحديد اي اجراءات سلام يجب اخذها في الاعتبار عند التصميم.</w:t>
+      </w:r>
+    </w:p>
+    <w:p>
+      <w:pPr>
+        <w:pStyle w:val="2"/>
+        <w:rPr>
+          <w:rtl/>
+        </w:rPr>
+      </w:pPr>
+      <w:bookmarkStart w:id="49" w:name="_Toc181815073"/>
+      <w:r>
+        <w:rPr>
+          <w:rFonts w:hint="cs"/>
+          <w:rtl/>
+        </w:rPr>
+        <w:t>متطلبات الامن</w:t>
+      </w:r>
+      <w:r>
+        <w:rPr>
+          <w:rFonts w:hint="cs"/>
+          <w:rtl/>
+        </w:rPr>
+        <w:t xml:space="preserve"> </w:t>
+      </w:r>
+      <w:bookmarkStart w:id="50" w:name="_Toc439994692"/>
+      <w:r>
+        <w:t>Security Requirements</w:t>
+      </w:r>
+      <w:bookmarkEnd w:id="49"/>
+      <w:bookmarkEnd w:id="50"/>
+    </w:p>
+    <w:p>
+      <w:r>
+        <w:rPr>
+          <w:rFonts w:hint="cs"/>
+          <w:rtl/>
+        </w:rPr>
+        <w:t xml:space="preserve">قم بتحديد المتطلبات التي تتعلق </w:t>
+      </w:r>
+      <w:r>
+        <w:rPr>
+          <w:rFonts w:hint="cs"/>
+          <w:rtl/>
+        </w:rPr>
+        <w:t>بالأمان</w:t>
+      </w:r>
+      <w:r>
+        <w:rPr>
+          <w:rFonts w:hint="cs"/>
+          <w:rtl/>
+        </w:rPr>
+        <w:t xml:space="preserve"> والخصوصية عند استخدام المنتج. قم بتحديد متطلبات إجراءات التأكد من هوية المستخدمين. قم بالرجوع الى اي لوائح خارجية او نظم متبعة داخل المؤسسة لها علاقة </w:t>
+      </w:r>
+      <w:r>
+        <w:rPr>
+          <w:rFonts w:hint="cs"/>
+          <w:rtl/>
+        </w:rPr>
+        <w:t>بالأمان</w:t>
+      </w:r>
+      <w:r>
+        <w:rPr>
+          <w:rFonts w:hint="cs"/>
+          <w:rtl/>
+        </w:rPr>
+        <w:t xml:space="preserve"> والتي يمكن ان تؤثر في تصميم المنتج والتي يجب اخذها في الاعتبار عند التصميم.</w:t>
+      </w:r>
+    </w:p>
+    <w:p>
+      <w:pPr>
+        <w:pStyle w:val="2"/>
+        <w:rPr>
+          <w:rtl/>
+        </w:rPr>
+      </w:pPr>
+      <w:bookmarkStart w:id="51" w:name="_Toc181815074"/>
+      <w:r>
+        <w:rPr>
+          <w:rFonts w:hint="cs"/>
+          <w:rtl/>
+        </w:rPr>
+        <w:t>متطلبات الجودة</w:t>
+      </w:r>
+      <w:r>
+        <w:rPr>
+          <w:rFonts w:hint="cs"/>
+          <w:rtl/>
+        </w:rPr>
+        <w:t xml:space="preserve"> </w:t>
+      </w:r>
+      <w:bookmarkStart w:id="52" w:name="_Toc439994693"/>
+      <w:r>
+        <w:t>Software Quality Attributes</w:t>
+      </w:r>
+      <w:bookmarkEnd w:id="51"/>
+      <w:bookmarkEnd w:id="52"/>
+    </w:p>
+    <w:p>
+      <w:pPr>
+        <w:rPr>
+          <w:rtl/>
+          <w:lang w:bidi="ar-LY"/>
+        </w:rPr>
+      </w:pPr>
+      <w:r>
+        <w:rPr>
+          <w:rFonts w:ascii="Times New Roman" w:hAnsi="Times New Roman" w:hint="cs"/>
+          <w:rtl/>
+          <w:lang w:bidi="ar-LY"/>
+        </w:rPr>
+        <w:t>ق</w:t>
+      </w:r>
+      <w:r>
+        <w:rPr>
+          <w:rFonts w:hint="cs"/>
+          <w:rtl/>
+          <w:lang w:bidi="ar-LY"/>
+        </w:rPr>
+        <w:t>م بتحديد اي خصائص</w:t>
+      </w:r>
+      <w:r>
+        <w:rPr>
+          <w:rFonts w:hint="cs"/>
+          <w:rtl/>
+          <w:lang w:bidi="ar-LY"/>
+        </w:rPr>
+        <w:t xml:space="preserve"> الجودة للمنتج والتي تكون مهمة لكل من الزبون والمطور. بعض هذه الخصائص التي يجب اخذها في الاعتبار هي التكيف ومدى توفر النظام والصحة والمرونة وقابلية الصيانة وامكانية عمل النظام على اكثر من نظام تشغيل وإمكانية إعادة استخدامه او بعض مكوناته في انظمة اخرى وسهولة التعامل معه.</w:t>
+      </w:r>
+    </w:p>
+    <w:p>
+      <w:pPr>
+        <w:rPr>
+          <w:lang w:bidi="ar-LY"/>
+        </w:rPr>
+      </w:pPr>
+      <w:r>
+        <w:rPr>
+          <w:rFonts w:hint="cs"/>
+          <w:rtl/>
+          <w:lang w:bidi="ar-LY"/>
+        </w:rPr>
+        <w:t>يجب كتابة هذه المتطلبات بحيث تكون محددة وقابلة للتقييم.</w:t>
+      </w:r>
+    </w:p>
+    <w:p>
+      <w:pPr>
+        <w:pStyle w:val="2"/>
+        <w:rPr>
+          <w:rtl/>
+        </w:rPr>
+      </w:pPr>
+      <w:bookmarkStart w:id="53" w:name="_Toc181815075"/>
+      <w:r>
+        <w:rPr>
+          <w:rFonts w:hint="cs"/>
+          <w:rtl/>
+        </w:rPr>
+        <w:t>قوانين العمل</w:t>
+      </w:r>
+      <w:r>
+        <w:rPr>
+          <w:rFonts w:hint="cs"/>
+          <w:rtl/>
+        </w:rPr>
+        <w:t xml:space="preserve"> </w:t>
+      </w:r>
+      <w:bookmarkStart w:id="54" w:name="_Toc439994694"/>
+      <w:r>
+        <w:t>Business Rules</w:t>
+      </w:r>
+      <w:bookmarkEnd w:id="53"/>
+      <w:bookmarkEnd w:id="54"/>
+    </w:p>
+    <w:p>
+      <w:r>
+        <w:rPr>
+          <w:rFonts w:hint="cs"/>
+          <w:rtl/>
+        </w:rPr>
+        <w:t>قم بتحديد كافة اسس تشغيل النظام مثل تحديد صلاحيات المستخدمين بحيث يؤدي كلا منهم الوظائف الخاصة به.</w:t>
+      </w:r>
+    </w:p>
+    <w:p>
+      <w:pPr>
+        <w:pStyle w:val="1"/>
+        <w:rPr>
+          <w:rtl/>
+        </w:rPr>
+      </w:pPr>
+      <w:bookmarkStart w:id="55" w:name="_Toc181815076"/>
+      <w:r>
+        <w:rPr>
+          <w:rFonts w:hint="cs"/>
+          <w:rtl/>
+        </w:rPr>
+        <w:t xml:space="preserve">متطلبات </w:t>
+      </w:r>
+      <w:r>
+        <w:rPr>
+          <w:rFonts w:hint="cs"/>
+          <w:rtl/>
+        </w:rPr>
+        <w:t xml:space="preserve">أخرى </w:t>
+      </w:r>
+      <w:bookmarkStart w:id="56" w:name="_Toc439994695"/>
+      <w:r>
+        <w:t>Other Requirements</w:t>
+      </w:r>
+      <w:bookmarkEnd w:id="55"/>
+      <w:bookmarkEnd w:id="56"/>
+    </w:p>
+    <w:p>
+      <w:pPr>
+        <w:pStyle w:val="a7"/>
+        <w:bidi/>
+        <w:spacing w:before="0" w:beforeAutospacing="0" w:after="0" w:afterAutospacing="0"/>
+        <w:jc w:val="both"/>
+      </w:pPr>
+      <w:r>
+        <w:rPr>
+          <w:rFonts w:ascii="Times" w:hAnsi="Times" w:cs="Times"/>
           <w:b/>
           <w:bCs/>
           <w:color w:val="000000"/>
           <w:rtl/>
         </w:rPr>
-        <w:t>القوانين:</w:t>
+        <w:t>قاعدة البيانات:</w:t>
       </w:r>
       <w:r>
         <w:rPr>
@@ -8844,19 +9448,48 @@
           <w:color w:val="000000"/>
           <w:rtl/>
         </w:rPr>
-        <w:t xml:space="preserve"> يجب أن يتوافق الموقع مع لوائح الخصوصية مثل </w:t>
+        <w:t xml:space="preserve"> يجب أن تدعم قاعدة البيانات تخزين البيانات النصية والصور بطريقة فعالة، مع إمكانية التوسع المستقبلي.</w:t>
+      </w:r>
+    </w:p>
+    <w:p>
+      <w:pPr>
+        <w:pStyle w:val="a7"/>
+        <w:bidi/>
+        <w:spacing w:before="0" w:beforeAutospacing="0" w:after="0" w:afterAutospacing="0"/>
+        <w:jc w:val="both"/>
+        <w:rPr>
+          <w:rtl/>
+        </w:rPr>
+      </w:pPr>
+      <w:r>
+        <w:rPr>
+          <w:rFonts w:ascii="Times" w:hAnsi="Times" w:cs="Times"/>
+          <w:b/>
+          <w:bCs/>
+          <w:color w:val="000000"/>
+          <w:rtl/>
+        </w:rPr>
+        <w:t>القوانين:</w:t>
       </w:r>
       <w:r>
         <w:rPr>
           <w:rFonts w:ascii="Times" w:hAnsi="Times" w:cs="Times"/>
           <w:color w:val="000000"/>
-        </w:rPr>
-        <w:t>GDPR</w:t>
+          <w:rtl/>
+        </w:rPr>
+        <w:t xml:space="preserve"> يجب أن يتوافق الموقع مع لوائح الخصوصية مثل </w:t>
       </w:r>
       <w:r>
         <w:rPr>
           <w:rFonts w:ascii="Times" w:hAnsi="Times" w:cs="Times"/>
           <w:color w:val="000000"/>
+        </w:rPr>
+        <w:t>GDPR</w:t>
+      </w:r>
+      <w:r>
+        <w:rPr>
+          <w:rFonts w:ascii="Times" w:hAnsi="Times" w:cs="Times"/>
+          <w:color w:val="000000"/>
           <w:rtl/>
         </w:rPr>
         <w:t xml:space="preserve"> إذا كان هناك أي بيانات حساسة يتم جمعها من المستخدمين.</w:t>
@@ -8871,7 +9504,7 @@
       </w:pPr>
     </w:p>
     <w:sectPr>
-      <w:headerReference w:type="default" r:id="rId10"/>
+      <w:headerReference w:type="default" r:id="rId11"/>
       <w:pgSz w:w="12240" w:h="15840" w:code="1"/>
       <w:pgMar w:top="1440" w:right="1296" w:bottom="1440" w:left="1296" w:header="720" w:footer="720" w:gutter="0"/>
       <w:pgNumType w:start="1"/>
@@ -8883,7 +9516,7 @@
 </file>
 
 <file path=word/endnotes.xml><?xml version="1.0" encoding="utf-8"?>
-<w:endnotes xmlns:wpc="http://schemas.microsoft.com/office/word/2010/wordprocessingCanvas" xmlns:cx="http://schemas.microsoft.com/office/drawing/2014/chartex" xmlns:cx1="http://schemas.microsoft.com/office/drawing/2015/9/8/chartex" xmlns:cx2="http://schemas.microsoft.com/office/drawing/2015/10/21/chartex" xmlns:cx3="http://schemas.microsoft.com/office/drawing/2016/5/9/chartex" xmlns:cx4="http://schemas.microsoft.com/office/drawing/2016/5/10/chartex" xmlns:cx5="http://schemas.microsoft.com/office/drawing/2016/5/11/chartex" xmlns:cx6="http://schemas.microsoft.com/office/drawing/2016/5/12/chartex" xmlns:cx7="http://schemas.microsoft.com/office/drawing/2016/5/13/chartex" xmlns:cx8="http://schemas.microsoft.com/office/drawing/2016/5/14/chartex" xmlns:mc="http://schemas.openxmlformats.org/markup-compatibility/2006" xmlns:aink="http://schemas.microsoft.com/office/drawing/2016/ink" xmlns:am3d="http://schemas.microsoft.com/office/drawing/2017/model3d" xmlns:o="urn:schemas-microsoft-com:office:office" xmlns:r="http://schemas.openxmlformats.org/officeDocument/2006/relationships" xmlns:m="http://schemas.openxmlformats.org/officeDocument/2006/math" xmlns:v="urn:schemas-microsoft-com:vml" xmlns:wp14="http://schemas.microsoft.com/office/word/2010/wordprocessingDrawing" xmlns:wp="http://schemas.openxmlformats.org/drawingml/2006/wordprocessingDrawing" xmlns:w10="urn:schemas-microsoft-com:office:word" xmlns:w="http://schemas.openxmlformats.org/wordprocessingml/2006/main" xmlns:w14="http://schemas.microsoft.com/office/word/2010/wordml" xmlns:w15="http://schemas.microsoft.com/office/word/2012/wordml" xmlns:w16cex="http://schemas.microsoft.com/office/word/2018/wordml/cex" xmlns:w16cid="http://schemas.microsoft.com/office/word/2016/wordml/cid" xmlns:w16="http://schemas.microsoft.com/office/word/2018/wordml" xmlns:w16sdtdh="http://schemas.microsoft.com/office/word/2020/wordml/sdtdatahash" xmlns:w16se="http://schemas.microsoft.com/office/word/2015/wordml/symex" xmlns:wpg="http://schemas.microsoft.com/office/word/2010/wordprocessingGroup" xmlns:wpi="http://schemas.microsoft.com/office/word/2010/wordprocessingInk" xmlns:wne="http://schemas.microsoft.com/office/word/2006/wordml" xmlns:wps="http://schemas.microsoft.com/office/word/2010/wordprocessingShape" mc:Ignorable="w14 w15 w16se w16cid w16 w16cex w16sdtdh wp14">
+<w:endnotes xmlns:wpc="http://schemas.microsoft.com/office/word/2010/wordprocessingCanvas" xmlns:mc="http://schemas.openxmlformats.org/markup-compatibility/2006" xmlns:o="urn:schemas-microsoft-com:office:office" xmlns:r="http://schemas.openxmlformats.org/officeDocument/2006/relationships" xmlns:m="http://schemas.openxmlformats.org/officeDocument/2006/math" xmlns:v="urn:schemas-microsoft-com:vml" xmlns:wp14="http://schemas.microsoft.com/office/word/2010/wordprocessingDrawing" xmlns:wp="http://schemas.openxmlformats.org/drawingml/2006/wordprocessingDrawing" xmlns:w10="urn:schemas-microsoft-com:office:word" xmlns:w="http://schemas.openxmlformats.org/wordprocessingml/2006/main" xmlns:w14="http://schemas.microsoft.com/office/word/2010/wordml" xmlns:wpg="http://schemas.microsoft.com/office/word/2010/wordprocessingGroup" xmlns:wpi="http://schemas.microsoft.com/office/word/2010/wordprocessingInk" xmlns:wne="http://schemas.microsoft.com/office/word/2006/wordml" xmlns:wps="http://schemas.microsoft.com/office/word/2010/wordprocessingShape" mc:Ignorable="w14 wp14">
   <w:endnote w:type="separator" w:id="-1">
     <w:p>
       <w:r>
@@ -8902,7 +9535,7 @@
 </file>
 
 <file path=word/footer1.xml><?xml version="1.0" encoding="utf-8"?>
-<w:ftr xmlns:wpc="http://schemas.microsoft.com/office/word/2010/wordprocessingCanvas" xmlns:cx="http://schemas.microsoft.com/office/drawing/2014/chartex" xmlns:cx1="http://schemas.microsoft.com/office/drawing/2015/9/8/chartex" xmlns:cx2="http://schemas.microsoft.com/office/drawing/2015/10/21/chartex" xmlns:cx3="http://schemas.microsoft.com/office/drawing/2016/5/9/chartex" xmlns:cx4="http://schemas.microsoft.com/office/drawing/2016/5/10/chartex" xmlns:cx5="http://schemas.microsoft.com/office/drawing/2016/5/11/chartex" xmlns:cx6="http://schemas.microsoft.com/office/drawing/2016/5/12/chartex" xmlns:cx7="http://schemas.microsoft.com/office/drawing/2016/5/13/chartex" xmlns:cx8="http://schemas.microsoft.com/office/drawing/2016/5/14/chartex" xmlns:mc="http://schemas.openxmlformats.org/markup-compatibility/2006" xmlns:aink="http://schemas.microsoft.com/office/drawing/2016/ink" xmlns:am3d="http://schemas.microsoft.com/office/drawing/2017/model3d" xmlns:o="urn:schemas-microsoft-com:office:office" xmlns:r="http://schemas.openxmlformats.org/officeDocument/2006/relationships" xmlns:m="http://schemas.openxmlformats.org/officeDocument/2006/math" xmlns:v="urn:schemas-microsoft-com:vml" xmlns:wp14="http://schemas.microsoft.com/office/word/2010/wordprocessingDrawing" xmlns:wp="http://schemas.openxmlformats.org/drawingml/2006/wordprocessingDrawing" xmlns:w10="urn:schemas-microsoft-com:office:word" xmlns:w="http://schemas.openxmlformats.org/wordprocessingml/2006/main" xmlns:w14="http://schemas.microsoft.com/office/word/2010/wordml" xmlns:w15="http://schemas.microsoft.com/office/word/2012/wordml" xmlns:w16cex="http://schemas.microsoft.com/office/word/2018/wordml/cex" xmlns:w16cid="http://schemas.microsoft.com/office/word/2016/wordml/cid" xmlns:w16="http://schemas.microsoft.com/office/word/2018/wordml" xmlns:w16sdtdh="http://schemas.microsoft.com/office/word/2020/wordml/sdtdatahash" xmlns:w16se="http://schemas.microsoft.com/office/word/2015/wordml/symex" xmlns:wpg="http://schemas.microsoft.com/office/word/2010/wordprocessingGroup" xmlns:wpi="http://schemas.microsoft.com/office/word/2010/wordprocessingInk" xmlns:wne="http://schemas.microsoft.com/office/word/2006/wordml" xmlns:wps="http://schemas.microsoft.com/office/word/2010/wordprocessingShape" mc:Ignorable="w14 w15 w16se w16cid w16 w16cex w16sdtdh wp14">
+<w:ftr xmlns:wpc="http://schemas.microsoft.com/office/word/2010/wordprocessingCanvas" xmlns:mc="http://schemas.openxmlformats.org/markup-compatibility/2006" xmlns:o="urn:schemas-microsoft-com:office:office" xmlns:r="http://schemas.openxmlformats.org/officeDocument/2006/relationships" xmlns:m="http://schemas.openxmlformats.org/officeDocument/2006/math" xmlns:v="urn:schemas-microsoft-com:vml" xmlns:wp14="http://schemas.microsoft.com/office/word/2010/wordprocessingDrawing" xmlns:wp="http://schemas.openxmlformats.org/drawingml/2006/wordprocessingDrawing" xmlns:w10="urn:schemas-microsoft-com:office:word" xmlns:w="http://schemas.openxmlformats.org/wordprocessingml/2006/main" xmlns:w14="http://schemas.microsoft.com/office/word/2010/wordml" xmlns:wpg="http://schemas.microsoft.com/office/word/2010/wordprocessingGroup" xmlns:wpi="http://schemas.microsoft.com/office/word/2010/wordprocessingInk" xmlns:wne="http://schemas.microsoft.com/office/word/2006/wordml" xmlns:wps="http://schemas.microsoft.com/office/word/2010/wordprocessingShape" mc:Ignorable="w14 wp14">
   <w:p>
     <w:pPr>
       <w:pStyle w:val="a3"/>
@@ -8915,7 +9548,7 @@
 </file>
 
 <file path=word/footer2.xml><?xml version="1.0" encoding="utf-8"?>
-<w:ftr xmlns:wpc="http://schemas.microsoft.com/office/word/2010/wordprocessingCanvas" xmlns:cx="http://schemas.microsoft.com/office/drawing/2014/chartex" xmlns:cx1="http://schemas.microsoft.com/office/drawing/2015/9/8/chartex" xmlns:cx2="http://schemas.microsoft.com/office/drawing/2015/10/21/chartex" xmlns:cx3="http://schemas.microsoft.com/office/drawing/2016/5/9/chartex" xmlns:cx4="http://schemas.microsoft.com/office/drawing/2016/5/10/chartex" xmlns:cx5="http://schemas.microsoft.com/office/drawing/2016/5/11/chartex" xmlns:cx6="http://schemas.microsoft.com/office/drawing/2016/5/12/chartex" xmlns:cx7="http://schemas.microsoft.com/office/drawing/2016/5/13/chartex" xmlns:cx8="http://schemas.microsoft.com/office/drawing/2016/5/14/chartex" xmlns:mc="http://schemas.openxmlformats.org/markup-compatibility/2006" xmlns:aink="http://schemas.microsoft.com/office/drawing/2016/ink" xmlns:am3d="http://schemas.microsoft.com/office/drawing/2017/model3d" xmlns:o="urn:schemas-microsoft-com:office:office" xmlns:r="http://schemas.openxmlformats.org/officeDocument/2006/relationships" xmlns:m="http://schemas.openxmlformats.org/officeDocument/2006/math" xmlns:v="urn:schemas-microsoft-com:vml" xmlns:wp14="http://schemas.microsoft.com/office/word/2010/wordprocessingDrawing" xmlns:wp="http://schemas.openxmlformats.org/drawingml/2006/wordprocessingDrawing" xmlns:w10="urn:schemas-microsoft-com:office:word" xmlns:w="http://schemas.openxmlformats.org/wordprocessingml/2006/main" xmlns:w14="http://schemas.microsoft.com/office/word/2010/wordml" xmlns:w15="http://schemas.microsoft.com/office/word/2012/wordml" xmlns:w16cex="http://schemas.microsoft.com/office/word/2018/wordml/cex" xmlns:w16cid="http://schemas.microsoft.com/office/word/2016/wordml/cid" xmlns:w16="http://schemas.microsoft.com/office/word/2018/wordml" xmlns:w16sdtdh="http://schemas.microsoft.com/office/word/2020/wordml/sdtdatahash" xmlns:w16se="http://schemas.microsoft.com/office/word/2015/wordml/symex" xmlns:wpg="http://schemas.microsoft.com/office/word/2010/wordprocessingGroup" xmlns:wpi="http://schemas.microsoft.com/office/word/2010/wordprocessingInk" xmlns:wne="http://schemas.microsoft.com/office/word/2006/wordml" xmlns:wps="http://schemas.microsoft.com/office/word/2010/wordprocessingShape" mc:Ignorable="w14 w15 w16se w16cid w16 w16cex w16sdtdh wp14">
+<w:ftr xmlns:wpc="http://schemas.microsoft.com/office/word/2010/wordprocessingCanvas" xmlns:mc="http://schemas.openxmlformats.org/markup-compatibility/2006" xmlns:o="urn:schemas-microsoft-com:office:office" xmlns:r="http://schemas.openxmlformats.org/officeDocument/2006/relationships" xmlns:m="http://schemas.openxmlformats.org/officeDocument/2006/math" xmlns:v="urn:schemas-microsoft-com:vml" xmlns:wp14="http://schemas.microsoft.com/office/word/2010/wordprocessingDrawing" xmlns:wp="http://schemas.openxmlformats.org/drawingml/2006/wordprocessingDrawing" xmlns:w10="urn:schemas-microsoft-com:office:word" xmlns:w="http://schemas.openxmlformats.org/wordprocessingml/2006/main" xmlns:w14="http://schemas.microsoft.com/office/word/2010/wordml" xmlns:wpg="http://schemas.microsoft.com/office/word/2010/wordprocessingGroup" xmlns:wpi="http://schemas.microsoft.com/office/word/2010/wordprocessingInk" xmlns:wne="http://schemas.microsoft.com/office/word/2006/wordml" xmlns:wps="http://schemas.microsoft.com/office/word/2010/wordprocessingShape" mc:Ignorable="w14 wp14">
   <w:p>
     <w:pPr>
       <w:pStyle w:val="a3"/>
@@ -8925,7 +9558,7 @@
 </file>
 
 <file path=word/footnotes.xml><?xml version="1.0" encoding="utf-8"?>
-<w:footnotes xmlns:wpc="http://schemas.microsoft.com/office/word/2010/wordprocessingCanvas" xmlns:cx="http://schemas.microsoft.com/office/drawing/2014/chartex" xmlns:cx1="http://schemas.microsoft.com/office/drawing/2015/9/8/chartex" xmlns:cx2="http://schemas.microsoft.com/office/drawing/2015/10/21/chartex" xmlns:cx3="http://schemas.microsoft.com/office/drawing/2016/5/9/chartex" xmlns:cx4="http://schemas.microsoft.com/office/drawing/2016/5/10/chartex" xmlns:cx5="http://schemas.microsoft.com/office/drawing/2016/5/11/chartex" xmlns:cx6="http://schemas.microsoft.com/office/drawing/2016/5/12/chartex" xmlns:cx7="http://schemas.microsoft.com/office/drawing/2016/5/13/chartex" xmlns:cx8="http://schemas.microsoft.com/office/drawing/2016/5/14/chartex" xmlns:mc="http://schemas.openxmlformats.org/markup-compatibility/2006" xmlns:aink="http://schemas.microsoft.com/office/drawing/2016/ink" xmlns:am3d="http://schemas.microsoft.com/office/drawing/2017/model3d" xmlns:o="urn:schemas-microsoft-com:office:office" xmlns:r="http://schemas.openxmlformats.org/officeDocument/2006/relationships" xmlns:m="http://schemas.openxmlformats.org/officeDocument/2006/math" xmlns:v="urn:schemas-microsoft-com:vml" xmlns:wp14="http://schemas.microsoft.com/office/word/2010/wordprocessingDrawing" xmlns:wp="http://schemas.openxmlformats.org/drawingml/2006/wordprocessingDrawing" xmlns:w10="urn:schemas-microsoft-com:office:word" xmlns:w="http://schemas.openxmlformats.org/wordprocessingml/2006/main" xmlns:w14="http://schemas.microsoft.com/office/word/2010/wordml" xmlns:w15="http://schemas.microsoft.com/office/word/2012/wordml" xmlns:w16cex="http://schemas.microsoft.com/office/word/2018/wordml/cex" xmlns:w16cid="http://schemas.microsoft.com/office/word/2016/wordml/cid" xmlns:w16="http://schemas.microsoft.com/office/word/2018/wordml" xmlns:w16sdtdh="http://schemas.microsoft.com/office/word/2020/wordml/sdtdatahash" xmlns:w16se="http://schemas.microsoft.com/office/word/2015/wordml/symex" xmlns:wpg="http://schemas.microsoft.com/office/word/2010/wordprocessingGroup" xmlns:wpi="http://schemas.microsoft.com/office/word/2010/wordprocessingInk" xmlns:wne="http://schemas.microsoft.com/office/word/2006/wordml" xmlns:wps="http://schemas.microsoft.com/office/word/2010/wordprocessingShape" mc:Ignorable="w14 w15 w16se w16cid w16 w16cex w16sdtdh wp14">
+<w:footnotes xmlns:wpc="http://schemas.microsoft.com/office/word/2010/wordprocessingCanvas" xmlns:mc="http://schemas.openxmlformats.org/markup-compatibility/2006" xmlns:o="urn:schemas-microsoft-com:office:office" xmlns:r="http://schemas.openxmlformats.org/officeDocument/2006/relationships" xmlns:m="http://schemas.openxmlformats.org/officeDocument/2006/math" xmlns:v="urn:schemas-microsoft-com:vml" xmlns:wp14="http://schemas.microsoft.com/office/word/2010/wordprocessingDrawing" xmlns:wp="http://schemas.openxmlformats.org/drawingml/2006/wordprocessingDrawing" xmlns:w10="urn:schemas-microsoft-com:office:word" xmlns:w="http://schemas.openxmlformats.org/wordprocessingml/2006/main" xmlns:w14="http://schemas.microsoft.com/office/word/2010/wordml" xmlns:wpg="http://schemas.microsoft.com/office/word/2010/wordprocessingGroup" xmlns:wpi="http://schemas.microsoft.com/office/word/2010/wordprocessingInk" xmlns:wne="http://schemas.microsoft.com/office/word/2006/wordml" xmlns:wps="http://schemas.microsoft.com/office/word/2010/wordprocessingShape" mc:Ignorable="w14 wp14">
   <w:footnote w:type="separator" w:id="-1">
     <w:p>
       <w:r>
@@ -8944,7 +9577,7 @@
 </file>
 
 <file path=word/header1.xml><?xml version="1.0" encoding="utf-8"?>
-<w:hdr xmlns:wpc="http://schemas.microsoft.com/office/word/2010/wordprocessingCanvas" xmlns:cx="http://schemas.microsoft.com/office/drawing/2014/chartex" xmlns:cx1="http://schemas.microsoft.com/office/drawing/2015/9/8/chartex" xmlns:cx2="http://schemas.microsoft.com/office/drawing/2015/10/21/chartex" xmlns:cx3="http://schemas.microsoft.com/office/drawing/2016/5/9/chartex" xmlns:cx4="http://schemas.microsoft.com/office/drawing/2016/5/10/chartex" xmlns:cx5="http://schemas.microsoft.com/office/drawing/2016/5/11/chartex" xmlns:cx6="http://schemas.microsoft.com/office/drawing/2016/5/12/chartex" xmlns:cx7="http://schemas.microsoft.com/office/drawing/2016/5/13/chartex" xmlns:cx8="http://schemas.microsoft.com/office/drawing/2016/5/14/chartex" xmlns:mc="http://schemas.openxmlformats.org/markup-compatibility/2006" xmlns:aink="http://schemas.microsoft.com/office/drawing/2016/ink" xmlns:am3d="http://schemas.microsoft.com/office/drawing/2017/model3d" xmlns:o="urn:schemas-microsoft-com:office:office" xmlns:r="http://schemas.openxmlformats.org/officeDocument/2006/relationships" xmlns:m="http://schemas.openxmlformats.org/officeDocument/2006/math" xmlns:v="urn:schemas-microsoft-com:vml" xmlns:wp14="http://schemas.microsoft.com/office/word/2010/wordprocessingDrawing" xmlns:wp="http://schemas.openxmlformats.org/drawingml/2006/wordprocessingDrawing" xmlns:w10="urn:schemas-microsoft-com:office:word" xmlns:w="http://schemas.openxmlformats.org/wordprocessingml/2006/main" xmlns:w14="http://schemas.microsoft.com/office/word/2010/wordml" xmlns:w15="http://schemas.microsoft.com/office/word/2012/wordml" xmlns:w16cex="http://schemas.microsoft.com/office/word/2018/wordml/cex" xmlns:w16cid="http://schemas.microsoft.com/office/word/2016/wordml/cid" xmlns:w16="http://schemas.microsoft.com/office/word/2018/wordml" xmlns:w16sdtdh="http://schemas.microsoft.com/office/word/2020/wordml/sdtdatahash" xmlns:w16se="http://schemas.microsoft.com/office/word/2015/wordml/symex" xmlns:wpg="http://schemas.microsoft.com/office/word/2010/wordprocessingGroup" xmlns:wpi="http://schemas.microsoft.com/office/word/2010/wordprocessingInk" xmlns:wne="http://schemas.microsoft.com/office/word/2006/wordml" xmlns:wps="http://schemas.microsoft.com/office/word/2010/wordprocessingShape" mc:Ignorable="w14 w15 w16se w16cid w16 w16cex w16sdtdh wp14">
+<w:hdr xmlns:wpc="http://schemas.microsoft.com/office/word/2010/wordprocessingCanvas" xmlns:mc="http://schemas.openxmlformats.org/markup-compatibility/2006" xmlns:o="urn:schemas-microsoft-com:office:office" xmlns:r="http://schemas.openxmlformats.org/officeDocument/2006/relationships" xmlns:m="http://schemas.openxmlformats.org/officeDocument/2006/math" xmlns:v="urn:schemas-microsoft-com:vml" xmlns:wp14="http://schemas.microsoft.com/office/word/2010/wordprocessingDrawing" xmlns:wp="http://schemas.openxmlformats.org/drawingml/2006/wordprocessingDrawing" xmlns:w10="urn:schemas-microsoft-com:office:word" xmlns:w="http://schemas.openxmlformats.org/wordprocessingml/2006/main" xmlns:w14="http://schemas.microsoft.com/office/word/2010/wordml" xmlns:wpg="http://schemas.microsoft.com/office/word/2010/wordprocessingGroup" xmlns:wpi="http://schemas.microsoft.com/office/word/2010/wordprocessingInk" xmlns:wne="http://schemas.microsoft.com/office/word/2006/wordml" xmlns:wps="http://schemas.microsoft.com/office/word/2010/wordprocessingShape" mc:Ignorable="w14 wp14">
   <w:p>
     <w:pPr>
       <w:pStyle w:val="a4"/>
@@ -8991,7 +9624,7 @@
 </file>
 
 <file path=word/header2.xml><?xml version="1.0" encoding="utf-8"?>
-<w:hdr xmlns:wpc="http://schemas.microsoft.com/office/word/2010/wordprocessingCanvas" xmlns:cx="http://schemas.microsoft.com/office/drawing/2014/chartex" xmlns:cx1="http://schemas.microsoft.com/office/drawing/2015/9/8/chartex" xmlns:cx2="http://schemas.microsoft.com/office/drawing/2015/10/21/chartex" xmlns:cx3="http://schemas.microsoft.com/office/drawing/2016/5/9/chartex" xmlns:cx4="http://schemas.microsoft.com/office/drawing/2016/5/10/chartex" xmlns:cx5="http://schemas.microsoft.com/office/drawing/2016/5/11/chartex" xmlns:cx6="http://schemas.microsoft.com/office/drawing/2016/5/12/chartex" xmlns:cx7="http://schemas.microsoft.com/office/drawing/2016/5/13/chartex" xmlns:cx8="http://schemas.microsoft.com/office/drawing/2016/5/14/chartex" xmlns:mc="http://schemas.openxmlformats.org/markup-compatibility/2006" xmlns:aink="http://schemas.microsoft.com/office/drawing/2016/ink" xmlns:am3d="http://schemas.microsoft.com/office/drawing/2017/model3d" xmlns:o="urn:schemas-microsoft-com:office:office" xmlns:r="http://schemas.openxmlformats.org/officeDocument/2006/relationships" xmlns:m="http://schemas.openxmlformats.org/officeDocument/2006/math" xmlns:v="urn:schemas-microsoft-com:vml" xmlns:wp14="http://schemas.microsoft.com/office/word/2010/wordprocessingDrawing" xmlns:wp="http://schemas.openxmlformats.org/drawingml/2006/wordprocessingDrawing" xmlns:w10="urn:schemas-microsoft-com:office:word" xmlns:w="http://schemas.openxmlformats.org/wordprocessingml/2006/main" xmlns:w14="http://schemas.microsoft.com/office/word/2010/wordml" xmlns:w15="http://schemas.microsoft.com/office/word/2012/wordml" xmlns:w16cex="http://schemas.microsoft.com/office/word/2018/wordml/cex" xmlns:w16cid="http://schemas.microsoft.com/office/word/2016/wordml/cid" xmlns:w16="http://schemas.microsoft.com/office/word/2018/wordml" xmlns:w16sdtdh="http://schemas.microsoft.com/office/word/2020/wordml/sdtdatahash" xmlns:w16se="http://schemas.microsoft.com/office/word/2015/wordml/symex" xmlns:wpg="http://schemas.microsoft.com/office/word/2010/wordprocessingGroup" xmlns:wpi="http://schemas.microsoft.com/office/word/2010/wordprocessingInk" xmlns:wne="http://schemas.microsoft.com/office/word/2006/wordml" xmlns:wps="http://schemas.microsoft.com/office/word/2010/wordprocessingShape" mc:Ignorable="w14 w15 w16se w16cid w16 w16cex w16sdtdh wp14">
+<w:hdr xmlns:wpc="http://schemas.microsoft.com/office/word/2010/wordprocessingCanvas" xmlns:mc="http://schemas.openxmlformats.org/markup-compatibility/2006" xmlns:o="urn:schemas-microsoft-com:office:office" xmlns:r="http://schemas.openxmlformats.org/officeDocument/2006/relationships" xmlns:m="http://schemas.openxmlformats.org/officeDocument/2006/math" xmlns:v="urn:schemas-microsoft-com:vml" xmlns:wp14="http://schemas.microsoft.com/office/word/2010/wordprocessingDrawing" xmlns:wp="http://schemas.openxmlformats.org/drawingml/2006/wordprocessingDrawing" xmlns:w10="urn:schemas-microsoft-com:office:word" xmlns:w="http://schemas.openxmlformats.org/wordprocessingml/2006/main" xmlns:w14="http://schemas.microsoft.com/office/word/2010/wordml" xmlns:wpg="http://schemas.microsoft.com/office/word/2010/wordprocessingGroup" xmlns:wpi="http://schemas.microsoft.com/office/word/2010/wordprocessingInk" xmlns:wne="http://schemas.microsoft.com/office/word/2006/wordml" xmlns:wps="http://schemas.microsoft.com/office/word/2010/wordprocessingShape" mc:Ignorable="w14 wp14">
   <w:p>
     <w:pPr>
       <w:pStyle w:val="a4"/>
@@ -9029,7 +9662,7 @@
         <w:noProof/>
         <w:rtl/>
       </w:rPr>
-      <w:t>1</w:t>
+      <w:t>12</w:t>
     </w:r>
     <w:r>
       <w:fldChar w:fldCharType="end"/>
@@ -9039,8 +9672,8 @@
 </file>
 
 <file path=word/numbering.xml><?xml version="1.0" encoding="utf-8"?>
-<w:numbering xmlns:wpc="http://schemas.microsoft.com/office/word/2010/wordprocessingCanvas" xmlns:cx="http://schemas.microsoft.com/office/drawing/2014/chartex" xmlns:cx1="http://schemas.microsoft.com/office/drawing/2015/9/8/chartex" xmlns:cx2="http://schemas.microsoft.com/office/drawing/2015/10/21/chartex" xmlns:cx3="http://schemas.microsoft.com/office/drawing/2016/5/9/chartex" xmlns:cx4="http://schemas.microsoft.com/office/drawing/2016/5/10/chartex" xmlns:cx5="http://schemas.microsoft.com/office/drawing/2016/5/11/chartex" xmlns:cx6="http://schemas.microsoft.com/office/drawing/2016/5/12/chartex" xmlns:cx7="http://schemas.microsoft.com/office/drawing/2016/5/13/chartex" xmlns:cx8="http://schemas.microsoft.com/office/drawing/2016/5/14/chartex" xmlns:mc="http://schemas.openxmlformats.org/markup-compatibility/2006" xmlns:aink="http://schemas.microsoft.com/office/drawing/2016/ink" xmlns:am3d="http://schemas.microsoft.com/office/drawing/2017/model3d" xmlns:o="urn:schemas-microsoft-com:office:office" xmlns:r="http://schemas.openxmlformats.org/officeDocument/2006/relationships" xmlns:m="http://schemas.openxmlformats.org/officeDocument/2006/math" xmlns:v="urn:schemas-microsoft-com:vml" xmlns:wp14="http://schemas.microsoft.com/office/word/2010/wordprocessingDrawing" xmlns:wp="http://schemas.openxmlformats.org/drawingml/2006/wordprocessingDrawing" xmlns:w10="urn:schemas-microsoft-com:office:word" xmlns:w="http://schemas.openxmlformats.org/wordprocessingml/2006/main" xmlns:w14="http://schemas.microsoft.com/office/word/2010/wordml" xmlns:w15="http://schemas.microsoft.com/office/word/2012/wordml" xmlns:w16cex="http://schemas.microsoft.com/office/word/2018/wordml/cex" xmlns:w16cid="http://schemas.microsoft.com/office/word/2016/wordml/cid" xmlns:w16="http://schemas.microsoft.com/office/word/2018/wordml" xmlns:w16sdtdh="http://schemas.microsoft.com/office/word/2020/wordml/sdtdatahash" xmlns:w16se="http://schemas.microsoft.com/office/word/2015/wordml/symex" xmlns:wpg="http://schemas.microsoft.com/office/word/2010/wordprocessingGroup" xmlns:wpi="http://schemas.microsoft.com/office/word/2010/wordprocessingInk" xmlns:wne="http://schemas.microsoft.com/office/word/2006/wordml" xmlns:wps="http://schemas.microsoft.com/office/word/2010/wordprocessingShape" mc:Ignorable="w14 w15 w16se w16cid w16 w16cex w16sdtdh wp14">
-  <w:abstractNum w:abstractNumId="0" w15:restartNumberingAfterBreak="0">
+<w:numbering xmlns:wpc="http://schemas.microsoft.com/office/word/2010/wordprocessingCanvas" xmlns:mc="http://schemas.openxmlformats.org/markup-compatibility/2006" xmlns:o="urn:schemas-microsoft-com:office:office" xmlns:r="http://schemas.openxmlformats.org/officeDocument/2006/relationships" xmlns:m="http://schemas.openxmlformats.org/officeDocument/2006/math" xmlns:v="urn:schemas-microsoft-com:vml" xmlns:wp14="http://schemas.microsoft.com/office/word/2010/wordprocessingDrawing" xmlns:wp="http://schemas.openxmlformats.org/drawingml/2006/wordprocessingDrawing" xmlns:w10="urn:schemas-microsoft-com:office:word" xmlns:w="http://schemas.openxmlformats.org/wordprocessingml/2006/main" xmlns:w14="http://schemas.microsoft.com/office/word/2010/wordml" xmlns:wpg="http://schemas.microsoft.com/office/word/2010/wordprocessingGroup" xmlns:wpi="http://schemas.microsoft.com/office/word/2010/wordprocessingInk" xmlns:wne="http://schemas.microsoft.com/office/word/2006/wordml" xmlns:wps="http://schemas.microsoft.com/office/word/2010/wordprocessingShape" mc:Ignorable="w14 wp14">
+  <w:abstractNum w:abstractNumId="0">
     <w:nsid w:val="FFFFFFFB"/>
     <w:multiLevelType w:val="multilevel"/>
     <w:tmpl w:val="2CFAC88A"/>
@@ -9117,7 +9750,7 @@
       <w:lvlJc w:val="left"/>
     </w:lvl>
   </w:abstractNum>
-  <w:abstractNum w:abstractNumId="1" w15:restartNumberingAfterBreak="0">
+  <w:abstractNum w:abstractNumId="1">
     <w:nsid w:val="0863743C"/>
     <w:multiLevelType w:val="multilevel"/>
     <w:tmpl w:val="C4187258"/>
@@ -9266,7 +9899,7 @@
       </w:rPr>
     </w:lvl>
   </w:abstractNum>
-  <w:abstractNum w:abstractNumId="2" w15:restartNumberingAfterBreak="0">
+  <w:abstractNum w:abstractNumId="2">
     <w:nsid w:val="116B6EEC"/>
     <w:multiLevelType w:val="multilevel"/>
     <w:tmpl w:val="4F9A2F30"/>
@@ -9379,7 +10012,7 @@
       </w:rPr>
     </w:lvl>
   </w:abstractNum>
-  <w:abstractNum w:abstractNumId="3" w15:restartNumberingAfterBreak="0">
+  <w:abstractNum w:abstractNumId="3">
     <w:nsid w:val="12F60C3E"/>
     <w:multiLevelType w:val="multilevel"/>
     <w:tmpl w:val="C820E7B4"/>
@@ -9492,7 +10125,7 @@
       </w:rPr>
     </w:lvl>
   </w:abstractNum>
-  <w:abstractNum w:abstractNumId="4" w15:restartNumberingAfterBreak="0">
+  <w:abstractNum w:abstractNumId="4">
     <w:nsid w:val="17C928DE"/>
     <w:multiLevelType w:val="multilevel"/>
     <w:tmpl w:val="21623332"/>
@@ -9605,7 +10238,7 @@
       </w:rPr>
     </w:lvl>
   </w:abstractNum>
-  <w:abstractNum w:abstractNumId="5" w15:restartNumberingAfterBreak="0">
+  <w:abstractNum w:abstractNumId="5">
     <w:nsid w:val="1AE2079D"/>
     <w:multiLevelType w:val="multilevel"/>
     <w:tmpl w:val="8E0E12BE"/>
@@ -9754,7 +10387,7 @@
       </w:rPr>
     </w:lvl>
   </w:abstractNum>
-  <w:abstractNum w:abstractNumId="6" w15:restartNumberingAfterBreak="0">
+  <w:abstractNum w:abstractNumId="6">
     <w:nsid w:val="1C7F7658"/>
     <w:multiLevelType w:val="multilevel"/>
     <w:tmpl w:val="C728040E"/>
@@ -9840,7 +10473,7 @@
       </w:pPr>
     </w:lvl>
   </w:abstractNum>
-  <w:abstractNum w:abstractNumId="7" w15:restartNumberingAfterBreak="0">
+  <w:abstractNum w:abstractNumId="7">
     <w:nsid w:val="211D11B4"/>
     <w:multiLevelType w:val="multilevel"/>
     <w:tmpl w:val="C53C088E"/>
@@ -9926,7 +10559,156 @@
       </w:pPr>
     </w:lvl>
   </w:abstractNum>
-  <w:abstractNum w:abstractNumId="8" w15:restartNumberingAfterBreak="0">
+  <w:abstractNum w:abstractNumId="8">
+    <w:nsid w:val="23BE6826"/>
+    <w:multiLevelType w:val="multilevel"/>
+    <w:tmpl w:val="76784D4C"/>
+    <w:lvl w:ilvl="0">
+      <w:start w:val="1"/>
+      <w:numFmt w:val="bullet"/>
+      <w:lvlText w:val=""/>
+      <w:lvlJc w:val="left"/>
+      <w:pPr>
+        <w:tabs>
+          <w:tab w:val="num" w:pos="720"/>
+        </w:tabs>
+        <w:ind w:left="720" w:hanging="360"/>
+      </w:pPr>
+      <w:rPr>
+        <w:rFonts w:ascii="Symbol" w:hAnsi="Symbol" w:hint="default"/>
+        <w:sz w:val="20"/>
+      </w:rPr>
+    </w:lvl>
+    <w:lvl w:ilvl="1" w:tentative="1">
+      <w:start w:val="1"/>
+      <w:numFmt w:val="bullet"/>
+      <w:lvlText w:val="o"/>
+      <w:lvlJc w:val="left"/>
+      <w:pPr>
+        <w:tabs>
+          <w:tab w:val="num" w:pos="1440"/>
+        </w:tabs>
+        <w:ind w:left="1440" w:hanging="360"/>
+      </w:pPr>
+      <w:rPr>
+        <w:rFonts w:ascii="Courier New" w:hAnsi="Courier New" w:hint="default"/>
+        <w:sz w:val="20"/>
+      </w:rPr>
+    </w:lvl>
+    <w:lvl w:ilvl="2" w:tentative="1">
+      <w:start w:val="1"/>
+      <w:numFmt w:val="bullet"/>
+      <w:lvlText w:val=""/>
+      <w:lvlJc w:val="left"/>
+      <w:pPr>
+        <w:tabs>
+          <w:tab w:val="num" w:pos="2160"/>
+        </w:tabs>
+        <w:ind w:left="2160" w:hanging="360"/>
+      </w:pPr>
+      <w:rPr>
+        <w:rFonts w:ascii="Wingdings" w:hAnsi="Wingdings" w:hint="default"/>
+        <w:sz w:val="20"/>
+      </w:rPr>
+    </w:lvl>
+    <w:lvl w:ilvl="3" w:tentative="1">
+      <w:start w:val="1"/>
+      <w:numFmt w:val="bullet"/>
+      <w:lvlText w:val=""/>
+      <w:lvlJc w:val="left"/>
+      <w:pPr>
+        <w:tabs>
+          <w:tab w:val="num" w:pos="2880"/>
+        </w:tabs>
+        <w:ind w:left="2880" w:hanging="360"/>
+      </w:pPr>
+      <w:rPr>
+        <w:rFonts w:ascii="Wingdings" w:hAnsi="Wingdings" w:hint="default"/>
+        <w:sz w:val="20"/>
+      </w:rPr>
+    </w:lvl>
+    <w:lvl w:ilvl="4" w:tentative="1">
+      <w:start w:val="1"/>
+      <w:numFmt w:val="bullet"/>
+      <w:lvlText w:val=""/>
+      <w:lvlJc w:val="left"/>
+      <w:pPr>
+        <w:tabs>
+          <w:tab w:val="num" w:pos="3600"/>
+        </w:tabs>
+        <w:ind w:left="3600" w:hanging="360"/>
+      </w:pPr>
+      <w:rPr>
+        <w:rFonts w:ascii="Wingdings" w:hAnsi="Wingdings" w:hint="default"/>
+        <w:sz w:val="20"/>
+      </w:rPr>
+    </w:lvl>
+    <w:lvl w:ilvl="5" w:tentative="1">
+      <w:start w:val="1"/>
+      <w:numFmt w:val="bullet"/>
+      <w:lvlText w:val=""/>
+      <w:lvlJc w:val="left"/>
+      <w:pPr>
+        <w:tabs>
+          <w:tab w:val="num" w:pos="4320"/>
+        </w:tabs>
+        <w:ind w:left="4320" w:hanging="360"/>
+      </w:pPr>
+      <w:rPr>
+        <w:rFonts w:ascii="Wingdings" w:hAnsi="Wingdings" w:hint="default"/>
+        <w:sz w:val="20"/>
+      </w:rPr>
+    </w:lvl>
+    <w:lvl w:ilvl="6" w:tentative="1">
+      <w:start w:val="1"/>
+      <w:numFmt w:val="bullet"/>
+      <w:lvlText w:val=""/>
+      <w:lvlJc w:val="left"/>
+      <w:pPr>
+        <w:tabs>
+          <w:tab w:val="num" w:pos="5040"/>
+        </w:tabs>
+        <w:ind w:left="5040" w:hanging="360"/>
+      </w:pPr>
+      <w:rPr>
+        <w:rFonts w:ascii="Wingdings" w:hAnsi="Wingdings" w:hint="default"/>
+        <w:sz w:val="20"/>
+      </w:rPr>
+    </w:lvl>
+    <w:lvl w:ilvl="7" w:tentative="1">
+      <w:start w:val="1"/>
+      <w:numFmt w:val="bullet"/>
+      <w:lvlText w:val=""/>
+      <w:lvlJc w:val="left"/>
+      <w:pPr>
+        <w:tabs>
+          <w:tab w:val="num" w:pos="5760"/>
+        </w:tabs>
+        <w:ind w:left="5760" w:hanging="360"/>
+      </w:pPr>
+      <w:rPr>
+        <w:rFonts w:ascii="Wingdings" w:hAnsi="Wingdings" w:hint="default"/>
+        <w:sz w:val="20"/>
+      </w:rPr>
+    </w:lvl>
+    <w:lvl w:ilvl="8" w:tentative="1">
+      <w:start w:val="1"/>
+      <w:numFmt w:val="bullet"/>
+      <w:lvlText w:val=""/>
+      <w:lvlJc w:val="left"/>
+      <w:pPr>
+        <w:tabs>
+          <w:tab w:val="num" w:pos="6480"/>
+        </w:tabs>
+        <w:ind w:left="6480" w:hanging="360"/>
+      </w:pPr>
+      <w:rPr>
+        <w:rFonts w:ascii="Wingdings" w:hAnsi="Wingdings" w:hint="default"/>
+        <w:sz w:val="20"/>
+      </w:rPr>
+    </w:lvl>
+  </w:abstractNum>
+  <w:abstractNum w:abstractNumId="9">
     <w:nsid w:val="23D15435"/>
     <w:multiLevelType w:val="multilevel"/>
     <w:tmpl w:val="73D04F2C"/>
@@ -10039,7 +10821,7 @@
       </w:rPr>
     </w:lvl>
   </w:abstractNum>
-  <w:abstractNum w:abstractNumId="9" w15:restartNumberingAfterBreak="0">
+  <w:abstractNum w:abstractNumId="10">
     <w:nsid w:val="253756AC"/>
     <w:multiLevelType w:val="multilevel"/>
     <w:tmpl w:val="A0BA8018"/>
@@ -10152,7 +10934,7 @@
       </w:rPr>
     </w:lvl>
   </w:abstractNum>
-  <w:abstractNum w:abstractNumId="10" w15:restartNumberingAfterBreak="0">
+  <w:abstractNum w:abstractNumId="11">
     <w:nsid w:val="297E753C"/>
     <w:multiLevelType w:val="multilevel"/>
     <w:tmpl w:val="AE5C82D4"/>
@@ -10265,7 +11047,7 @@
       </w:rPr>
     </w:lvl>
   </w:abstractNum>
-  <w:abstractNum w:abstractNumId="11" w15:restartNumberingAfterBreak="0">
+  <w:abstractNum w:abstractNumId="12">
     <w:nsid w:val="2A762E1C"/>
     <w:multiLevelType w:val="multilevel"/>
     <w:tmpl w:val="4962852C"/>
@@ -10378,7 +11160,7 @@
       </w:rPr>
     </w:lvl>
   </w:abstractNum>
-  <w:abstractNum w:abstractNumId="12" w15:restartNumberingAfterBreak="0">
+  <w:abstractNum w:abstractNumId="13">
     <w:nsid w:val="2CC543F5"/>
     <w:multiLevelType w:val="multilevel"/>
     <w:tmpl w:val="8124B602"/>
@@ -10527,7 +11309,7 @@
       </w:rPr>
     </w:lvl>
   </w:abstractNum>
-  <w:abstractNum w:abstractNumId="13" w15:restartNumberingAfterBreak="0">
+  <w:abstractNum w:abstractNumId="14">
     <w:nsid w:val="2D0C591A"/>
     <w:multiLevelType w:val="multilevel"/>
     <w:tmpl w:val="00922DE0"/>
@@ -10640,7 +11422,7 @@
       </w:rPr>
     </w:lvl>
   </w:abstractNum>
-  <w:abstractNum w:abstractNumId="14" w15:restartNumberingAfterBreak="0">
+  <w:abstractNum w:abstractNumId="15">
     <w:nsid w:val="2ED140F9"/>
     <w:multiLevelType w:val="multilevel"/>
     <w:tmpl w:val="AA3ADEB4"/>
@@ -10753,7 +11535,7 @@
       </w:rPr>
     </w:lvl>
   </w:abstractNum>
-  <w:abstractNum w:abstractNumId="15" w15:restartNumberingAfterBreak="0">
+  <w:abstractNum w:abstractNumId="16">
     <w:nsid w:val="34A848DA"/>
     <w:multiLevelType w:val="multilevel"/>
     <w:tmpl w:val="4FE47888"/>
@@ -10902,7 +11684,7 @@
       </w:rPr>
     </w:lvl>
   </w:abstractNum>
-  <w:abstractNum w:abstractNumId="16" w15:restartNumberingAfterBreak="0">
+  <w:abstractNum w:abstractNumId="17">
     <w:nsid w:val="356C31A4"/>
     <w:multiLevelType w:val="multilevel"/>
     <w:tmpl w:val="4FBA1B1E"/>
@@ -11042,7 +11824,7 @@
       </w:rPr>
     </w:lvl>
   </w:abstractNum>
-  <w:abstractNum w:abstractNumId="17" w15:restartNumberingAfterBreak="0">
+  <w:abstractNum w:abstractNumId="18">
     <w:nsid w:val="3A48262E"/>
     <w:multiLevelType w:val="multilevel"/>
     <w:tmpl w:val="CDBC62C4"/>
@@ -11155,7 +11937,7 @@
       </w:rPr>
     </w:lvl>
   </w:abstractNum>
-  <w:abstractNum w:abstractNumId="18" w15:restartNumberingAfterBreak="0">
+  <w:abstractNum w:abstractNumId="19">
     <w:nsid w:val="3A4F2A40"/>
     <w:multiLevelType w:val="multilevel"/>
     <w:tmpl w:val="1ADA5FC2"/>
@@ -11295,7 +12077,7 @@
       </w:rPr>
     </w:lvl>
   </w:abstractNum>
-  <w:abstractNum w:abstractNumId="19" w15:restartNumberingAfterBreak="0">
+  <w:abstractNum w:abstractNumId="20">
     <w:nsid w:val="3BF97AFF"/>
     <w:multiLevelType w:val="multilevel"/>
     <w:tmpl w:val="B376650C"/>
@@ -11408,7 +12190,156 @@
       </w:rPr>
     </w:lvl>
   </w:abstractNum>
-  <w:abstractNum w:abstractNumId="20" w15:restartNumberingAfterBreak="0">
+  <w:abstractNum w:abstractNumId="21">
+    <w:nsid w:val="3E5F153B"/>
+    <w:multiLevelType w:val="multilevel"/>
+    <w:tmpl w:val="689C835C"/>
+    <w:lvl w:ilvl="0">
+      <w:start w:val="1"/>
+      <w:numFmt w:val="bullet"/>
+      <w:lvlText w:val=""/>
+      <w:lvlJc w:val="left"/>
+      <w:pPr>
+        <w:tabs>
+          <w:tab w:val="num" w:pos="720"/>
+        </w:tabs>
+        <w:ind w:left="720" w:hanging="360"/>
+      </w:pPr>
+      <w:rPr>
+        <w:rFonts w:ascii="Symbol" w:hAnsi="Symbol" w:hint="default"/>
+        <w:sz w:val="20"/>
+      </w:rPr>
+    </w:lvl>
+    <w:lvl w:ilvl="1" w:tentative="1">
+      <w:start w:val="1"/>
+      <w:numFmt w:val="bullet"/>
+      <w:lvlText w:val="o"/>
+      <w:lvlJc w:val="left"/>
+      <w:pPr>
+        <w:tabs>
+          <w:tab w:val="num" w:pos="1440"/>
+        </w:tabs>
+        <w:ind w:left="1440" w:hanging="360"/>
+      </w:pPr>
+      <w:rPr>
+        <w:rFonts w:ascii="Courier New" w:hAnsi="Courier New" w:hint="default"/>
+        <w:sz w:val="20"/>
+      </w:rPr>
+    </w:lvl>
+    <w:lvl w:ilvl="2" w:tentative="1">
+      <w:start w:val="1"/>
+      <w:numFmt w:val="bullet"/>
+      <w:lvlText w:val=""/>
+      <w:lvlJc w:val="left"/>
+      <w:pPr>
+        <w:tabs>
+          <w:tab w:val="num" w:pos="2160"/>
+        </w:tabs>
+        <w:ind w:left="2160" w:hanging="360"/>
+      </w:pPr>
+      <w:rPr>
+        <w:rFonts w:ascii="Wingdings" w:hAnsi="Wingdings" w:hint="default"/>
+        <w:sz w:val="20"/>
+      </w:rPr>
+    </w:lvl>
+    <w:lvl w:ilvl="3" w:tentative="1">
+      <w:start w:val="1"/>
+      <w:numFmt w:val="bullet"/>
+      <w:lvlText w:val=""/>
+      <w:lvlJc w:val="left"/>
+      <w:pPr>
+        <w:tabs>
+          <w:tab w:val="num" w:pos="2880"/>
+        </w:tabs>
+        <w:ind w:left="2880" w:hanging="360"/>
+      </w:pPr>
+      <w:rPr>
+        <w:rFonts w:ascii="Wingdings" w:hAnsi="Wingdings" w:hint="default"/>
+        <w:sz w:val="20"/>
+      </w:rPr>
+    </w:lvl>
+    <w:lvl w:ilvl="4" w:tentative="1">
+      <w:start w:val="1"/>
+      <w:numFmt w:val="bullet"/>
+      <w:lvlText w:val=""/>
+      <w:lvlJc w:val="left"/>
+      <w:pPr>
+        <w:tabs>
+          <w:tab w:val="num" w:pos="3600"/>
+        </w:tabs>
+        <w:ind w:left="3600" w:hanging="360"/>
+      </w:pPr>
+      <w:rPr>
+        <w:rFonts w:ascii="Wingdings" w:hAnsi="Wingdings" w:hint="default"/>
+        <w:sz w:val="20"/>
+      </w:rPr>
+    </w:lvl>
+    <w:lvl w:ilvl="5" w:tentative="1">
+      <w:start w:val="1"/>
+      <w:numFmt w:val="bullet"/>
+      <w:lvlText w:val=""/>
+      <w:lvlJc w:val="left"/>
+      <w:pPr>
+        <w:tabs>
+          <w:tab w:val="num" w:pos="4320"/>
+        </w:tabs>
+        <w:ind w:left="4320" w:hanging="360"/>
+      </w:pPr>
+      <w:rPr>
+        <w:rFonts w:ascii="Wingdings" w:hAnsi="Wingdings" w:hint="default"/>
+        <w:sz w:val="20"/>
+      </w:rPr>
+    </w:lvl>
+    <w:lvl w:ilvl="6" w:tentative="1">
+      <w:start w:val="1"/>
+      <w:numFmt w:val="bullet"/>
+      <w:lvlText w:val=""/>
+      <w:lvlJc w:val="left"/>
+      <w:pPr>
+        <w:tabs>
+          <w:tab w:val="num" w:pos="5040"/>
+        </w:tabs>
+        <w:ind w:left="5040" w:hanging="360"/>
+      </w:pPr>
+      <w:rPr>
+        <w:rFonts w:ascii="Wingdings" w:hAnsi="Wingdings" w:hint="default"/>
+        <w:sz w:val="20"/>
+      </w:rPr>
+    </w:lvl>
+    <w:lvl w:ilvl="7" w:tentative="1">
+      <w:start w:val="1"/>
+      <w:numFmt w:val="bullet"/>
+      <w:lvlText w:val=""/>
+      <w:lvlJc w:val="left"/>
+      <w:pPr>
+        <w:tabs>
+          <w:tab w:val="num" w:pos="5760"/>
+        </w:tabs>
+        <w:ind w:left="5760" w:hanging="360"/>
+      </w:pPr>
+      <w:rPr>
+        <w:rFonts w:ascii="Wingdings" w:hAnsi="Wingdings" w:hint="default"/>
+        <w:sz w:val="20"/>
+      </w:rPr>
+    </w:lvl>
+    <w:lvl w:ilvl="8" w:tentative="1">
+      <w:start w:val="1"/>
+      <w:numFmt w:val="bullet"/>
+      <w:lvlText w:val=""/>
+      <w:lvlJc w:val="left"/>
+      <w:pPr>
+        <w:tabs>
+          <w:tab w:val="num" w:pos="6480"/>
+        </w:tabs>
+        <w:ind w:left="6480" w:hanging="360"/>
+      </w:pPr>
+      <w:rPr>
+        <w:rFonts w:ascii="Wingdings" w:hAnsi="Wingdings" w:hint="default"/>
+        <w:sz w:val="20"/>
+      </w:rPr>
+    </w:lvl>
+  </w:abstractNum>
+  <w:abstractNum w:abstractNumId="22">
     <w:nsid w:val="424051F2"/>
     <w:multiLevelType w:val="multilevel"/>
     <w:tmpl w:val="D924B1B0"/>
@@ -11521,7 +12452,156 @@
       </w:rPr>
     </w:lvl>
   </w:abstractNum>
-  <w:abstractNum w:abstractNumId="21" w15:restartNumberingAfterBreak="0">
+  <w:abstractNum w:abstractNumId="23">
+    <w:nsid w:val="479C00AB"/>
+    <w:multiLevelType w:val="multilevel"/>
+    <w:tmpl w:val="A1E8B814"/>
+    <w:lvl w:ilvl="0">
+      <w:start w:val="1"/>
+      <w:numFmt w:val="bullet"/>
+      <w:lvlText w:val=""/>
+      <w:lvlJc w:val="left"/>
+      <w:pPr>
+        <w:tabs>
+          <w:tab w:val="num" w:pos="720"/>
+        </w:tabs>
+        <w:ind w:left="720" w:hanging="360"/>
+      </w:pPr>
+      <w:rPr>
+        <w:rFonts w:ascii="Symbol" w:hAnsi="Symbol" w:hint="default"/>
+        <w:sz w:val="20"/>
+      </w:rPr>
+    </w:lvl>
+    <w:lvl w:ilvl="1" w:tentative="1">
+      <w:start w:val="1"/>
+      <w:numFmt w:val="bullet"/>
+      <w:lvlText w:val="o"/>
+      <w:lvlJc w:val="left"/>
+      <w:pPr>
+        <w:tabs>
+          <w:tab w:val="num" w:pos="1440"/>
+        </w:tabs>
+        <w:ind w:left="1440" w:hanging="360"/>
+      </w:pPr>
+      <w:rPr>
+        <w:rFonts w:ascii="Courier New" w:hAnsi="Courier New" w:hint="default"/>
+        <w:sz w:val="20"/>
+      </w:rPr>
+    </w:lvl>
+    <w:lvl w:ilvl="2" w:tentative="1">
+      <w:start w:val="1"/>
+      <w:numFmt w:val="bullet"/>
+      <w:lvlText w:val=""/>
+      <w:lvlJc w:val="left"/>
+      <w:pPr>
+        <w:tabs>
+          <w:tab w:val="num" w:pos="2160"/>
+        </w:tabs>
+        <w:ind w:left="2160" w:hanging="360"/>
+      </w:pPr>
+      <w:rPr>
+        <w:rFonts w:ascii="Wingdings" w:hAnsi="Wingdings" w:hint="default"/>
+        <w:sz w:val="20"/>
+      </w:rPr>
+    </w:lvl>
+    <w:lvl w:ilvl="3" w:tentative="1">
+      <w:start w:val="1"/>
+      <w:numFmt w:val="bullet"/>
+      <w:lvlText w:val=""/>
+      <w:lvlJc w:val="left"/>
+      <w:pPr>
+        <w:tabs>
+          <w:tab w:val="num" w:pos="2880"/>
+        </w:tabs>
+        <w:ind w:left="2880" w:hanging="360"/>
+      </w:pPr>
+      <w:rPr>
+        <w:rFonts w:ascii="Wingdings" w:hAnsi="Wingdings" w:hint="default"/>
+        <w:sz w:val="20"/>
+      </w:rPr>
+    </w:lvl>
+    <w:lvl w:ilvl="4" w:tentative="1">
+      <w:start w:val="1"/>
+      <w:numFmt w:val="bullet"/>
+      <w:lvlText w:val=""/>
+      <w:lvlJc w:val="left"/>
+      <w:pPr>
+        <w:tabs>
+          <w:tab w:val="num" w:pos="3600"/>
+        </w:tabs>
+        <w:ind w:left="3600" w:hanging="360"/>
+      </w:pPr>
+      <w:rPr>
+        <w:rFonts w:ascii="Wingdings" w:hAnsi="Wingdings" w:hint="default"/>
+        <w:sz w:val="20"/>
+      </w:rPr>
+    </w:lvl>
+    <w:lvl w:ilvl="5" w:tentative="1">
+      <w:start w:val="1"/>
+      <w:numFmt w:val="bullet"/>
+      <w:lvlText w:val=""/>
+      <w:lvlJc w:val="left"/>
+      <w:pPr>
+        <w:tabs>
+          <w:tab w:val="num" w:pos="4320"/>
+        </w:tabs>
+        <w:ind w:left="4320" w:hanging="360"/>
+      </w:pPr>
+      <w:rPr>
+        <w:rFonts w:ascii="Wingdings" w:hAnsi="Wingdings" w:hint="default"/>
+        <w:sz w:val="20"/>
+      </w:rPr>
+    </w:lvl>
+    <w:lvl w:ilvl="6" w:tentative="1">
+      <w:start w:val="1"/>
+      <w:numFmt w:val="bullet"/>
+      <w:lvlText w:val=""/>
+      <w:lvlJc w:val="left"/>
+      <w:pPr>
+        <w:tabs>
+          <w:tab w:val="num" w:pos="5040"/>
+        </w:tabs>
+        <w:ind w:left="5040" w:hanging="360"/>
+      </w:pPr>
+      <w:rPr>
+        <w:rFonts w:ascii="Wingdings" w:hAnsi="Wingdings" w:hint="default"/>
+        <w:sz w:val="20"/>
+      </w:rPr>
+    </w:lvl>
+    <w:lvl w:ilvl="7" w:tentative="1">
+      <w:start w:val="1"/>
+      <w:numFmt w:val="bullet"/>
+      <w:lvlText w:val=""/>
+      <w:lvlJc w:val="left"/>
+      <w:pPr>
+        <w:tabs>
+          <w:tab w:val="num" w:pos="5760"/>
+        </w:tabs>
+        <w:ind w:left="5760" w:hanging="360"/>
+      </w:pPr>
+      <w:rPr>
+        <w:rFonts w:ascii="Wingdings" w:hAnsi="Wingdings" w:hint="default"/>
+        <w:sz w:val="20"/>
+      </w:rPr>
+    </w:lvl>
+    <w:lvl w:ilvl="8" w:tentative="1">
+      <w:start w:val="1"/>
+      <w:numFmt w:val="bullet"/>
+      <w:lvlText w:val=""/>
+      <w:lvlJc w:val="left"/>
+      <w:pPr>
+        <w:tabs>
+          <w:tab w:val="num" w:pos="6480"/>
+        </w:tabs>
+        <w:ind w:left="6480" w:hanging="360"/>
+      </w:pPr>
+      <w:rPr>
+        <w:rFonts w:ascii="Wingdings" w:hAnsi="Wingdings" w:hint="default"/>
+        <w:sz w:val="20"/>
+      </w:rPr>
+    </w:lvl>
+  </w:abstractNum>
+  <w:abstractNum w:abstractNumId="24">
     <w:nsid w:val="481D36EE"/>
     <w:multiLevelType w:val="multilevel"/>
     <w:tmpl w:val="05304B80"/>
@@ -11634,7 +12714,7 @@
       </w:rPr>
     </w:lvl>
   </w:abstractNum>
-  <w:abstractNum w:abstractNumId="22" w15:restartNumberingAfterBreak="0">
+  <w:abstractNum w:abstractNumId="25">
     <w:nsid w:val="48244F7A"/>
     <w:multiLevelType w:val="multilevel"/>
     <w:tmpl w:val="5CAA7F7E"/>
@@ -11747,7 +12827,7 @@
       </w:rPr>
     </w:lvl>
   </w:abstractNum>
-  <w:abstractNum w:abstractNumId="23" w15:restartNumberingAfterBreak="0">
+  <w:abstractNum w:abstractNumId="26">
     <w:nsid w:val="48EF376E"/>
     <w:multiLevelType w:val="multilevel"/>
     <w:tmpl w:val="53BE2EBA"/>
@@ -11860,7 +12940,7 @@
       </w:rPr>
     </w:lvl>
   </w:abstractNum>
-  <w:abstractNum w:abstractNumId="24" w15:restartNumberingAfterBreak="0">
+  <w:abstractNum w:abstractNumId="27">
     <w:nsid w:val="4AEC0ADC"/>
     <w:multiLevelType w:val="multilevel"/>
     <w:tmpl w:val="8E42DDD8"/>
@@ -11973,7 +13053,7 @@
       </w:rPr>
     </w:lvl>
   </w:abstractNum>
-  <w:abstractNum w:abstractNumId="25" w15:restartNumberingAfterBreak="0">
+  <w:abstractNum w:abstractNumId="28">
     <w:nsid w:val="4BE136F5"/>
     <w:multiLevelType w:val="multilevel"/>
     <w:tmpl w:val="4CDE727C"/>
@@ -12086,7 +13166,7 @@
       </w:rPr>
     </w:lvl>
   </w:abstractNum>
-  <w:abstractNum w:abstractNumId="26" w15:restartNumberingAfterBreak="0">
+  <w:abstractNum w:abstractNumId="29">
     <w:nsid w:val="532E5D12"/>
     <w:multiLevelType w:val="hybridMultilevel"/>
     <w:tmpl w:val="E1D2E26E"/>
@@ -12230,7 +13310,156 @@
       </w:pPr>
     </w:lvl>
   </w:abstractNum>
-  <w:abstractNum w:abstractNumId="27" w15:restartNumberingAfterBreak="0">
+  <w:abstractNum w:abstractNumId="30">
+    <w:nsid w:val="5A8A3931"/>
+    <w:multiLevelType w:val="multilevel"/>
+    <w:tmpl w:val="9FD67336"/>
+    <w:lvl w:ilvl="0">
+      <w:start w:val="1"/>
+      <w:numFmt w:val="bullet"/>
+      <w:lvlText w:val=""/>
+      <w:lvlJc w:val="left"/>
+      <w:pPr>
+        <w:tabs>
+          <w:tab w:val="num" w:pos="720"/>
+        </w:tabs>
+        <w:ind w:left="720" w:hanging="360"/>
+      </w:pPr>
+      <w:rPr>
+        <w:rFonts w:ascii="Symbol" w:hAnsi="Symbol" w:hint="default"/>
+        <w:sz w:val="20"/>
+      </w:rPr>
+    </w:lvl>
+    <w:lvl w:ilvl="1" w:tentative="1">
+      <w:start w:val="1"/>
+      <w:numFmt w:val="bullet"/>
+      <w:lvlText w:val="o"/>
+      <w:lvlJc w:val="left"/>
+      <w:pPr>
+        <w:tabs>
+          <w:tab w:val="num" w:pos="1440"/>
+        </w:tabs>
+        <w:ind w:left="1440" w:hanging="360"/>
+      </w:pPr>
+      <w:rPr>
+        <w:rFonts w:ascii="Courier New" w:hAnsi="Courier New" w:hint="default"/>
+        <w:sz w:val="20"/>
+      </w:rPr>
+    </w:lvl>
+    <w:lvl w:ilvl="2" w:tentative="1">
+      <w:start w:val="1"/>
+      <w:numFmt w:val="bullet"/>
+      <w:lvlText w:val=""/>
+      <w:lvlJc w:val="left"/>
+      <w:pPr>
+        <w:tabs>
+          <w:tab w:val="num" w:pos="2160"/>
+        </w:tabs>
+        <w:ind w:left="2160" w:hanging="360"/>
+      </w:pPr>
+      <w:rPr>
+        <w:rFonts w:ascii="Wingdings" w:hAnsi="Wingdings" w:hint="default"/>
+        <w:sz w:val="20"/>
+      </w:rPr>
+    </w:lvl>
+    <w:lvl w:ilvl="3" w:tentative="1">
+      <w:start w:val="1"/>
+      <w:numFmt w:val="bullet"/>
+      <w:lvlText w:val=""/>
+      <w:lvlJc w:val="left"/>
+      <w:pPr>
+        <w:tabs>
+          <w:tab w:val="num" w:pos="2880"/>
+        </w:tabs>
+        <w:ind w:left="2880" w:hanging="360"/>
+      </w:pPr>
+      <w:rPr>
+        <w:rFonts w:ascii="Wingdings" w:hAnsi="Wingdings" w:hint="default"/>
+        <w:sz w:val="20"/>
+      </w:rPr>
+    </w:lvl>
+    <w:lvl w:ilvl="4" w:tentative="1">
+      <w:start w:val="1"/>
+      <w:numFmt w:val="bullet"/>
+      <w:lvlText w:val=""/>
+      <w:lvlJc w:val="left"/>
+      <w:pPr>
+        <w:tabs>
+          <w:tab w:val="num" w:pos="3600"/>
+        </w:tabs>
+        <w:ind w:left="3600" w:hanging="360"/>
+      </w:pPr>
+      <w:rPr>
+        <w:rFonts w:ascii="Wingdings" w:hAnsi="Wingdings" w:hint="default"/>
+        <w:sz w:val="20"/>
+      </w:rPr>
+    </w:lvl>
+    <w:lvl w:ilvl="5" w:tentative="1">
+      <w:start w:val="1"/>
+      <w:numFmt w:val="bullet"/>
+      <w:lvlText w:val=""/>
+      <w:lvlJc w:val="left"/>
+      <w:pPr>
+        <w:tabs>
+          <w:tab w:val="num" w:pos="4320"/>
+        </w:tabs>
+        <w:ind w:left="4320" w:hanging="360"/>
+      </w:pPr>
+      <w:rPr>
+        <w:rFonts w:ascii="Wingdings" w:hAnsi="Wingdings" w:hint="default"/>
+        <w:sz w:val="20"/>
+      </w:rPr>
+    </w:lvl>
+    <w:lvl w:ilvl="6" w:tentative="1">
+      <w:start w:val="1"/>
+      <w:numFmt w:val="bullet"/>
+      <w:lvlText w:val=""/>
+      <w:lvlJc w:val="left"/>
+      <w:pPr>
+        <w:tabs>
+          <w:tab w:val="num" w:pos="5040"/>
+        </w:tabs>
+        <w:ind w:left="5040" w:hanging="360"/>
+      </w:pPr>
+      <w:rPr>
+        <w:rFonts w:ascii="Wingdings" w:hAnsi="Wingdings" w:hint="default"/>
+        <w:sz w:val="20"/>
+      </w:rPr>
+    </w:lvl>
+    <w:lvl w:ilvl="7" w:tentative="1">
+      <w:start w:val="1"/>
+      <w:numFmt w:val="bullet"/>
+      <w:lvlText w:val=""/>
+      <w:lvlJc w:val="left"/>
+      <w:pPr>
+        <w:tabs>
+          <w:tab w:val="num" w:pos="5760"/>
+        </w:tabs>
+        <w:ind w:left="5760" w:hanging="360"/>
+      </w:pPr>
+      <w:rPr>
+        <w:rFonts w:ascii="Wingdings" w:hAnsi="Wingdings" w:hint="default"/>
+        <w:sz w:val="20"/>
+      </w:rPr>
+    </w:lvl>
+    <w:lvl w:ilvl="8" w:tentative="1">
+      <w:start w:val="1"/>
+      <w:numFmt w:val="bullet"/>
+      <w:lvlText w:val=""/>
+      <w:lvlJc w:val="left"/>
+      <w:pPr>
+        <w:tabs>
+          <w:tab w:val="num" w:pos="6480"/>
+        </w:tabs>
+        <w:ind w:left="6480" w:hanging="360"/>
+      </w:pPr>
+      <w:rPr>
+        <w:rFonts w:ascii="Wingdings" w:hAnsi="Wingdings" w:hint="default"/>
+        <w:sz w:val="20"/>
+      </w:rPr>
+    </w:lvl>
+  </w:abstractNum>
+  <w:abstractNum w:abstractNumId="31">
     <w:nsid w:val="64B30103"/>
     <w:multiLevelType w:val="multilevel"/>
     <w:tmpl w:val="E314378E"/>
@@ -12343,7 +13572,7 @@
       </w:rPr>
     </w:lvl>
   </w:abstractNum>
-  <w:abstractNum w:abstractNumId="28" w15:restartNumberingAfterBreak="0">
+  <w:abstractNum w:abstractNumId="32">
     <w:nsid w:val="667F6A91"/>
     <w:multiLevelType w:val="multilevel"/>
     <w:tmpl w:val="12605256"/>
@@ -12456,7 +13685,7 @@
       </w:rPr>
     </w:lvl>
   </w:abstractNum>
-  <w:abstractNum w:abstractNumId="29" w15:restartNumberingAfterBreak="0">
+  <w:abstractNum w:abstractNumId="33">
     <w:nsid w:val="6D076517"/>
     <w:multiLevelType w:val="multilevel"/>
     <w:tmpl w:val="FF562238"/>
@@ -12596,7 +13825,7 @@
       </w:rPr>
     </w:lvl>
   </w:abstractNum>
-  <w:abstractNum w:abstractNumId="30" w15:restartNumberingAfterBreak="0">
+  <w:abstractNum w:abstractNumId="34">
     <w:nsid w:val="7C563402"/>
     <w:multiLevelType w:val="multilevel"/>
     <w:tmpl w:val="EAF0A8C0"/>
@@ -12740,7 +13969,7 @@
     <w:abstractNumId w:val="0"/>
   </w:num>
   <w:num w:numId="2">
-    <w:abstractNumId w:val="26"/>
+    <w:abstractNumId w:val="29"/>
   </w:num>
   <w:num w:numId="3">
     <w:abstractNumId w:val="1"/>
@@ -12749,28 +13978,28 @@
     <w:abstractNumId w:val="5"/>
   </w:num>
   <w:num w:numId="5">
-    <w:abstractNumId w:val="15"/>
+    <w:abstractNumId w:val="16"/>
   </w:num>
   <w:num w:numId="6">
-    <w:abstractNumId w:val="12"/>
+    <w:abstractNumId w:val="13"/>
   </w:num>
   <w:num w:numId="7">
-    <w:abstractNumId w:val="16"/>
+    <w:abstractNumId w:val="17"/>
   </w:num>
   <w:num w:numId="8">
-    <w:abstractNumId w:val="18"/>
+    <w:abstractNumId w:val="19"/>
   </w:num>
   <w:num w:numId="9">
-    <w:abstractNumId w:val="30"/>
+    <w:abstractNumId w:val="34"/>
   </w:num>
   <w:num w:numId="10">
-    <w:abstractNumId w:val="29"/>
+    <w:abstractNumId w:val="33"/>
   </w:num>
   <w:num w:numId="11">
-    <w:abstractNumId w:val="27"/>
+    <w:abstractNumId w:val="31"/>
   </w:num>
   <w:num w:numId="12">
-    <w:abstractNumId w:val="21"/>
+    <w:abstractNumId w:val="24"/>
   </w:num>
   <w:num w:numId="13">
     <w:abstractNumId w:val="7"/>
@@ -12779,52 +14008,52 @@
     <w:abstractNumId w:val="4"/>
   </w:num>
   <w:num w:numId="15">
+    <w:abstractNumId w:val="10"/>
+  </w:num>
+  <w:num w:numId="16">
     <w:abstractNumId w:val="9"/>
   </w:num>
-  <w:num w:numId="16">
-    <w:abstractNumId w:val="8"/>
-  </w:num>
   <w:num w:numId="17">
-    <w:abstractNumId w:val="25"/>
+    <w:abstractNumId w:val="28"/>
   </w:num>
   <w:num w:numId="18">
-    <w:abstractNumId w:val="23"/>
+    <w:abstractNumId w:val="26"/>
   </w:num>
   <w:num w:numId="19">
     <w:abstractNumId w:val="3"/>
   </w:num>
   <w:num w:numId="20">
-    <w:abstractNumId w:val="19"/>
+    <w:abstractNumId w:val="20"/>
   </w:num>
   <w:num w:numId="21">
-    <w:abstractNumId w:val="24"/>
+    <w:abstractNumId w:val="27"/>
   </w:num>
   <w:num w:numId="22">
     <w:abstractNumId w:val="2"/>
   </w:num>
   <w:num w:numId="23">
-    <w:abstractNumId w:val="20"/>
+    <w:abstractNumId w:val="22"/>
   </w:num>
   <w:num w:numId="24">
+    <w:abstractNumId w:val="12"/>
+  </w:num>
+  <w:num w:numId="25">
+    <w:abstractNumId w:val="25"/>
+  </w:num>
+  <w:num w:numId="26">
+    <w:abstractNumId w:val="18"/>
+  </w:num>
+  <w:num w:numId="27">
+    <w:abstractNumId w:val="14"/>
+  </w:num>
+  <w:num w:numId="28">
+    <w:abstractNumId w:val="32"/>
+  </w:num>
+  <w:num w:numId="29">
     <w:abstractNumId w:val="11"/>
   </w:num>
-  <w:num w:numId="25">
-    <w:abstractNumId w:val="22"/>
-  </w:num>
-  <w:num w:numId="26">
-    <w:abstractNumId w:val="17"/>
-  </w:num>
-  <w:num w:numId="27">
-    <w:abstractNumId w:val="13"/>
-  </w:num>
-  <w:num w:numId="28">
-    <w:abstractNumId w:val="28"/>
-  </w:num>
-  <w:num w:numId="29">
-    <w:abstractNumId w:val="10"/>
-  </w:num>
   <w:num w:numId="30">
-    <w:abstractNumId w:val="14"/>
+    <w:abstractNumId w:val="15"/>
   </w:num>
   <w:num w:numId="31">
     <w:abstractNumId w:val="6"/>
@@ -12852,12 +14081,24 @@
       <w:startOverride w:val="1"/>
     </w:lvlOverride>
   </w:num>
+  <w:num w:numId="32">
+    <w:abstractNumId w:val="23"/>
+  </w:num>
+  <w:num w:numId="33">
+    <w:abstractNumId w:val="8"/>
+  </w:num>
+  <w:num w:numId="34">
+    <w:abstractNumId w:val="30"/>
+  </w:num>
+  <w:num w:numId="35">
+    <w:abstractNumId w:val="21"/>
+  </w:num>
   <w:numIdMacAtCleanup w:val="31"/>
 </w:numbering>
 </file>
 
 <file path=word/styles.xml><?xml version="1.0" encoding="utf-8"?>
-<w:styles xmlns:mc="http://schemas.openxmlformats.org/markup-compatibility/2006" xmlns:r="http://schemas.openxmlformats.org/officeDocument/2006/relationships" xmlns:w="http://schemas.openxmlformats.org/wordprocessingml/2006/main" xmlns:w14="http://schemas.microsoft.com/office/word/2010/wordml" xmlns:w15="http://schemas.microsoft.com/office/word/2012/wordml" xmlns:w16cex="http://schemas.microsoft.com/office/word/2018/wordml/cex" xmlns:w16cid="http://schemas.microsoft.com/office/word/2016/wordml/cid" xmlns:w16="http://schemas.microsoft.com/office/word/2018/wordml" xmlns:w16sdtdh="http://schemas.microsoft.com/office/word/2020/wordml/sdtdatahash" xmlns:w16se="http://schemas.microsoft.com/office/word/2015/wordml/symex" mc:Ignorable="w14 w15 w16se w16cid w16 w16cex w16sdtdh">
+<w:styles xmlns:mc="http://schemas.openxmlformats.org/markup-compatibility/2006" xmlns:r="http://schemas.openxmlformats.org/officeDocument/2006/relationships" xmlns:w="http://schemas.openxmlformats.org/wordprocessingml/2006/main" xmlns:w14="http://schemas.microsoft.com/office/word/2010/wordml" mc:Ignorable="w14">
   <w:docDefaults>
     <w:rPrDefault>
       <w:rPr>
@@ -12867,383 +14108,895 @@
     </w:rPrDefault>
     <w:pPrDefault/>
   </w:docDefaults>
-  <w:latentStyles w:defLockedState="0" w:defUIPriority="99" w:defSemiHidden="0" w:defUnhideWhenUsed="0" w:defQFormat="0" w:count="376">
-    <w:lsdException w:name="Normal" w:uiPriority="0" w:qFormat="1"/>
-    <w:lsdException w:name="heading 1" w:uiPriority="9" w:qFormat="1"/>
-    <w:lsdException w:name="heading 2" w:uiPriority="9" w:qFormat="1"/>
-    <w:lsdException w:name="heading 3" w:uiPriority="9" w:qFormat="1"/>
-    <w:lsdException w:name="heading 4" w:uiPriority="9" w:qFormat="1"/>
-    <w:lsdException w:name="heading 5" w:uiPriority="9" w:qFormat="1"/>
-    <w:lsdException w:name="heading 6" w:uiPriority="9" w:qFormat="1"/>
-    <w:lsdException w:name="heading 7" w:uiPriority="9" w:qFormat="1"/>
-    <w:lsdException w:name="heading 8" w:uiPriority="9" w:qFormat="1"/>
-    <w:lsdException w:name="heading 9" w:uiPriority="9" w:qFormat="1"/>
-    <w:lsdException w:name="index 1" w:semiHidden="1" w:unhideWhenUsed="1"/>
-    <w:lsdException w:name="index 2" w:semiHidden="1" w:unhideWhenUsed="1"/>
-    <w:lsdException w:name="index 3" w:semiHidden="1" w:unhideWhenUsed="1"/>
-    <w:lsdException w:name="index 4" w:semiHidden="1" w:unhideWhenUsed="1"/>
-    <w:lsdException w:name="index 5" w:semiHidden="1" w:unhideWhenUsed="1"/>
-    <w:lsdException w:name="index 6" w:semiHidden="1" w:unhideWhenUsed="1"/>
-    <w:lsdException w:name="index 7" w:semiHidden="1" w:unhideWhenUsed="1"/>
-    <w:lsdException w:name="index 8" w:semiHidden="1" w:unhideWhenUsed="1"/>
-    <w:lsdException w:name="index 9" w:semiHidden="1" w:unhideWhenUsed="1"/>
-    <w:lsdException w:name="toc 1" w:semiHidden="1" w:uiPriority="39" w:unhideWhenUsed="1"/>
-    <w:lsdException w:name="toc 2" w:semiHidden="1" w:uiPriority="39" w:unhideWhenUsed="1"/>
-    <w:lsdException w:name="toc 3" w:semiHidden="1" w:uiPriority="39" w:unhideWhenUsed="1"/>
-    <w:lsdException w:name="toc 4" w:semiHidden="1" w:uiPriority="39" w:unhideWhenUsed="1"/>
-    <w:lsdException w:name="toc 5" w:semiHidden="1" w:uiPriority="39" w:unhideWhenUsed="1"/>
-    <w:lsdException w:name="toc 6" w:semiHidden="1" w:uiPriority="39" w:unhideWhenUsed="1"/>
-    <w:lsdException w:name="toc 7" w:semiHidden="1" w:uiPriority="39" w:unhideWhenUsed="1"/>
-    <w:lsdException w:name="toc 8" w:semiHidden="1" w:uiPriority="39" w:unhideWhenUsed="1"/>
-    <w:lsdException w:name="toc 9" w:semiHidden="1" w:uiPriority="39" w:unhideWhenUsed="1"/>
-    <w:lsdException w:name="Normal Indent" w:semiHidden="1" w:unhideWhenUsed="1"/>
-    <w:lsdException w:name="footnote text" w:semiHidden="1" w:unhideWhenUsed="1"/>
-    <w:lsdException w:name="annotation text" w:semiHidden="1" w:unhideWhenUsed="1"/>
-    <w:lsdException w:name="header" w:semiHidden="1" w:unhideWhenUsed="1"/>
-    <w:lsdException w:name="footer" w:semiHidden="1" w:unhideWhenUsed="1"/>
-    <w:lsdException w:name="index heading" w:semiHidden="1" w:unhideWhenUsed="1"/>
-    <w:lsdException w:name="caption" w:semiHidden="1" w:uiPriority="35" w:unhideWhenUsed="1" w:qFormat="1"/>
-    <w:lsdException w:name="table of figures" w:semiHidden="1" w:unhideWhenUsed="1"/>
-    <w:lsdException w:name="envelope address" w:semiHidden="1" w:unhideWhenUsed="1"/>
-    <w:lsdException w:name="envelope return" w:semiHidden="1" w:unhideWhenUsed="1"/>
-    <w:lsdException w:name="footnote reference" w:semiHidden="1" w:unhideWhenUsed="1"/>
-    <w:lsdException w:name="annotation reference" w:semiHidden="1" w:unhideWhenUsed="1"/>
-    <w:lsdException w:name="line number" w:semiHidden="1" w:unhideWhenUsed="1"/>
-    <w:lsdException w:name="page number" w:semiHidden="1" w:unhideWhenUsed="1"/>
-    <w:lsdException w:name="endnote reference" w:semiHidden="1" w:unhideWhenUsed="1"/>
-    <w:lsdException w:name="endnote text" w:semiHidden="1" w:unhideWhenUsed="1"/>
-    <w:lsdException w:name="table of authorities" w:semiHidden="1" w:unhideWhenUsed="1"/>
-    <w:lsdException w:name="macro" w:semiHidden="1" w:unhideWhenUsed="1"/>
-    <w:lsdException w:name="toa heading" w:semiHidden="1" w:unhideWhenUsed="1"/>
-    <w:lsdException w:name="List" w:semiHidden="1" w:unhideWhenUsed="1"/>
-    <w:lsdException w:name="List Bullet" w:semiHidden="1" w:unhideWhenUsed="1"/>
-    <w:lsdException w:name="List Number" w:semiHidden="1" w:unhideWhenUsed="1"/>
-    <w:lsdException w:name="List 2" w:semiHidden="1" w:unhideWhenUsed="1"/>
-    <w:lsdException w:name="List 3" w:semiHidden="1" w:unhideWhenUsed="1"/>
-    <w:lsdException w:name="List 4" w:semiHidden="1" w:unhideWhenUsed="1"/>
-    <w:lsdException w:name="List 5" w:semiHidden="1" w:unhideWhenUsed="1"/>
-    <w:lsdException w:name="List Bullet 2" w:semiHidden="1" w:unhideWhenUsed="1"/>
-    <w:lsdException w:name="List Bullet 3" w:semiHidden="1" w:unhideWhenUsed="1"/>
-    <w:lsdException w:name="List Bullet 4" w:semiHidden="1" w:unhideWhenUsed="1"/>
-    <w:lsdException w:name="List Bullet 5" w:semiHidden="1" w:unhideWhenUsed="1"/>
-    <w:lsdException w:name="List Number 2" w:semiHidden="1" w:unhideWhenUsed="1"/>
-    <w:lsdException w:name="List Number 3" w:semiHidden="1" w:unhideWhenUsed="1"/>
-    <w:lsdException w:name="List Number 4" w:semiHidden="1" w:unhideWhenUsed="1"/>
-    <w:lsdException w:name="List Number 5" w:semiHidden="1" w:unhideWhenUsed="1"/>
-    <w:lsdException w:name="Title" w:uiPriority="10" w:qFormat="1"/>
-    <w:lsdException w:name="Closing" w:semiHidden="1" w:unhideWhenUsed="1"/>
-    <w:lsdException w:name="Signature" w:semiHidden="1" w:unhideWhenUsed="1"/>
-    <w:lsdException w:name="Default Paragraph Font" w:semiHidden="1" w:uiPriority="1" w:unhideWhenUsed="1"/>
-    <w:lsdException w:name="Body Text" w:semiHidden="1" w:unhideWhenUsed="1"/>
-    <w:lsdException w:name="Body Text Indent" w:semiHidden="1" w:unhideWhenUsed="1"/>
-    <w:lsdException w:name="List Continue" w:semiHidden="1" w:unhideWhenUsed="1"/>
-    <w:lsdException w:name="List Continue 2" w:semiHidden="1" w:unhideWhenUsed="1"/>
-    <w:lsdException w:name="List Continue 3" w:semiHidden="1" w:unhideWhenUsed="1"/>
-    <w:lsdException w:name="List Continue 4" w:semiHidden="1" w:unhideWhenUsed="1"/>
-    <w:lsdException w:name="List Continue 5" w:semiHidden="1" w:unhideWhenUsed="1"/>
-    <w:lsdException w:name="Message Header" w:semiHidden="1" w:unhideWhenUsed="1"/>
-    <w:lsdException w:name="Subtitle" w:uiPriority="11" w:qFormat="1"/>
-    <w:lsdException w:name="Salutation" w:semiHidden="1" w:unhideWhenUsed="1"/>
-    <w:lsdException w:name="Date" w:semiHidden="1" w:unhideWhenUsed="1"/>
-    <w:lsdException w:name="Body Text First Indent" w:semiHidden="1" w:unhideWhenUsed="1"/>
-    <w:lsdException w:name="Body Text First Indent 2" w:semiHidden="1" w:unhideWhenUsed="1"/>
-    <w:lsdException w:name="Note Heading" w:semiHidden="1" w:unhideWhenUsed="1"/>
-    <w:lsdException w:name="Body Text 2" w:semiHidden="1" w:unhideWhenUsed="1"/>
-    <w:lsdException w:name="Body Text 3" w:semiHidden="1" w:unhideWhenUsed="1"/>
-    <w:lsdException w:name="Body Text Indent 2" w:semiHidden="1" w:unhideWhenUsed="1"/>
-    <w:lsdException w:name="Body Text Indent 3" w:semiHidden="1" w:unhideWhenUsed="1"/>
-    <w:lsdException w:name="Block Text" w:semiHidden="1" w:unhideWhenUsed="1"/>
-    <w:lsdException w:name="Hyperlink" w:semiHidden="1" w:unhideWhenUsed="1"/>
-    <w:lsdException w:name="FollowedHyperlink" w:semiHidden="1" w:unhideWhenUsed="1"/>
-    <w:lsdException w:name="Strong" w:uiPriority="22" w:qFormat="1"/>
-    <w:lsdException w:name="Emphasis" w:uiPriority="20" w:qFormat="1"/>
-    <w:lsdException w:name="Document Map" w:semiHidden="1" w:unhideWhenUsed="1"/>
-    <w:lsdException w:name="Plain Text" w:semiHidden="1" w:unhideWhenUsed="1"/>
-    <w:lsdException w:name="E-mail Signature" w:semiHidden="1" w:unhideWhenUsed="1"/>
-    <w:lsdException w:name="HTML Top of Form" w:semiHidden="1" w:unhideWhenUsed="1"/>
-    <w:lsdException w:name="HTML Bottom of Form" w:semiHidden="1" w:unhideWhenUsed="1"/>
-    <w:lsdException w:name="Normal (Web)" w:semiHidden="1" w:unhideWhenUsed="1"/>
-    <w:lsdException w:name="HTML Acronym" w:semiHidden="1" w:unhideWhenUsed="1"/>
-    <w:lsdException w:name="HTML Address" w:semiHidden="1" w:unhideWhenUsed="1"/>
-    <w:lsdException w:name="HTML Cite" w:semiHidden="1" w:unhideWhenUsed="1"/>
-    <w:lsdException w:name="HTML Code" w:semiHidden="1" w:unhideWhenUsed="1"/>
-    <w:lsdException w:name="HTML Definition" w:semiHidden="1" w:unhideWhenUsed="1"/>
-    <w:lsdException w:name="HTML Keyboard" w:semiHidden="1" w:unhideWhenUsed="1"/>
-    <w:lsdException w:name="HTML Preformatted" w:semiHidden="1" w:unhideWhenUsed="1"/>
-    <w:lsdException w:name="HTML Sample" w:semiHidden="1" w:unhideWhenUsed="1"/>
-    <w:lsdException w:name="HTML Typewriter" w:semiHidden="1" w:unhideWhenUsed="1"/>
-    <w:lsdException w:name="HTML Variable" w:semiHidden="1" w:unhideWhenUsed="1"/>
-    <w:lsdException w:name="Normal Table" w:semiHidden="1" w:unhideWhenUsed="1"/>
-    <w:lsdException w:name="annotation subject" w:semiHidden="1" w:unhideWhenUsed="1"/>
-    <w:lsdException w:name="No List" w:semiHidden="1" w:unhideWhenUsed="1"/>
-    <w:lsdException w:name="Outline List 1" w:semiHidden="1" w:unhideWhenUsed="1"/>
-    <w:lsdException w:name="Outline List 2" w:semiHidden="1" w:unhideWhenUsed="1"/>
-    <w:lsdException w:name="Outline List 3" w:semiHidden="1" w:unhideWhenUsed="1"/>
-    <w:lsdException w:name="Table Simple 1" w:semiHidden="1" w:unhideWhenUsed="1"/>
-    <w:lsdException w:name="Table Simple 2" w:semiHidden="1" w:unhideWhenUsed="1"/>
-    <w:lsdException w:name="Table Simple 3" w:semiHidden="1" w:unhideWhenUsed="1"/>
-    <w:lsdException w:name="Table Classic 1" w:semiHidden="1" w:unhideWhenUsed="1"/>
-    <w:lsdException w:name="Table Classic 2" w:semiHidden="1" w:unhideWhenUsed="1"/>
-    <w:lsdException w:name="Table Classic 3" w:semiHidden="1" w:unhideWhenUsed="1"/>
-    <w:lsdException w:name="Table Classic 4" w:semiHidden="1" w:unhideWhenUsed="1"/>
-    <w:lsdException w:name="Table Colorful 1" w:semiHidden="1" w:unhideWhenUsed="1"/>
-    <w:lsdException w:name="Table Colorful 2" w:semiHidden="1" w:unhideWhenUsed="1"/>
-    <w:lsdException w:name="Table Colorful 3" w:semiHidden="1" w:unhideWhenUsed="1"/>
-    <w:lsdException w:name="Table Columns 1" w:semiHidden="1" w:unhideWhenUsed="1"/>
-    <w:lsdException w:name="Table Columns 2" w:semiHidden="1" w:unhideWhenUsed="1"/>
-    <w:lsdException w:name="Table Columns 3" w:semiHidden="1" w:unhideWhenUsed="1"/>
-    <w:lsdException w:name="Table Columns 4" w:semiHidden="1" w:unhideWhenUsed="1"/>
-    <w:lsdException w:name="Table Columns 5" w:semiHidden="1" w:unhideWhenUsed="1"/>
-    <w:lsdException w:name="Table Grid 1" w:semiHidden="1" w:unhideWhenUsed="1"/>
-    <w:lsdException w:name="Table Grid 2" w:semiHidden="1" w:unhideWhenUsed="1"/>
-    <w:lsdException w:name="Table Grid 3" w:semiHidden="1" w:unhideWhenUsed="1"/>
-    <w:lsdException w:name="Table Grid 4" w:semiHidden="1" w:unhideWhenUsed="1"/>
-    <w:lsdException w:name="Table Grid 5" w:semiHidden="1" w:unhideWhenUsed="1"/>
-    <w:lsdException w:name="Table Grid 6" w:semiHidden="1" w:unhideWhenUsed="1"/>
-    <w:lsdException w:name="Table Grid 7" w:semiHidden="1" w:unhideWhenUsed="1"/>
-    <w:lsdException w:name="Table Grid 8" w:semiHidden="1" w:unhideWhenUsed="1"/>
-    <w:lsdException w:name="Table List 1" w:semiHidden="1" w:unhideWhenUsed="1"/>
-    <w:lsdException w:name="Table List 2" w:semiHidden="1" w:unhideWhenUsed="1"/>
-    <w:lsdException w:name="Table List 3" w:semiHidden="1" w:unhideWhenUsed="1"/>
-    <w:lsdException w:name="Table List 4" w:semiHidden="1" w:unhideWhenUsed="1"/>
-    <w:lsdException w:name="Table List 5" w:semiHidden="1" w:unhideWhenUsed="1"/>
-    <w:lsdException w:name="Table List 6" w:semiHidden="1" w:unhideWhenUsed="1"/>
-    <w:lsdException w:name="Table List 7" w:semiHidden="1" w:unhideWhenUsed="1"/>
-    <w:lsdException w:name="Table List 8" w:semiHidden="1" w:unhideWhenUsed="1"/>
-    <w:lsdException w:name="Table 3D effects 1" w:semiHidden="1" w:unhideWhenUsed="1"/>
-    <w:lsdException w:name="Table 3D effects 2" w:semiHidden="1" w:unhideWhenUsed="1"/>
-    <w:lsdException w:name="Table 3D effects 3" w:semiHidden="1" w:unhideWhenUsed="1"/>
-    <w:lsdException w:name="Table Contemporary" w:semiHidden="1" w:unhideWhenUsed="1"/>
-    <w:lsdException w:name="Table Elegant" w:semiHidden="1" w:unhideWhenUsed="1"/>
-    <w:lsdException w:name="Table Professional" w:semiHidden="1" w:unhideWhenUsed="1"/>
-    <w:lsdException w:name="Table Subtle 1" w:semiHidden="1" w:unhideWhenUsed="1"/>
-    <w:lsdException w:name="Table Subtle 2" w:semiHidden="1" w:unhideWhenUsed="1"/>
-    <w:lsdException w:name="Table Web 1" w:semiHidden="1" w:unhideWhenUsed="1"/>
-    <w:lsdException w:name="Table Web 2" w:semiHidden="1" w:unhideWhenUsed="1"/>
-    <w:lsdException w:name="Table Web 3" w:semiHidden="1" w:unhideWhenUsed="1"/>
-    <w:lsdException w:name="Balloon Text" w:semiHidden="1" w:unhideWhenUsed="1"/>
-    <w:lsdException w:name="Table Grid" w:semiHidden="1" w:uiPriority="59" w:unhideWhenUsed="1"/>
-    <w:lsdException w:name="Table Theme" w:semiHidden="1" w:unhideWhenUsed="1"/>
-    <w:lsdException w:name="Placeholder Text" w:semiHidden="1"/>
-    <w:lsdException w:name="No Spacing" w:uiPriority="1" w:qFormat="1"/>
-    <w:lsdException w:name="Light Shading" w:uiPriority="60"/>
-    <w:lsdException w:name="Light List" w:uiPriority="61"/>
-    <w:lsdException w:name="Light Grid" w:uiPriority="62"/>
-    <w:lsdException w:name="Medium Shading 1" w:uiPriority="63"/>
-    <w:lsdException w:name="Medium Shading 2" w:uiPriority="64"/>
-    <w:lsdException w:name="Medium List 1" w:uiPriority="65"/>
-    <w:lsdException w:name="Medium List 2" w:uiPriority="66"/>
-    <w:lsdException w:name="Medium Grid 1" w:uiPriority="67"/>
-    <w:lsdException w:name="Medium Grid 2" w:uiPriority="68"/>
-    <w:lsdException w:name="Medium Grid 3" w:uiPriority="69"/>
-    <w:lsdException w:name="Dark List" w:uiPriority="70"/>
-    <w:lsdException w:name="Colorful Shading" w:uiPriority="71"/>
-    <w:lsdException w:name="Colorful List" w:uiPriority="72"/>
-    <w:lsdException w:name="Colorful Grid" w:uiPriority="73"/>
-    <w:lsdException w:name="Light Shading Accent 1" w:uiPriority="60"/>
-    <w:lsdException w:name="Light List Accent 1" w:uiPriority="61"/>
-    <w:lsdException w:name="Light Grid Accent 1" w:uiPriority="62"/>
-    <w:lsdException w:name="Medium Shading 1 Accent 1" w:uiPriority="63"/>
-    <w:lsdException w:name="Medium Shading 2 Accent 1" w:uiPriority="64"/>
-    <w:lsdException w:name="Medium List 1 Accent 1" w:uiPriority="65"/>
-    <w:lsdException w:name="Revision" w:semiHidden="1"/>
-    <w:lsdException w:name="List Paragraph" w:uiPriority="34" w:qFormat="1"/>
-    <w:lsdException w:name="Quote" w:uiPriority="29" w:qFormat="1"/>
-    <w:lsdException w:name="Intense Quote" w:uiPriority="30" w:qFormat="1"/>
-    <w:lsdException w:name="Medium List 2 Accent 1" w:uiPriority="66"/>
-    <w:lsdException w:name="Medium Grid 1 Accent 1" w:uiPriority="67"/>
-    <w:lsdException w:name="Medium Grid 2 Accent 1" w:uiPriority="68"/>
-    <w:lsdException w:name="Medium Grid 3 Accent 1" w:uiPriority="69"/>
-    <w:lsdException w:name="Dark List Accent 1" w:uiPriority="70"/>
-    <w:lsdException w:name="Colorful Shading Accent 1" w:uiPriority="71"/>
-    <w:lsdException w:name="Colorful List Accent 1" w:uiPriority="72"/>
-    <w:lsdException w:name="Colorful Grid Accent 1" w:uiPriority="73"/>
-    <w:lsdException w:name="Light Shading Accent 2" w:uiPriority="60"/>
-    <w:lsdException w:name="Light List Accent 2" w:uiPriority="61"/>
-    <w:lsdException w:name="Light Grid Accent 2" w:uiPriority="62"/>
-    <w:lsdException w:name="Medium Shading 1 Accent 2" w:uiPriority="63"/>
-    <w:lsdException w:name="Medium Shading 2 Accent 2" w:uiPriority="64"/>
-    <w:lsdException w:name="Medium List 1 Accent 2" w:uiPriority="65"/>
-    <w:lsdException w:name="Medium List 2 Accent 2" w:uiPriority="66"/>
-    <w:lsdException w:name="Medium Grid 1 Accent 2" w:uiPriority="67"/>
-    <w:lsdException w:name="Medium Grid 2 Accent 2" w:uiPriority="68"/>
-    <w:lsdException w:name="Medium Grid 3 Accent 2" w:uiPriority="69"/>
-    <w:lsdException w:name="Dark List Accent 2" w:uiPriority="70"/>
-    <w:lsdException w:name="Colorful Shading Accent 2" w:uiPriority="71"/>
-    <w:lsdException w:name="Colorful List Accent 2" w:uiPriority="72"/>
-    <w:lsdException w:name="Colorful Grid Accent 2" w:uiPriority="73"/>
-    <w:lsdException w:name="Light Shading Accent 3" w:uiPriority="60"/>
-    <w:lsdException w:name="Light List Accent 3" w:uiPriority="61"/>
-    <w:lsdException w:name="Light Grid Accent 3" w:uiPriority="62"/>
-    <w:lsdException w:name="Medium Shading 1 Accent 3" w:uiPriority="63"/>
-    <w:lsdException w:name="Medium Shading 2 Accent 3" w:uiPriority="64"/>
-    <w:lsdException w:name="Medium List 1 Accent 3" w:uiPriority="65"/>
-    <w:lsdException w:name="Medium List 2 Accent 3" w:uiPriority="66"/>
-    <w:lsdException w:name="Medium Grid 1 Accent 3" w:uiPriority="67"/>
-    <w:lsdException w:name="Medium Grid 2 Accent 3" w:uiPriority="68"/>
-    <w:lsdException w:name="Medium Grid 3 Accent 3" w:uiPriority="69"/>
-    <w:lsdException w:name="Dark List Accent 3" w:uiPriority="70"/>
-    <w:lsdException w:name="Colorful Shading Accent 3" w:uiPriority="71"/>
-    <w:lsdException w:name="Colorful List Accent 3" w:uiPriority="72"/>
-    <w:lsdException w:name="Colorful Grid Accent 3" w:uiPriority="73"/>
-    <w:lsdException w:name="Light Shading Accent 4" w:uiPriority="60"/>
-    <w:lsdException w:name="Light List Accent 4" w:uiPriority="61"/>
-    <w:lsdException w:name="Light Grid Accent 4" w:uiPriority="62"/>
-    <w:lsdException w:name="Medium Shading 1 Accent 4" w:uiPriority="63"/>
-    <w:lsdException w:name="Medium Shading 2 Accent 4" w:uiPriority="64"/>
-    <w:lsdException w:name="Medium List 1 Accent 4" w:uiPriority="65"/>
-    <w:lsdException w:name="Medium List 2 Accent 4" w:uiPriority="66"/>
-    <w:lsdException w:name="Medium Grid 1 Accent 4" w:uiPriority="67"/>
-    <w:lsdException w:name="Medium Grid 2 Accent 4" w:uiPriority="68"/>
-    <w:lsdException w:name="Medium Grid 3 Accent 4" w:uiPriority="69"/>
-    <w:lsdException w:name="Dark List Accent 4" w:uiPriority="70"/>
-    <w:lsdException w:name="Colorful Shading Accent 4" w:uiPriority="71"/>
-    <w:lsdException w:name="Colorful List Accent 4" w:uiPriority="72"/>
-    <w:lsdException w:name="Colorful Grid Accent 4" w:uiPriority="73"/>
-    <w:lsdException w:name="Light Shading Accent 5" w:uiPriority="60"/>
-    <w:lsdException w:name="Light List Accent 5" w:uiPriority="61"/>
-    <w:lsdException w:name="Light Grid Accent 5" w:uiPriority="62"/>
-    <w:lsdException w:name="Medium Shading 1 Accent 5" w:uiPriority="63"/>
-    <w:lsdException w:name="Medium Shading 2 Accent 5" w:uiPriority="64"/>
-    <w:lsdException w:name="Medium List 1 Accent 5" w:uiPriority="65"/>
-    <w:lsdException w:name="Medium List 2 Accent 5" w:uiPriority="66"/>
-    <w:lsdException w:name="Medium Grid 1 Accent 5" w:uiPriority="67"/>
-    <w:lsdException w:name="Medium Grid 2 Accent 5" w:uiPriority="68"/>
-    <w:lsdException w:name="Medium Grid 3 Accent 5" w:uiPriority="69"/>
-    <w:lsdException w:name="Dark List Accent 5" w:uiPriority="70"/>
-    <w:lsdException w:name="Colorful Shading Accent 5" w:uiPriority="71"/>
-    <w:lsdException w:name="Colorful List Accent 5" w:uiPriority="72"/>
-    <w:lsdException w:name="Colorful Grid Accent 5" w:uiPriority="73"/>
-    <w:lsdException w:name="Light Shading Accent 6" w:uiPriority="60"/>
-    <w:lsdException w:name="Light List Accent 6" w:uiPriority="61"/>
-    <w:lsdException w:name="Light Grid Accent 6" w:uiPriority="62"/>
-    <w:lsdException w:name="Medium Shading 1 Accent 6" w:uiPriority="63"/>
-    <w:lsdException w:name="Medium Shading 2 Accent 6" w:uiPriority="64"/>
-    <w:lsdException w:name="Medium List 1 Accent 6" w:uiPriority="65"/>
-    <w:lsdException w:name="Medium List 2 Accent 6" w:uiPriority="66"/>
-    <w:lsdException w:name="Medium Grid 1 Accent 6" w:uiPriority="67"/>
-    <w:lsdException w:name="Medium Grid 2 Accent 6" w:uiPriority="68"/>
-    <w:lsdException w:name="Medium Grid 3 Accent 6" w:uiPriority="69"/>
-    <w:lsdException w:name="Dark List Accent 6" w:uiPriority="70"/>
-    <w:lsdException w:name="Colorful Shading Accent 6" w:uiPriority="71"/>
-    <w:lsdException w:name="Colorful List Accent 6" w:uiPriority="72"/>
-    <w:lsdException w:name="Colorful Grid Accent 6" w:uiPriority="73"/>
-    <w:lsdException w:name="Subtle Emphasis" w:uiPriority="19" w:qFormat="1"/>
-    <w:lsdException w:name="Intense Emphasis" w:uiPriority="21" w:qFormat="1"/>
-    <w:lsdException w:name="Subtle Reference" w:uiPriority="31" w:qFormat="1"/>
-    <w:lsdException w:name="Intense Reference" w:uiPriority="32" w:qFormat="1"/>
-    <w:lsdException w:name="Book Title" w:uiPriority="33" w:qFormat="1"/>
-    <w:lsdException w:name="Bibliography" w:semiHidden="1" w:uiPriority="37" w:unhideWhenUsed="1"/>
-    <w:lsdException w:name="TOC Heading" w:semiHidden="1" w:uiPriority="39" w:unhideWhenUsed="1" w:qFormat="1"/>
-    <w:lsdException w:name="Plain Table 1" w:uiPriority="41"/>
-    <w:lsdException w:name="Plain Table 2" w:uiPriority="42"/>
-    <w:lsdException w:name="Plain Table 3" w:uiPriority="43"/>
-    <w:lsdException w:name="Plain Table 4" w:uiPriority="44"/>
-    <w:lsdException w:name="Plain Table 5" w:uiPriority="45"/>
-    <w:lsdException w:name="Grid Table Light" w:uiPriority="40"/>
-    <w:lsdException w:name="Grid Table 1 Light" w:uiPriority="46"/>
-    <w:lsdException w:name="Grid Table 2" w:uiPriority="47"/>
-    <w:lsdException w:name="Grid Table 3" w:uiPriority="48"/>
-    <w:lsdException w:name="Grid Table 4" w:uiPriority="49"/>
-    <w:lsdException w:name="Grid Table 5 Dark" w:uiPriority="50"/>
-    <w:lsdException w:name="Grid Table 6 Colorful" w:uiPriority="51"/>
-    <w:lsdException w:name="Grid Table 7 Colorful" w:uiPriority="52"/>
-    <w:lsdException w:name="Grid Table 1 Light Accent 1" w:uiPriority="46"/>
-    <w:lsdException w:name="Grid Table 2 Accent 1" w:uiPriority="47"/>
-    <w:lsdException w:name="Grid Table 3 Accent 1" w:uiPriority="48"/>
-    <w:lsdException w:name="Grid Table 4 Accent 1" w:uiPriority="49"/>
-    <w:lsdException w:name="Grid Table 5 Dark Accent 1" w:uiPriority="50"/>
-    <w:lsdException w:name="Grid Table 6 Colorful Accent 1" w:uiPriority="51"/>
-    <w:lsdException w:name="Grid Table 7 Colorful Accent 1" w:uiPriority="52"/>
-    <w:lsdException w:name="Grid Table 1 Light Accent 2" w:uiPriority="46"/>
-    <w:lsdException w:name="Grid Table 2 Accent 2" w:uiPriority="47"/>
-    <w:lsdException w:name="Grid Table 3 Accent 2" w:uiPriority="48"/>
-    <w:lsdException w:name="Grid Table 4 Accent 2" w:uiPriority="49"/>
-    <w:lsdException w:name="Grid Table 5 Dark Accent 2" w:uiPriority="50"/>
-    <w:lsdException w:name="Grid Table 6 Colorful Accent 2" w:uiPriority="51"/>
-    <w:lsdException w:name="Grid Table 7 Colorful Accent 2" w:uiPriority="52"/>
-    <w:lsdException w:name="Grid Table 1 Light Accent 3" w:uiPriority="46"/>
-    <w:lsdException w:name="Grid Table 2 Accent 3" w:uiPriority="47"/>
-    <w:lsdException w:name="Grid Table 3 Accent 3" w:uiPriority="48"/>
-    <w:lsdException w:name="Grid Table 4 Accent 3" w:uiPriority="49"/>
-    <w:lsdException w:name="Grid Table 5 Dark Accent 3" w:uiPriority="50"/>
-    <w:lsdException w:name="Grid Table 6 Colorful Accent 3" w:uiPriority="51"/>
-    <w:lsdException w:name="Grid Table 7 Colorful Accent 3" w:uiPriority="52"/>
-    <w:lsdException w:name="Grid Table 1 Light Accent 4" w:uiPriority="46"/>
-    <w:lsdException w:name="Grid Table 2 Accent 4" w:uiPriority="47"/>
-    <w:lsdException w:name="Grid Table 3 Accent 4" w:uiPriority="48"/>
-    <w:lsdException w:name="Grid Table 4 Accent 4" w:uiPriority="49"/>
-    <w:lsdException w:name="Grid Table 5 Dark Accent 4" w:uiPriority="50"/>
-    <w:lsdException w:name="Grid Table 6 Colorful Accent 4" w:uiPriority="51"/>
-    <w:lsdException w:name="Grid Table 7 Colorful Accent 4" w:uiPriority="52"/>
-    <w:lsdException w:name="Grid Table 1 Light Accent 5" w:uiPriority="46"/>
-    <w:lsdException w:name="Grid Table 2 Accent 5" w:uiPriority="47"/>
-    <w:lsdException w:name="Grid Table 3 Accent 5" w:uiPriority="48"/>
-    <w:lsdException w:name="Grid Table 4 Accent 5" w:uiPriority="49"/>
-    <w:lsdException w:name="Grid Table 5 Dark Accent 5" w:uiPriority="50"/>
-    <w:lsdException w:name="Grid Table 6 Colorful Accent 5" w:uiPriority="51"/>
-    <w:lsdException w:name="Grid Table 7 Colorful Accent 5" w:uiPriority="52"/>
-    <w:lsdException w:name="Grid Table 1 Light Accent 6" w:uiPriority="46"/>
-    <w:lsdException w:name="Grid Table 2 Accent 6" w:uiPriority="47"/>
-    <w:lsdException w:name="Grid Table 3 Accent 6" w:uiPriority="48"/>
-    <w:lsdException w:name="Grid Table 4 Accent 6" w:uiPriority="49"/>
-    <w:lsdException w:name="Grid Table 5 Dark Accent 6" w:uiPriority="50"/>
-    <w:lsdException w:name="Grid Table 6 Colorful Accent 6" w:uiPriority="51"/>
-    <w:lsdException w:name="Grid Table 7 Colorful Accent 6" w:uiPriority="52"/>
-    <w:lsdException w:name="List Table 1 Light" w:uiPriority="46"/>
-    <w:lsdException w:name="List Table 2" w:uiPriority="47"/>
-    <w:lsdException w:name="List Table 3" w:uiPriority="48"/>
-    <w:lsdException w:name="List Table 4" w:uiPriority="49"/>
-    <w:lsdException w:name="List Table 5 Dark" w:uiPriority="50"/>
-    <w:lsdException w:name="List Table 6 Colorful" w:uiPriority="51"/>
-    <w:lsdException w:name="List Table 7 Colorful" w:uiPriority="52"/>
-    <w:lsdException w:name="List Table 1 Light Accent 1" w:uiPriority="46"/>
-    <w:lsdException w:name="List Table 2 Accent 1" w:uiPriority="47"/>
-    <w:lsdException w:name="List Table 3 Accent 1" w:uiPriority="48"/>
-    <w:lsdException w:name="List Table 4 Accent 1" w:uiPriority="49"/>
-    <w:lsdException w:name="List Table 5 Dark Accent 1" w:uiPriority="50"/>
-    <w:lsdException w:name="List Table 6 Colorful Accent 1" w:uiPriority="51"/>
-    <w:lsdException w:name="List Table 7 Colorful Accent 1" w:uiPriority="52"/>
-    <w:lsdException w:name="List Table 1 Light Accent 2" w:uiPriority="46"/>
-    <w:lsdException w:name="List Table 2 Accent 2" w:uiPriority="47"/>
-    <w:lsdException w:name="List Table 3 Accent 2" w:uiPriority="48"/>
-    <w:lsdException w:name="List Table 4 Accent 2" w:uiPriority="49"/>
-    <w:lsdException w:name="List Table 5 Dark Accent 2" w:uiPriority="50"/>
-    <w:lsdException w:name="List Table 6 Colorful Accent 2" w:uiPriority="51"/>
-    <w:lsdException w:name="List Table 7 Colorful Accent 2" w:uiPriority="52"/>
-    <w:lsdException w:name="List Table 1 Light Accent 3" w:uiPriority="46"/>
-    <w:lsdException w:name="List Table 2 Accent 3" w:uiPriority="47"/>
-    <w:lsdException w:name="List Table 3 Accent 3" w:uiPriority="48"/>
-    <w:lsdException w:name="List Table 4 Accent 3" w:uiPriority="49"/>
-    <w:lsdException w:name="List Table 5 Dark Accent 3" w:uiPriority="50"/>
-    <w:lsdException w:name="List Table 6 Colorful Accent 3" w:uiPriority="51"/>
-    <w:lsdException w:name="List Table 7 Colorful Accent 3" w:uiPriority="52"/>
-    <w:lsdException w:name="List Table 1 Light Accent 4" w:uiPriority="46"/>
-    <w:lsdException w:name="List Table 2 Accent 4" w:uiPriority="47"/>
-    <w:lsdException w:name="List Table 3 Accent 4" w:uiPriority="48"/>
-    <w:lsdException w:name="List Table 4 Accent 4" w:uiPriority="49"/>
-    <w:lsdException w:name="List Table 5 Dark Accent 4" w:uiPriority="50"/>
-    <w:lsdException w:name="List Table 6 Colorful Accent 4" w:uiPriority="51"/>
-    <w:lsdException w:name="List Table 7 Colorful Accent 4" w:uiPriority="52"/>
-    <w:lsdException w:name="List Table 1 Light Accent 5" w:uiPriority="46"/>
-    <w:lsdException w:name="List Table 2 Accent 5" w:uiPriority="47"/>
-    <w:lsdException w:name="List Table 3 Accent 5" w:uiPriority="48"/>
-    <w:lsdException w:name="List Table 4 Accent 5" w:uiPriority="49"/>
-    <w:lsdException w:name="List Table 5 Dark Accent 5" w:uiPriority="50"/>
-    <w:lsdException w:name="List Table 6 Colorful Accent 5" w:uiPriority="51"/>
-    <w:lsdException w:name="List Table 7 Colorful Accent 5" w:uiPriority="52"/>
-    <w:lsdException w:name="List Table 1 Light Accent 6" w:uiPriority="46"/>
-    <w:lsdException w:name="List Table 2 Accent 6" w:uiPriority="47"/>
-    <w:lsdException w:name="List Table 3 Accent 6" w:uiPriority="48"/>
-    <w:lsdException w:name="List Table 4 Accent 6" w:uiPriority="49"/>
-    <w:lsdException w:name="List Table 5 Dark Accent 6" w:uiPriority="50"/>
-    <w:lsdException w:name="List Table 6 Colorful Accent 6" w:uiPriority="51"/>
-    <w:lsdException w:name="List Table 7 Colorful Accent 6" w:uiPriority="52"/>
-    <w:lsdException w:name="Mention" w:semiHidden="1" w:unhideWhenUsed="1"/>
-    <w:lsdException w:name="Smart Hyperlink" w:semiHidden="1" w:unhideWhenUsed="1"/>
-    <w:lsdException w:name="Hashtag" w:semiHidden="1" w:unhideWhenUsed="1"/>
-    <w:lsdException w:name="Unresolved Mention" w:semiHidden="1" w:unhideWhenUsed="1"/>
-    <w:lsdException w:name="Smart Link" w:semiHidden="1" w:unhideWhenUsed="1"/>
+  <w:latentStyles w:defLockedState="0" w:defUIPriority="99" w:defSemiHidden="1" w:defUnhideWhenUsed="1" w:defQFormat="0" w:count="267">
+    <w:lsdException w:name="Normal" w:semiHidden="0" w:uiPriority="0" w:unhideWhenUsed="0" w:qFormat="1"/>
+    <w:lsdException w:name="heading 1" w:semiHidden="0" w:uiPriority="9" w:unhideWhenUsed="0" w:qFormat="1"/>
+    <w:lsdException w:name="heading 2" w:semiHidden="0" w:uiPriority="9" w:unhideWhenUsed="0" w:qFormat="1"/>
+    <w:lsdException w:name="heading 3" w:semiHidden="0" w:uiPriority="9" w:unhideWhenUsed="0" w:qFormat="1"/>
+    <w:lsdException w:name="heading 4" w:semiHidden="0" w:uiPriority="9" w:unhideWhenUsed="0" w:qFormat="1"/>
+    <w:lsdException w:name="heading 5" w:semiHidden="0" w:uiPriority="9" w:unhideWhenUsed="0" w:qFormat="1"/>
+    <w:lsdException w:name="heading 6" w:semiHidden="0" w:uiPriority="9" w:unhideWhenUsed="0" w:qFormat="1"/>
+    <w:lsdException w:name="heading 7" w:semiHidden="0" w:uiPriority="9" w:unhideWhenUsed="0" w:qFormat="1"/>
+    <w:lsdException w:name="heading 8" w:semiHidden="0" w:uiPriority="9" w:unhideWhenUsed="0" w:qFormat="1"/>
+    <w:lsdException w:name="heading 9" w:semiHidden="0" w:uiPriority="9" w:unhideWhenUsed="0" w:qFormat="1"/>
+    <w:lsdException w:name="toc 1" w:uiPriority="39"/>
+    <w:lsdException w:name="toc 2" w:uiPriority="39"/>
+    <w:lsdException w:name="toc 3" w:uiPriority="39"/>
+    <w:lsdException w:name="toc 4" w:uiPriority="39"/>
+    <w:lsdException w:name="toc 5" w:uiPriority="39"/>
+    <w:lsdException w:name="toc 6" w:uiPriority="39"/>
+    <w:lsdException w:name="toc 7" w:uiPriority="39"/>
+    <w:lsdException w:name="toc 8" w:uiPriority="39"/>
+    <w:lsdException w:name="toc 9" w:uiPriority="39"/>
+    <w:lsdException w:name="caption" w:uiPriority="35" w:qFormat="1"/>
+    <w:lsdException w:name="Title" w:semiHidden="0" w:uiPriority="10" w:unhideWhenUsed="0" w:qFormat="1"/>
+    <w:lsdException w:name="Default Paragraph Font" w:uiPriority="1"/>
+    <w:lsdException w:name="Subtitle" w:semiHidden="0" w:uiPriority="11" w:unhideWhenUsed="0" w:qFormat="1"/>
+    <w:lsdException w:name="Strong" w:semiHidden="0" w:uiPriority="22" w:unhideWhenUsed="0" w:qFormat="1"/>
+    <w:lsdException w:name="Emphasis" w:semiHidden="0" w:uiPriority="20" w:unhideWhenUsed="0" w:qFormat="1"/>
+    <w:lsdException w:name="Table Grid" w:uiPriority="59"/>
+    <w:lsdException w:name="Placeholder Text" w:unhideWhenUsed="0"/>
+    <w:lsdException w:name="No Spacing" w:semiHidden="0" w:uiPriority="1" w:unhideWhenUsed="0" w:qFormat="1"/>
+    <w:lsdException w:name="Light Shading" w:semiHidden="0" w:uiPriority="60" w:unhideWhenUsed="0"/>
+    <w:lsdException w:name="Light List" w:semiHidden="0" w:uiPriority="61" w:unhideWhenUsed="0"/>
+    <w:lsdException w:name="Light Grid" w:semiHidden="0" w:uiPriority="62" w:unhideWhenUsed="0"/>
+    <w:lsdException w:name="Medium Shading 1" w:semiHidden="0" w:uiPriority="63" w:unhideWhenUsed="0"/>
+    <w:lsdException w:name="Medium Shading 2" w:semiHidden="0" w:uiPriority="64" w:unhideWhenUsed="0"/>
+    <w:lsdException w:name="Medium List 1" w:semiHidden="0" w:uiPriority="65" w:unhideWhenUsed="0"/>
+    <w:lsdException w:name="Medium List 2" w:semiHidden="0" w:uiPriority="66" w:unhideWhenUsed="0"/>
+    <w:lsdException w:name="Medium Grid 1" w:semiHidden="0" w:uiPriority="67" w:unhideWhenUsed="0"/>
+    <w:lsdException w:name="Medium Grid 2" w:semiHidden="0" w:uiPriority="68" w:unhideWhenUsed="0"/>
+    <w:lsdException w:name="Medium Grid 3" w:semiHidden="0" w:uiPriority="69" w:unhideWhenUsed="0"/>
+    <w:lsdException w:name="Dark List" w:semiHidden="0" w:uiPriority="70" w:unhideWhenUsed="0"/>
+    <w:lsdException w:name="Colorful Shading" w:semiHidden="0" w:uiPriority="71" w:unhideWhenUsed="0"/>
+    <w:lsdException w:name="Colorful List" w:semiHidden="0" w:uiPriority="72" w:unhideWhenUsed="0"/>
+    <w:lsdException w:name="Colorful Grid" w:semiHidden="0" w:uiPriority="73" w:unhideWhenUsed="0"/>
+    <w:lsdException w:name="Light Shading Accent 1" w:semiHidden="0" w:uiPriority="60" w:unhideWhenUsed="0"/>
+    <w:lsdException w:name="Light List Accent 1" w:semiHidden="0" w:uiPriority="61" w:unhideWhenUsed="0"/>
+    <w:lsdException w:name="Light Grid Accent 1" w:semiHidden="0" w:uiPriority="62" w:unhideWhenUsed="0"/>
+    <w:lsdException w:name="Medium Shading 1 Accent 1" w:semiHidden="0" w:uiPriority="63" w:unhideWhenUsed="0"/>
+    <w:lsdException w:name="Medium Shading 2 Accent 1" w:semiHidden="0" w:uiPriority="64" w:unhideWhenUsed="0"/>
+    <w:lsdException w:name="Medium List 1 Accent 1" w:semiHidden="0" w:uiPriority="65" w:unhideWhenUsed="0"/>
+    <w:lsdException w:name="Revision" w:unhideWhenUsed="0"/>
+    <w:lsdException w:name="List Paragraph" w:semiHidden="0" w:uiPriority="34" w:unhideWhenUsed="0" w:qFormat="1"/>
+    <w:lsdException w:name="Quote" w:semiHidden="0" w:uiPriority="29" w:unhideWhenUsed="0" w:qFormat="1"/>
+    <w:lsdException w:name="Intense Quote" w:semiHidden="0" w:uiPriority="30" w:unhideWhenUsed="0" w:qFormat="1"/>
+    <w:lsdException w:name="Medium List 2 Accent 1" w:semiHidden="0" w:uiPriority="66" w:unhideWhenUsed="0"/>
+    <w:lsdException w:name="Medium Grid 1 Accent 1" w:semiHidden="0" w:uiPriority="67" w:unhideWhenUsed="0"/>
+    <w:lsdException w:name="Medium Grid 2 Accent 1" w:semiHidden="0" w:uiPriority="68" w:unhideWhenUsed="0"/>
+    <w:lsdException w:name="Medium Grid 3 Accent 1" w:semiHidden="0" w:uiPriority="69" w:unhideWhenUsed="0"/>
+    <w:lsdException w:name="Dark List Accent 1" w:semiHidden="0" w:uiPriority="70" w:unhideWhenUsed="0"/>
+    <w:lsdException w:name="Colorful Shading Accent 1" w:semiHidden="0" w:uiPriority="71" w:unhideWhenUsed="0"/>
+    <w:lsdException w:name="Colorful List Accent 1" w:semiHidden="0" w:uiPriority="72" w:unhideWhenUsed="0"/>
+    <w:lsdException w:name="Colorful Grid Accent 1" w:semiHidden="0" w:uiPriority="73" w:unhideWhenUsed="0"/>
+    <w:lsdException w:name="Light Shading Accent 2" w:semiHidden="0" w:uiPriority="60" w:unhideWhenUsed="0"/>
+    <w:lsdException w:name="Light List Accent 2" w:semiHidden="0" w:uiPriority="61" w:unhideWhenUsed="0"/>
+    <w:lsdException w:name="Light Grid Accent 2" w:semiHidden="0" w:uiPriority="62" w:unhideWhenUsed="0"/>
+    <w:lsdException w:name="Medium Shading 1 Accent 2" w:semiHidden="0" w:uiPriority="63" w:unhideWhenUsed="0"/>
+    <w:lsdException w:name="Medium Shading 2 Accent 2" w:semiHidden="0" w:uiPriority="64" w:unhideWhenUsed="0"/>
+    <w:lsdException w:name="Medium List 1 Accent 2" w:semiHidden="0" w:uiPriority="65" w:unhideWhenUsed="0"/>
+    <w:lsdException w:name="Medium List 2 Accent 2" w:semiHidden="0" w:uiPriority="66" w:unhideWhenUsed="0"/>
+    <w:lsdException w:name="Medium Grid 1 Accent 2" w:semiHidden="0" w:uiPriority="67" w:unhideWhenUsed="0"/>
+    <w:lsdException w:name="Medium Grid 2 Accent 2" w:semiHidden="0" w:uiPriority="68" w:unhideWhenUsed="0"/>
+    <w:lsdException w:name="Medium Grid 3 Accent 2" w:semiHidden="0" w:uiPriority="69" w:unhideWhenUsed="0"/>
+    <w:lsdException w:name="Dark List Accent 2" w:semiHidden="0" w:uiPriority="70" w:unhideWhenUsed="0"/>
+    <w:lsdException w:name="Colorful Shading Accent 2" w:semiHidden="0" w:uiPriority="71" w:unhideWhenUsed="0"/>
+    <w:lsdException w:name="Colorful List Accent 2" w:semiHidden="0" w:uiPriority="72" w:unhideWhenUsed="0"/>
+    <w:lsdException w:name="Colorful Grid Accent 2" w:semiHidden="0" w:uiPriority="73" w:unhideWhenUsed="0"/>
+    <w:lsdException w:name="Light Shading Accent 3" w:semiHidden="0" w:uiPriority="60" w:unhideWhenUsed="0"/>
+    <w:lsdException w:name="Light List Accent 3" w:semiHidden="0" w:uiPriority="61" w:unhideWhenUsed="0"/>
+    <w:lsdException w:name="Light Grid Accent 3" w:semiHidden="0" w:uiPriority="62" w:unhideWhenUsed="0"/>
+    <w:lsdException w:name="Medium Shading 1 Accent 3" w:semiHidden="0" w:uiPriority="63" w:unhideWhenUsed="0"/>
+    <w:lsdException w:name="Medium Shading 2 Accent 3" w:semiHidden="0" w:uiPriority="64" w:unhideWhenUsed="0"/>
+    <w:lsdException w:name="Medium List 1 Accent 3" w:semiHidden="0" w:uiPriority="65" w:unhideWhenUsed="0"/>
+    <w:lsdException w:name="Medium List 2 Accent 3" w:semiHidden="0" w:uiPriority="66" w:unhideWhenUsed="0"/>
+    <w:lsdException w:name="Medium Grid 1 Accent 3" w:semiHidden="0" w:uiPriority="67" w:unhideWhenUsed="0"/>
+    <w:lsdException w:name="Medium Grid 2 Accent 3" w:semiHidden="0" w:uiPriority="68" w:unhideWhenUsed="0"/>
+    <w:lsdException w:name="Medium Grid 3 Accent 3" w:semiHidden="0" w:uiPriority="69" w:unhideWhenUsed="0"/>
+    <w:lsdException w:name="Dark List Accent 3" w:semiHidden="0" w:uiPriority="70" w:unhideWhenUsed="0"/>
+    <w:lsdException w:name="Colorful Shading Accent 3" w:semiHidden="0" w:uiPriority="71" w:unhideWhenUsed="0"/>
+    <w:lsdException w:name="Colorful List Accent 3" w:semiHidden="0" w:uiPriority="72" w:unhideWhenUsed="0"/>
+    <w:lsdException w:name="Colorful Grid Accent 3" w:semiHidden="0" w:uiPriority="73" w:unhideWhenUsed="0"/>
+    <w:lsdException w:name="Light Shading Accent 4" w:semiHidden="0" w:uiPriority="60" w:unhideWhenUsed="0"/>
+    <w:lsdException w:name="Light List Accent 4" w:semiHidden="0" w:uiPriority="61" w:unhideWhenUsed="0"/>
+    <w:lsdException w:name="Light Grid Accent 4" w:semiHidden="0" w:uiPriority="62" w:unhideWhenUsed="0"/>
+    <w:lsdException w:name="Medium Shading 1 Accent 4" w:semiHidden="0" w:uiPriority="63" w:unhideWhenUsed="0"/>
+    <w:lsdException w:name="Medium Shading 2 Accent 4" w:semiHidden="0" w:uiPriority="64" w:unhideWhenUsed="0"/>
+    <w:lsdException w:name="Medium List 1 Accent 4" w:semiHidden="0" w:uiPriority="65" w:unhideWhenUsed="0"/>
+    <w:lsdException w:name="Medium List 2 Accent 4" w:semiHidden="0" w:uiPriority="66" w:unhideWhenUsed="0"/>
+    <w:lsdException w:name="Medium Grid 1 Accent 4" w:semiHidden="0" w:uiPriority="67" w:unhideWhenUsed="0"/>
+    <w:lsdException w:name="Medium Grid 2 Accent 4" w:semiHidden="0" w:uiPriority="68" w:unhideWhenUsed="0"/>
+    <w:lsdException w:name="Medium Grid 3 Accent 4" w:semiHidden="0" w:uiPriority="69" w:unhideWhenUsed="0"/>
+    <w:lsdException w:name="Dark List Accent 4" w:semiHidden="0" w:uiPriority="70" w:unhideWhenUsed="0"/>
+    <w:lsdException w:name="Colorful Shading Accent 4" w:semiHidden="0" w:uiPriority="71" w:unhideWhenUsed="0"/>
+    <w:lsdException w:name="Colorful List Accent 4" w:semiHidden="0" w:uiPriority="72" w:unhideWhenUsed="0"/>
+    <w:lsdException w:name="Colorful Grid Accent 4" w:semiHidden="0" w:uiPriority="73" w:unhideWhenUsed="0"/>
+    <w:lsdException w:name="Light Shading Accent 5" w:semiHidden="0" w:uiPriority="60" w:unhideWhenUsed="0"/>
+    <w:lsdException w:name="Light List Accent 5" w:semiHidden="0" w:uiPriority="61" w:unhideWhenUsed="0"/>
+    <w:lsdException w:name="Light Grid Accent 5" w:semiHidden="0" w:uiPriority="62" w:unhideWhenUsed="0"/>
+    <w:lsdException w:name="Medium Shading 1 Accent 5" w:semiHidden="0" w:uiPriority="63" w:unhideWhenUsed="0"/>
+    <w:lsdException w:name="Medium Shading 2 Accent 5" w:semiHidden="0" w:uiPriority="64" w:unhideWhenUsed="0"/>
+    <w:lsdException w:name="Medium List 1 Accent 5" w:semiHidden="0" w:uiPriority="65" w:unhideWhenUsed="0"/>
+    <w:lsdException w:name="Medium List 2 Accent 5" w:semiHidden="0" w:uiPriority="66" w:unhideWhenUsed="0"/>
+    <w:lsdException w:name="Medium Grid 1 Accent 5" w:semiHidden="0" w:uiPriority="67" w:unhideWhenUsed="0"/>
+    <w:lsdException w:name="Medium Grid 2 Accent 5" w:semiHidden="0" w:uiPriority="68" w:unhideWhenUsed="0"/>
+    <w:lsdException w:name="Medium Grid 3 Accent 5" w:semiHidden="0" w:uiPriority="69" w:unhideWhenUsed="0"/>
+    <w:lsdException w:name="Dark List Accent 5" w:semiHidden="0" w:uiPriority="70" w:unhideWhenUsed="0"/>
+    <w:lsdException w:name="Colorful Shading Accent 5" w:semiHidden="0" w:uiPriority="71" w:unhideWhenUsed="0"/>
+    <w:lsdException w:name="Colorful List Accent 5" w:semiHidden="0" w:uiPriority="72" w:unhideWhenUsed="0"/>
+    <w:lsdException w:name="Colorful Grid Accent 5" w:semiHidden="0" w:uiPriority="73" w:unhideWhenUsed="0"/>
+    <w:lsdException w:name="Light Shading Accent 6" w:semiHidden="0" w:uiPriority="60" w:unhideWhenUsed="0"/>
+    <w:lsdException w:name="Light List Accent 6" w:semiHidden="0" w:uiPriority="61" w:unhideWhenUsed="0"/>
+    <w:lsdException w:name="Light Grid Accent 6" w:semiHidden="0" w:uiPriority="62" w:unhideWhenUsed="0"/>
+    <w:lsdException w:name="Medium Shading 1 Accent 6" w:semiHidden="0" w:uiPriority="63" w:unhideWhenUsed="0"/>
+    <w:lsdException w:name="Medium Shading 2 Accent 6" w:semiHidden="0" w:uiPriority="64" w:unhideWhenUsed="0"/>
+    <w:lsdException w:name="Medium List 1 Accent 6" w:semiHidden="0" w:uiPriority="65" w:unhideWhenUsed="0"/>
+    <w:lsdException w:name="Medium List 2 Accent 6" w:semiHidden="0" w:uiPriority="66" w:unhideWhenUsed="0"/>
+    <w:lsdException w:name="Medium Grid 1 Accent 6" w:semiHidden="0" w:uiPriority="67" w:unhideWhenUsed="0"/>
+    <w:lsdException w:name="Medium Grid 2 Accent 6" w:semiHidden="0" w:uiPriority="68" w:unhideWhenUsed="0"/>
+    <w:lsdException w:name="Medium Grid 3 Accent 6" w:semiHidden="0" w:uiPriority="69" w:unhideWhenUsed="0"/>
+    <w:lsdException w:name="Dark List Accent 6" w:semiHidden="0" w:uiPriority="70" w:unhideWhenUsed="0"/>
+    <w:lsdException w:name="Colorful Shading Accent 6" w:semiHidden="0" w:uiPriority="71" w:unhideWhenUsed="0"/>
+    <w:lsdException w:name="Colorful List Accent 6" w:semiHidden="0" w:uiPriority="72" w:unhideWhenUsed="0"/>
+    <w:lsdException w:name="Colorful Grid Accent 6" w:semiHidden="0" w:uiPriority="73" w:unhideWhenUsed="0"/>
+    <w:lsdException w:name="Subtle Emphasis" w:semiHidden="0" w:uiPriority="19" w:unhideWhenUsed="0" w:qFormat="1"/>
+    <w:lsdException w:name="Intense Emphasis" w:semiHidden="0" w:uiPriority="21" w:unhideWhenUsed="0" w:qFormat="1"/>
+    <w:lsdException w:name="Subtle Reference" w:semiHidden="0" w:uiPriority="31" w:unhideWhenUsed="0" w:qFormat="1"/>
+    <w:lsdException w:name="Intense Reference" w:semiHidden="0" w:uiPriority="32" w:unhideWhenUsed="0" w:qFormat="1"/>
+    <w:lsdException w:name="Book Title" w:semiHidden="0" w:uiPriority="33" w:unhideWhenUsed="0" w:qFormat="1"/>
+    <w:lsdException w:name="Bibliography" w:uiPriority="37"/>
+    <w:lsdException w:name="TOC Heading" w:uiPriority="39" w:qFormat="1"/>
+  </w:latentStyles>
+  <w:style w:type="paragraph" w:default="1" w:styleId="a">
+    <w:name w:val="Normal"/>
+    <w:qFormat/>
+    <w:rsid w:val="004C3883"/>
+    <w:pPr>
+      <w:bidi/>
+      <w:spacing w:line="360" w:lineRule="auto"/>
+      <w:jc w:val="both"/>
+    </w:pPr>
+    <w:rPr>
+      <w:rFonts w:ascii="Times" w:hAnsi="Times"/>
+      <w:sz w:val="24"/>
+      <w:szCs w:val="28"/>
+    </w:rPr>
+  </w:style>
+  <w:style w:type="paragraph" w:styleId="1">
+    <w:name w:val="heading 1"/>
+    <w:basedOn w:val="a"/>
+    <w:next w:val="a"/>
+    <w:qFormat/>
+    <w:rsid w:val="00777D0C"/>
+    <w:pPr>
+      <w:keepNext/>
+      <w:keepLines/>
+      <w:numPr>
+        <w:numId w:val="1"/>
+      </w:numPr>
+      <w:spacing w:before="480" w:after="240" w:line="240" w:lineRule="atLeast"/>
+      <w:outlineLvl w:val="0"/>
+    </w:pPr>
+    <w:rPr>
+      <w:rFonts w:ascii="Times New Roman" w:hAnsi="Times New Roman"/>
+      <w:b/>
+      <w:bCs/>
+      <w:kern w:val="28"/>
+      <w:sz w:val="36"/>
+      <w:szCs w:val="40"/>
+      <w:lang w:bidi="ar-LY"/>
+    </w:rPr>
+  </w:style>
+  <w:style w:type="paragraph" w:styleId="2">
+    <w:name w:val="heading 2"/>
+    <w:basedOn w:val="a"/>
+    <w:next w:val="a"/>
+    <w:qFormat/>
+    <w:rsid w:val="001E610A"/>
+    <w:pPr>
+      <w:keepNext/>
+      <w:keepLines/>
+      <w:numPr>
+        <w:ilvl w:val="1"/>
+        <w:numId w:val="1"/>
+      </w:numPr>
+      <w:spacing w:before="280" w:after="280" w:line="240" w:lineRule="atLeast"/>
+      <w:outlineLvl w:val="1"/>
+    </w:pPr>
+    <w:rPr>
+      <w:b/>
+      <w:bCs/>
+      <w:sz w:val="28"/>
+      <w:szCs w:val="32"/>
+      <w:lang w:bidi="ar-LY"/>
+    </w:rPr>
+  </w:style>
+  <w:style w:type="paragraph" w:styleId="3">
+    <w:name w:val="heading 3"/>
+    <w:basedOn w:val="a"/>
+    <w:next w:val="a"/>
+    <w:qFormat/>
+    <w:rsid w:val="00777D0C"/>
+    <w:pPr>
+      <w:keepNext/>
+      <w:numPr>
+        <w:ilvl w:val="2"/>
+        <w:numId w:val="1"/>
+      </w:numPr>
+      <w:spacing w:before="240" w:after="240"/>
+      <w:outlineLvl w:val="2"/>
+    </w:pPr>
+    <w:rPr>
+      <w:b/>
+      <w:bCs/>
+      <w:sz w:val="28"/>
+    </w:rPr>
+  </w:style>
+  <w:style w:type="paragraph" w:styleId="4">
+    <w:name w:val="heading 4"/>
+    <w:basedOn w:val="a"/>
+    <w:next w:val="a"/>
+    <w:qFormat/>
+    <w:pPr>
+      <w:keepNext/>
+      <w:numPr>
+        <w:ilvl w:val="3"/>
+        <w:numId w:val="1"/>
+      </w:numPr>
+      <w:spacing w:before="240" w:after="60" w:line="220" w:lineRule="exact"/>
+      <w:outlineLvl w:val="3"/>
+    </w:pPr>
+    <w:rPr>
+      <w:rFonts w:ascii="Times New Roman" w:hAnsi="Times New Roman"/>
+      <w:b/>
+      <w:bCs/>
+      <w:i/>
+      <w:iCs/>
+      <w:sz w:val="22"/>
+      <w:szCs w:val="22"/>
+    </w:rPr>
+  </w:style>
+  <w:style w:type="paragraph" w:styleId="5">
+    <w:name w:val="heading 5"/>
+    <w:basedOn w:val="a"/>
+    <w:next w:val="a"/>
+    <w:qFormat/>
+    <w:pPr>
+      <w:numPr>
+        <w:ilvl w:val="4"/>
+        <w:numId w:val="1"/>
+      </w:numPr>
+      <w:spacing w:before="240" w:after="60" w:line="220" w:lineRule="exact"/>
+      <w:outlineLvl w:val="4"/>
+    </w:pPr>
+    <w:rPr>
+      <w:rFonts w:ascii="Arial" w:hAnsi="Arial" w:cs="Arial"/>
+      <w:sz w:val="22"/>
+      <w:szCs w:val="22"/>
+    </w:rPr>
+  </w:style>
+  <w:style w:type="paragraph" w:styleId="6">
+    <w:name w:val="heading 6"/>
+    <w:basedOn w:val="a"/>
+    <w:next w:val="a"/>
+    <w:qFormat/>
+    <w:pPr>
+      <w:numPr>
+        <w:ilvl w:val="5"/>
+        <w:numId w:val="1"/>
+      </w:numPr>
+      <w:spacing w:before="240" w:after="60" w:line="220" w:lineRule="exact"/>
+      <w:outlineLvl w:val="5"/>
+    </w:pPr>
+    <w:rPr>
+      <w:rFonts w:ascii="Arial" w:hAnsi="Arial" w:cs="Arial"/>
+      <w:i/>
+      <w:iCs/>
+      <w:sz w:val="22"/>
+      <w:szCs w:val="22"/>
+    </w:rPr>
+  </w:style>
+  <w:style w:type="paragraph" w:styleId="7">
+    <w:name w:val="heading 7"/>
+    <w:basedOn w:val="a"/>
+    <w:next w:val="a"/>
+    <w:qFormat/>
+    <w:pPr>
+      <w:numPr>
+        <w:ilvl w:val="6"/>
+        <w:numId w:val="1"/>
+      </w:numPr>
+      <w:spacing w:before="240" w:after="60" w:line="220" w:lineRule="exact"/>
+      <w:outlineLvl w:val="6"/>
+    </w:pPr>
+    <w:rPr>
+      <w:rFonts w:ascii="Arial" w:hAnsi="Arial" w:cs="Arial"/>
+      <w:sz w:val="20"/>
+      <w:szCs w:val="20"/>
+    </w:rPr>
+  </w:style>
+  <w:style w:type="paragraph" w:styleId="8">
+    <w:name w:val="heading 8"/>
+    <w:basedOn w:val="a"/>
+    <w:next w:val="a"/>
+    <w:qFormat/>
+    <w:pPr>
+      <w:numPr>
+        <w:ilvl w:val="7"/>
+        <w:numId w:val="1"/>
+      </w:numPr>
+      <w:spacing w:before="240" w:after="60" w:line="220" w:lineRule="exact"/>
+      <w:outlineLvl w:val="7"/>
+    </w:pPr>
+    <w:rPr>
+      <w:rFonts w:ascii="Arial" w:hAnsi="Arial" w:cs="Arial"/>
+      <w:i/>
+      <w:iCs/>
+      <w:sz w:val="20"/>
+      <w:szCs w:val="20"/>
+    </w:rPr>
+  </w:style>
+  <w:style w:type="paragraph" w:styleId="9">
+    <w:name w:val="heading 9"/>
+    <w:basedOn w:val="a"/>
+    <w:next w:val="a"/>
+    <w:qFormat/>
+    <w:pPr>
+      <w:numPr>
+        <w:ilvl w:val="8"/>
+        <w:numId w:val="1"/>
+      </w:numPr>
+      <w:spacing w:before="240" w:after="60" w:line="220" w:lineRule="exact"/>
+      <w:outlineLvl w:val="8"/>
+    </w:pPr>
+    <w:rPr>
+      <w:rFonts w:ascii="Arial" w:hAnsi="Arial" w:cs="Arial"/>
+      <w:i/>
+      <w:iCs/>
+      <w:sz w:val="18"/>
+      <w:szCs w:val="18"/>
+    </w:rPr>
+  </w:style>
+  <w:style w:type="character" w:default="1" w:styleId="a0">
+    <w:name w:val="Default Paragraph Font"/>
+    <w:uiPriority w:val="1"/>
+    <w:semiHidden/>
+    <w:unhideWhenUsed/>
+  </w:style>
+  <w:style w:type="table" w:default="1" w:styleId="a1">
+    <w:name w:val="Normal Table"/>
+    <w:uiPriority w:val="99"/>
+    <w:semiHidden/>
+    <w:unhideWhenUsed/>
+    <w:tblPr>
+      <w:tblInd w:w="0" w:type="dxa"/>
+      <w:tblCellMar>
+        <w:top w:w="0" w:type="dxa"/>
+        <w:left w:w="108" w:type="dxa"/>
+        <w:bottom w:w="0" w:type="dxa"/>
+        <w:right w:w="108" w:type="dxa"/>
+      </w:tblCellMar>
+    </w:tblPr>
+  </w:style>
+  <w:style w:type="numbering" w:default="1" w:styleId="a2">
+    <w:name w:val="No List"/>
+    <w:uiPriority w:val="99"/>
+    <w:semiHidden/>
+    <w:unhideWhenUsed/>
+  </w:style>
+  <w:style w:type="paragraph" w:styleId="a3">
+    <w:name w:val="footer"/>
+    <w:basedOn w:val="a"/>
+    <w:semiHidden/>
+    <w:pPr>
+      <w:tabs>
+        <w:tab w:val="center" w:pos="4680"/>
+        <w:tab w:val="right" w:pos="9360"/>
+      </w:tabs>
+    </w:pPr>
+    <w:rPr>
+      <w:b/>
+      <w:bCs/>
+      <w:i/>
+      <w:iCs/>
+      <w:sz w:val="20"/>
+      <w:szCs w:val="20"/>
+    </w:rPr>
+  </w:style>
+  <w:style w:type="paragraph" w:customStyle="1" w:styleId="bullet">
+    <w:name w:val="bullet"/>
+    <w:basedOn w:val="a"/>
+    <w:rPr>
+      <w:rFonts w:ascii="Arial" w:hAnsi="Arial" w:cs="Arial"/>
+      <w:sz w:val="20"/>
+      <w:szCs w:val="20"/>
+    </w:rPr>
+  </w:style>
+  <w:style w:type="paragraph" w:styleId="a4">
+    <w:name w:val="header"/>
+    <w:basedOn w:val="a"/>
+    <w:semiHidden/>
+    <w:pPr>
+      <w:tabs>
+        <w:tab w:val="center" w:pos="4680"/>
+        <w:tab w:val="right" w:pos="9360"/>
+      </w:tabs>
+    </w:pPr>
+    <w:rPr>
+      <w:b/>
+      <w:bCs/>
+      <w:i/>
+      <w:iCs/>
+      <w:sz w:val="20"/>
+      <w:szCs w:val="20"/>
+    </w:rPr>
+  </w:style>
+  <w:style w:type="paragraph" w:customStyle="1" w:styleId="heading1">
+    <w:name w:val="heading1"/>
+    <w:basedOn w:val="a"/>
+    <w:pPr>
+      <w:tabs>
+        <w:tab w:val="left" w:pos="450"/>
+        <w:tab w:val="left" w:pos="1080"/>
+        <w:tab w:val="left" w:pos="1800"/>
+        <w:tab w:val="left" w:pos="2610"/>
+      </w:tabs>
+    </w:pPr>
+  </w:style>
+  <w:style w:type="paragraph" w:styleId="10">
+    <w:name w:val="toc 1"/>
+    <w:basedOn w:val="a"/>
+    <w:next w:val="a"/>
+    <w:uiPriority w:val="39"/>
+    <w:pPr>
+      <w:tabs>
+        <w:tab w:val="left" w:pos="360"/>
+        <w:tab w:val="right" w:leader="dot" w:pos="9360"/>
+      </w:tabs>
+      <w:spacing w:before="60" w:line="220" w:lineRule="exact"/>
+      <w:ind w:left="360" w:hanging="360"/>
+    </w:pPr>
+    <w:rPr>
+      <w:b/>
+      <w:bCs/>
+      <w:noProof/>
+    </w:rPr>
+  </w:style>
+  <w:style w:type="paragraph" w:styleId="20">
+    <w:name w:val="toc 2"/>
+    <w:basedOn w:val="a"/>
+    <w:next w:val="a"/>
+    <w:uiPriority w:val="39"/>
+    <w:pPr>
+      <w:tabs>
+        <w:tab w:val="right" w:leader="dot" w:pos="9360"/>
+      </w:tabs>
+      <w:spacing w:line="220" w:lineRule="exact"/>
+      <w:ind w:left="270"/>
+    </w:pPr>
+    <w:rPr>
+      <w:sz w:val="22"/>
+      <w:szCs w:val="22"/>
+    </w:rPr>
+  </w:style>
+  <w:style w:type="paragraph" w:customStyle="1" w:styleId="level4">
+    <w:name w:val="level 4"/>
+    <w:basedOn w:val="a"/>
+    <w:pPr>
+      <w:spacing w:before="120" w:after="120"/>
+      <w:ind w:left="634"/>
+    </w:pPr>
+  </w:style>
+  <w:style w:type="paragraph" w:customStyle="1" w:styleId="level5">
+    <w:name w:val="level 5"/>
+    <w:basedOn w:val="a"/>
+    <w:pPr>
+      <w:tabs>
+        <w:tab w:val="left" w:pos="2520"/>
+      </w:tabs>
+      <w:ind w:left="1440"/>
+    </w:pPr>
+  </w:style>
+  <w:style w:type="paragraph" w:styleId="a5">
+    <w:name w:val="Title"/>
+    <w:basedOn w:val="a"/>
+    <w:qFormat/>
+    <w:pPr>
+      <w:spacing w:before="240" w:after="720" w:line="240" w:lineRule="auto"/>
+      <w:jc w:val="right"/>
+    </w:pPr>
+    <w:rPr>
+      <w:rFonts w:ascii="Arial" w:hAnsi="Arial" w:cs="Arial"/>
+      <w:b/>
+      <w:bCs/>
+      <w:kern w:val="28"/>
+      <w:sz w:val="64"/>
+      <w:szCs w:val="64"/>
+    </w:rPr>
+  </w:style>
+  <w:style w:type="paragraph" w:customStyle="1" w:styleId="TOCEntry">
+    <w:name w:val="TOCEntry"/>
+    <w:basedOn w:val="a"/>
+    <w:pPr>
+      <w:keepNext/>
+      <w:keepLines/>
+      <w:spacing w:before="120" w:after="240" w:line="240" w:lineRule="atLeast"/>
+    </w:pPr>
+    <w:rPr>
+      <w:b/>
+      <w:bCs/>
+      <w:sz w:val="36"/>
+      <w:szCs w:val="36"/>
+    </w:rPr>
+  </w:style>
+  <w:style w:type="paragraph" w:styleId="30">
+    <w:name w:val="toc 3"/>
+    <w:basedOn w:val="a"/>
+    <w:next w:val="a"/>
+    <w:semiHidden/>
+    <w:pPr>
+      <w:tabs>
+        <w:tab w:val="left" w:pos="1200"/>
+        <w:tab w:val="right" w:leader="dot" w:pos="9360"/>
+      </w:tabs>
+      <w:ind w:left="480"/>
+    </w:pPr>
+    <w:rPr>
+      <w:noProof/>
+      <w:sz w:val="22"/>
+      <w:szCs w:val="22"/>
+    </w:rPr>
+  </w:style>
+  <w:style w:type="paragraph" w:styleId="40">
+    <w:name w:val="toc 4"/>
+    <w:basedOn w:val="a"/>
+    <w:next w:val="a"/>
+    <w:semiHidden/>
+    <w:pPr>
+      <w:tabs>
+        <w:tab w:val="right" w:leader="dot" w:pos="9360"/>
+      </w:tabs>
+      <w:ind w:left="720"/>
+    </w:pPr>
+  </w:style>
+  <w:style w:type="paragraph" w:styleId="50">
+    <w:name w:val="toc 5"/>
+    <w:basedOn w:val="a"/>
+    <w:next w:val="a"/>
+    <w:semiHidden/>
+    <w:pPr>
+      <w:tabs>
+        <w:tab w:val="right" w:leader="dot" w:pos="9360"/>
+      </w:tabs>
+      <w:ind w:left="960"/>
+    </w:pPr>
+  </w:style>
+  <w:style w:type="paragraph" w:styleId="60">
+    <w:name w:val="toc 6"/>
+    <w:basedOn w:val="a"/>
+    <w:next w:val="a"/>
+    <w:semiHidden/>
+    <w:pPr>
+      <w:tabs>
+        <w:tab w:val="right" w:leader="dot" w:pos="9360"/>
+      </w:tabs>
+      <w:ind w:left="1200"/>
+    </w:pPr>
+  </w:style>
+  <w:style w:type="paragraph" w:styleId="70">
+    <w:name w:val="toc 7"/>
+    <w:basedOn w:val="a"/>
+    <w:next w:val="a"/>
+    <w:semiHidden/>
+    <w:pPr>
+      <w:tabs>
+        <w:tab w:val="right" w:leader="dot" w:pos="9360"/>
+      </w:tabs>
+      <w:ind w:left="1440"/>
+    </w:pPr>
+  </w:style>
+  <w:style w:type="paragraph" w:styleId="80">
+    <w:name w:val="toc 8"/>
+    <w:basedOn w:val="a"/>
+    <w:next w:val="a"/>
+    <w:semiHidden/>
+    <w:pPr>
+      <w:tabs>
+        <w:tab w:val="right" w:leader="dot" w:pos="9360"/>
+      </w:tabs>
+      <w:ind w:left="1680"/>
+    </w:pPr>
+  </w:style>
+  <w:style w:type="paragraph" w:styleId="90">
+    <w:name w:val="toc 9"/>
+    <w:basedOn w:val="a"/>
+    <w:next w:val="a"/>
+    <w:semiHidden/>
+    <w:pPr>
+      <w:tabs>
+        <w:tab w:val="right" w:leader="dot" w:pos="9360"/>
+      </w:tabs>
+      <w:ind w:left="1920"/>
+    </w:pPr>
+  </w:style>
+  <w:style w:type="paragraph" w:customStyle="1" w:styleId="template">
+    <w:name w:val="template"/>
+    <w:basedOn w:val="a"/>
+    <w:rPr>
+      <w:rFonts w:ascii="Arial" w:hAnsi="Arial" w:cs="Arial"/>
+      <w:i/>
+      <w:iCs/>
+      <w:sz w:val="22"/>
+      <w:szCs w:val="22"/>
+    </w:rPr>
+  </w:style>
+  <w:style w:type="character" w:styleId="a6">
+    <w:name w:val="page number"/>
+    <w:basedOn w:val="a0"/>
+    <w:semiHidden/>
+  </w:style>
+  <w:style w:type="paragraph" w:customStyle="1" w:styleId="level3text">
+    <w:name w:val="level 3 text"/>
+    <w:basedOn w:val="a"/>
+    <w:pPr>
+      <w:spacing w:line="220" w:lineRule="exact"/>
+      <w:ind w:left="1350" w:hanging="716"/>
+    </w:pPr>
+    <w:rPr>
+      <w:rFonts w:ascii="Arial" w:hAnsi="Arial" w:cs="Arial"/>
+      <w:i/>
+      <w:iCs/>
+      <w:sz w:val="22"/>
+      <w:szCs w:val="22"/>
+    </w:rPr>
+  </w:style>
+  <w:style w:type="paragraph" w:customStyle="1" w:styleId="requirement">
+    <w:name w:val="requirement"/>
+    <w:basedOn w:val="level4"/>
+    <w:rsid w:val="007E7065"/>
+    <w:pPr>
+      <w:numPr>
+        <w:numId w:val="2"/>
+      </w:numPr>
+      <w:spacing w:before="0" w:after="0"/>
+    </w:pPr>
+    <w:rPr>
+      <w:rFonts w:ascii="Times New Roman" w:hAnsi="Times New Roman"/>
+    </w:rPr>
+  </w:style>
+  <w:style w:type="paragraph" w:customStyle="1" w:styleId="ByLine">
+    <w:name w:val="ByLine"/>
+    <w:basedOn w:val="a5"/>
+    <w:rPr>
+      <w:sz w:val="28"/>
+      <w:szCs w:val="28"/>
+    </w:rPr>
+  </w:style>
+  <w:style w:type="paragraph" w:customStyle="1" w:styleId="ChangeHistoryTitle">
+    <w:name w:val="ChangeHistory Title"/>
+    <w:basedOn w:val="a"/>
+    <w:pPr>
+      <w:keepNext/>
+      <w:spacing w:before="60" w:after="60" w:line="240" w:lineRule="auto"/>
+      <w:jc w:val="center"/>
+    </w:pPr>
+    <w:rPr>
+      <w:rFonts w:ascii="Arial" w:hAnsi="Arial" w:cs="Arial"/>
+      <w:b/>
+      <w:bCs/>
+      <w:sz w:val="36"/>
+      <w:szCs w:val="36"/>
+    </w:rPr>
+  </w:style>
+  <w:style w:type="paragraph" w:customStyle="1" w:styleId="SuperTitle">
+    <w:name w:val="SuperTitle"/>
+    <w:basedOn w:val="a5"/>
+    <w:next w:val="a"/>
+    <w:pPr>
+      <w:pBdr>
+        <w:top w:val="single" w:sz="48" w:space="1" w:color="auto"/>
+      </w:pBdr>
+      <w:spacing w:before="960" w:after="0"/>
+    </w:pPr>
+    <w:rPr>
+      <w:sz w:val="28"/>
+      <w:szCs w:val="28"/>
+    </w:rPr>
+  </w:style>
+  <w:style w:type="paragraph" w:customStyle="1" w:styleId="line">
+    <w:name w:val="line"/>
+    <w:basedOn w:val="a5"/>
+    <w:pPr>
+      <w:pBdr>
+        <w:top w:val="single" w:sz="36" w:space="1" w:color="auto"/>
+      </w:pBdr>
+      <w:spacing w:after="0"/>
+    </w:pPr>
+    <w:rPr>
+      <w:sz w:val="40"/>
+      <w:szCs w:val="40"/>
+    </w:rPr>
+  </w:style>
+  <w:style w:type="paragraph" w:styleId="a7">
+    <w:name w:val="Normal (Web)"/>
+    <w:basedOn w:val="a"/>
+    <w:uiPriority w:val="99"/>
+    <w:semiHidden/>
+    <w:unhideWhenUsed/>
+    <w:rsid w:val="0074528B"/>
+    <w:pPr>
+      <w:bidi w:val="0"/>
+      <w:spacing w:before="100" w:beforeAutospacing="1" w:after="100" w:afterAutospacing="1" w:line="240" w:lineRule="auto"/>
+      <w:jc w:val="left"/>
+    </w:pPr>
+    <w:rPr>
+      <w:rFonts w:ascii="Times New Roman" w:hAnsi="Times New Roman"/>
+      <w:szCs w:val="24"/>
+    </w:rPr>
+  </w:style>
+  <w:style w:type="paragraph" w:styleId="a8">
+    <w:name w:val="List Paragraph"/>
+    <w:basedOn w:val="a"/>
+    <w:uiPriority w:val="34"/>
+    <w:qFormat/>
+    <w:rsid w:val="00467AA6"/>
+    <w:pPr>
+      <w:ind w:left="720"/>
+      <w:contextualSpacing/>
+    </w:pPr>
+  </w:style>
+</w:styles>
+</file>
+
+<file path=word/stylesWithEffects.xml><?xml version="1.0" encoding="utf-8"?>
+<w:styles xmlns:wpc="http://schemas.microsoft.com/office/word/2010/wordprocessingCanvas" xmlns:mc="http://schemas.openxmlformats.org/markup-compatibility/2006" xmlns:o="urn:schemas-microsoft-com:office:office" xmlns:r="http://schemas.openxmlformats.org/officeDocument/2006/relationships" xmlns:m="http://schemas.openxmlformats.org/officeDocument/2006/math" xmlns:v="urn:schemas-microsoft-com:vml" xmlns:wp14="http://schemas.microsoft.com/office/word/2010/wordprocessingDrawing" xmlns:wp="http://schemas.openxmlformats.org/drawingml/2006/wordprocessingDrawing" xmlns:w10="urn:schemas-microsoft-com:office:word" xmlns:w="http://schemas.openxmlformats.org/wordprocessingml/2006/main" xmlns:w14="http://schemas.microsoft.com/office/word/2010/wordml" xmlns:wpg="http://schemas.microsoft.com/office/word/2010/wordprocessingGroup" xmlns:wpi="http://schemas.microsoft.com/office/word/2010/wordprocessingInk" xmlns:wne="http://schemas.microsoft.com/office/word/2006/wordml" xmlns:wps="http://schemas.microsoft.com/office/word/2010/wordprocessingShape" mc:Ignorable="w14 wp14">
+  <w:docDefaults>
+    <w:rPrDefault>
+      <w:rPr>
+        <w:rFonts w:ascii="Times New Roman" w:eastAsia="Times New Roman" w:hAnsi="Times New Roman" w:cs="Times New Roman"/>
+        <w:lang w:val="en-US" w:eastAsia="en-US" w:bidi="ar-SA"/>
+      </w:rPr>
+    </w:rPrDefault>
+    <w:pPrDefault/>
+  </w:docDefaults>
+  <w:latentStyles w:defLockedState="0" w:defUIPriority="99" w:defSemiHidden="1" w:defUnhideWhenUsed="1" w:defQFormat="0" w:count="267">
+    <w:lsdException w:name="Normal" w:semiHidden="0" w:uiPriority="0" w:unhideWhenUsed="0" w:qFormat="1"/>
+    <w:lsdException w:name="heading 1" w:semiHidden="0" w:uiPriority="9" w:unhideWhenUsed="0" w:qFormat="1"/>
+    <w:lsdException w:name="heading 2" w:semiHidden="0" w:uiPriority="9" w:unhideWhenUsed="0" w:qFormat="1"/>
+    <w:lsdException w:name="heading 3" w:semiHidden="0" w:uiPriority="9" w:unhideWhenUsed="0" w:qFormat="1"/>
+    <w:lsdException w:name="heading 4" w:semiHidden="0" w:uiPriority="9" w:unhideWhenUsed="0" w:qFormat="1"/>
+    <w:lsdException w:name="heading 5" w:semiHidden="0" w:uiPriority="9" w:unhideWhenUsed="0" w:qFormat="1"/>
+    <w:lsdException w:name="heading 6" w:semiHidden="0" w:uiPriority="9" w:unhideWhenUsed="0" w:qFormat="1"/>
+    <w:lsdException w:name="heading 7" w:semiHidden="0" w:uiPriority="9" w:unhideWhenUsed="0" w:qFormat="1"/>
+    <w:lsdException w:name="heading 8" w:semiHidden="0" w:uiPriority="9" w:unhideWhenUsed="0" w:qFormat="1"/>
+    <w:lsdException w:name="heading 9" w:semiHidden="0" w:uiPriority="9" w:unhideWhenUsed="0" w:qFormat="1"/>
+    <w:lsdException w:name="toc 1" w:uiPriority="39"/>
+    <w:lsdException w:name="toc 2" w:uiPriority="39"/>
+    <w:lsdException w:name="toc 3" w:uiPriority="39"/>
+    <w:lsdException w:name="toc 4" w:uiPriority="39"/>
+    <w:lsdException w:name="toc 5" w:uiPriority="39"/>
+    <w:lsdException w:name="toc 6" w:uiPriority="39"/>
+    <w:lsdException w:name="toc 7" w:uiPriority="39"/>
+    <w:lsdException w:name="toc 8" w:uiPriority="39"/>
+    <w:lsdException w:name="toc 9" w:uiPriority="39"/>
+    <w:lsdException w:name="caption" w:uiPriority="35" w:qFormat="1"/>
+    <w:lsdException w:name="Title" w:semiHidden="0" w:uiPriority="10" w:unhideWhenUsed="0" w:qFormat="1"/>
+    <w:lsdException w:name="Default Paragraph Font" w:uiPriority="1"/>
+    <w:lsdException w:name="Subtitle" w:semiHidden="0" w:uiPriority="11" w:unhideWhenUsed="0" w:qFormat="1"/>
+    <w:lsdException w:name="Strong" w:semiHidden="0" w:uiPriority="22" w:unhideWhenUsed="0" w:qFormat="1"/>
+    <w:lsdException w:name="Emphasis" w:semiHidden="0" w:uiPriority="20" w:unhideWhenUsed="0" w:qFormat="1"/>
+    <w:lsdException w:name="Table Grid" w:uiPriority="59"/>
+    <w:lsdException w:name="Placeholder Text" w:unhideWhenUsed="0"/>
+    <w:lsdException w:name="No Spacing" w:semiHidden="0" w:uiPriority="1" w:unhideWhenUsed="0" w:qFormat="1"/>
+    <w:lsdException w:name="Light Shading" w:semiHidden="0" w:uiPriority="60" w:unhideWhenUsed="0"/>
+    <w:lsdException w:name="Light List" w:semiHidden="0" w:uiPriority="61" w:unhideWhenUsed="0"/>
+    <w:lsdException w:name="Light Grid" w:semiHidden="0" w:uiPriority="62" w:unhideWhenUsed="0"/>
+    <w:lsdException w:name="Medium Shading 1" w:semiHidden="0" w:uiPriority="63" w:unhideWhenUsed="0"/>
+    <w:lsdException w:name="Medium Shading 2" w:semiHidden="0" w:uiPriority="64" w:unhideWhenUsed="0"/>
+    <w:lsdException w:name="Medium List 1" w:semiHidden="0" w:uiPriority="65" w:unhideWhenUsed="0"/>
+    <w:lsdException w:name="Medium List 2" w:semiHidden="0" w:uiPriority="66" w:unhideWhenUsed="0"/>
+    <w:lsdException w:name="Medium Grid 1" w:semiHidden="0" w:uiPriority="67" w:unhideWhenUsed="0"/>
+    <w:lsdException w:name="Medium Grid 2" w:semiHidden="0" w:uiPriority="68" w:unhideWhenUsed="0"/>
+    <w:lsdException w:name="Medium Grid 3" w:semiHidden="0" w:uiPriority="69" w:unhideWhenUsed="0"/>
+    <w:lsdException w:name="Dark List" w:semiHidden="0" w:uiPriority="70" w:unhideWhenUsed="0"/>
+    <w:lsdException w:name="Colorful Shading" w:semiHidden="0" w:uiPriority="71" w:unhideWhenUsed="0"/>
+    <w:lsdException w:name="Colorful List" w:semiHidden="0" w:uiPriority="72" w:unhideWhenUsed="0"/>
+    <w:lsdException w:name="Colorful Grid" w:semiHidden="0" w:uiPriority="73" w:unhideWhenUsed="0"/>
+    <w:lsdException w:name="Light Shading Accent 1" w:semiHidden="0" w:uiPriority="60" w:unhideWhenUsed="0"/>
+    <w:lsdException w:name="Light List Accent 1" w:semiHidden="0" w:uiPriority="61" w:unhideWhenUsed="0"/>
+    <w:lsdException w:name="Light Grid Accent 1" w:semiHidden="0" w:uiPriority="62" w:unhideWhenUsed="0"/>
+    <w:lsdException w:name="Medium Shading 1 Accent 1" w:semiHidden="0" w:uiPriority="63" w:unhideWhenUsed="0"/>
+    <w:lsdException w:name="Medium Shading 2 Accent 1" w:semiHidden="0" w:uiPriority="64" w:unhideWhenUsed="0"/>
+    <w:lsdException w:name="Medium List 1 Accent 1" w:semiHidden="0" w:uiPriority="65" w:unhideWhenUsed="0"/>
+    <w:lsdException w:name="Revision" w:unhideWhenUsed="0"/>
+    <w:lsdException w:name="List Paragraph" w:semiHidden="0" w:uiPriority="34" w:unhideWhenUsed="0" w:qFormat="1"/>
+    <w:lsdException w:name="Quote" w:semiHidden="0" w:uiPriority="29" w:unhideWhenUsed="0" w:qFormat="1"/>
+    <w:lsdException w:name="Intense Quote" w:semiHidden="0" w:uiPriority="30" w:unhideWhenUsed="0" w:qFormat="1"/>
+    <w:lsdException w:name="Medium List 2 Accent 1" w:semiHidden="0" w:uiPriority="66" w:unhideWhenUsed="0"/>
+    <w:lsdException w:name="Medium Grid 1 Accent 1" w:semiHidden="0" w:uiPriority="67" w:unhideWhenUsed="0"/>
+    <w:lsdException w:name="Medium Grid 2 Accent 1" w:semiHidden="0" w:uiPriority="68" w:unhideWhenUsed="0"/>
+    <w:lsdException w:name="Medium Grid 3 Accent 1" w:semiHidden="0" w:uiPriority="69" w:unhideWhenUsed="0"/>
+    <w:lsdException w:name="Dark List Accent 1" w:semiHidden="0" w:uiPriority="70" w:unhideWhenUsed="0"/>
+    <w:lsdException w:name="Colorful Shading Accent 1" w:semiHidden="0" w:uiPriority="71" w:unhideWhenUsed="0"/>
+    <w:lsdException w:name="Colorful List Accent 1" w:semiHidden="0" w:uiPriority="72" w:unhideWhenUsed="0"/>
+    <w:lsdException w:name="Colorful Grid Accent 1" w:semiHidden="0" w:uiPriority="73" w:unhideWhenUsed="0"/>
+    <w:lsdException w:name="Light Shading Accent 2" w:semiHidden="0" w:uiPriority="60" w:unhideWhenUsed="0"/>
+    <w:lsdException w:name="Light List Accent 2" w:semiHidden="0" w:uiPriority="61" w:unhideWhenUsed="0"/>
+    <w:lsdException w:name="Light Grid Accent 2" w:semiHidden="0" w:uiPriority="62" w:unhideWhenUsed="0"/>
+    <w:lsdException w:name="Medium Shading 1 Accent 2" w:semiHidden="0" w:uiPriority="63" w:unhideWhenUsed="0"/>
+    <w:lsdException w:name="Medium Shading 2 Accent 2" w:semiHidden="0" w:uiPriority="64" w:unhideWhenUsed="0"/>
+    <w:lsdException w:name="Medium List 1 Accent 2" w:semiHidden="0" w:uiPriority="65" w:unhideWhenUsed="0"/>
+    <w:lsdException w:name="Medium List 2 Accent 2" w:semiHidden="0" w:uiPriority="66" w:unhideWhenUsed="0"/>
+    <w:lsdException w:name="Medium Grid 1 Accent 2" w:semiHidden="0" w:uiPriority="67" w:unhideWhenUsed="0"/>
+    <w:lsdException w:name="Medium Grid 2 Accent 2" w:semiHidden="0" w:uiPriority="68" w:unhideWhenUsed="0"/>
+    <w:lsdException w:name="Medium Grid 3 Accent 2" w:semiHidden="0" w:uiPriority="69" w:unhideWhenUsed="0"/>
+    <w:lsdException w:name="Dark List Accent 2" w:semiHidden="0" w:uiPriority="70" w:unhideWhenUsed="0"/>
+    <w:lsdException w:name="Colorful Shading Accent 2" w:semiHidden="0" w:uiPriority="71" w:unhideWhenUsed="0"/>
+    <w:lsdException w:name="Colorful List Accent 2" w:semiHidden="0" w:uiPriority="72" w:unhideWhenUsed="0"/>
+    <w:lsdException w:name="Colorful Grid Accent 2" w:semiHidden="0" w:uiPriority="73" w:unhideWhenUsed="0"/>
+    <w:lsdException w:name="Light Shading Accent 3" w:semiHidden="0" w:uiPriority="60" w:unhideWhenUsed="0"/>
+    <w:lsdException w:name="Light List Accent 3" w:semiHidden="0" w:uiPriority="61" w:unhideWhenUsed="0"/>
+    <w:lsdException w:name="Light Grid Accent 3" w:semiHidden="0" w:uiPriority="62" w:unhideWhenUsed="0"/>
+    <w:lsdException w:name="Medium Shading 1 Accent 3" w:semiHidden="0" w:uiPriority="63" w:unhideWhenUsed="0"/>
+    <w:lsdException w:name="Medium Shading 2 Accent 3" w:semiHidden="0" w:uiPriority="64" w:unhideWhenUsed="0"/>
+    <w:lsdException w:name="Medium List 1 Accent 3" w:semiHidden="0" w:uiPriority="65" w:unhideWhenUsed="0"/>
+    <w:lsdException w:name="Medium List 2 Accent 3" w:semiHidden="0" w:uiPriority="66" w:unhideWhenUsed="0"/>
+    <w:lsdException w:name="Medium Grid 1 Accent 3" w:semiHidden="0" w:uiPriority="67" w:unhideWhenUsed="0"/>
+    <w:lsdException w:name="Medium Grid 2 Accent 3" w:semiHidden="0" w:uiPriority="68" w:unhideWhenUsed="0"/>
+    <w:lsdException w:name="Medium Grid 3 Accent 3" w:semiHidden="0" w:uiPriority="69" w:unhideWhenUsed="0"/>
+    <w:lsdException w:name="Dark List Accent 3" w:semiHidden="0" w:uiPriority="70" w:unhideWhenUsed="0"/>
+    <w:lsdException w:name="Colorful Shading Accent 3" w:semiHidden="0" w:uiPriority="71" w:unhideWhenUsed="0"/>
+    <w:lsdException w:name="Colorful List Accent 3" w:semiHidden="0" w:uiPriority="72" w:unhideWhenUsed="0"/>
+    <w:lsdException w:name="Colorful Grid Accent 3" w:semiHidden="0" w:uiPriority="73" w:unhideWhenUsed="0"/>
+    <w:lsdException w:name="Light Shading Accent 4" w:semiHidden="0" w:uiPriority="60" w:unhideWhenUsed="0"/>
+    <w:lsdException w:name="Light List Accent 4" w:semiHidden="0" w:uiPriority="61" w:unhideWhenUsed="0"/>
+    <w:lsdException w:name="Light Grid Accent 4" w:semiHidden="0" w:uiPriority="62" w:unhideWhenUsed="0"/>
+    <w:lsdException w:name="Medium Shading 1 Accent 4" w:semiHidden="0" w:uiPriority="63" w:unhideWhenUsed="0"/>
+    <w:lsdException w:name="Medium Shading 2 Accent 4" w:semiHidden="0" w:uiPriority="64" w:unhideWhenUsed="0"/>
+    <w:lsdException w:name="Medium List 1 Accent 4" w:semiHidden="0" w:uiPriority="65" w:unhideWhenUsed="0"/>
+    <w:lsdException w:name="Medium List 2 Accent 4" w:semiHidden="0" w:uiPriority="66" w:unhideWhenUsed="0"/>
+    <w:lsdException w:name="Medium Grid 1 Accent 4" w:semiHidden="0" w:uiPriority="67" w:unhideWhenUsed="0"/>
+    <w:lsdException w:name="Medium Grid 2 Accent 4" w:semiHidden="0" w:uiPriority="68" w:unhideWhenUsed="0"/>
+    <w:lsdException w:name="Medium Grid 3 Accent 4" w:semiHidden="0" w:uiPriority="69" w:unhideWhenUsed="0"/>
+    <w:lsdException w:name="Dark List Accent 4" w:semiHidden="0" w:uiPriority="70" w:unhideWhenUsed="0"/>
+    <w:lsdException w:name="Colorful Shading Accent 4" w:semiHidden="0" w:uiPriority="71" w:unhideWhenUsed="0"/>
+    <w:lsdException w:name="Colorful List Accent 4" w:semiHidden="0" w:uiPriority="72" w:unhideWhenUsed="0"/>
+    <w:lsdException w:name="Colorful Grid Accent 4" w:semiHidden="0" w:uiPriority="73" w:unhideWhenUsed="0"/>
+    <w:lsdException w:name="Light Shading Accent 5" w:semiHidden="0" w:uiPriority="60" w:unhideWhenUsed="0"/>
+    <w:lsdException w:name="Light List Accent 5" w:semiHidden="0" w:uiPriority="61" w:unhideWhenUsed="0"/>
+    <w:lsdException w:name="Light Grid Accent 5" w:semiHidden="0" w:uiPriority="62" w:unhideWhenUsed="0"/>
+    <w:lsdException w:name="Medium Shading 1 Accent 5" w:semiHidden="0" w:uiPriority="63" w:unhideWhenUsed="0"/>
+    <w:lsdException w:name="Medium Shading 2 Accent 5" w:semiHidden="0" w:uiPriority="64" w:unhideWhenUsed="0"/>
+    <w:lsdException w:name="Medium List 1 Accent 5" w:semiHidden="0" w:uiPriority="65" w:unhideWhenUsed="0"/>
+    <w:lsdException w:name="Medium List 2 Accent 5" w:semiHidden="0" w:uiPriority="66" w:unhideWhenUsed="0"/>
+    <w:lsdException w:name="Medium Grid 1 Accent 5" w:semiHidden="0" w:uiPriority="67" w:unhideWhenUsed="0"/>
+    <w:lsdException w:name="Medium Grid 2 Accent 5" w:semiHidden="0" w:uiPriority="68" w:unhideWhenUsed="0"/>
+    <w:lsdException w:name="Medium Grid 3 Accent 5" w:semiHidden="0" w:uiPriority="69" w:unhideWhenUsed="0"/>
+    <w:lsdException w:name="Dark List Accent 5" w:semiHidden="0" w:uiPriority="70" w:unhideWhenUsed="0"/>
+    <w:lsdException w:name="Colorful Shading Accent 5" w:semiHidden="0" w:uiPriority="71" w:unhideWhenUsed="0"/>
+    <w:lsdException w:name="Colorful List Accent 5" w:semiHidden="0" w:uiPriority="72" w:unhideWhenUsed="0"/>
+    <w:lsdException w:name="Colorful Grid Accent 5" w:semiHidden="0" w:uiPriority="73" w:unhideWhenUsed="0"/>
+    <w:lsdException w:name="Light Shading Accent 6" w:semiHidden="0" w:uiPriority="60" w:unhideWhenUsed="0"/>
+    <w:lsdException w:name="Light List Accent 6" w:semiHidden="0" w:uiPriority="61" w:unhideWhenUsed="0"/>
+    <w:lsdException w:name="Light Grid Accent 6" w:semiHidden="0" w:uiPriority="62" w:unhideWhenUsed="0"/>
+    <w:lsdException w:name="Medium Shading 1 Accent 6" w:semiHidden="0" w:uiPriority="63" w:unhideWhenUsed="0"/>
+    <w:lsdException w:name="Medium Shading 2 Accent 6" w:semiHidden="0" w:uiPriority="64" w:unhideWhenUsed="0"/>
+    <w:lsdException w:name="Medium List 1 Accent 6" w:semiHidden="0" w:uiPriority="65" w:unhideWhenUsed="0"/>
+    <w:lsdException w:name="Medium List 2 Accent 6" w:semiHidden="0" w:uiPriority="66" w:unhideWhenUsed="0"/>
+    <w:lsdException w:name="Medium Grid 1 Accent 6" w:semiHidden="0" w:uiPriority="67" w:unhideWhenUsed="0"/>
+    <w:lsdException w:name="Medium Grid 2 Accent 6" w:semiHidden="0" w:uiPriority="68" w:unhideWhenUsed="0"/>
+    <w:lsdException w:name="Medium Grid 3 Accent 6" w:semiHidden="0" w:uiPriority="69" w:unhideWhenUsed="0"/>
+    <w:lsdException w:name="Dark List Accent 6" w:semiHidden="0" w:uiPriority="70" w:unhideWhenUsed="0"/>
+    <w:lsdException w:name="Colorful Shading Accent 6" w:semiHidden="0" w:uiPriority="71" w:unhideWhenUsed="0"/>
+    <w:lsdException w:name="Colorful List Accent 6" w:semiHidden="0" w:uiPriority="72" w:unhideWhenUsed="0"/>
+    <w:lsdException w:name="Colorful Grid Accent 6" w:semiHidden="0" w:uiPriority="73" w:unhideWhenUsed="0"/>
+    <w:lsdException w:name="Subtle Emphasis" w:semiHidden="0" w:uiPriority="19" w:unhideWhenUsed="0" w:qFormat="1"/>
+    <w:lsdException w:name="Intense Emphasis" w:semiHidden="0" w:uiPriority="21" w:unhideWhenUsed="0" w:qFormat="1"/>
+    <w:lsdException w:name="Subtle Reference" w:semiHidden="0" w:uiPriority="31" w:unhideWhenUsed="0" w:qFormat="1"/>
+    <w:lsdException w:name="Intense Reference" w:semiHidden="0" w:uiPriority="32" w:unhideWhenUsed="0" w:qFormat="1"/>
+    <w:lsdException w:name="Book Title" w:semiHidden="0" w:uiPriority="33" w:unhideWhenUsed="0" w:qFormat="1"/>
+    <w:lsdException w:name="Bibliography" w:uiPriority="37"/>
+    <w:lsdException w:name="TOC Heading" w:uiPriority="39" w:qFormat="1"/>
   </w:latentStyles>
   <w:style w:type="paragraph" w:default="1" w:styleId="a">
     <w:name w:val="Normal"/>
@@ -14135,7 +15888,7 @@
   <a:extraClrSchemeLst/>
   <a:extLst>
     <a:ext uri="{05A4C25C-085E-4340-85A3-A5531E510DB2}">
-      <thm15:themeFamily xmlns:thm15="http://schemas.microsoft.com/office/thememl/2012/main" name="Office Theme" id="{62F939B6-93AF-4DB8-9C6B-D6C7DFDC589F}" vid="{4A3C46E8-61CC-4603-A589-7422A47A8E4A}"/>
+      <thm15:themeFamily xmlns:thm15="http://schemas.microsoft.com/office/thememl/2012/main" xmlns="" name="Office Theme" id="{62F939B6-93AF-4DB8-9C6B-D6C7DFDC589F}" vid="{4A3C46E8-61CC-4603-A589-7422A47A8E4A}"/>
     </a:ext>
   </a:extLst>
 </a:theme>

</xml_diff>

<commit_message>
add name and Business Rules
</commit_message>
<xml_diff>
--- a/SRS/ITSE412_Fall_2024_SRS_t24.docx
+++ b/SRS/ITSE412_Fall_2024_SRS_t24.docx
@@ -60,15 +60,10 @@
           <w:rFonts w:hint="cs"/>
           <w:rtl/>
         </w:rPr>
-        <w:t>اسم</w:t>
-      </w:r>
-      <w:r>
-        <w:rPr>
-          <w:rFonts w:hint="cs"/>
-          <w:rtl/>
-        </w:rPr>
-        <w:t xml:space="preserve"> المشروع</w:t>
-      </w:r>
+        <w:t>منصة تطوعي</w:t>
+      </w:r>
+      <w:bookmarkStart w:id="0" w:name="_GoBack"/>
+      <w:bookmarkEnd w:id="0"/>
     </w:p>
     <w:p>
       <w:pPr>
@@ -177,22 +172,22 @@
         <w:spacing w:line="240" w:lineRule="auto"/>
         <w:jc w:val="left"/>
       </w:pPr>
-      <w:bookmarkStart w:id="0" w:name="_Toc344877432"/>
-      <w:bookmarkStart w:id="1" w:name="_Toc344879822"/>
-      <w:bookmarkStart w:id="2" w:name="_Toc346508722"/>
-      <w:bookmarkStart w:id="3" w:name="_Toc346508952"/>
-      <w:bookmarkStart w:id="4" w:name="_Toc346509227"/>
-      <w:bookmarkStart w:id="5" w:name="_Toc181815046"/>
-      <w:bookmarkEnd w:id="0"/>
+      <w:bookmarkStart w:id="1" w:name="_Toc344877432"/>
+      <w:bookmarkStart w:id="2" w:name="_Toc344879822"/>
+      <w:bookmarkStart w:id="3" w:name="_Toc346508722"/>
+      <w:bookmarkStart w:id="4" w:name="_Toc346508952"/>
+      <w:bookmarkStart w:id="5" w:name="_Toc346509227"/>
+      <w:bookmarkStart w:id="6" w:name="_Toc181815046"/>
       <w:bookmarkEnd w:id="1"/>
       <w:bookmarkEnd w:id="2"/>
       <w:bookmarkEnd w:id="3"/>
       <w:bookmarkEnd w:id="4"/>
+      <w:bookmarkEnd w:id="5"/>
       <w:r>
         <w:lastRenderedPageBreak/>
         <w:t>Table of Contents</w:t>
       </w:r>
-      <w:bookmarkEnd w:id="5"/>
+      <w:bookmarkEnd w:id="6"/>
     </w:p>
     <w:p>
       <w:pPr>
@@ -2872,7 +2867,7 @@
           <w:lang w:bidi="ar-LY"/>
         </w:rPr>
       </w:pPr>
-      <w:bookmarkStart w:id="6" w:name="_Toc181815047"/>
+      <w:bookmarkStart w:id="7" w:name="_Toc181815047"/>
       <w:r>
         <w:rPr>
           <w:rFonts w:hint="cs"/>
@@ -2881,7 +2876,7 @@
         </w:rPr>
         <w:t>المراجعات</w:t>
       </w:r>
-      <w:bookmarkEnd w:id="6"/>
+      <w:bookmarkEnd w:id="7"/>
     </w:p>
     <w:tbl>
       <w:tblPr>
@@ -3129,7 +3124,7 @@
       <w:pPr>
         <w:pStyle w:val="1"/>
       </w:pPr>
-      <w:bookmarkStart w:id="7" w:name="_Toc181815048"/>
+      <w:bookmarkStart w:id="8" w:name="_Toc181815048"/>
       <w:r>
         <w:rPr>
           <w:rFonts w:hint="cs"/>
@@ -3138,7 +3133,7 @@
         <w:lastRenderedPageBreak/>
         <w:t>مقدمة</w:t>
       </w:r>
-      <w:bookmarkEnd w:id="7"/>
+      <w:bookmarkEnd w:id="8"/>
     </w:p>
     <w:p>
       <w:pPr>
@@ -3147,7 +3142,7 @@
           <w:rtl/>
         </w:rPr>
       </w:pPr>
-      <w:bookmarkStart w:id="8" w:name="_Toc181815049"/>
+      <w:bookmarkStart w:id="9" w:name="_Toc181815049"/>
       <w:r>
         <w:rPr>
           <w:rFonts w:hint="cs"/>
@@ -3173,7 +3168,7 @@
       <w:r>
         <w:t>Document Purpose</w:t>
       </w:r>
-      <w:bookmarkEnd w:id="8"/>
+      <w:bookmarkEnd w:id="9"/>
     </w:p>
     <w:p>
       <w:pPr>
@@ -3230,7 +3225,7 @@
       <w:pPr>
         <w:pStyle w:val="2"/>
       </w:pPr>
-      <w:bookmarkStart w:id="9" w:name="_Toc181815050"/>
+      <w:bookmarkStart w:id="10" w:name="_Toc181815050"/>
       <w:r>
         <w:rPr>
           <w:rFonts w:hint="cs"/>
@@ -3248,12 +3243,12 @@
       <w:r>
         <w:t xml:space="preserve"> </w:t>
       </w:r>
-      <w:bookmarkStart w:id="10" w:name="_Toc439994668"/>
+      <w:bookmarkStart w:id="11" w:name="_Toc439994668"/>
       <w:r>
         <w:t>Document Conventions</w:t>
       </w:r>
-      <w:bookmarkEnd w:id="9"/>
       <w:bookmarkEnd w:id="10"/>
+      <w:bookmarkEnd w:id="11"/>
     </w:p>
     <w:p>
       <w:r>
@@ -3302,7 +3297,7 @@
           <w:rtl/>
         </w:rPr>
       </w:pPr>
-      <w:bookmarkStart w:id="11" w:name="_Toc181815051"/>
+      <w:bookmarkStart w:id="12" w:name="_Toc181815051"/>
       <w:r>
         <w:rPr>
           <w:rFonts w:hint="cs"/>
@@ -3310,12 +3305,12 @@
         </w:rPr>
         <w:t xml:space="preserve">المستهدفون من الوثيقة </w:t>
       </w:r>
-      <w:bookmarkStart w:id="12" w:name="_Toc439994669"/>
+      <w:bookmarkStart w:id="13" w:name="_Toc439994669"/>
       <w:r>
         <w:t>Intended Audience and Reading Suggestions</w:t>
       </w:r>
-      <w:bookmarkEnd w:id="11"/>
       <w:bookmarkEnd w:id="12"/>
+      <w:bookmarkEnd w:id="13"/>
       <w:r>
         <w:t xml:space="preserve"> </w:t>
       </w:r>
@@ -3333,7 +3328,7 @@
           <w:color w:val="000000"/>
         </w:rPr>
       </w:pPr>
-      <w:bookmarkStart w:id="13" w:name="_Toc181815052"/>
+      <w:bookmarkStart w:id="14" w:name="_Toc181815052"/>
       <w:r>
         <w:rPr>
           <w:rFonts w:ascii="Times" w:hAnsi="Times" w:cs="Times"/>
@@ -3558,12 +3553,12 @@
         </w:rPr>
         <w:t xml:space="preserve"> </w:t>
       </w:r>
-      <w:bookmarkStart w:id="14" w:name="_Toc439994670"/>
+      <w:bookmarkStart w:id="15" w:name="_Toc439994670"/>
       <w:r>
         <w:t>Product Scope</w:t>
       </w:r>
-      <w:bookmarkEnd w:id="13"/>
       <w:bookmarkEnd w:id="14"/>
+      <w:bookmarkEnd w:id="15"/>
     </w:p>
     <w:p>
       <w:pPr>
@@ -3922,7 +3917,7 @@
           <w:rtl/>
         </w:rPr>
       </w:pPr>
-      <w:bookmarkStart w:id="15" w:name="_Toc181815053"/>
+      <w:bookmarkStart w:id="16" w:name="_Toc181815053"/>
       <w:r>
         <w:rPr>
           <w:rFonts w:hint="cs"/>
@@ -3937,12 +3932,12 @@
         </w:rPr>
         <w:t xml:space="preserve"> </w:t>
       </w:r>
-      <w:bookmarkStart w:id="16" w:name="_Toc439994672"/>
+      <w:bookmarkStart w:id="17" w:name="_Toc439994672"/>
       <w:r>
         <w:t>References</w:t>
       </w:r>
-      <w:bookmarkEnd w:id="15"/>
       <w:bookmarkEnd w:id="16"/>
+      <w:bookmarkEnd w:id="17"/>
     </w:p>
     <w:p>
       <w:pPr>
@@ -3955,7 +3950,7 @@
           <w:szCs w:val="28"/>
         </w:rPr>
       </w:pPr>
-      <w:bookmarkStart w:id="17" w:name="_Toc181815054"/>
+      <w:bookmarkStart w:id="18" w:name="_Toc181815054"/>
       <w:r>
         <w:rPr>
           <w:rFonts w:ascii="Times" w:hAnsi="Times" w:cs="Times"/>
@@ -4035,13 +4030,13 @@
       <w:r>
         <w:t>General Description</w:t>
       </w:r>
-      <w:bookmarkEnd w:id="17"/>
+      <w:bookmarkEnd w:id="18"/>
     </w:p>
     <w:p>
       <w:pPr>
         <w:pStyle w:val="2"/>
       </w:pPr>
-      <w:bookmarkStart w:id="18" w:name="_Toc181815055"/>
+      <w:bookmarkStart w:id="19" w:name="_Toc181815055"/>
       <w:r>
         <w:rPr>
           <w:rFonts w:hint="cs"/>
@@ -4049,15 +4044,15 @@
         </w:rPr>
         <w:t>وصف المنتج</w:t>
       </w:r>
-      <w:bookmarkStart w:id="19" w:name="_Toc439994674"/>
+      <w:bookmarkStart w:id="20" w:name="_Toc439994674"/>
       <w:r>
         <w:t xml:space="preserve"> </w:t>
       </w:r>
       <w:r>
         <w:t>Product Perspective</w:t>
       </w:r>
-      <w:bookmarkEnd w:id="18"/>
       <w:bookmarkEnd w:id="19"/>
+      <w:bookmarkEnd w:id="20"/>
       <w:r>
         <w:t xml:space="preserve"> </w:t>
       </w:r>
@@ -4105,7 +4100,7 @@
           <w:rtl/>
         </w:rPr>
       </w:pPr>
-      <w:bookmarkStart w:id="20" w:name="_Toc181815056"/>
+      <w:bookmarkStart w:id="21" w:name="_Toc181815056"/>
       <w:r>
         <w:rPr>
           <w:rFonts w:hint="cs"/>
@@ -4120,19 +4115,19 @@
         </w:rPr>
         <w:t xml:space="preserve"> </w:t>
       </w:r>
-      <w:bookmarkStart w:id="21" w:name="_Toc439994675"/>
+      <w:bookmarkStart w:id="22" w:name="_Toc439994675"/>
       <w:r>
         <w:t>Product Functions</w:t>
       </w:r>
-      <w:bookmarkEnd w:id="20"/>
       <w:bookmarkEnd w:id="21"/>
+      <w:bookmarkEnd w:id="22"/>
     </w:p>
     <w:p>
       <w:pPr>
         <w:spacing w:before="240" w:after="240"/>
         <w:jc w:val="left"/>
       </w:pPr>
-      <w:bookmarkStart w:id="22" w:name="_Toc181815057"/>
+      <w:bookmarkStart w:id="23" w:name="_Toc181815057"/>
       <w:r>
         <w:rPr>
           <w:rtl/>
@@ -4158,8 +4153,8 @@
           <w:szCs w:val="26"/>
         </w:rPr>
       </w:pPr>
-      <w:bookmarkStart w:id="23" w:name="_5wa6vaof952l" w:colFirst="0" w:colLast="0"/>
-      <w:bookmarkEnd w:id="23"/>
+      <w:bookmarkStart w:id="24" w:name="_5wa6vaof952l" w:colFirst="0" w:colLast="0"/>
+      <w:bookmarkEnd w:id="24"/>
       <w:r>
         <w:rPr>
           <w:rFonts w:eastAsia="Times" w:cs="Times"/>
@@ -4295,8 +4290,8 @@
           <w:szCs w:val="26"/>
         </w:rPr>
       </w:pPr>
-      <w:bookmarkStart w:id="24" w:name="_pxzqpsbnqj6m" w:colFirst="0" w:colLast="0"/>
-      <w:bookmarkEnd w:id="24"/>
+      <w:bookmarkStart w:id="25" w:name="_pxzqpsbnqj6m" w:colFirst="0" w:colLast="0"/>
+      <w:bookmarkEnd w:id="25"/>
       <w:r>
         <w:rPr>
           <w:rFonts w:eastAsia="Times" w:cs="Times"/>
@@ -4385,8 +4380,8 @@
           <w:szCs w:val="26"/>
         </w:rPr>
       </w:pPr>
-      <w:bookmarkStart w:id="25" w:name="_1i57kc3n1p3h" w:colFirst="0" w:colLast="0"/>
-      <w:bookmarkEnd w:id="25"/>
+      <w:bookmarkStart w:id="26" w:name="_1i57kc3n1p3h" w:colFirst="0" w:colLast="0"/>
+      <w:bookmarkEnd w:id="26"/>
       <w:r>
         <w:rPr>
           <w:rFonts w:eastAsia="Times" w:cs="Times"/>
@@ -4474,8 +4469,8 @@
           <w:szCs w:val="26"/>
         </w:rPr>
       </w:pPr>
-      <w:bookmarkStart w:id="26" w:name="_p4rz35ehf5ao" w:colFirst="0" w:colLast="0"/>
-      <w:bookmarkEnd w:id="26"/>
+      <w:bookmarkStart w:id="27" w:name="_p4rz35ehf5ao" w:colFirst="0" w:colLast="0"/>
+      <w:bookmarkEnd w:id="27"/>
       <w:r>
         <w:rPr>
           <w:rFonts w:eastAsia="Times" w:cs="Times"/>
@@ -4564,8 +4559,8 @@
           <w:szCs w:val="26"/>
         </w:rPr>
       </w:pPr>
-      <w:bookmarkStart w:id="27" w:name="_j876hkafu68s" w:colFirst="0" w:colLast="0"/>
-      <w:bookmarkEnd w:id="27"/>
+      <w:bookmarkStart w:id="28" w:name="_j876hkafu68s" w:colFirst="0" w:colLast="0"/>
+      <w:bookmarkEnd w:id="28"/>
       <w:r>
         <w:rPr>
           <w:rFonts w:eastAsia="Times" w:cs="Times"/>
@@ -4637,8 +4632,8 @@
           <w:szCs w:val="26"/>
         </w:rPr>
       </w:pPr>
-      <w:bookmarkStart w:id="28" w:name="_43qbnsbuz76z" w:colFirst="0" w:colLast="0"/>
-      <w:bookmarkEnd w:id="28"/>
+      <w:bookmarkStart w:id="29" w:name="_43qbnsbuz76z" w:colFirst="0" w:colLast="0"/>
+      <w:bookmarkEnd w:id="29"/>
       <w:r>
         <w:rPr>
           <w:rFonts w:eastAsia="Times" w:cs="Times"/>
@@ -4798,12 +4793,12 @@
         </w:rPr>
         <w:t xml:space="preserve"> </w:t>
       </w:r>
-      <w:bookmarkStart w:id="29" w:name="_Toc439994676"/>
+      <w:bookmarkStart w:id="30" w:name="_Toc439994676"/>
       <w:r>
         <w:t>User Classes and Characteristics</w:t>
       </w:r>
-      <w:bookmarkEnd w:id="22"/>
-      <w:bookmarkEnd w:id="29"/>
+      <w:bookmarkEnd w:id="23"/>
+      <w:bookmarkEnd w:id="30"/>
     </w:p>
     <w:p>
       <w:pPr>
@@ -4812,8 +4807,8 @@
           <w:rFonts w:ascii="Arial" w:eastAsia="Arial" w:hAnsi="Arial" w:cs="Arial"/>
         </w:rPr>
       </w:pPr>
-      <w:bookmarkStart w:id="30" w:name="_Hlk185031676"/>
-      <w:bookmarkStart w:id="31" w:name="_Toc181815058"/>
+      <w:bookmarkStart w:id="31" w:name="_Hlk185031676"/>
+      <w:bookmarkStart w:id="32" w:name="_Toc181815058"/>
       <w:r>
         <w:rPr>
           <w:rtl/>
@@ -5204,7 +5199,7 @@
         <w:t>صلاحيات تفصيلية لضمان الأمان.</w:t>
       </w:r>
     </w:p>
-    <w:bookmarkEnd w:id="30"/>
+    <w:bookmarkEnd w:id="31"/>
     <w:p>
       <w:pPr>
         <w:pStyle w:val="2"/>
@@ -5227,19 +5222,19 @@
         </w:rPr>
         <w:t xml:space="preserve"> </w:t>
       </w:r>
-      <w:bookmarkStart w:id="32" w:name="_Toc439994677"/>
+      <w:bookmarkStart w:id="33" w:name="_Toc439994677"/>
       <w:r>
         <w:t>Operating Environment</w:t>
       </w:r>
-      <w:bookmarkEnd w:id="31"/>
       <w:bookmarkEnd w:id="32"/>
+      <w:bookmarkEnd w:id="33"/>
     </w:p>
     <w:p>
       <w:pPr>
         <w:pStyle w:val="3"/>
       </w:pPr>
-      <w:bookmarkStart w:id="33" w:name="_Hlk185031888"/>
-      <w:bookmarkStart w:id="34" w:name="_Toc181815059"/>
+      <w:bookmarkStart w:id="34" w:name="_Hlk185031888"/>
+      <w:bookmarkStart w:id="35" w:name="_Toc181815059"/>
       <w:r>
         <w:rPr>
           <w:rtl/>
@@ -5652,7 +5647,7 @@
       </w:pPr>
     </w:p>
     <w:p/>
-    <w:bookmarkEnd w:id="33"/>
+    <w:bookmarkEnd w:id="34"/>
     <w:p>
       <w:pPr>
         <w:pStyle w:val="2"/>
@@ -5674,12 +5669,12 @@
         </w:rPr>
         <w:t xml:space="preserve"> </w:t>
       </w:r>
-      <w:bookmarkStart w:id="35" w:name="_Toc439994678"/>
+      <w:bookmarkStart w:id="36" w:name="_Toc439994678"/>
       <w:r>
         <w:t>Design and Implementation Constraints</w:t>
       </w:r>
-      <w:bookmarkEnd w:id="34"/>
       <w:bookmarkEnd w:id="35"/>
+      <w:bookmarkEnd w:id="36"/>
     </w:p>
     <w:p>
       <w:pPr>
@@ -5687,7 +5682,7 @@
           <w:b/>
         </w:rPr>
       </w:pPr>
-      <w:bookmarkStart w:id="36" w:name="_Toc181815060"/>
+      <w:bookmarkStart w:id="37" w:name="_Toc181815060"/>
       <w:r>
         <w:rPr>
           <w:b/>
@@ -6087,12 +6082,12 @@
         </w:rPr>
         <w:t xml:space="preserve"> </w:t>
       </w:r>
-      <w:bookmarkStart w:id="37" w:name="_Toc439994679"/>
+      <w:bookmarkStart w:id="38" w:name="_Toc439994679"/>
       <w:r>
         <w:t>User Documentation</w:t>
       </w:r>
-      <w:bookmarkEnd w:id="36"/>
       <w:bookmarkEnd w:id="37"/>
+      <w:bookmarkEnd w:id="38"/>
     </w:p>
     <w:p>
       <w:pPr>
@@ -6100,7 +6095,7 @@
           <w:b/>
         </w:rPr>
       </w:pPr>
-      <w:bookmarkStart w:id="38" w:name="_Toc181815061"/>
+      <w:bookmarkStart w:id="39" w:name="_Toc181815061"/>
       <w:r>
         <w:rPr>
           <w:b/>
@@ -6320,18 +6315,18 @@
         </w:rPr>
         <w:t xml:space="preserve"> </w:t>
       </w:r>
-      <w:bookmarkStart w:id="39" w:name="_Toc439994680"/>
+      <w:bookmarkStart w:id="40" w:name="_Toc439994680"/>
       <w:r>
         <w:t>Assumptions and Dependencies</w:t>
       </w:r>
-      <w:bookmarkEnd w:id="38"/>
       <w:bookmarkEnd w:id="39"/>
+      <w:bookmarkEnd w:id="40"/>
       <w:r>
         <w:t xml:space="preserve"> </w:t>
       </w:r>
     </w:p>
     <w:p>
-      <w:bookmarkStart w:id="40" w:name="_Toc181815062"/>
+      <w:bookmarkStart w:id="41" w:name="_Toc181815062"/>
       <w:r>
         <w:rPr>
           <w:b/>
@@ -6621,7 +6616,7 @@
         </w:rPr>
         <w:t>متطلبات الواجهات الخارجية</w:t>
       </w:r>
-      <w:bookmarkStart w:id="41" w:name="_Toc439994682"/>
+      <w:bookmarkStart w:id="42" w:name="_Toc439994682"/>
       <w:r>
         <w:rPr>
           <w:rFonts w:hint="cs"/>
@@ -6632,14 +6627,14 @@
       <w:r>
         <w:t>External Interface Requirements</w:t>
       </w:r>
-      <w:bookmarkEnd w:id="40"/>
       <w:bookmarkEnd w:id="41"/>
+      <w:bookmarkEnd w:id="42"/>
     </w:p>
     <w:p>
       <w:pPr>
         <w:pStyle w:val="2"/>
       </w:pPr>
-      <w:bookmarkStart w:id="42" w:name="_Toc181815063"/>
+      <w:bookmarkStart w:id="43" w:name="_Toc181815063"/>
       <w:r>
         <w:rPr>
           <w:rFonts w:hint="cs"/>
@@ -6661,8 +6656,8 @@
       <w:r>
         <w:t>User Interfaces</w:t>
       </w:r>
-      <w:bookmarkStart w:id="43" w:name="_Toc181815064"/>
-      <w:bookmarkEnd w:id="42"/>
+      <w:bookmarkStart w:id="44" w:name="_Toc181815064"/>
+      <w:bookmarkEnd w:id="43"/>
     </w:p>
     <w:p>
       <w:pPr>
@@ -7039,12 +7034,12 @@
         </w:rPr>
         <w:t xml:space="preserve"> </w:t>
       </w:r>
-      <w:bookmarkStart w:id="44" w:name="_Toc439994684"/>
+      <w:bookmarkStart w:id="45" w:name="_Toc439994684"/>
       <w:r>
         <w:t>Hardware Interfaces</w:t>
       </w:r>
-      <w:bookmarkEnd w:id="43"/>
       <w:bookmarkEnd w:id="44"/>
+      <w:bookmarkEnd w:id="45"/>
     </w:p>
     <w:p>
       <w:pPr>
@@ -7052,7 +7047,7 @@
           <w:b/>
         </w:rPr>
       </w:pPr>
-      <w:bookmarkStart w:id="45" w:name="_Toc181815065"/>
+      <w:bookmarkStart w:id="46" w:name="_Toc181815065"/>
       <w:r>
         <w:rPr>
           <w:b/>
@@ -7165,12 +7160,12 @@
         </w:rPr>
         <w:t xml:space="preserve"> </w:t>
       </w:r>
-      <w:bookmarkStart w:id="46" w:name="_Toc439994685"/>
+      <w:bookmarkStart w:id="47" w:name="_Toc439994685"/>
       <w:r>
         <w:t>Software Interfaces</w:t>
       </w:r>
-      <w:bookmarkEnd w:id="45"/>
       <w:bookmarkEnd w:id="46"/>
+      <w:bookmarkEnd w:id="47"/>
       <w:r>
         <w:t xml:space="preserve"> </w:t>
       </w:r>
@@ -7197,7 +7192,7 @@
           <w:color w:val="000000"/>
         </w:rPr>
       </w:pPr>
-      <w:bookmarkStart w:id="47" w:name="_Toc181815066"/>
+      <w:bookmarkStart w:id="48" w:name="_Toc181815066"/>
       <w:r>
         <w:rPr>
           <w:rFonts w:ascii="Times" w:hAnsi="Times" w:cs="Times"/>
@@ -8022,12 +8017,12 @@
         </w:rPr>
         <w:t xml:space="preserve"> </w:t>
       </w:r>
-      <w:bookmarkStart w:id="48" w:name="_Toc439994686"/>
+      <w:bookmarkStart w:id="49" w:name="_Toc439994686"/>
       <w:r>
         <w:t>Communications Interfaces</w:t>
       </w:r>
-      <w:bookmarkEnd w:id="47"/>
       <w:bookmarkEnd w:id="48"/>
+      <w:bookmarkEnd w:id="49"/>
     </w:p>
     <w:p>
       <w:pPr>
@@ -8224,8 +8219,6 @@
           <w:rtl/>
         </w:rPr>
       </w:pPr>
-      <w:bookmarkStart w:id="49" w:name="_GoBack"/>
-      <w:bookmarkEnd w:id="49"/>
       <w:r>
         <w:t xml:space="preserve">  </w:t>
       </w:r>
@@ -12433,12 +12426,76 @@
       <w:bookmarkEnd w:id="62"/>
     </w:p>
     <w:p>
-      <w:r>
-        <w:rPr>
-          <w:rFonts w:hint="cs"/>
-          <w:rtl/>
-        </w:rPr>
-        <w:t>قم بتحديد كافة اسس تشغيل النظام مثل تحديد صلاحيات المستخدمين بحيث يؤدي كلا منهم الوظائف الخاصة به.</w:t>
+      <w:pPr>
+        <w:pStyle w:val="a7"/>
+        <w:bidi/>
+        <w:spacing w:before="0" w:beforeAutospacing="0" w:after="0" w:afterAutospacing="0"/>
+        <w:jc w:val="both"/>
+      </w:pPr>
+      <w:bookmarkStart w:id="63" w:name="_Toc181815076"/>
+      <w:r>
+        <w:rPr>
+          <w:rFonts w:ascii="Times" w:hAnsi="Times" w:cs="Times"/>
+          <w:color w:val="000000"/>
+          <w:rtl/>
+        </w:rPr>
+        <w:t>يجب أن تكون صلاحيات المستخدمين واضحة:</w:t>
+      </w:r>
+    </w:p>
+    <w:p>
+      <w:pPr>
+        <w:pStyle w:val="a7"/>
+        <w:bidi/>
+        <w:spacing w:before="240" w:beforeAutospacing="0" w:after="240" w:afterAutospacing="0"/>
+        <w:rPr>
+          <w:rtl/>
+        </w:rPr>
+      </w:pPr>
+      <w:r>
+        <w:rPr>
+          <w:rFonts w:ascii="Times" w:hAnsi="Times" w:cs="Times"/>
+          <w:b/>
+          <w:bCs/>
+          <w:color w:val="000000"/>
+          <w:rtl/>
+        </w:rPr>
+        <w:t>المستخدم العادي:</w:t>
+      </w:r>
+      <w:r>
+        <w:rPr>
+          <w:rFonts w:ascii="Times" w:hAnsi="Times" w:cs="Times"/>
+          <w:color w:val="000000"/>
+          <w:rtl/>
+        </w:rPr>
+        <w:t xml:space="preserve"> يمكنه إنشاء حساب، تسجيل الدخول، وإضافة أو تعديل المحتوى الخاص به.</w:t>
+      </w:r>
+    </w:p>
+    <w:p>
+      <w:pPr>
+        <w:pStyle w:val="a7"/>
+        <w:bidi/>
+        <w:spacing w:before="240" w:beforeAutospacing="0" w:after="240" w:afterAutospacing="0"/>
+        <w:rPr>
+          <w:rtl/>
+        </w:rPr>
+      </w:pPr>
+      <w:r>
+        <w:rPr>
+          <w:rFonts w:ascii="Times" w:hAnsi="Times" w:cs="Times"/>
+          <w:b/>
+          <w:bCs/>
+          <w:color w:val="000000"/>
+          <w:rtl/>
+        </w:rPr>
+        <w:t>المشرف:</w:t>
+      </w:r>
+      <w:r>
+        <w:rPr>
+          <w:rFonts w:ascii="Times" w:hAnsi="Times" w:cs="Times"/>
+          <w:color w:val="000000"/>
+          <w:rtl/>
+        </w:rPr>
+        <w:t xml:space="preserve"> يمكنه إدارة المستخدمين، الإشراف على المحتوى، وإجراء التعديلات الشاملة على الموقع.</w:t>
       </w:r>
     </w:p>
     <w:p>
@@ -12448,7 +12505,6 @@
           <w:rtl/>
         </w:rPr>
       </w:pPr>
-      <w:bookmarkStart w:id="63" w:name="_Toc181815076"/>
       <w:r>
         <w:rPr>
           <w:rFonts w:hint="cs"/>
@@ -12659,7 +12715,7 @@
       <w:rPr>
         <w:noProof/>
       </w:rPr>
-      <w:t>iii</w:t>
+      <w:t>ii</w:t>
     </w:r>
     <w:r>
       <w:fldChar w:fldCharType="end"/>
@@ -12707,7 +12763,7 @@
         <w:noProof/>
         <w:rtl/>
       </w:rPr>
-      <w:t>14</w:t>
+      <w:t>1</w:t>
     </w:r>
     <w:r>
       <w:fldChar w:fldCharType="end"/>
@@ -22445,7 +22501,7 @@
   <a:extraClrSchemeLst/>
   <a:extLst>
     <a:ext uri="{05A4C25C-085E-4340-85A3-A5531E510DB2}">
-      <thm15:themeFamily xmlns:thm15="http://schemas.microsoft.com/office/thememl/2012/main" xmlns="" name="Office Theme" id="{62F939B6-93AF-4DB8-9C6B-D6C7DFDC589F}" vid="{4A3C46E8-61CC-4603-A589-7422A47A8E4A}"/>
+      <thm15:themeFamily xmlns="" xmlns:thm15="http://schemas.microsoft.com/office/thememl/2012/main" name="Office Theme" id="{62F939B6-93AF-4DB8-9C6B-D6C7DFDC589F}" vid="{4A3C46E8-61CC-4603-A589-7422A47A8E4A}"/>
     </a:ext>
   </a:extLst>
 </a:theme>
@@ -22456,7 +22512,7 @@
 </file>
 
 <file path=customXml/itemProps1.xml><?xml version="1.0" encoding="utf-8"?>
-<ds:datastoreItem xmlns:ds="http://schemas.openxmlformats.org/officeDocument/2006/customXml" ds:itemID="{40EE1712-902B-46B2-B55B-95561B71A66F}">
+<ds:datastoreItem xmlns:ds="http://schemas.openxmlformats.org/officeDocument/2006/customXml" ds:itemID="{3F86A8D7-371E-4812-9CCE-B936A8B8D18F}">
   <ds:schemaRefs>
     <ds:schemaRef ds:uri="http://schemas.openxmlformats.org/officeDocument/2006/bibliography"/>
   </ds:schemaRefs>

</xml_diff>